<commit_message>
Added new HLD & Started FAQs
Added the new high level design diagram created by Angie. Also started on the FAQ section at the end of the user manual section.
</commit_message>
<xml_diff>
--- a/Documentation/AriGato_Documentation.docx
+++ b/Documentation/AriGato_Documentation.docx
@@ -1,6 +1,6 @@
 
 <file path=word/document.xml><?xml version="1.0" encoding="utf-8"?>
-<w:document xmlns:wpc="http://schemas.microsoft.com/office/word/2010/wordprocessingCanvas" xmlns:cx="http://schemas.microsoft.com/office/drawing/2014/chartex" xmlns:cx1="http://schemas.microsoft.com/office/drawing/2015/9/8/chartex" xmlns:mc="http://schemas.openxmlformats.org/markup-compatibility/2006" xmlns:o="urn:schemas-microsoft-com:office:office" xmlns:r="http://schemas.openxmlformats.org/officeDocument/2006/relationships" xmlns:m="http://schemas.openxmlformats.org/officeDocument/2006/math" xmlns:v="urn:schemas-microsoft-com:vml" xmlns:wp14="http://schemas.microsoft.com/office/word/2010/wordprocessingDrawing" xmlns:wp="http://schemas.openxmlformats.org/drawingml/2006/wordprocessingDrawing" xmlns:w10="urn:schemas-microsoft-com:office:word" xmlns:w="http://schemas.openxmlformats.org/wordprocessingml/2006/main" xmlns:w14="http://schemas.microsoft.com/office/word/2010/wordml" xmlns:w15="http://schemas.microsoft.com/office/word/2012/wordml" xmlns:w16se="http://schemas.microsoft.com/office/word/2015/wordml/symex" xmlns:wpg="http://schemas.microsoft.com/office/word/2010/wordprocessingGroup" xmlns:wpi="http://schemas.microsoft.com/office/word/2010/wordprocessingInk" xmlns:wne="http://schemas.microsoft.com/office/word/2006/wordml" xmlns:wps="http://schemas.microsoft.com/office/word/2010/wordprocessingShape" mc:Ignorable="w14 w15 w16se wp14">
+<w:document xmlns:wpc="http://schemas.microsoft.com/office/word/2010/wordprocessingCanvas" xmlns:cx="http://schemas.microsoft.com/office/drawing/2014/chartex" xmlns:cx1="http://schemas.microsoft.com/office/drawing/2015/9/8/chartex" xmlns:cx2="http://schemas.microsoft.com/office/drawing/2015/10/21/chartex" xmlns:cx3="http://schemas.microsoft.com/office/drawing/2016/5/9/chartex" xmlns:cx4="http://schemas.microsoft.com/office/drawing/2016/5/10/chartex" xmlns:cx5="http://schemas.microsoft.com/office/drawing/2016/5/11/chartex" xmlns:cx6="http://schemas.microsoft.com/office/drawing/2016/5/12/chartex" xmlns:cx7="http://schemas.microsoft.com/office/drawing/2016/5/13/chartex" xmlns:cx8="http://schemas.microsoft.com/office/drawing/2016/5/14/chartex" xmlns:mc="http://schemas.openxmlformats.org/markup-compatibility/2006" xmlns:aink="http://schemas.microsoft.com/office/drawing/2016/ink" xmlns:am3d="http://schemas.microsoft.com/office/drawing/2017/model3d" xmlns:o="urn:schemas-microsoft-com:office:office" xmlns:r="http://schemas.openxmlformats.org/officeDocument/2006/relationships" xmlns:m="http://schemas.openxmlformats.org/officeDocument/2006/math" xmlns:v="urn:schemas-microsoft-com:vml" xmlns:wp14="http://schemas.microsoft.com/office/word/2010/wordprocessingDrawing" xmlns:wp="http://schemas.openxmlformats.org/drawingml/2006/wordprocessingDrawing" xmlns:w10="urn:schemas-microsoft-com:office:word" xmlns:w="http://schemas.openxmlformats.org/wordprocessingml/2006/main" xmlns:w14="http://schemas.microsoft.com/office/word/2010/wordml" xmlns:w15="http://schemas.microsoft.com/office/word/2012/wordml" xmlns:w16cid="http://schemas.microsoft.com/office/word/2016/wordml/cid" xmlns:w16se="http://schemas.microsoft.com/office/word/2015/wordml/symex" xmlns:wpg="http://schemas.microsoft.com/office/word/2010/wordprocessingGroup" xmlns:wpi="http://schemas.microsoft.com/office/word/2010/wordprocessingInk" xmlns:wne="http://schemas.microsoft.com/office/word/2006/wordml" xmlns:wps="http://schemas.microsoft.com/office/word/2010/wordprocessingShape" mc:Ignorable="w14 w15 w16se w16cid wp14">
   <w:body>
     <w:p>
       <w:pPr>
@@ -1590,7 +1590,7 @@
               </wp:anchor>
             </w:drawing>
           </mc:Choice>
-          <mc:Fallback xmlns:cx2="http://schemas.microsoft.com/office/drawing/2015/10/21/chartex" xmlns:cx3="http://schemas.microsoft.com/office/drawing/2016/5/9/chartex" xmlns:cx4="http://schemas.microsoft.com/office/drawing/2016/5/10/chartex" xmlns:cx5="http://schemas.microsoft.com/office/drawing/2016/5/11/chartex" xmlns:cx6="http://schemas.microsoft.com/office/drawing/2016/5/12/chartex" xmlns:cx7="http://schemas.microsoft.com/office/drawing/2016/5/13/chartex" xmlns:cx8="http://schemas.microsoft.com/office/drawing/2016/5/14/chartex" xmlns:aink="http://schemas.microsoft.com/office/drawing/2016/ink" xmlns:am3d="http://schemas.microsoft.com/office/drawing/2017/model3d" xmlns:w16cid="http://schemas.microsoft.com/office/word/2016/wordml/cid">
+          <mc:Fallback>
             <w:pict>
               <v:group w14:anchorId="54B21989" id="Group 16" o:spid="_x0000_s1026" alt="Decorative sidebar for cover page " style="position:absolute;margin-left:25.65pt;margin-top:33.2pt;width:18pt;height:721.7pt;z-index:-251650048;mso-position-horizontal-relative:page;mso-position-vertical-relative:page" coordorigin="-5883,2067" coordsize="2288,91658" o:gfxdata="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">
                 <v:rect id="Rectangle 17" o:spid="_x0000_s1027" alt="Decorative sidebar" style="position:absolute;left:-5883;top:2067;width:2286;height:87820;visibility:visible;mso-wrap-style:square;v-text-anchor:middle" o:gfxdata="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" fillcolor="#ffe084 [1304]" stroked="f" strokeweight="1pt"/>
@@ -2931,7 +2931,7 @@
                 <w:noProof/>
                 <w:webHidden/>
               </w:rPr>
-              <w:t>10</w:t>
+              <w:t>9</w:t>
             </w:r>
             <w:r>
               <w:rPr>
@@ -3551,7 +3551,6 @@
         </w:rPr>
         <w:t xml:space="preserve">The </w:t>
       </w:r>
-      <w:proofErr w:type="spellStart"/>
       <w:r>
         <w:rPr>
           <w:rFonts w:ascii="Arial" w:eastAsia="Times New Roman" w:hAnsi="Arial" w:cs="Arial"/>
@@ -3562,7 +3561,6 @@
         </w:rPr>
         <w:t>AriGato</w:t>
       </w:r>
-      <w:proofErr w:type="spellEnd"/>
       <w:r>
         <w:rPr>
           <w:rFonts w:ascii="Arial" w:eastAsia="Times New Roman" w:hAnsi="Arial" w:cs="Arial"/>
@@ -3942,7 +3940,6 @@
         </w:rPr>
         <w:t xml:space="preserve">s) consisting of libraries of functions that will help </w:t>
       </w:r>
-      <w:proofErr w:type="spellStart"/>
       <w:r>
         <w:rPr>
           <w:rFonts w:ascii="Arial" w:eastAsia="Times New Roman" w:hAnsi="Arial" w:cs="Arial"/>
@@ -3953,7 +3950,6 @@
         </w:rPr>
         <w:t>AriGato</w:t>
       </w:r>
-      <w:proofErr w:type="spellEnd"/>
       <w:r>
         <w:rPr>
           <w:rFonts w:ascii="Arial" w:eastAsia="Times New Roman" w:hAnsi="Arial" w:cs="Arial"/>
@@ -4054,7 +4050,6 @@
         </w:rPr>
         <w:t xml:space="preserve">over the course of the three-month project, using the </w:t>
       </w:r>
-      <w:proofErr w:type="spellStart"/>
       <w:r>
         <w:rPr>
           <w:rFonts w:ascii="Arial" w:eastAsia="Times New Roman" w:hAnsi="Arial" w:cs="Arial"/>
@@ -4065,7 +4060,6 @@
         </w:rPr>
         <w:t>NAOqi</w:t>
       </w:r>
-      <w:proofErr w:type="spellEnd"/>
       <w:r>
         <w:rPr>
           <w:rFonts w:ascii="Arial" w:eastAsia="Times New Roman" w:hAnsi="Arial" w:cs="Arial"/>
@@ -4254,7 +4248,6 @@
         </w:rPr>
         <w:t xml:space="preserve">Many of NAO’s features make use of its built-in high definition cameras and sound processors, which allow it to take in input through a variety of methods and produce output. The NAO does not require a constant connection to the internet, however some features will be limited when “off-the-grid”; such as when the NAO needs to fetch data or perform certain calculations. </w:t>
       </w:r>
-      <w:proofErr w:type="spellStart"/>
       <w:r>
         <w:rPr>
           <w:rFonts w:ascii="Arial" w:eastAsia="Times New Roman" w:hAnsi="Arial" w:cs="Arial"/>
@@ -4283,18 +4276,7 @@
           <w:lang w:eastAsia="en-US"/>
           <w14:ligatures w14:val="none"/>
         </w:rPr>
-        <w:t>iGato</w:t>
-      </w:r>
-      <w:proofErr w:type="spellEnd"/>
-      <w:r>
-        <w:rPr>
-          <w:rFonts w:ascii="Arial" w:eastAsia="Times New Roman" w:hAnsi="Arial" w:cs="Arial"/>
-          <w:color w:val="000000"/>
-          <w:kern w:val="0"/>
-          <w:lang w:eastAsia="en-US"/>
-          <w14:ligatures w14:val="none"/>
-        </w:rPr>
-        <w:t xml:space="preserve"> </w:t>
+        <w:t xml:space="preserve">iGato </w:t>
       </w:r>
       <w:r>
         <w:rPr>
@@ -4450,73 +4432,7 @@
           <w:lang w:eastAsia="en-US"/>
           <w14:ligatures w14:val="none"/>
         </w:rPr>
-        <w:t xml:space="preserve">A French robotics company, acquired by </w:t>
-      </w:r>
-      <w:proofErr w:type="spellStart"/>
-      <w:r>
-        <w:rPr>
-          <w:rFonts w:ascii="Arial" w:eastAsia="Times New Roman" w:hAnsi="Arial" w:cs="Arial"/>
-          <w:color w:val="000000"/>
-          <w:kern w:val="0"/>
-          <w:lang w:eastAsia="en-US"/>
-          <w14:ligatures w14:val="none"/>
-        </w:rPr>
-        <w:t>SoftBank</w:t>
-      </w:r>
-      <w:proofErr w:type="spellEnd"/>
-      <w:r>
-        <w:rPr>
-          <w:rFonts w:ascii="Arial" w:eastAsia="Times New Roman" w:hAnsi="Arial" w:cs="Arial"/>
-          <w:color w:val="000000"/>
-          <w:kern w:val="0"/>
-          <w:lang w:eastAsia="en-US"/>
-          <w14:ligatures w14:val="none"/>
-        </w:rPr>
-        <w:t xml:space="preserve"> Robotics in 2015. Developer of NAO, </w:t>
-      </w:r>
-      <w:proofErr w:type="spellStart"/>
-      <w:r>
-        <w:rPr>
-          <w:rFonts w:ascii="Arial" w:eastAsia="Times New Roman" w:hAnsi="Arial" w:cs="Arial"/>
-          <w:color w:val="000000"/>
-          <w:kern w:val="0"/>
-          <w:lang w:eastAsia="en-US"/>
-          <w14:ligatures w14:val="none"/>
-        </w:rPr>
-        <w:t>NAOqi</w:t>
-      </w:r>
-      <w:proofErr w:type="spellEnd"/>
-      <w:r>
-        <w:rPr>
-          <w:rFonts w:ascii="Arial" w:eastAsia="Times New Roman" w:hAnsi="Arial" w:cs="Arial"/>
-          <w:color w:val="000000"/>
-          <w:kern w:val="0"/>
-          <w:lang w:eastAsia="en-US"/>
-          <w14:ligatures w14:val="none"/>
-        </w:rPr>
-        <w:t xml:space="preserve">, and </w:t>
-      </w:r>
-      <w:proofErr w:type="spellStart"/>
-      <w:r>
-        <w:rPr>
-          <w:rFonts w:ascii="Arial" w:eastAsia="Times New Roman" w:hAnsi="Arial" w:cs="Arial"/>
-          <w:color w:val="000000"/>
-          <w:kern w:val="0"/>
-          <w:lang w:eastAsia="en-US"/>
-          <w14:ligatures w14:val="none"/>
-        </w:rPr>
-        <w:t>Choregraphe</w:t>
-      </w:r>
-      <w:proofErr w:type="spellEnd"/>
-      <w:r>
-        <w:rPr>
-          <w:rFonts w:ascii="Arial" w:eastAsia="Times New Roman" w:hAnsi="Arial" w:cs="Arial"/>
-          <w:color w:val="000000"/>
-          <w:kern w:val="0"/>
-          <w:lang w:eastAsia="en-US"/>
-          <w14:ligatures w14:val="none"/>
-        </w:rPr>
-        <w:t>.</w:t>
+        <w:t>A French robotics company, acquired by SoftBank Robotics in 2015. Developer of NAO, NAOqi, and Choregraphe.</w:t>
       </w:r>
     </w:p>
     <w:p>
@@ -5520,29 +5436,7 @@
           <w:lang w:eastAsia="en-US"/>
           <w14:ligatures w14:val="none"/>
         </w:rPr>
-        <w:t xml:space="preserve">The purpose of this document is to describe the requirements of </w:t>
-      </w:r>
-      <w:proofErr w:type="spellStart"/>
-      <w:r>
-        <w:rPr>
-          <w:rFonts w:ascii="Arial" w:eastAsia="Times New Roman" w:hAnsi="Arial" w:cs="Arial"/>
-          <w:color w:val="000000"/>
-          <w:kern w:val="0"/>
-          <w:lang w:eastAsia="en-US"/>
-          <w14:ligatures w14:val="none"/>
-        </w:rPr>
-        <w:t>AriGato’s</w:t>
-      </w:r>
-      <w:proofErr w:type="spellEnd"/>
-      <w:r>
-        <w:rPr>
-          <w:rFonts w:ascii="Arial" w:eastAsia="Times New Roman" w:hAnsi="Arial" w:cs="Arial"/>
-          <w:color w:val="000000"/>
-          <w:kern w:val="0"/>
-          <w:lang w:eastAsia="en-US"/>
-          <w14:ligatures w14:val="none"/>
-        </w:rPr>
-        <w:t xml:space="preserve"> Aldebaran NAO project. Section 2 provides an overall description of the project and its requirements, including the hardware, users and individual functionalities. This section is followed by a requirements overview (section 3) that describes </w:t>
+        <w:t xml:space="preserve">The purpose of this document is to describe the requirements of AriGato’s Aldebaran NAO project. Section 2 provides an overall description of the project and its requirements, including the hardware, users and individual functionalities. This section is followed by a requirements overview (section 3) that describes </w:t>
       </w:r>
       <w:r>
         <w:rPr>
@@ -5756,7 +5650,6 @@
         </w:rPr>
         <w:t xml:space="preserve">This project will require the use of an Aldebaran NAO robot. </w:t>
       </w:r>
-      <w:proofErr w:type="spellStart"/>
       <w:r>
         <w:rPr>
           <w:rFonts w:ascii="Arial" w:eastAsia="Times New Roman" w:hAnsi="Arial" w:cs="Arial"/>
@@ -5767,7 +5660,6 @@
         </w:rPr>
         <w:t>AriGato</w:t>
       </w:r>
-      <w:proofErr w:type="spellEnd"/>
       <w:r>
         <w:rPr>
           <w:rFonts w:ascii="Arial" w:eastAsia="Times New Roman" w:hAnsi="Arial" w:cs="Arial"/>
@@ -5876,71 +5768,27 @@
           <w:lang w:eastAsia="en-US"/>
           <w14:ligatures w14:val="none"/>
         </w:rPr>
-        <w:t xml:space="preserve"> that can run the </w:t>
-      </w:r>
-      <w:proofErr w:type="spellStart"/>
-      <w:r>
-        <w:rPr>
-          <w:rFonts w:ascii="Arial" w:eastAsia="Times New Roman" w:hAnsi="Arial" w:cs="Arial"/>
-          <w:color w:val="000000"/>
-          <w:kern w:val="0"/>
-          <w:lang w:eastAsia="en-US"/>
-          <w14:ligatures w14:val="none"/>
-        </w:rPr>
-        <w:t>Chor</w:t>
-      </w:r>
-      <w:r>
-        <w:rPr>
-          <w:rFonts w:ascii="Arial" w:eastAsia="Times New Roman" w:hAnsi="Arial" w:cs="Arial"/>
-          <w:color w:val="000000"/>
-          <w:kern w:val="0"/>
-          <w:lang w:eastAsia="en-US"/>
-          <w14:ligatures w14:val="none"/>
-        </w:rPr>
-        <w:t>egraphe</w:t>
-      </w:r>
-      <w:proofErr w:type="spellEnd"/>
-      <w:r>
-        <w:rPr>
-          <w:rFonts w:ascii="Arial" w:eastAsia="Times New Roman" w:hAnsi="Arial" w:cs="Arial"/>
-          <w:color w:val="000000"/>
-          <w:kern w:val="0"/>
-          <w:lang w:eastAsia="en-US"/>
-          <w14:ligatures w14:val="none"/>
-        </w:rPr>
-        <w:t xml:space="preserve"> software</w:t>
-      </w:r>
-      <w:r>
-        <w:rPr>
-          <w:rFonts w:ascii="Arial" w:eastAsia="Times New Roman" w:hAnsi="Arial" w:cs="Arial"/>
-          <w:color w:val="000000"/>
-          <w:kern w:val="0"/>
-          <w:lang w:eastAsia="en-US"/>
-          <w14:ligatures w14:val="none"/>
-        </w:rPr>
-        <w:t xml:space="preserve">. </w:t>
-      </w:r>
-      <w:proofErr w:type="spellStart"/>
-      <w:r>
-        <w:rPr>
-          <w:rFonts w:ascii="Arial" w:eastAsia="Times New Roman" w:hAnsi="Arial" w:cs="Arial"/>
-          <w:color w:val="000000"/>
-          <w:kern w:val="0"/>
-          <w:lang w:eastAsia="en-US"/>
-          <w14:ligatures w14:val="none"/>
-        </w:rPr>
-        <w:t>Choregraphe</w:t>
-      </w:r>
-      <w:proofErr w:type="spellEnd"/>
-      <w:r>
-        <w:rPr>
-          <w:rFonts w:ascii="Arial" w:eastAsia="Times New Roman" w:hAnsi="Arial" w:cs="Arial"/>
-          <w:color w:val="000000"/>
-          <w:kern w:val="0"/>
-          <w:lang w:eastAsia="en-US"/>
-          <w14:ligatures w14:val="none"/>
-        </w:rPr>
-        <w:t xml:space="preserve"> is fully functional on Windows</w:t>
+        <w:t xml:space="preserve"> that can run the Chor</w:t>
+      </w:r>
+      <w:r>
+        <w:rPr>
+          <w:rFonts w:ascii="Arial" w:eastAsia="Times New Roman" w:hAnsi="Arial" w:cs="Arial"/>
+          <w:color w:val="000000"/>
+          <w:kern w:val="0"/>
+          <w:lang w:eastAsia="en-US"/>
+          <w14:ligatures w14:val="none"/>
+        </w:rPr>
+        <w:t>egraphe software</w:t>
+      </w:r>
+      <w:r>
+        <w:rPr>
+          <w:rFonts w:ascii="Arial" w:eastAsia="Times New Roman" w:hAnsi="Arial" w:cs="Arial"/>
+          <w:color w:val="000000"/>
+          <w:kern w:val="0"/>
+          <w:lang w:eastAsia="en-US"/>
+          <w14:ligatures w14:val="none"/>
+        </w:rPr>
+        <w:t>. Choregraphe is fully functional on Windows</w:t>
       </w:r>
       <w:r>
         <w:rPr>
@@ -6050,61 +5898,17 @@
           <w:lang w:eastAsia="en-US"/>
           <w14:ligatures w14:val="none"/>
         </w:rPr>
-        <w:t xml:space="preserve"> software has two possible modes of operation: The first by using a computer as a control terminal. In this mode, the NAO will be connected via Ethernet cable to a computer running </w:t>
-      </w:r>
-      <w:proofErr w:type="spellStart"/>
-      <w:r>
-        <w:rPr>
-          <w:rFonts w:ascii="Arial" w:eastAsia="Times New Roman" w:hAnsi="Arial" w:cs="Arial"/>
-          <w:color w:val="000000"/>
-          <w:kern w:val="0"/>
-          <w:lang w:eastAsia="en-US"/>
-          <w14:ligatures w14:val="none"/>
-        </w:rPr>
-        <w:t>Choregraphe</w:t>
-      </w:r>
-      <w:proofErr w:type="spellEnd"/>
-      <w:r>
-        <w:rPr>
-          <w:rFonts w:ascii="Arial" w:eastAsia="Times New Roman" w:hAnsi="Arial" w:cs="Arial"/>
-          <w:color w:val="000000"/>
-          <w:kern w:val="0"/>
-          <w:lang w:eastAsia="en-US"/>
-          <w14:ligatures w14:val="none"/>
-        </w:rPr>
-        <w:t xml:space="preserve">. </w:t>
-      </w:r>
-      <w:r>
-        <w:rPr>
-          <w:rFonts w:ascii="Arial" w:eastAsia="Times New Roman" w:hAnsi="Arial" w:cs="Arial"/>
-          <w:color w:val="000000"/>
-          <w:kern w:val="0"/>
-          <w:lang w:eastAsia="en-US"/>
-          <w14:ligatures w14:val="none"/>
-        </w:rPr>
-        <w:t xml:space="preserve">The </w:t>
-      </w:r>
-      <w:proofErr w:type="spellStart"/>
-      <w:r>
-        <w:rPr>
-          <w:rFonts w:ascii="Arial" w:eastAsia="Times New Roman" w:hAnsi="Arial" w:cs="Arial"/>
-          <w:color w:val="000000"/>
-          <w:kern w:val="0"/>
-          <w:lang w:eastAsia="en-US"/>
-          <w14:ligatures w14:val="none"/>
-        </w:rPr>
-        <w:t>Choregraphe</w:t>
-      </w:r>
-      <w:proofErr w:type="spellEnd"/>
-      <w:r>
-        <w:rPr>
-          <w:rFonts w:ascii="Arial" w:eastAsia="Times New Roman" w:hAnsi="Arial" w:cs="Arial"/>
-          <w:color w:val="000000"/>
-          <w:kern w:val="0"/>
-          <w:lang w:eastAsia="en-US"/>
-          <w14:ligatures w14:val="none"/>
-        </w:rPr>
-        <w:t xml:space="preserve"> software</w:t>
+        <w:t xml:space="preserve"> software has two possible modes of operation: The first by using a computer as a control terminal. In this mode, the NAO will be connected via Ethernet cable to a computer running Choregraphe. </w:t>
+      </w:r>
+      <w:r>
+        <w:rPr>
+          <w:rFonts w:ascii="Arial" w:eastAsia="Times New Roman" w:hAnsi="Arial" w:cs="Arial"/>
+          <w:color w:val="000000"/>
+          <w:kern w:val="0"/>
+          <w:lang w:eastAsia="en-US"/>
+          <w14:ligatures w14:val="none"/>
+        </w:rPr>
+        <w:t>The Choregraphe software</w:t>
       </w:r>
       <w:r>
         <w:rPr>
@@ -6815,7 +6619,6 @@
         </w:rPr>
         <w:t xml:space="preserve">The NAO robot will be interacting with a wide range of people that classify as “regular users,” such as computer science students, department faculty and staff, the general university population, university visitors, and more. The Users will have differing levels of experience. </w:t>
       </w:r>
-      <w:proofErr w:type="spellStart"/>
       <w:r>
         <w:rPr>
           <w:rFonts w:ascii="Arial" w:eastAsia="Times New Roman" w:hAnsi="Arial" w:cs="Arial"/>
@@ -6826,7 +6629,6 @@
         </w:rPr>
         <w:t>AriGato</w:t>
       </w:r>
-      <w:proofErr w:type="spellEnd"/>
       <w:r>
         <w:rPr>
           <w:rFonts w:ascii="Arial" w:eastAsia="Times New Roman" w:hAnsi="Arial" w:cs="Arial"/>
@@ -6963,20 +6765,8 @@
           <w:lang w:eastAsia="en-US"/>
           <w14:ligatures w14:val="none"/>
         </w:rPr>
-        <w:t xml:space="preserve">the </w:t>
-      </w:r>
-      <w:proofErr w:type="spellStart"/>
-      <w:r>
-        <w:rPr>
-          <w:rFonts w:ascii="Arial" w:eastAsia="Times New Roman" w:hAnsi="Arial" w:cs="Arial"/>
-          <w:color w:val="000000"/>
-          <w:kern w:val="0"/>
-          <w:lang w:eastAsia="en-US"/>
-          <w14:ligatures w14:val="none"/>
-        </w:rPr>
-        <w:t>AriGato</w:t>
-      </w:r>
-      <w:proofErr w:type="spellEnd"/>
+        <w:t>the AriGato</w:t>
+      </w:r>
       <w:r>
         <w:rPr>
           <w:rFonts w:ascii="Arial" w:eastAsia="Times New Roman" w:hAnsi="Arial" w:cs="Arial"/>
@@ -7007,7 +6797,6 @@
         </w:rPr>
         <w:t xml:space="preserve"> will manage the storage and maintenance of the NAO, as well as plugging the robot into control terminals, and charging it. They will also be responsible for keeping the NAO updated to any new firmware changes from Aldebaran, and possibly adding new functionality to </w:t>
       </w:r>
-      <w:proofErr w:type="spellStart"/>
       <w:r>
         <w:rPr>
           <w:rFonts w:ascii="Arial" w:eastAsia="Times New Roman" w:hAnsi="Arial" w:cs="Arial"/>
@@ -7018,7 +6807,6 @@
         </w:rPr>
         <w:t>AriGato’s</w:t>
       </w:r>
-      <w:proofErr w:type="spellEnd"/>
       <w:r>
         <w:rPr>
           <w:rFonts w:ascii="Arial" w:eastAsia="Times New Roman" w:hAnsi="Arial" w:cs="Arial"/>
@@ -7197,7 +6985,6 @@
         </w:rPr>
         <w:t xml:space="preserve">Furthermore, through </w:t>
       </w:r>
-      <w:proofErr w:type="spellStart"/>
       <w:r>
         <w:rPr>
           <w:rFonts w:ascii="Arial" w:eastAsia="Times New Roman" w:hAnsi="Arial" w:cs="Arial"/>
@@ -7208,7 +6995,6 @@
         </w:rPr>
         <w:t>AriGato’s</w:t>
       </w:r>
-      <w:proofErr w:type="spellEnd"/>
       <w:r>
         <w:rPr>
           <w:rFonts w:ascii="Arial" w:eastAsia="Times New Roman" w:hAnsi="Arial" w:cs="Arial"/>
@@ -7290,7 +7076,6 @@
         </w:rPr>
         <w:t xml:space="preserve">. Despite these limitations, </w:t>
       </w:r>
-      <w:proofErr w:type="spellStart"/>
       <w:r>
         <w:rPr>
           <w:rFonts w:ascii="Arial" w:eastAsia="Times New Roman" w:hAnsi="Arial" w:cs="Arial"/>
@@ -7301,7 +7086,6 @@
         </w:rPr>
         <w:t>AriGato</w:t>
       </w:r>
-      <w:proofErr w:type="spellEnd"/>
       <w:r>
         <w:rPr>
           <w:rFonts w:ascii="Arial" w:eastAsia="Times New Roman" w:hAnsi="Arial" w:cs="Arial"/>
@@ -7465,29 +7249,7 @@
           <w:lang w:eastAsia="en-US"/>
           <w14:ligatures w14:val="none"/>
         </w:rPr>
-        <w:t xml:space="preserve">, </w:t>
-      </w:r>
-      <w:proofErr w:type="spellStart"/>
-      <w:r>
-        <w:rPr>
-          <w:rFonts w:ascii="Arial" w:eastAsia="Times New Roman" w:hAnsi="Arial" w:cs="Arial"/>
-          <w:color w:val="000000"/>
-          <w:kern w:val="0"/>
-          <w:lang w:eastAsia="en-US"/>
-          <w14:ligatures w14:val="none"/>
-        </w:rPr>
-        <w:t>AriGato</w:t>
-      </w:r>
-      <w:proofErr w:type="spellEnd"/>
-      <w:r>
-        <w:rPr>
-          <w:rFonts w:ascii="Arial" w:eastAsia="Times New Roman" w:hAnsi="Arial" w:cs="Arial"/>
-          <w:color w:val="000000"/>
-          <w:kern w:val="0"/>
-          <w:lang w:eastAsia="en-US"/>
-          <w14:ligatures w14:val="none"/>
-        </w:rPr>
-        <w:t xml:space="preserve"> </w:t>
+        <w:t xml:space="preserve">, AriGato </w:t>
       </w:r>
       <w:r>
         <w:rPr>
@@ -7822,18 +7584,20 @@
       <w:pPr>
         <w:keepNext/>
         <w:jc w:val="center"/>
-      </w:pPr>
-      <w:bookmarkStart w:id="37" w:name="_Toc531181295"/>
-      <w:r>
         <w:rPr>
           <w:noProof/>
           <w:lang w:eastAsia="en-US"/>
         </w:rPr>
+      </w:pPr>
+      <w:r>
+        <w:rPr>
+          <w:noProof/>
+        </w:rPr>
         <w:drawing>
-          <wp:inline distT="0" distB="0" distL="0" distR="0" wp14:anchorId="41A1F260" wp14:editId="7CDC3506">
-            <wp:extent cx="5942060" cy="2018805"/>
-            <wp:effectExtent l="0" t="0" r="1905" b="635"/>
-            <wp:docPr id="1" name="Picture 1" descr="https://lh4.googleusercontent.com/0KNPr1v0UUzC9OBwtmpfo29GHGl4kcHw9VYiuEWbfz9ncbt6CDcZpzC13K-6kmP8h4qaVMrTmEIcFmXWfW1yutQPnGK5nLPg9mBeVapW5pFEV5tBAPdhU-CbrF3K23PRwOD2cRGgoZ4"/>
+          <wp:inline distT="0" distB="0" distL="0" distR="0" wp14:anchorId="3C527CE5" wp14:editId="438E421F">
+            <wp:extent cx="5939790" cy="1510665"/>
+            <wp:effectExtent l="0" t="0" r="3810" b="0"/>
+            <wp:docPr id="196" name="Picture 196" descr="C:\Users\klone\Desktop\highleveldesign.png"/>
             <wp:cNvGraphicFramePr>
               <a:graphicFrameLocks xmlns:a="http://schemas.openxmlformats.org/drawingml/2006/main" noChangeAspect="1"/>
             </wp:cNvGraphicFramePr>
@@ -7841,12 +7605,12 @@
               <a:graphicData uri="http://schemas.openxmlformats.org/drawingml/2006/picture">
                 <pic:pic xmlns:pic="http://schemas.openxmlformats.org/drawingml/2006/picture">
                   <pic:nvPicPr>
-                    <pic:cNvPr id="0" name="Picture 1" descr="https://lh4.googleusercontent.com/0KNPr1v0UUzC9OBwtmpfo29GHGl4kcHw9VYiuEWbfz9ncbt6CDcZpzC13K-6kmP8h4qaVMrTmEIcFmXWfW1yutQPnGK5nLPg9mBeVapW5pFEV5tBAPdhU-CbrF3K23PRwOD2cRGgoZ4"/>
+                    <pic:cNvPr id="0" name="Picture 1" descr="C:\Users\klone\Desktop\highleveldesign.png"/>
                     <pic:cNvPicPr>
                       <a:picLocks noChangeAspect="1" noChangeArrowheads="1"/>
                     </pic:cNvPicPr>
                   </pic:nvPicPr>
-                  <pic:blipFill rotWithShape="1">
+                  <pic:blipFill>
                     <a:blip r:embed="rId11">
                       <a:extLst>
                         <a:ext uri="{28A0092B-C50C-407E-A947-70E740481C1C}">
@@ -7854,13 +7618,15 @@
                         </a:ext>
                       </a:extLst>
                     </a:blip>
-                    <a:srcRect t="13598" b="22177"/>
-                    <a:stretch/>
+                    <a:srcRect/>
+                    <a:stretch>
+                      <a:fillRect/>
+                    </a:stretch>
                   </pic:blipFill>
                   <pic:spPr bwMode="auto">
                     <a:xfrm>
                       <a:off x="0" y="0"/>
-                      <a:ext cx="5943600" cy="2019328"/>
+                      <a:ext cx="5939790" cy="1510665"/>
                     </a:xfrm>
                     <a:prstGeom prst="rect">
                       <a:avLst/>
@@ -7869,11 +7635,6 @@
                     <a:ln>
                       <a:noFill/>
                     </a:ln>
-                    <a:extLst>
-                      <a:ext uri="{53640926-AAD7-44D8-BBD7-CCE9431645EC}">
-                        <a14:shadowObscured xmlns:a14="http://schemas.microsoft.com/office/drawing/2010/main"/>
-                      </a:ext>
-                    </a:extLst>
                   </pic:spPr>
                 </pic:pic>
               </a:graphicData>
@@ -7881,7 +7642,6 @@
           </wp:inline>
         </w:drawing>
       </w:r>
-      <w:bookmarkEnd w:id="37"/>
     </w:p>
     <w:p>
       <w:pPr>
@@ -7979,11 +7739,11 @@
       <w:pPr>
         <w:pStyle w:val="Heading1"/>
       </w:pPr>
-      <w:bookmarkStart w:id="38" w:name="_Toc531181340"/>
+      <w:bookmarkStart w:id="37" w:name="_Toc531181340"/>
       <w:r>
         <w:t>Section 3: Requirements Overview</w:t>
       </w:r>
-      <w:bookmarkEnd w:id="38"/>
+      <w:bookmarkEnd w:id="37"/>
     </w:p>
     <w:p>
       <w:pPr>
@@ -8004,7 +7764,7 @@
           <w:lang w:eastAsia="en-US"/>
         </w:rPr>
       </w:pPr>
-      <w:bookmarkStart w:id="39" w:name="_Toc531181341"/>
+      <w:bookmarkStart w:id="38" w:name="_Toc531181341"/>
       <w:r>
         <w:rPr>
           <w:rFonts w:eastAsia="Times New Roman"/>
@@ -8012,7 +7772,7 @@
         </w:rPr>
         <w:t>3.1: Requirements Checklist</w:t>
       </w:r>
-      <w:bookmarkEnd w:id="39"/>
+      <w:bookmarkEnd w:id="38"/>
       <w:r>
         <w:rPr>
           <w:rFonts w:eastAsia="Times New Roman"/>
@@ -8377,7 +8137,7 @@
           <w:lang w:eastAsia="en-US"/>
         </w:rPr>
       </w:pPr>
-      <w:bookmarkStart w:id="40" w:name="_Toc531181342"/>
+      <w:bookmarkStart w:id="39" w:name="_Toc531181342"/>
       <w:r>
         <w:rPr>
           <w:rFonts w:eastAsia="Times New Roman"/>
@@ -8385,7 +8145,7 @@
         </w:rPr>
         <w:t>3.2: Functional Requirements</w:t>
       </w:r>
-      <w:bookmarkEnd w:id="40"/>
+      <w:bookmarkEnd w:id="39"/>
     </w:p>
     <w:p>
       <w:pPr>
@@ -8559,16 +8319,15 @@
           <w:lang w:eastAsia="en-US"/>
         </w:rPr>
       </w:pPr>
-      <w:bookmarkStart w:id="41" w:name="_Toc531181343"/>
+      <w:bookmarkStart w:id="40" w:name="_Toc531181343"/>
       <w:r>
         <w:rPr>
           <w:rFonts w:eastAsia="Times New Roman"/>
           <w:lang w:eastAsia="en-US"/>
         </w:rPr>
-        <w:lastRenderedPageBreak/>
         <w:t>3.3: Non-Functional Requirements</w:t>
       </w:r>
-      <w:bookmarkEnd w:id="41"/>
+      <w:bookmarkEnd w:id="40"/>
     </w:p>
     <w:p>
       <w:pPr>
@@ -8685,6 +8444,7 @@
           <w:lang w:eastAsia="en-US"/>
           <w14:ligatures w14:val="none"/>
         </w:rPr>
+        <w:lastRenderedPageBreak/>
         <w:t xml:space="preserve">Be able to Access the internet for certain commands by means of API/HTTP requests. </w:t>
       </w:r>
       <w:r>
@@ -9012,7 +8772,7 @@
           <w:lang w:eastAsia="en-US"/>
         </w:rPr>
       </w:pPr>
-      <w:bookmarkStart w:id="42" w:name="_Toc531181344"/>
+      <w:bookmarkStart w:id="41" w:name="_Toc531181344"/>
       <w:r>
         <w:rPr>
           <w:rFonts w:eastAsia="Times New Roman"/>
@@ -9020,7 +8780,7 @@
         </w:rPr>
         <w:t>3.4: Requirements Q &amp; A</w:t>
       </w:r>
-      <w:bookmarkEnd w:id="42"/>
+      <w:bookmarkEnd w:id="41"/>
       <w:r>
         <w:rPr>
           <w:rFonts w:eastAsia="Times New Roman"/>
@@ -9896,6 +9656,42 @@
     <w:p>
       <w:pPr>
         <w:spacing w:after="0"/>
+        <w:ind w:right="0"/>
+        <w:textAlignment w:val="baseline"/>
+        <w:rPr>
+          <w:rFonts w:ascii="Arial" w:eastAsia="Times New Roman" w:hAnsi="Arial" w:cs="Arial"/>
+          <w:color w:val="000000" w:themeColor="text1"/>
+          <w:lang w:eastAsia="en-US"/>
+        </w:rPr>
+      </w:pPr>
+    </w:p>
+    <w:p>
+      <w:pPr>
+        <w:spacing w:after="0"/>
+        <w:ind w:right="0"/>
+        <w:textAlignment w:val="baseline"/>
+        <w:rPr>
+          <w:rFonts w:ascii="Arial" w:eastAsia="Times New Roman" w:hAnsi="Arial" w:cs="Arial"/>
+          <w:color w:val="000000" w:themeColor="text1"/>
+          <w:lang w:eastAsia="en-US"/>
+        </w:rPr>
+      </w:pPr>
+    </w:p>
+    <w:p>
+      <w:pPr>
+        <w:spacing w:after="0"/>
+        <w:ind w:right="0"/>
+        <w:textAlignment w:val="baseline"/>
+        <w:rPr>
+          <w:rFonts w:ascii="Arial" w:eastAsia="Times New Roman" w:hAnsi="Arial" w:cs="Arial"/>
+          <w:color w:val="000000" w:themeColor="text1"/>
+          <w:lang w:eastAsia="en-US"/>
+        </w:rPr>
+      </w:pPr>
+    </w:p>
+    <w:p>
+      <w:pPr>
+        <w:spacing w:after="0"/>
         <w:ind w:left="0" w:right="0"/>
         <w:rPr>
           <w:rFonts w:ascii="Times New Roman" w:eastAsia="Times New Roman" w:hAnsi="Times New Roman" w:cs="Times New Roman"/>
@@ -9917,7 +9713,6 @@
         <w:lastRenderedPageBreak/>
         <w:t xml:space="preserve">When will </w:t>
       </w:r>
-      <w:proofErr w:type="spellStart"/>
       <w:r>
         <w:rPr>
           <w:rFonts w:ascii="Arial" w:eastAsia="Times New Roman" w:hAnsi="Arial" w:cs="Arial"/>
@@ -9928,7 +9723,6 @@
         </w:rPr>
         <w:t>AriGato</w:t>
       </w:r>
-      <w:proofErr w:type="spellEnd"/>
       <w:r>
         <w:rPr>
           <w:rFonts w:ascii="Arial" w:eastAsia="Times New Roman" w:hAnsi="Arial" w:cs="Arial"/>
@@ -10559,42 +10353,8 @@
           <w:lang w:eastAsia="en-US"/>
           <w14:ligatures w14:val="none"/>
         </w:rPr>
-        <w:t xml:space="preserve">O, </w:t>
-      </w:r>
-      <w:proofErr w:type="spellStart"/>
-      <w:r>
-        <w:rPr>
-          <w:rFonts w:ascii="Arial" w:eastAsia="Times New Roman" w:hAnsi="Arial" w:cs="Arial"/>
-          <w:color w:val="000000"/>
-          <w:kern w:val="0"/>
-          <w:lang w:eastAsia="en-US"/>
-          <w14:ligatures w14:val="none"/>
-        </w:rPr>
-        <w:t>NAOqi</w:t>
-      </w:r>
-      <w:proofErr w:type="spellEnd"/>
-      <w:r>
-        <w:rPr>
-          <w:rFonts w:ascii="Arial" w:eastAsia="Times New Roman" w:hAnsi="Arial" w:cs="Arial"/>
-          <w:color w:val="000000"/>
-          <w:kern w:val="0"/>
-          <w:lang w:eastAsia="en-US"/>
-          <w14:ligatures w14:val="none"/>
-        </w:rPr>
-        <w:t xml:space="preserve">, and </w:t>
-      </w:r>
-      <w:proofErr w:type="spellStart"/>
-      <w:r>
-        <w:rPr>
-          <w:rFonts w:ascii="Arial" w:eastAsia="Times New Roman" w:hAnsi="Arial" w:cs="Arial"/>
-          <w:color w:val="000000"/>
-          <w:kern w:val="0"/>
-          <w:lang w:eastAsia="en-US"/>
-          <w14:ligatures w14:val="none"/>
-        </w:rPr>
-        <w:t>Choregraphe</w:t>
-      </w:r>
-      <w:proofErr w:type="spellEnd"/>
+        <w:t>O, NAOqi, and Choregraphe</w:t>
+      </w:r>
       <w:r>
         <w:rPr>
           <w:rFonts w:ascii="Arial" w:eastAsia="Times New Roman" w:hAnsi="Arial" w:cs="Arial"/>
@@ -10723,26 +10483,26 @@
       <w:pPr>
         <w:pStyle w:val="Heading1"/>
       </w:pPr>
-      <w:bookmarkStart w:id="43" w:name="_Toc531181345"/>
+      <w:bookmarkStart w:id="42" w:name="_Toc531181345"/>
       <w:r>
         <w:t>Section 4: Requirements Analysis</w:t>
       </w:r>
+      <w:bookmarkEnd w:id="42"/>
+    </w:p>
+    <w:p>
+      <w:pPr>
+        <w:pStyle w:val="Heading2"/>
+      </w:pPr>
+    </w:p>
+    <w:p>
+      <w:pPr>
+        <w:pStyle w:val="Heading2"/>
+      </w:pPr>
+      <w:bookmarkStart w:id="43" w:name="_Toc531181346"/>
+      <w:r>
+        <w:t>4.1 Validity Check</w:t>
+      </w:r>
       <w:bookmarkEnd w:id="43"/>
-    </w:p>
-    <w:p>
-      <w:pPr>
-        <w:pStyle w:val="Heading2"/>
-      </w:pPr>
-    </w:p>
-    <w:p>
-      <w:pPr>
-        <w:pStyle w:val="Heading2"/>
-      </w:pPr>
-      <w:bookmarkStart w:id="44" w:name="_Toc531181346"/>
-      <w:r>
-        <w:t>4.1 Validity Check</w:t>
-      </w:r>
-      <w:bookmarkEnd w:id="44"/>
     </w:p>
     <w:p>
       <w:pPr>
@@ -10877,7 +10637,7 @@
           <w:lang w:eastAsia="en-US"/>
         </w:rPr>
       </w:pPr>
-      <w:bookmarkStart w:id="45" w:name="_Toc531181347"/>
+      <w:bookmarkStart w:id="44" w:name="_Toc531181347"/>
       <w:r>
         <w:rPr>
           <w:rFonts w:eastAsia="Times New Roman"/>
@@ -10886,7 +10646,7 @@
         </w:rPr>
         <w:t>4.2 Feasibility Check</w:t>
       </w:r>
-      <w:bookmarkEnd w:id="45"/>
+      <w:bookmarkEnd w:id="44"/>
     </w:p>
     <w:p>
       <w:pPr>
@@ -10901,7 +10661,6 @@
           <w14:ligatures w14:val="none"/>
         </w:rPr>
       </w:pPr>
-      <w:proofErr w:type="spellStart"/>
       <w:r>
         <w:rPr>
           <w:rFonts w:ascii="Arial" w:eastAsia="Times New Roman" w:hAnsi="Arial" w:cs="Arial"/>
@@ -10913,7 +10672,6 @@
         </w:rPr>
         <w:t>AriGato’s</w:t>
       </w:r>
-      <w:proofErr w:type="spellEnd"/>
       <w:r>
         <w:rPr>
           <w:rFonts w:ascii="Arial" w:eastAsia="Times New Roman" w:hAnsi="Arial" w:cs="Arial"/>
@@ -10959,7 +10717,6 @@
         <w:lastRenderedPageBreak/>
         <w:t xml:space="preserve">test programs on the NAO unit, and performed extensive research on the different libraries and capabilities of the NAO. </w:t>
       </w:r>
-      <w:proofErr w:type="spellStart"/>
       <w:r>
         <w:rPr>
           <w:rFonts w:ascii="Arial" w:eastAsia="Times New Roman" w:hAnsi="Arial" w:cs="Arial"/>
@@ -10971,7 +10728,6 @@
         </w:rPr>
         <w:t>AriGato</w:t>
       </w:r>
-      <w:proofErr w:type="spellEnd"/>
       <w:r>
         <w:rPr>
           <w:rFonts w:ascii="Arial" w:eastAsia="Times New Roman" w:hAnsi="Arial" w:cs="Arial"/>
@@ -11003,31 +10759,7 @@
           <w:lang w:eastAsia="en-US"/>
           <w14:ligatures w14:val="none"/>
         </w:rPr>
-        <w:t xml:space="preserve"> will make use of (Python, </w:t>
-      </w:r>
-      <w:proofErr w:type="spellStart"/>
-      <w:r>
-        <w:rPr>
-          <w:rFonts w:ascii="Arial" w:eastAsia="Times New Roman" w:hAnsi="Arial" w:cs="Arial"/>
-          <w:color w:val="000000"/>
-          <w:kern w:val="0"/>
-          <w:shd w:val="clear" w:color="auto" w:fill="FFFFFF"/>
-          <w:lang w:eastAsia="en-US"/>
-          <w14:ligatures w14:val="none"/>
-        </w:rPr>
-        <w:t>Choregraphe</w:t>
-      </w:r>
-      <w:proofErr w:type="spellEnd"/>
-      <w:r>
-        <w:rPr>
-          <w:rFonts w:ascii="Arial" w:eastAsia="Times New Roman" w:hAnsi="Arial" w:cs="Arial"/>
-          <w:color w:val="000000"/>
-          <w:kern w:val="0"/>
-          <w:shd w:val="clear" w:color="auto" w:fill="FFFFFF"/>
-          <w:lang w:eastAsia="en-US"/>
-          <w14:ligatures w14:val="none"/>
-        </w:rPr>
-        <w:t>, etc.) and put together. Aldebaran’s provided API</w:t>
+        <w:t xml:space="preserve"> will make use of (Python, Choregraphe, etc.) and put together. Aldebaran’s provided API</w:t>
       </w:r>
       <w:r>
         <w:rPr>
@@ -11326,7 +11058,7 @@
           <w:lang w:eastAsia="en-US"/>
         </w:rPr>
       </w:pPr>
-      <w:bookmarkStart w:id="46" w:name="_Toc531181348"/>
+      <w:bookmarkStart w:id="45" w:name="_Toc531181348"/>
       <w:r>
         <w:rPr>
           <w:rFonts w:eastAsia="Times New Roman"/>
@@ -11335,7 +11067,7 @@
         </w:rPr>
         <w:t>4.3 Consistency Check</w:t>
       </w:r>
-      <w:bookmarkEnd w:id="46"/>
+      <w:bookmarkEnd w:id="45"/>
     </w:p>
     <w:p>
       <w:pPr>
@@ -11381,9 +11113,8 @@
           <w:lang w:eastAsia="en-US"/>
           <w14:ligatures w14:val="none"/>
         </w:rPr>
-        <w:t xml:space="preserve"> requirements checklist has not shown any conflicts of consistency. The </w:t>
-      </w:r>
-      <w:proofErr w:type="spellStart"/>
+        <w:t xml:space="preserve"> requirements checklist has not shown any conflicts of consistency. The Choregraphe software is capable of taking in as input all of the different languages and libraries discussed in this document</w:t>
+      </w:r>
       <w:r>
         <w:rPr>
           <w:rFonts w:ascii="Arial" w:eastAsia="Times New Roman" w:hAnsi="Arial" w:cs="Arial"/>
@@ -11393,9 +11124,8 @@
           <w:lang w:eastAsia="en-US"/>
           <w14:ligatures w14:val="none"/>
         </w:rPr>
-        <w:t>Choregraphe</w:t>
-      </w:r>
-      <w:proofErr w:type="spellEnd"/>
+        <w:t>,</w:t>
+      </w:r>
       <w:r>
         <w:rPr>
           <w:rFonts w:ascii="Arial" w:eastAsia="Times New Roman" w:hAnsi="Arial" w:cs="Arial"/>
@@ -11405,7 +11135,7 @@
           <w:lang w:eastAsia="en-US"/>
           <w14:ligatures w14:val="none"/>
         </w:rPr>
-        <w:t xml:space="preserve"> software is capable of taking in as input all of the different languages and libraries discussed in this document</w:t>
+        <w:t xml:space="preserve"> and allows </w:t>
       </w:r>
       <w:r>
         <w:rPr>
@@ -11416,53 +11146,7 @@
           <w:lang w:eastAsia="en-US"/>
           <w14:ligatures w14:val="none"/>
         </w:rPr>
-        <w:t>,</w:t>
-      </w:r>
-      <w:r>
-        <w:rPr>
-          <w:rFonts w:ascii="Arial" w:eastAsia="Times New Roman" w:hAnsi="Arial" w:cs="Arial"/>
-          <w:color w:val="000000"/>
-          <w:kern w:val="0"/>
-          <w:shd w:val="clear" w:color="auto" w:fill="FFFFFF"/>
-          <w:lang w:eastAsia="en-US"/>
-          <w14:ligatures w14:val="none"/>
-        </w:rPr>
-        <w:t xml:space="preserve"> and allows </w:t>
-      </w:r>
-      <w:r>
-        <w:rPr>
-          <w:rFonts w:ascii="Arial" w:eastAsia="Times New Roman" w:hAnsi="Arial" w:cs="Arial"/>
-          <w:color w:val="000000"/>
-          <w:kern w:val="0"/>
-          <w:shd w:val="clear" w:color="auto" w:fill="FFFFFF"/>
-          <w:lang w:eastAsia="en-US"/>
-          <w14:ligatures w14:val="none"/>
-        </w:rPr>
-        <w:t xml:space="preserve">the </w:t>
-      </w:r>
-      <w:proofErr w:type="spellStart"/>
-      <w:r>
-        <w:rPr>
-          <w:rFonts w:ascii="Arial" w:eastAsia="Times New Roman" w:hAnsi="Arial" w:cs="Arial"/>
-          <w:color w:val="000000"/>
-          <w:kern w:val="0"/>
-          <w:shd w:val="clear" w:color="auto" w:fill="FFFFFF"/>
-          <w:lang w:eastAsia="en-US"/>
-          <w14:ligatures w14:val="none"/>
-        </w:rPr>
-        <w:t>AriGato</w:t>
-      </w:r>
-      <w:proofErr w:type="spellEnd"/>
-      <w:r>
-        <w:rPr>
-          <w:rFonts w:ascii="Arial" w:eastAsia="Times New Roman" w:hAnsi="Arial" w:cs="Arial"/>
-          <w:color w:val="000000"/>
-          <w:kern w:val="0"/>
-          <w:shd w:val="clear" w:color="auto" w:fill="FFFFFF"/>
-          <w:lang w:eastAsia="en-US"/>
-          <w14:ligatures w14:val="none"/>
-        </w:rPr>
-        <w:t xml:space="preserve"> team</w:t>
+        <w:t>the AriGato team</w:t>
       </w:r>
       <w:r>
         <w:rPr>
@@ -11587,7 +11271,7 @@
           <w:lang w:eastAsia="en-US"/>
         </w:rPr>
       </w:pPr>
-      <w:bookmarkStart w:id="47" w:name="_Toc531181349"/>
+      <w:bookmarkStart w:id="46" w:name="_Toc531181349"/>
       <w:r>
         <w:rPr>
           <w:rFonts w:eastAsia="Times New Roman"/>
@@ -11595,7 +11279,7 @@
         </w:rPr>
         <w:t>4.4 Project Timeline</w:t>
       </w:r>
-      <w:bookmarkEnd w:id="47"/>
+      <w:bookmarkEnd w:id="46"/>
     </w:p>
     <w:p>
       <w:pPr>
@@ -12010,9 +11694,8 @@
           <w:lang w:eastAsia="en-US"/>
           <w14:ligatures w14:val="none"/>
         </w:rPr>
-        <w:t xml:space="preserve">, the team will present the NAO robot at </w:t>
-      </w:r>
-      <w:proofErr w:type="gramStart"/>
+        <w:t>, the team will present the NAO robot at CWU</w:t>
+      </w:r>
       <w:r>
         <w:rPr>
           <w:rFonts w:ascii="Arial" w:eastAsia="Times New Roman" w:hAnsi="Arial" w:cs="Arial"/>
@@ -12022,7 +11705,7 @@
           <w:lang w:eastAsia="en-US"/>
           <w14:ligatures w14:val="none"/>
         </w:rPr>
-        <w:t>CWU</w:t>
+        <w:t>’s</w:t>
       </w:r>
       <w:r>
         <w:rPr>
@@ -12033,7 +11716,49 @@
           <w:lang w:eastAsia="en-US"/>
           <w14:ligatures w14:val="none"/>
         </w:rPr>
-        <w:t>’s</w:t>
+        <w:t xml:space="preserve"> </w:t>
+      </w:r>
+      <w:r>
+        <w:rPr>
+          <w:rFonts w:ascii="Verdana" w:eastAsia="Times New Roman" w:hAnsi="Verdana" w:cs="Times New Roman"/>
+          <w:color w:val="000000"/>
+          <w:kern w:val="0"/>
+          <w:lang w:eastAsia="en-US"/>
+          <w14:ligatures w14:val="none"/>
+        </w:rPr>
+        <w:t xml:space="preserve"> Symposium </w:t>
+      </w:r>
+      <w:proofErr w:type="gramStart"/>
+      <w:r>
+        <w:rPr>
+          <w:rFonts w:ascii="Verdana" w:eastAsia="Times New Roman" w:hAnsi="Verdana" w:cs="Times New Roman"/>
+          <w:color w:val="000000"/>
+          <w:kern w:val="0"/>
+          <w:lang w:eastAsia="en-US"/>
+          <w14:ligatures w14:val="none"/>
+        </w:rPr>
+        <w:t>O</w:t>
+      </w:r>
+      <w:r>
+        <w:rPr>
+          <w:rFonts w:ascii="Verdana" w:eastAsia="Times New Roman" w:hAnsi="Verdana" w:cs="Times New Roman"/>
+          <w:color w:val="000000"/>
+          <w:kern w:val="0"/>
+          <w:lang w:eastAsia="en-US"/>
+          <w14:ligatures w14:val="none"/>
+        </w:rPr>
+        <w:t>f</w:t>
+      </w:r>
+      <w:proofErr w:type="gramEnd"/>
+      <w:r>
+        <w:rPr>
+          <w:rFonts w:ascii="Verdana" w:eastAsia="Times New Roman" w:hAnsi="Verdana" w:cs="Times New Roman"/>
+          <w:color w:val="000000"/>
+          <w:kern w:val="0"/>
+          <w:lang w:eastAsia="en-US"/>
+          <w14:ligatures w14:val="none"/>
+        </w:rPr>
+        <w:t xml:space="preserve"> University Research and Creative Expression (SOURCE)</w:t>
       </w:r>
       <w:r>
         <w:rPr>
@@ -12044,9 +11769,13 @@
           <w:lang w:eastAsia="en-US"/>
           <w14:ligatures w14:val="none"/>
         </w:rPr>
-        <w:t xml:space="preserve"> </w:t>
-      </w:r>
-      <w:r>
+        <w:t>.</w:t>
+      </w:r>
+    </w:p>
+    <w:p>
+      <w:pPr>
+        <w:spacing w:after="0"/>
+        <w:ind w:left="0" w:right="0"/>
         <w:rPr>
           <w:rFonts w:ascii="Verdana" w:eastAsia="Times New Roman" w:hAnsi="Verdana" w:cs="Times New Roman"/>
           <w:color w:val="000000"/>
@@ -12054,10 +11783,12 @@
           <w:lang w:eastAsia="en-US"/>
           <w14:ligatures w14:val="none"/>
         </w:rPr>
-        <w:t xml:space="preserve"> Symposium</w:t>
-      </w:r>
-      <w:proofErr w:type="gramEnd"/>
-      <w:r>
+      </w:pPr>
+    </w:p>
+    <w:p>
+      <w:pPr>
+        <w:spacing w:after="0"/>
+        <w:ind w:left="0" w:right="0"/>
         <w:rPr>
           <w:rFonts w:ascii="Verdana" w:eastAsia="Times New Roman" w:hAnsi="Verdana" w:cs="Times New Roman"/>
           <w:color w:val="000000"/>
@@ -12065,9 +11796,12 @@
           <w:lang w:eastAsia="en-US"/>
           <w14:ligatures w14:val="none"/>
         </w:rPr>
-        <w:t xml:space="preserve"> </w:t>
-      </w:r>
-      <w:r>
+      </w:pPr>
+    </w:p>
+    <w:p>
+      <w:pPr>
+        <w:spacing w:after="0"/>
+        <w:ind w:left="0" w:right="0"/>
         <w:rPr>
           <w:rFonts w:ascii="Verdana" w:eastAsia="Times New Roman" w:hAnsi="Verdana" w:cs="Times New Roman"/>
           <w:color w:val="000000"/>
@@ -12075,101 +11809,52 @@
           <w:lang w:eastAsia="en-US"/>
           <w14:ligatures w14:val="none"/>
         </w:rPr>
-        <w:t>O</w:t>
-      </w:r>
-      <w:r>
-        <w:rPr>
-          <w:rFonts w:ascii="Verdana" w:eastAsia="Times New Roman" w:hAnsi="Verdana" w:cs="Times New Roman"/>
-          <w:color w:val="000000"/>
-          <w:kern w:val="0"/>
-          <w:lang w:eastAsia="en-US"/>
-          <w14:ligatures w14:val="none"/>
-        </w:rPr>
-        <w:t>f University Research and Creative Expression (SOURCE)</w:t>
-      </w:r>
-      <w:r>
-        <w:rPr>
-          <w:rFonts w:ascii="Arial" w:eastAsia="Times New Roman" w:hAnsi="Arial" w:cs="Arial"/>
+      </w:pPr>
+    </w:p>
+    <w:p>
+      <w:pPr>
+        <w:pStyle w:val="Heading1"/>
+      </w:pPr>
+      <w:bookmarkStart w:id="47" w:name="_Toc531181350"/>
+      <w:r>
+        <w:t>Section 5: Prioritization of Requirements</w:t>
+      </w:r>
+      <w:bookmarkEnd w:id="47"/>
+    </w:p>
+    <w:p>
+      <w:pPr>
+        <w:spacing w:after="0"/>
+        <w:ind w:left="0" w:right="0"/>
+        <w:rPr>
+          <w:rFonts w:ascii="Times New Roman" w:eastAsia="Times New Roman" w:hAnsi="Times New Roman" w:cs="Times New Roman"/>
           <w:kern w:val="0"/>
           <w:sz w:val="24"/>
           <w:szCs w:val="24"/>
           <w:lang w:eastAsia="en-US"/>
           <w14:ligatures w14:val="none"/>
         </w:rPr>
-        <w:t>.</w:t>
-      </w:r>
-    </w:p>
-    <w:p>
-      <w:pPr>
-        <w:spacing w:after="0"/>
-        <w:ind w:left="0" w:right="0"/>
-        <w:rPr>
-          <w:rFonts w:ascii="Verdana" w:eastAsia="Times New Roman" w:hAnsi="Verdana" w:cs="Times New Roman"/>
-          <w:color w:val="000000"/>
-          <w:kern w:val="0"/>
-          <w:lang w:eastAsia="en-US"/>
-          <w14:ligatures w14:val="none"/>
-        </w:rPr>
-      </w:pPr>
-    </w:p>
-    <w:p>
-      <w:pPr>
-        <w:spacing w:after="0"/>
-        <w:ind w:left="0" w:right="0"/>
-        <w:rPr>
-          <w:rFonts w:ascii="Verdana" w:eastAsia="Times New Roman" w:hAnsi="Verdana" w:cs="Times New Roman"/>
-          <w:color w:val="000000"/>
-          <w:kern w:val="0"/>
-          <w:lang w:eastAsia="en-US"/>
-          <w14:ligatures w14:val="none"/>
-        </w:rPr>
-      </w:pPr>
-    </w:p>
-    <w:p>
-      <w:pPr>
-        <w:spacing w:after="0"/>
-        <w:ind w:left="0" w:right="0"/>
-        <w:rPr>
-          <w:rFonts w:ascii="Verdana" w:eastAsia="Times New Roman" w:hAnsi="Verdana" w:cs="Times New Roman"/>
-          <w:color w:val="000000"/>
-          <w:kern w:val="0"/>
-          <w:lang w:eastAsia="en-US"/>
-          <w14:ligatures w14:val="none"/>
-        </w:rPr>
-      </w:pPr>
-    </w:p>
-    <w:p>
-      <w:pPr>
-        <w:pStyle w:val="Heading1"/>
-      </w:pPr>
-      <w:bookmarkStart w:id="48" w:name="_Toc531181350"/>
-      <w:r>
-        <w:t>Section 5: Prioritization of Requirements</w:t>
-      </w:r>
-      <w:bookmarkEnd w:id="48"/>
-    </w:p>
-    <w:p>
-      <w:pPr>
-        <w:spacing w:after="0"/>
-        <w:ind w:left="0" w:right="0"/>
-        <w:rPr>
-          <w:rFonts w:ascii="Times New Roman" w:eastAsia="Times New Roman" w:hAnsi="Times New Roman" w:cs="Times New Roman"/>
+      </w:pPr>
+      <w:r>
+        <w:rPr>
+          <w:rFonts w:ascii="Arial" w:eastAsia="Times New Roman" w:hAnsi="Arial" w:cs="Arial"/>
+          <w:color w:val="000000"/>
+          <w:kern w:val="0"/>
+          <w:lang w:eastAsia="en-US"/>
+          <w14:ligatures w14:val="none"/>
+        </w:rPr>
+        <w:tab/>
+      </w:r>
+      <w:r>
+        <w:rPr>
+          <w:rFonts w:ascii="Arial" w:eastAsia="Times New Roman" w:hAnsi="Arial" w:cs="Arial"/>
+          <w:color w:val="000000"/>
           <w:kern w:val="0"/>
           <w:sz w:val="24"/>
           <w:szCs w:val="24"/>
           <w:lang w:eastAsia="en-US"/>
           <w14:ligatures w14:val="none"/>
         </w:rPr>
-      </w:pPr>
-      <w:r>
-        <w:rPr>
-          <w:rFonts w:ascii="Arial" w:eastAsia="Times New Roman" w:hAnsi="Arial" w:cs="Arial"/>
-          <w:color w:val="000000"/>
-          <w:kern w:val="0"/>
-          <w:lang w:eastAsia="en-US"/>
-          <w14:ligatures w14:val="none"/>
-        </w:rPr>
-        <w:tab/>
+        <w:t xml:space="preserve">Based on </w:t>
       </w:r>
       <w:r>
         <w:rPr>
@@ -12181,9 +11866,8 @@
           <w:lang w:eastAsia="en-US"/>
           <w14:ligatures w14:val="none"/>
         </w:rPr>
-        <w:t xml:space="preserve">Based on </w:t>
-      </w:r>
-      <w:proofErr w:type="spellStart"/>
+        <w:t>AriGato’s</w:t>
+      </w:r>
       <w:r>
         <w:rPr>
           <w:rFonts w:ascii="Arial" w:eastAsia="Times New Roman" w:hAnsi="Arial" w:cs="Arial"/>
@@ -12194,9 +11878,8 @@
           <w:lang w:eastAsia="en-US"/>
           <w14:ligatures w14:val="none"/>
         </w:rPr>
-        <w:t>AriGato’s</w:t>
-      </w:r>
-      <w:proofErr w:type="spellEnd"/>
+        <w:t xml:space="preserve"> conversations with the</w:t>
+      </w:r>
       <w:r>
         <w:rPr>
           <w:rFonts w:ascii="Arial" w:eastAsia="Times New Roman" w:hAnsi="Arial" w:cs="Arial"/>
@@ -12207,7 +11890,7 @@
           <w:lang w:eastAsia="en-US"/>
           <w14:ligatures w14:val="none"/>
         </w:rPr>
-        <w:t xml:space="preserve"> conversations with the</w:t>
+        <w:t>ir</w:t>
       </w:r>
       <w:r>
         <w:rPr>
@@ -12219,7 +11902,7 @@
           <w:lang w:eastAsia="en-US"/>
           <w14:ligatures w14:val="none"/>
         </w:rPr>
-        <w:t>ir</w:t>
+        <w:t xml:space="preserve"> client, the main requirement </w:t>
       </w:r>
       <w:r>
         <w:rPr>
@@ -12231,7 +11914,7 @@
           <w:lang w:eastAsia="en-US"/>
           <w14:ligatures w14:val="none"/>
         </w:rPr>
-        <w:t xml:space="preserve"> client, the main requirement </w:t>
+        <w:t>they</w:t>
       </w:r>
       <w:r>
         <w:rPr>
@@ -12243,45 +11926,7 @@
           <w:lang w:eastAsia="en-US"/>
           <w14:ligatures w14:val="none"/>
         </w:rPr>
-        <w:t>they</w:t>
-      </w:r>
-      <w:r>
-        <w:rPr>
-          <w:rFonts w:ascii="Arial" w:eastAsia="Times New Roman" w:hAnsi="Arial" w:cs="Arial"/>
-          <w:color w:val="000000"/>
-          <w:kern w:val="0"/>
-          <w:sz w:val="24"/>
-          <w:szCs w:val="24"/>
-          <w:lang w:eastAsia="en-US"/>
-          <w14:ligatures w14:val="none"/>
-        </w:rPr>
-        <w:t xml:space="preserve"> should focus on is getting the robot to be controlled independent of the </w:t>
-      </w:r>
-      <w:proofErr w:type="spellStart"/>
-      <w:r>
-        <w:rPr>
-          <w:rFonts w:ascii="Arial" w:eastAsia="Times New Roman" w:hAnsi="Arial" w:cs="Arial"/>
-          <w:color w:val="000000"/>
-          <w:kern w:val="0"/>
-          <w:sz w:val="24"/>
-          <w:szCs w:val="24"/>
-          <w:lang w:eastAsia="en-US"/>
-          <w14:ligatures w14:val="none"/>
-        </w:rPr>
-        <w:t>Choregraphe</w:t>
-      </w:r>
-      <w:proofErr w:type="spellEnd"/>
-      <w:r>
-        <w:rPr>
-          <w:rFonts w:ascii="Arial" w:eastAsia="Times New Roman" w:hAnsi="Arial" w:cs="Arial"/>
-          <w:color w:val="000000"/>
-          <w:kern w:val="0"/>
-          <w:sz w:val="24"/>
-          <w:szCs w:val="24"/>
-          <w:lang w:eastAsia="en-US"/>
-          <w14:ligatures w14:val="none"/>
-        </w:rPr>
-        <w:t xml:space="preserve"> software</w:t>
+        <w:t xml:space="preserve"> should focus on is getting the robot to be controlled independent of the Choregraphe software</w:t>
       </w:r>
       <w:r>
         <w:rPr>
@@ -12852,33 +12497,7 @@
           <w:lang w:eastAsia="en-US"/>
           <w14:ligatures w14:val="none"/>
         </w:rPr>
-        <w:t xml:space="preserve">Extra features, i.e., “Bop </w:t>
-      </w:r>
-      <w:proofErr w:type="gramStart"/>
-      <w:r>
-        <w:rPr>
-          <w:rFonts w:ascii="Arial" w:eastAsia="Times New Roman" w:hAnsi="Arial" w:cs="Arial"/>
-          <w:color w:val="000000"/>
-          <w:kern w:val="0"/>
-          <w:sz w:val="24"/>
-          <w:szCs w:val="24"/>
-          <w:lang w:eastAsia="en-US"/>
-          <w14:ligatures w14:val="none"/>
-        </w:rPr>
-        <w:t>It</w:t>
-      </w:r>
-      <w:proofErr w:type="gramEnd"/>
-      <w:r>
-        <w:rPr>
-          <w:rFonts w:ascii="Arial" w:eastAsia="Times New Roman" w:hAnsi="Arial" w:cs="Arial"/>
-          <w:color w:val="000000"/>
-          <w:kern w:val="0"/>
-          <w:sz w:val="24"/>
-          <w:szCs w:val="24"/>
-          <w:lang w:eastAsia="en-US"/>
-          <w14:ligatures w14:val="none"/>
-        </w:rPr>
-        <w:t>” game.</w:t>
+        <w:t>Extra features, i.e., “Bop It” game.</w:t>
       </w:r>
     </w:p>
     <w:p>
@@ -13055,7 +12674,7 @@
               </wp:anchor>
             </w:drawing>
           </mc:Choice>
-          <mc:Fallback xmlns:cx2="http://schemas.microsoft.com/office/drawing/2015/10/21/chartex" xmlns:cx3="http://schemas.microsoft.com/office/drawing/2016/5/9/chartex" xmlns:cx4="http://schemas.microsoft.com/office/drawing/2016/5/10/chartex" xmlns:cx5="http://schemas.microsoft.com/office/drawing/2016/5/11/chartex" xmlns:cx6="http://schemas.microsoft.com/office/drawing/2016/5/12/chartex" xmlns:cx7="http://schemas.microsoft.com/office/drawing/2016/5/13/chartex" xmlns:cx8="http://schemas.microsoft.com/office/drawing/2016/5/14/chartex" xmlns:aink="http://schemas.microsoft.com/office/drawing/2016/ink" xmlns:am3d="http://schemas.microsoft.com/office/drawing/2017/model3d" xmlns:w16cid="http://schemas.microsoft.com/office/word/2016/wordml/cid">
+          <mc:Fallback>
             <w:pict>
               <v:group w14:anchorId="138E0BB3" id="Group 205" o:spid="_x0000_s1026" alt="Decorative sidebar for cover page " style="position:absolute;margin-left:23.35pt;margin-top:39.45pt;width:18pt;height:721.7pt;z-index:-251614208;mso-position-horizontal-relative:page;mso-position-vertical-relative:page" coordorigin="-5883,2067" coordsize="2288,91658" o:gfxdata="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">
                 <v:rect id="Rectangle 206" o:spid="_x0000_s1027" alt="Decorative sidebar" style="position:absolute;left:-5883;top:2067;width:2286;height:87820;visibility:visible;mso-wrap-style:square;v-text-anchor:middle" o:gfxdata="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" fillcolor="#ffe084 [1304]" stroked="f" strokeweight="1pt"/>
@@ -13585,14 +13204,36 @@
                             <w:r>
                               <w:t xml:space="preserve">Figure </w:t>
                             </w:r>
-                            <w:fldSimple w:instr=" SEQ Figure \* ARABIC ">
-                              <w:r>
-                                <w:rPr>
-                                  <w:noProof/>
-                                </w:rPr>
-                                <w:t>3</w:t>
-                              </w:r>
-                            </w:fldSimple>
+                            <w:r>
+                              <w:rPr>
+                                <w:noProof/>
+                              </w:rPr>
+                              <w:fldChar w:fldCharType="begin"/>
+                            </w:r>
+                            <w:r>
+                              <w:rPr>
+                                <w:noProof/>
+                              </w:rPr>
+                              <w:instrText xml:space="preserve"> SEQ Figure \* ARABIC </w:instrText>
+                            </w:r>
+                            <w:r>
+                              <w:rPr>
+                                <w:noProof/>
+                              </w:rPr>
+                              <w:fldChar w:fldCharType="separate"/>
+                            </w:r>
+                            <w:r>
+                              <w:rPr>
+                                <w:noProof/>
+                              </w:rPr>
+                              <w:t>3</w:t>
+                            </w:r>
+                            <w:r>
+                              <w:rPr>
+                                <w:noProof/>
+                              </w:rPr>
+                              <w:fldChar w:fldCharType="end"/>
+                            </w:r>
                             <w:r>
                               <w:t xml:space="preserve"> - Nao's Dialog Box</w:t>
                             </w:r>
@@ -13631,14 +13272,36 @@
                       <w:r>
                         <w:t xml:space="preserve">Figure </w:t>
                       </w:r>
-                      <w:fldSimple w:instr=" SEQ Figure \* ARABIC ">
-                        <w:r>
-                          <w:rPr>
-                            <w:noProof/>
-                          </w:rPr>
-                          <w:t>3</w:t>
-                        </w:r>
-                      </w:fldSimple>
+                      <w:r>
+                        <w:rPr>
+                          <w:noProof/>
+                        </w:rPr>
+                        <w:fldChar w:fldCharType="begin"/>
+                      </w:r>
+                      <w:r>
+                        <w:rPr>
+                          <w:noProof/>
+                        </w:rPr>
+                        <w:instrText xml:space="preserve"> SEQ Figure \* ARABIC </w:instrText>
+                      </w:r>
+                      <w:r>
+                        <w:rPr>
+                          <w:noProof/>
+                        </w:rPr>
+                        <w:fldChar w:fldCharType="separate"/>
+                      </w:r>
+                      <w:r>
+                        <w:rPr>
+                          <w:noProof/>
+                        </w:rPr>
+                        <w:t>3</w:t>
+                      </w:r>
+                      <w:r>
+                        <w:rPr>
+                          <w:noProof/>
+                        </w:rPr>
+                        <w:fldChar w:fldCharType="end"/>
+                      </w:r>
                       <w:r>
                         <w:t xml:space="preserve"> - Nao's Dialog Box</w:t>
                       </w:r>
@@ -13658,15 +13321,7 @@
     <w:p>
       <w:r>
         <w:tab/>
-        <w:t xml:space="preserve">To test how well Nao will do in various environments, </w:t>
-      </w:r>
-      <w:proofErr w:type="spellStart"/>
-      <w:r>
-        <w:t>AriGato</w:t>
-      </w:r>
-      <w:proofErr w:type="spellEnd"/>
-      <w:r>
-        <w:t xml:space="preserve"> tested the reliability of Nao’s speech recognition with various background noises. This ensured that the team members would know what to expect when demoing with the interference of different background noises.</w:t>
+        <w:t>To test how well Nao will do in various environments, AriGato tested the reliability of Nao’s speech recognition with various background noises. This ensured that the team members would know what to expect when demoing with the interference of different background noises.</w:t>
       </w:r>
     </w:p>
     <w:p>
@@ -13691,8 +13346,6 @@
       <w:r>
         <w:t xml:space="preserve">in quiet to normal volumes </w:t>
       </w:r>
-      <w:bookmarkStart w:id="49" w:name="_GoBack"/>
-      <w:bookmarkEnd w:id="49"/>
       <w:r>
         <w:t>in the background had little effect on his speech recognition as well.</w:t>
       </w:r>
@@ -13901,7 +13554,7 @@
               </wp:anchor>
             </w:drawing>
           </mc:Choice>
-          <mc:Fallback xmlns:cx2="http://schemas.microsoft.com/office/drawing/2015/10/21/chartex" xmlns:cx3="http://schemas.microsoft.com/office/drawing/2016/5/9/chartex" xmlns:cx4="http://schemas.microsoft.com/office/drawing/2016/5/10/chartex" xmlns:cx5="http://schemas.microsoft.com/office/drawing/2016/5/11/chartex" xmlns:cx6="http://schemas.microsoft.com/office/drawing/2016/5/12/chartex" xmlns:cx7="http://schemas.microsoft.com/office/drawing/2016/5/13/chartex" xmlns:cx8="http://schemas.microsoft.com/office/drawing/2016/5/14/chartex" xmlns:aink="http://schemas.microsoft.com/office/drawing/2016/ink" xmlns:am3d="http://schemas.microsoft.com/office/drawing/2017/model3d" xmlns:w16cid="http://schemas.microsoft.com/office/word/2016/wordml/cid">
+          <mc:Fallback>
             <w:pict>
               <v:group w14:anchorId="5AAC6AC0" id="Group 202" o:spid="_x0000_s1026" alt="Decorative sidebar for cover page " style="position:absolute;margin-left:24.3pt;margin-top:32.4pt;width:18pt;height:721.7pt;z-index:-251616256;mso-position-horizontal-relative:page;mso-position-vertical-relative:page" coordorigin="-5883,2067" coordsize="2288,91658" o:gfxdata="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">
                 <v:rect id="Rectangle 203" o:spid="_x0000_s1027" alt="Decorative sidebar" style="position:absolute;left:-5883;top:2067;width:2286;height:87820;visibility:visible;mso-wrap-style:square;v-text-anchor:middle" o:gfxdata="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" fillcolor="#ffe084 [1304]" stroked="f" strokeweight="1pt"/>
@@ -14464,7 +14117,7 @@
               </wp:anchor>
             </w:drawing>
           </mc:Choice>
-          <mc:Fallback xmlns:cx2="http://schemas.microsoft.com/office/drawing/2015/10/21/chartex" xmlns:cx3="http://schemas.microsoft.com/office/drawing/2016/5/9/chartex" xmlns:cx4="http://schemas.microsoft.com/office/drawing/2016/5/10/chartex" xmlns:cx5="http://schemas.microsoft.com/office/drawing/2016/5/11/chartex" xmlns:cx6="http://schemas.microsoft.com/office/drawing/2016/5/12/chartex" xmlns:cx7="http://schemas.microsoft.com/office/drawing/2016/5/13/chartex" xmlns:cx8="http://schemas.microsoft.com/office/drawing/2016/5/14/chartex" xmlns:aink="http://schemas.microsoft.com/office/drawing/2016/ink" xmlns:am3d="http://schemas.microsoft.com/office/drawing/2017/model3d" xmlns:w16cid="http://schemas.microsoft.com/office/word/2016/wordml/cid">
+          <mc:Fallback>
             <w:pict>
               <v:group w14:anchorId="74CA6DEE" id="Group 30" o:spid="_x0000_s1026" alt="Decorative sidebar for cover page " style="position:absolute;margin-left:21.2pt;margin-top:38.75pt;width:18pt;height:721.7pt;z-index:-251632640;mso-position-horizontal-relative:page;mso-position-vertical-relative:page" coordorigin="-5883,2067" coordsize="2288,91658" o:gfxdata="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">
                 <v:rect id="Rectangle 31" o:spid="_x0000_s1027" alt="Decorative sidebar" style="position:absolute;left:-5883;top:2067;width:2286;height:87820;visibility:visible;mso-wrap-style:square;v-text-anchor:middle" o:gfxdata="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" fillcolor="#ffe084 [1304]" stroked="f" strokeweight="1pt"/>
@@ -14969,29 +14622,13 @@
     <w:p>
       <w:r>
         <w:tab/>
-        <w:t>1.1 What is NAO</w:t>
-      </w:r>
-      <w:proofErr w:type="gramStart"/>
-      <w:r>
-        <w:t>?............................................................................................................................</w:t>
-      </w:r>
-      <w:proofErr w:type="gramEnd"/>
-      <w:r>
-        <w:t>X</w:t>
+        <w:t>1.1 What is NAO?............................................................................................................................X</w:t>
       </w:r>
     </w:p>
     <w:p>
       <w:r>
         <w:tab/>
-        <w:t>1.2 Who made NAO</w:t>
-      </w:r>
-      <w:proofErr w:type="gramStart"/>
-      <w:r>
-        <w:t>?......................................................................................................................</w:t>
-      </w:r>
-      <w:proofErr w:type="gramEnd"/>
-      <w:r>
-        <w:t>X</w:t>
+        <w:t>1.2 Who made NAO?......................................................................................................................X</w:t>
       </w:r>
     </w:p>
     <w:p>
@@ -15057,15 +14694,7 @@
     <w:p>
       <w:r>
         <w:tab/>
-        <w:t xml:space="preserve">3.2 The </w:t>
-      </w:r>
-      <w:proofErr w:type="spellStart"/>
-      <w:r>
-        <w:t>NAOqi</w:t>
-      </w:r>
-      <w:proofErr w:type="spellEnd"/>
-      <w:r>
-        <w:t xml:space="preserve"> Framework.............................................................................................................X</w:t>
+        <w:t>3.2 The NAOqi Framework.............................................................................................................X</w:t>
       </w:r>
     </w:p>
     <w:p>
@@ -15227,15 +14856,7 @@
         <w:ind w:firstLine="720"/>
       </w:pPr>
       <w:r>
-        <w:t xml:space="preserve">NAO is an autonomous, humanoid, fully programmable robot. NAO robots are capable of 25 degrees of freedom, and thanks to their humanoid nature and design, are able to walk around, adapt, and interact with their surrounding environment. Furthermore, NAO has 4 directional microphones, loudspeakers, and 2 cameras capable of filming and analyzing the robot’s environment, and human faces, for example. NAO is additionally capable of connecting to the internet by means of </w:t>
-      </w:r>
-      <w:proofErr w:type="spellStart"/>
-      <w:r>
-        <w:t>ethernet</w:t>
-      </w:r>
-      <w:proofErr w:type="spellEnd"/>
-      <w:r>
-        <w:t xml:space="preserve"> or Wi-Fi – this enables features such as http requests or big data analytics using the cloud. </w:t>
+        <w:t xml:space="preserve">NAO is an autonomous, humanoid, fully programmable robot. NAO robots are capable of 25 degrees of freedom, and thanks to their humanoid nature and design, are able to walk around, adapt, and interact with their surrounding environment. Furthermore, NAO has 4 directional microphones, loudspeakers, and 2 cameras capable of filming and analyzing the robot’s environment, and human faces, for example. NAO is additionally capable of connecting to the internet by means of ethernet or Wi-Fi – this enables features such as http requests or big data analytics using the cloud. </w:t>
       </w:r>
     </w:p>
     <w:p>
@@ -15304,15 +14925,7 @@
         </w:numPr>
       </w:pPr>
       <w:r>
-        <w:t xml:space="preserve">Operating System: Linux-Based </w:t>
-      </w:r>
-      <w:proofErr w:type="spellStart"/>
-      <w:r>
-        <w:t>NAOqi</w:t>
-      </w:r>
-      <w:proofErr w:type="spellEnd"/>
-      <w:r>
-        <w:t xml:space="preserve"> 2.8 (Linux Distro: Gentoo)</w:t>
+        <w:t>Operating System: Linux-Based NAOqi 2.8 (Linux Distro: Gentoo)</w:t>
       </w:r>
     </w:p>
     <w:p>
@@ -15357,28 +14970,7 @@
     <w:p>
       <w:r>
         <w:tab/>
-        <w:t xml:space="preserve">The initial development of the NAO robot began as early as 2004. NAO was created by a French company known as Aldebaran, who was later acquired </w:t>
-      </w:r>
-      <w:proofErr w:type="gramStart"/>
-      <w:r>
-        <w:t xml:space="preserve">by  </w:t>
-      </w:r>
-      <w:proofErr w:type="spellStart"/>
-      <w:r>
-        <w:t>SoftBank</w:t>
-      </w:r>
-      <w:proofErr w:type="spellEnd"/>
-      <w:proofErr w:type="gramEnd"/>
-      <w:r>
-        <w:t xml:space="preserve"> Robotics, a company based out of Japan, in 2015. The first public version of the NAO robot was released in 2008, however the version this project will be focusing on (NAO v6, or NAO Next Gen) was released to the public in 2014. Aldebaran also created the “</w:t>
-      </w:r>
-      <w:proofErr w:type="spellStart"/>
-      <w:r>
-        <w:t>Choregraphe</w:t>
-      </w:r>
-      <w:proofErr w:type="spellEnd"/>
-      <w:r>
-        <w:t xml:space="preserve">” software that a bulk of the development of custom modules for NAO are made in. </w:t>
+        <w:t xml:space="preserve">The initial development of the NAO robot began as early as 2004. NAO was created by a French company known as Aldebaran, who was later acquired by  SoftBank Robotics, a company based out of Japan, in 2015. The first public version of the NAO robot was released in 2008, however the version this project will be focusing on (NAO v6, or NAO Next Gen) was released to the public in 2014. Aldebaran also created the “Choregraphe” software that a bulk of the development of custom modules for NAO are made in. </w:t>
       </w:r>
     </w:p>
     <w:p>
@@ -16005,15 +15597,7 @@
         <w:ind w:left="720"/>
       </w:pPr>
       <w:r>
-        <w:t xml:space="preserve">Description: NAO will list the team members of the </w:t>
-      </w:r>
-      <w:proofErr w:type="spellStart"/>
-      <w:r>
-        <w:t>AriGato</w:t>
-      </w:r>
-      <w:proofErr w:type="spellEnd"/>
-      <w:r>
-        <w:t xml:space="preserve"> capstone project.</w:t>
+        <w:t>Description: NAO will list the team members of the AriGato capstone project.</w:t>
       </w:r>
     </w:p>
     <w:p>
@@ -16195,15 +15779,7 @@
         <w:ind w:left="720"/>
       </w:pPr>
       <w:r>
-        <w:t xml:space="preserve">Description: NAO will respond stating that his favorite professor is the </w:t>
-      </w:r>
-      <w:proofErr w:type="spellStart"/>
-      <w:r>
-        <w:t>AriGato</w:t>
-      </w:r>
-      <w:proofErr w:type="spellEnd"/>
-      <w:r>
-        <w:t xml:space="preserve"> group’s amazing supervisor, Dr. Davendra!!</w:t>
+        <w:t>Description: NAO will respond stating that his favorite professor is the AriGato group’s amazing supervisor, Dr. Davendra!!</w:t>
       </w:r>
     </w:p>
     <w:p>
@@ -17569,15 +17145,7 @@
         <w:t>Note:</w:t>
       </w:r>
       <w:r>
-        <w:t xml:space="preserve"> Learning new faces is currently only possible when the NAO unit is connected to a computer and the “Learn Face” box within </w:t>
-      </w:r>
-      <w:proofErr w:type="spellStart"/>
-      <w:r>
-        <w:t>Choregraphe</w:t>
-      </w:r>
-      <w:proofErr w:type="spellEnd"/>
-      <w:r>
-        <w:t xml:space="preserve"> is ran (i.e., there is no type of “Learn my face” command to have NAO learn a face on the fly).</w:t>
+        <w:t xml:space="preserve"> Learning new faces is currently only possible when the NAO unit is connected to a computer and the “Learn Face” box within Choregraphe is ran (i.e., there is no type of “Learn my face” command to have NAO learn a face on the fly).</w:t>
       </w:r>
     </w:p>
     <w:p>
@@ -17926,15 +17494,7 @@
         </w:numPr>
       </w:pPr>
       <w:r>
-        <w:t xml:space="preserve">“Can you wiggle your </w:t>
-      </w:r>
-      <w:proofErr w:type="gramStart"/>
-      <w:r>
-        <w:t>fingers.</w:t>
-      </w:r>
-      <w:proofErr w:type="gramEnd"/>
-      <w:r>
-        <w:t>”</w:t>
+        <w:t>“Can you wiggle your fingers.”</w:t>
       </w:r>
     </w:p>
     <w:p>
@@ -17946,15 +17506,7 @@
         </w:numPr>
       </w:pPr>
       <w:r>
-        <w:t xml:space="preserve">“Do your fingers </w:t>
-      </w:r>
-      <w:proofErr w:type="gramStart"/>
-      <w:r>
-        <w:t>move.</w:t>
-      </w:r>
-      <w:proofErr w:type="gramEnd"/>
-      <w:r>
-        <w:t>”</w:t>
+        <w:t>“Do your fingers move.”</w:t>
       </w:r>
     </w:p>
     <w:p>
@@ -18920,7 +18472,16 @@
         <w:t xml:space="preserve"> </w:t>
       </w:r>
       <w:r>
-        <w:t>This Feature is only available on (“Anthem” module)</w:t>
+        <w:t xml:space="preserve">This Feature is only available on </w:t>
+      </w:r>
+      <w:r>
+        <w:t xml:space="preserve">the </w:t>
+      </w:r>
+      <w:r>
+        <w:t>“Anthem” module</w:t>
+      </w:r>
+      <w:r>
+        <w:t>.</w:t>
       </w:r>
     </w:p>
     <w:p>
@@ -18975,84 +18536,13 @@
     <w:p>
       <w:r>
         <w:tab/>
-      </w:r>
-      <w:proofErr w:type="spellStart"/>
-      <w:r>
-        <w:t>Choregraphe</w:t>
-      </w:r>
-      <w:proofErr w:type="spellEnd"/>
-      <w:r>
-        <w:t xml:space="preserve"> is multi-platform desktop application that allows users to visually program modules for the NAO robot (as well as other robot models created by </w:t>
-      </w:r>
-      <w:proofErr w:type="spellStart"/>
-      <w:r>
-        <w:t>SoftBank</w:t>
-      </w:r>
-      <w:proofErr w:type="spellEnd"/>
-      <w:r>
-        <w:t xml:space="preserve"> Robotics, such as Pepper). </w:t>
-      </w:r>
-      <w:proofErr w:type="spellStart"/>
-      <w:r>
-        <w:t>Choregraphe</w:t>
-      </w:r>
-      <w:proofErr w:type="spellEnd"/>
-      <w:r>
-        <w:t xml:space="preserve"> links up with the </w:t>
-      </w:r>
-      <w:proofErr w:type="spellStart"/>
-      <w:r>
-        <w:t>NAOqi</w:t>
-      </w:r>
-      <w:proofErr w:type="spellEnd"/>
-      <w:r>
-        <w:t xml:space="preserve"> framework (discussed in the following subsection), enabling users to easily create animations and behaviors for NAO, as well as test their creations using a simulated virtual NAO robot, or a physical robot connected via </w:t>
-      </w:r>
-      <w:proofErr w:type="spellStart"/>
-      <w:r>
-        <w:t>ethernet</w:t>
-      </w:r>
-      <w:proofErr w:type="spellEnd"/>
-      <w:r>
-        <w:t xml:space="preserve">. </w:t>
+        <w:t xml:space="preserve">Choregraphe is multi-platform desktop application that allows users to visually program modules for the NAO robot (as well as other robot models created by SoftBank Robotics, such as Pepper). Choregraphe links up with the NAOqi framework (discussed in the following subsection), enabling users to easily create animations and behaviors for NAO, as well as test their creations using a simulated virtual NAO robot, or a physical robot connected via ethernet. </w:t>
       </w:r>
     </w:p>
     <w:p>
       <w:r>
         <w:tab/>
-        <w:t xml:space="preserve">The </w:t>
-      </w:r>
-      <w:proofErr w:type="spellStart"/>
-      <w:r>
-        <w:t>Choregraphe</w:t>
-      </w:r>
-      <w:proofErr w:type="spellEnd"/>
-      <w:r>
-        <w:t xml:space="preserve"> software comes packaged with a ton of pre-built functions for NAO (known as “boxes” within </w:t>
-      </w:r>
-      <w:proofErr w:type="spellStart"/>
-      <w:r>
-        <w:t>Choregraphe</w:t>
-      </w:r>
-      <w:proofErr w:type="spellEnd"/>
-      <w:r>
-        <w:t xml:space="preserve">) such as a “Say Box” which easily allows for text-to-speech programs, or a “Movement Box” which users can take advantage of to have their NAO robot move a specific distance in a specific direction. The biggest draw of </w:t>
-      </w:r>
-      <w:proofErr w:type="spellStart"/>
-      <w:r>
-        <w:t>Choregraphe</w:t>
-      </w:r>
-      <w:proofErr w:type="spellEnd"/>
-      <w:r>
-        <w:t xml:space="preserve"> however is the ability it gives users to create their own custom boxes, which can be combined to create an entirely custom sequence of events (known as a module) for NAO. These custom boxes can be written in a multitude of programming languages, but this documentation will be focusing on the Python language, as that is what </w:t>
-      </w:r>
-      <w:proofErr w:type="spellStart"/>
-      <w:r>
-        <w:t>AriGato</w:t>
-      </w:r>
-      <w:proofErr w:type="spellEnd"/>
-      <w:r>
-        <w:t xml:space="preserve"> has solely used in their project.</w:t>
+        <w:t>The Choregraphe software comes packaged with a ton of pre-built functions for NAO (known as “boxes” within Choregraphe) such as a “Say Box” which easily allows for text-to-speech programs, or a “Movement Box” which users can take advantage of to have their NAO robot move a specific distance in a specific direction. The biggest draw of Choregraphe however is the ability it gives users to create their own custom boxes, which can be combined to create an entirely custom sequence of events (known as a module) for NAO. These custom boxes can be written in a multitude of programming languages, but this documentation will be focusing on the Python language, as that is what AriGato has solely used in their project.</w:t>
       </w:r>
     </w:p>
     <w:p>
@@ -19079,23 +18569,7 @@
     <w:p>
       <w:r>
         <w:tab/>
-        <w:t>“</w:t>
-      </w:r>
-      <w:proofErr w:type="spellStart"/>
-      <w:r>
-        <w:t>NAOqi</w:t>
-      </w:r>
-      <w:proofErr w:type="spellEnd"/>
-      <w:r>
-        <w:t xml:space="preserve">” is the NAO robot’s operating system. It is a programming framework that is built and runs off of the Gentoo Linux Distribution. </w:t>
-      </w:r>
-      <w:proofErr w:type="spellStart"/>
-      <w:r>
-        <w:t>NAOqi</w:t>
-      </w:r>
-      <w:proofErr w:type="spellEnd"/>
-      <w:r>
-        <w:t xml:space="preserve"> is the main software residing in NAO’s memory unit, and controls all of the robot’s motors, sensors, and functionalities. According to Aldebaran’s documentation, “it answers to common robotics needs including: parallelism, resources, synchronization, [and] events</w:t>
+        <w:t>“NAOqi” is the NAO robot’s operating system. It is a programming framework that is built and runs off of the Gentoo Linux Distribution. NAOqi is the main software residing in NAO’s memory unit, and controls all of the robot’s motors, sensors, and functionalities. According to Aldebaran’s documentation, “it answers to common robotics needs including: parallelism, resources, synchronization, [and] events</w:t>
       </w:r>
       <w:r>
         <w:rPr>
@@ -19111,13 +18585,8 @@
       <w:pPr>
         <w:ind w:firstLine="648"/>
       </w:pPr>
-      <w:proofErr w:type="spellStart"/>
-      <w:r>
-        <w:t>NAOqi</w:t>
-      </w:r>
-      <w:proofErr w:type="spellEnd"/>
-      <w:r>
-        <w:t xml:space="preserve"> offers a fully fleshed-out API for both C++ and Python, giving users access and manipulation of the full range of NAO’s capabilities. There is a vast library of classes and their respective functions that can be called and expanded upon to create your own modules. A few examples of these classes are “</w:t>
+      <w:r>
+        <w:t>NAOqi offers a fully fleshed-out API for both C++ and Python, giving users access and manipulation of the full range of NAO’s capabilities. There is a vast library of classes and their respective functions that can be called and expanded upon to create your own modules. A few examples of these classes are “</w:t>
       </w:r>
       <w:proofErr w:type="spellStart"/>
       <w:r>
@@ -19276,36 +18745,15 @@
         <w:fldChar w:fldCharType="end"/>
       </w:r>
       <w:r>
-        <w:t xml:space="preserve"> - First Opening </w:t>
-      </w:r>
-      <w:proofErr w:type="spellStart"/>
-      <w:r>
-        <w:t>Choregraphe</w:t>
-      </w:r>
-      <w:proofErr w:type="spellEnd"/>
+        <w:t xml:space="preserve"> - First Opening Choregraphe</w:t>
+      </w:r>
     </w:p>
     <w:p>
       <w:pPr>
         <w:ind w:firstLine="648"/>
       </w:pPr>
       <w:r>
-        <w:t xml:space="preserve">When first opening </w:t>
-      </w:r>
-      <w:proofErr w:type="spellStart"/>
-      <w:r>
-        <w:t>Choregraphe</w:t>
-      </w:r>
-      <w:proofErr w:type="spellEnd"/>
-      <w:r>
-        <w:t xml:space="preserve"> a window will pop up saying “Welcome aboard!” It will have a documentation section with a quick “Hello World” tutorial, and links to recent projects if there are any. To begin, either click “New project…” or exit out of the window, which will create a new project anyway. Start by navigating to the “File” menu in the top left corner of </w:t>
-      </w:r>
-      <w:proofErr w:type="spellStart"/>
-      <w:r>
-        <w:t>Choregraphe</w:t>
-      </w:r>
-      <w:proofErr w:type="spellEnd"/>
-      <w:r>
-        <w:t xml:space="preserve">, and selecting “Project Properties”. </w:t>
+        <w:t xml:space="preserve">When first opening Choregraphe a window will pop up saying “Welcome aboard!” It will have a documentation section with a quick “Hello World” tutorial, and links to recent projects if there are any. To begin, either click “New project…” or exit out of the window, which will create a new project anyway. Start by navigating to the “File” menu in the top left corner of Choregraphe, and selecting “Project Properties”. </w:t>
       </w:r>
     </w:p>
     <w:p>
@@ -19542,15 +18990,7 @@
         <w:t>Name:</w:t>
       </w:r>
       <w:r>
-        <w:t xml:space="preserve"> Make sure your module’s name is self-documenting (i.e., </w:t>
-      </w:r>
-      <w:proofErr w:type="gramStart"/>
-      <w:r>
-        <w:t>The</w:t>
-      </w:r>
-      <w:proofErr w:type="gramEnd"/>
-      <w:r>
-        <w:t xml:space="preserve"> name should be relevant to what the module does). A good example for a simple “Hello World” module would be “hello”, and a bad example would be “module 1”, or “</w:t>
+        <w:t xml:space="preserve"> Make sure your module’s name is self-documenting (i.e., The name should be relevant to what the module does). A good example for a simple “Hello World” module would be “hello”, and a bad example would be “module 1”, or “</w:t>
       </w:r>
       <w:proofErr w:type="spellStart"/>
       <w:r>
@@ -19656,21 +19096,8 @@
         <w:t xml:space="preserve"> </w:t>
       </w:r>
       <w:r>
-        <w:t xml:space="preserve">Loading responses are intended to be what the NAO unit will say after being told a trigger phrase, before the module is actually performed. However, in </w:t>
-      </w:r>
-      <w:proofErr w:type="spellStart"/>
-      <w:r>
-        <w:t>AriGato’s</w:t>
-      </w:r>
-      <w:proofErr w:type="spellEnd"/>
-      <w:r>
-        <w:t xml:space="preserve"> experience, these loading responses do not actually work, and the robot only ever uses the default phrases of “Okay” and “Let’s go!</w:t>
-      </w:r>
-      <w:proofErr w:type="gramStart"/>
-      <w:r>
-        <w:t>”.</w:t>
-      </w:r>
-      <w:proofErr w:type="gramEnd"/>
+        <w:t>Loading responses are intended to be what the NAO unit will say after being told a trigger phrase, before the module is actually performed. However, in AriGato’s experience, these loading responses do not actually work, and the robot only ever uses the default phrases of “Okay” and “Let’s go!”.</w:t>
+      </w:r>
     </w:p>
     <w:p>
       <w:pPr>
@@ -19687,15 +19114,7 @@
         <w:t xml:space="preserve">Permissions: </w:t>
       </w:r>
       <w:r>
-        <w:t xml:space="preserve">Permissions gives NAO the ability to perform a module while in the process of sitting down, standing up, or sitting in the charging station. The charging station is for NAO models that are not currently in the possession of CWU, thus being not relevant to the </w:t>
-      </w:r>
-      <w:proofErr w:type="spellStart"/>
-      <w:r>
-        <w:t>AriGato</w:t>
-      </w:r>
-      <w:proofErr w:type="spellEnd"/>
-      <w:r>
-        <w:t xml:space="preserve"> project or this documentation.</w:t>
+        <w:t>Permissions gives NAO the ability to perform a module while in the process of sitting down, standing up, or sitting in the charging station. The charging station is for NAO models that are not currently in the possession of CWU, thus being not relevant to the AriGato project or this documentation.</w:t>
       </w:r>
     </w:p>
     <w:p>
@@ -19743,15 +19162,7 @@
         <w:ind w:left="0"/>
       </w:pPr>
       <w:r>
-        <w:t xml:space="preserve">Now that you have set all of the relevant project properties, navigate back to the main screen (known as the “workbench”) of </w:t>
-      </w:r>
-      <w:proofErr w:type="spellStart"/>
-      <w:r>
-        <w:t>Choregraphe</w:t>
-      </w:r>
-      <w:proofErr w:type="spellEnd"/>
-      <w:r>
-        <w:t xml:space="preserve">. </w:t>
+        <w:t xml:space="preserve">Now that you have set all of the relevant project properties, navigate back to the main screen (known as the “workbench”) of Choregraphe. </w:t>
       </w:r>
       <w:r>
         <w:rPr>
@@ -19760,15 +19171,7 @@
         <w:t xml:space="preserve">Note: </w:t>
       </w:r>
       <w:r>
-        <w:t xml:space="preserve">For this tutorial we will be showing you have to create custom boxes using Python code, but will also make short mention of how to find and use the pre-built functions that are packaged with </w:t>
-      </w:r>
-      <w:proofErr w:type="spellStart"/>
-      <w:r>
-        <w:t>Choregraphe</w:t>
-      </w:r>
-      <w:proofErr w:type="spellEnd"/>
-      <w:r>
-        <w:t>.</w:t>
+        <w:t>For this tutorial we will be showing you have to create custom boxes using Python code, but will also make short mention of how to find and use the pre-built functions that are packaged with Choregraphe.</w:t>
       </w:r>
     </w:p>
     <w:p>
@@ -19776,15 +19179,15 @@
         <w:ind w:left="0"/>
       </w:pPr>
       <w:r>
-        <w:t>Right click anywhere within the empty workbench, and hover your mouse over the “Create a new box” option, inside of the submenu that appears, select “Python…</w:t>
+        <w:t xml:space="preserve">Right click anywhere within the empty </w:t>
       </w:r>
       <w:proofErr w:type="gramStart"/>
       <w:r>
-        <w:t>”.</w:t>
+        <w:t>workbench, and</w:t>
       </w:r>
       <w:proofErr w:type="gramEnd"/>
       <w:r>
-        <w:t xml:space="preserve"> Your screen should open a new dialog box called “Edit box”, and lo</w:t>
+        <w:t xml:space="preserve"> hover your mouse over the “Create a new box” option, inside of the submenu that appears, select “Python…”. Your screen should open a new dialog box called “Edit box”, and lo</w:t>
       </w:r>
       <w:r>
         <w:t>ok the same as below in Figure 7</w:t>
@@ -20061,13 +19464,8 @@
         <w:t>owing sections shown in figure 7</w:t>
       </w:r>
       <w:r>
-        <w:t xml:space="preserve"> after clicking “Python…</w:t>
-      </w:r>
-      <w:proofErr w:type="gramStart"/>
-      <w:r>
-        <w:t>”:</w:t>
-      </w:r>
-      <w:proofErr w:type="gramEnd"/>
+        <w:t xml:space="preserve"> after clicking “Python…”:</w:t>
+      </w:r>
     </w:p>
     <w:p>
       <w:pPr>
@@ -20249,19 +19647,11 @@
       </w:r>
       <w:proofErr w:type="spellStart"/>
       <w:r>
-        <w:t>on_</w:t>
-      </w:r>
-      <w:proofErr w:type="gramStart"/>
-      <w:r>
-        <w:t>Stopped</w:t>
+        <w:t>on_Stopped</w:t>
       </w:r>
       <w:proofErr w:type="spellEnd"/>
       <w:r>
-        <w:t>(</w:t>
-      </w:r>
-      <w:proofErr w:type="gramEnd"/>
-      <w:r>
-        <w:t>)”</w:t>
+        <w:t>()”</w:t>
       </w:r>
     </w:p>
     <w:p>
@@ -20613,7 +20003,6 @@
         <w:t xml:space="preserve"> = </w:t>
       </w:r>
       <w:proofErr w:type="spellStart"/>
-      <w:proofErr w:type="gramStart"/>
       <w:r>
         <w:rPr>
           <w:rFonts w:cstheme="minorHAnsi"/>
@@ -20625,14 +20014,7 @@
         <w:rPr>
           <w:rFonts w:cstheme="minorHAnsi"/>
         </w:rPr>
-        <w:t>(</w:t>
-      </w:r>
-      <w:proofErr w:type="gramEnd"/>
-      <w:r>
-        <w:rPr>
-          <w:rFonts w:cstheme="minorHAnsi"/>
-        </w:rPr>
-        <w:t>"</w:t>
+        <w:t>("</w:t>
       </w:r>
       <w:proofErr w:type="spellStart"/>
       <w:r>
@@ -20777,7 +20159,6 @@
         <w:t>“</w:t>
       </w:r>
       <w:proofErr w:type="spellStart"/>
-      <w:proofErr w:type="gramStart"/>
       <w:r>
         <w:rPr>
           <w:rFonts w:cstheme="minorHAnsi"/>
@@ -20789,14 +20170,7 @@
         <w:rPr>
           <w:rFonts w:cstheme="minorHAnsi"/>
         </w:rPr>
-        <w:t>(</w:t>
-      </w:r>
-      <w:proofErr w:type="gramEnd"/>
-      <w:r>
-        <w:rPr>
-          <w:rFonts w:cstheme="minorHAnsi"/>
-        </w:rPr>
-        <w:t>“Hello World!”)</w:t>
+        <w:t>(“Hello World!”)</w:t>
       </w:r>
       <w:r>
         <w:rPr>
@@ -21068,13 +20442,8 @@
         <w:t>button in the upper left corner</w:t>
       </w:r>
       <w:r>
-        <w:t xml:space="preserve"> of </w:t>
-      </w:r>
-      <w:proofErr w:type="spellStart"/>
-      <w:r>
-        <w:t>Choregraphe</w:t>
-      </w:r>
-      <w:proofErr w:type="spellEnd"/>
+        <w:t xml:space="preserve"> of Choregraphe</w:t>
+      </w:r>
       <w:r>
         <w:t>, which will bring up a list of connections. Click your NAO robot, and then click the select button. You may have to wait for a moment while NAO connects to your computer.</w:t>
       </w:r>
@@ -21162,7 +20531,7 @@
               </wp:anchor>
             </w:drawing>
           </mc:Choice>
-          <mc:Fallback xmlns:cx2="http://schemas.microsoft.com/office/drawing/2015/10/21/chartex" xmlns:cx3="http://schemas.microsoft.com/office/drawing/2016/5/9/chartex" xmlns:cx4="http://schemas.microsoft.com/office/drawing/2016/5/10/chartex" xmlns:cx5="http://schemas.microsoft.com/office/drawing/2016/5/11/chartex" xmlns:cx6="http://schemas.microsoft.com/office/drawing/2016/5/12/chartex" xmlns:cx7="http://schemas.microsoft.com/office/drawing/2016/5/13/chartex" xmlns:cx8="http://schemas.microsoft.com/office/drawing/2016/5/14/chartex" xmlns:aink="http://schemas.microsoft.com/office/drawing/2016/ink" xmlns:am3d="http://schemas.microsoft.com/office/drawing/2017/model3d" xmlns:w16cid="http://schemas.microsoft.com/office/word/2016/wordml/cid">
+          <mc:Fallback>
             <w:pict>
               <v:shapetype w14:anchorId="6E3D258E" id="_x0000_t13" coordsize="21600,21600" o:spt="13" adj="16200,5400" path="m@0,l@0@1,0@1,0@2@0@2@0,21600,21600,10800xe">
                 <v:stroke joinstyle="miter"/>
@@ -21430,6 +20799,453 @@
         <w:t>general faqs</w:t>
       </w:r>
     </w:p>
+    <w:p>
+      <w:pPr>
+        <w:spacing w:after="0"/>
+        <w:ind w:left="0" w:right="0"/>
+        <w:rPr>
+          <w:rFonts w:ascii="Times New Roman" w:eastAsia="Times New Roman" w:hAnsi="Times New Roman" w:cs="Times New Roman"/>
+          <w:kern w:val="0"/>
+          <w:sz w:val="24"/>
+          <w:szCs w:val="24"/>
+          <w:lang w:eastAsia="en-US"/>
+          <w14:ligatures w14:val="none"/>
+        </w:rPr>
+      </w:pPr>
+      <w:r>
+        <w:rPr>
+          <w:rFonts w:ascii="Arial" w:eastAsia="Times New Roman" w:hAnsi="Arial" w:cs="Arial"/>
+          <w:color w:val="000000"/>
+          <w:kern w:val="0"/>
+          <w:lang w:eastAsia="en-US"/>
+          <w14:ligatures w14:val="none"/>
+        </w:rPr>
+        <w:t>Is Choregraphe available on all Operating Systems</w:t>
+      </w:r>
+      <w:r>
+        <w:rPr>
+          <w:rFonts w:ascii="Arial" w:eastAsia="Times New Roman" w:hAnsi="Arial" w:cs="Arial"/>
+          <w:color w:val="000000"/>
+          <w:kern w:val="0"/>
+          <w:lang w:eastAsia="en-US"/>
+          <w14:ligatures w14:val="none"/>
+        </w:rPr>
+        <w:t>?</w:t>
+      </w:r>
+    </w:p>
+    <w:p>
+      <w:pPr>
+        <w:numPr>
+          <w:ilvl w:val="0"/>
+          <w:numId w:val="25"/>
+        </w:numPr>
+        <w:spacing w:after="0"/>
+        <w:ind w:right="0"/>
+        <w:textAlignment w:val="baseline"/>
+        <w:rPr>
+          <w:rFonts w:ascii="Arial" w:eastAsia="Times New Roman" w:hAnsi="Arial" w:cs="Arial"/>
+          <w:color w:val="000000"/>
+          <w:kern w:val="0"/>
+          <w:lang w:eastAsia="en-US"/>
+          <w14:ligatures w14:val="none"/>
+        </w:rPr>
+      </w:pPr>
+      <w:r>
+        <w:rPr>
+          <w:rFonts w:ascii="Arial" w:eastAsia="Times New Roman" w:hAnsi="Arial" w:cs="Arial"/>
+          <w:color w:val="000000"/>
+          <w:kern w:val="0"/>
+          <w:lang w:eastAsia="en-US"/>
+          <w14:ligatures w14:val="none"/>
+        </w:rPr>
+        <w:t>Choregraphe is available with full support on Windows and MacOS, as well as limited support on Linux.</w:t>
+      </w:r>
+    </w:p>
+    <w:p>
+      <w:pPr>
+        <w:spacing w:after="0"/>
+        <w:ind w:left="0" w:right="0"/>
+        <w:rPr>
+          <w:rFonts w:ascii="Times New Roman" w:eastAsia="Times New Roman" w:hAnsi="Times New Roman" w:cs="Times New Roman"/>
+          <w:kern w:val="0"/>
+          <w:sz w:val="24"/>
+          <w:szCs w:val="24"/>
+          <w:lang w:eastAsia="en-US"/>
+          <w14:ligatures w14:val="none"/>
+        </w:rPr>
+      </w:pPr>
+    </w:p>
+    <w:p>
+      <w:pPr>
+        <w:spacing w:after="0"/>
+        <w:ind w:left="0" w:right="0"/>
+        <w:rPr>
+          <w:rFonts w:ascii="Arial" w:eastAsia="Times New Roman" w:hAnsi="Arial" w:cs="Arial"/>
+          <w:color w:val="000000"/>
+          <w:kern w:val="0"/>
+          <w:lang w:eastAsia="en-US"/>
+          <w14:ligatures w14:val="none"/>
+        </w:rPr>
+      </w:pPr>
+    </w:p>
+    <w:p>
+      <w:pPr>
+        <w:spacing w:after="0"/>
+        <w:ind w:left="0" w:right="0"/>
+        <w:rPr>
+          <w:rFonts w:ascii="Times New Roman" w:eastAsia="Times New Roman" w:hAnsi="Times New Roman" w:cs="Times New Roman"/>
+          <w:kern w:val="0"/>
+          <w:sz w:val="24"/>
+          <w:szCs w:val="24"/>
+          <w:lang w:eastAsia="en-US"/>
+          <w14:ligatures w14:val="none"/>
+        </w:rPr>
+      </w:pPr>
+      <w:r>
+        <w:rPr>
+          <w:rFonts w:ascii="Arial" w:eastAsia="Times New Roman" w:hAnsi="Arial" w:cs="Arial"/>
+          <w:color w:val="000000"/>
+          <w:kern w:val="0"/>
+          <w:lang w:eastAsia="en-US"/>
+          <w14:ligatures w14:val="none"/>
+        </w:rPr>
+        <w:lastRenderedPageBreak/>
+        <w:t>Which programming languages can I use with Choregraphe</w:t>
+      </w:r>
+      <w:r>
+        <w:rPr>
+          <w:rFonts w:ascii="Arial" w:eastAsia="Times New Roman" w:hAnsi="Arial" w:cs="Arial"/>
+          <w:color w:val="000000"/>
+          <w:kern w:val="0"/>
+          <w:lang w:eastAsia="en-US"/>
+          <w14:ligatures w14:val="none"/>
+        </w:rPr>
+        <w:t>?</w:t>
+      </w:r>
+    </w:p>
+    <w:p>
+      <w:pPr>
+        <w:numPr>
+          <w:ilvl w:val="0"/>
+          <w:numId w:val="26"/>
+        </w:numPr>
+        <w:spacing w:after="0"/>
+        <w:ind w:right="0"/>
+        <w:textAlignment w:val="baseline"/>
+        <w:rPr>
+          <w:rFonts w:ascii="Arial" w:eastAsia="Times New Roman" w:hAnsi="Arial" w:cs="Arial"/>
+          <w:color w:val="000000"/>
+          <w:kern w:val="0"/>
+          <w:lang w:eastAsia="en-US"/>
+          <w14:ligatures w14:val="none"/>
+        </w:rPr>
+      </w:pPr>
+      <w:r>
+        <w:rPr>
+          <w:rFonts w:ascii="Arial" w:eastAsia="Times New Roman" w:hAnsi="Arial" w:cs="Arial"/>
+          <w:color w:val="000000"/>
+          <w:kern w:val="0"/>
+          <w:lang w:eastAsia="en-US"/>
+          <w14:ligatures w14:val="none"/>
+        </w:rPr>
+        <w:t>The NAOqi API has full support with Python and C++, so AriGato recommends using either of these languages. There are limited support options with other languages, such as Java.</w:t>
+      </w:r>
+    </w:p>
+    <w:p>
+      <w:pPr>
+        <w:spacing w:after="0"/>
+        <w:ind w:left="720" w:right="0"/>
+        <w:textAlignment w:val="baseline"/>
+        <w:rPr>
+          <w:rFonts w:ascii="Arial" w:eastAsia="Times New Roman" w:hAnsi="Arial" w:cs="Arial"/>
+          <w:color w:val="000000"/>
+          <w:kern w:val="0"/>
+          <w:lang w:eastAsia="en-US"/>
+          <w14:ligatures w14:val="none"/>
+        </w:rPr>
+      </w:pPr>
+    </w:p>
+    <w:p>
+      <w:pPr>
+        <w:spacing w:after="0"/>
+        <w:ind w:left="0" w:right="0"/>
+        <w:textAlignment w:val="baseline"/>
+        <w:rPr>
+          <w:rFonts w:ascii="Arial" w:eastAsia="Times New Roman" w:hAnsi="Arial" w:cs="Arial"/>
+          <w:color w:val="000000"/>
+          <w:kern w:val="0"/>
+          <w:lang w:eastAsia="en-US"/>
+          <w14:ligatures w14:val="none"/>
+        </w:rPr>
+      </w:pPr>
+      <w:r>
+        <w:rPr>
+          <w:rFonts w:ascii="Arial" w:eastAsia="Times New Roman" w:hAnsi="Arial" w:cs="Arial"/>
+          <w:color w:val="000000"/>
+          <w:kern w:val="0"/>
+          <w:lang w:eastAsia="en-US"/>
+          <w14:ligatures w14:val="none"/>
+        </w:rPr>
+        <w:t>What is a “Box” in Choregraphe?</w:t>
+      </w:r>
+    </w:p>
+    <w:p>
+      <w:pPr>
+        <w:numPr>
+          <w:ilvl w:val="0"/>
+          <w:numId w:val="26"/>
+        </w:numPr>
+        <w:spacing w:after="0"/>
+        <w:ind w:right="0"/>
+        <w:textAlignment w:val="baseline"/>
+        <w:rPr>
+          <w:rFonts w:ascii="Arial" w:eastAsia="Times New Roman" w:hAnsi="Arial" w:cs="Arial"/>
+          <w:color w:val="000000"/>
+          <w:kern w:val="0"/>
+          <w:lang w:eastAsia="en-US"/>
+          <w14:ligatures w14:val="none"/>
+        </w:rPr>
+      </w:pPr>
+      <w:r>
+        <w:rPr>
+          <w:rFonts w:ascii="Arial" w:eastAsia="Times New Roman" w:hAnsi="Arial" w:cs="Arial"/>
+          <w:color w:val="000000"/>
+          <w:kern w:val="0"/>
+          <w:lang w:eastAsia="en-US"/>
+          <w14:ligatures w14:val="none"/>
+        </w:rPr>
+        <w:t xml:space="preserve">Boxes house the scripts that written and used to have NAO perform actions. You can make use of pre-created boxes from </w:t>
+      </w:r>
+      <w:proofErr w:type="spellStart"/>
+      <w:proofErr w:type="gramStart"/>
+      <w:r>
+        <w:rPr>
+          <w:rFonts w:ascii="Arial" w:eastAsia="Times New Roman" w:hAnsi="Arial" w:cs="Arial"/>
+          <w:color w:val="000000"/>
+          <w:kern w:val="0"/>
+          <w:lang w:eastAsia="en-US"/>
+          <w14:ligatures w14:val="none"/>
+        </w:rPr>
+        <w:t>Aldeberan</w:t>
+      </w:r>
+      <w:proofErr w:type="spellEnd"/>
+      <w:r>
+        <w:rPr>
+          <w:rFonts w:ascii="Arial" w:eastAsia="Times New Roman" w:hAnsi="Arial" w:cs="Arial"/>
+          <w:color w:val="000000"/>
+          <w:kern w:val="0"/>
+          <w:lang w:eastAsia="en-US"/>
+          <w14:ligatures w14:val="none"/>
+        </w:rPr>
+        <w:t>, or</w:t>
+      </w:r>
+      <w:proofErr w:type="gramEnd"/>
+      <w:r>
+        <w:rPr>
+          <w:rFonts w:ascii="Arial" w:eastAsia="Times New Roman" w:hAnsi="Arial" w:cs="Arial"/>
+          <w:color w:val="000000"/>
+          <w:kern w:val="0"/>
+          <w:lang w:eastAsia="en-US"/>
+          <w14:ligatures w14:val="none"/>
+        </w:rPr>
+        <w:t xml:space="preserve"> make your own boxes with Python or C++. For a full tutorial, visit the “Creating Your Own Module” section of this document.</w:t>
+      </w:r>
+    </w:p>
+    <w:p>
+      <w:pPr>
+        <w:spacing w:after="0"/>
+        <w:ind w:right="0"/>
+        <w:textAlignment w:val="baseline"/>
+        <w:rPr>
+          <w:rFonts w:ascii="Arial" w:eastAsia="Times New Roman" w:hAnsi="Arial" w:cs="Arial"/>
+          <w:color w:val="000000"/>
+          <w:kern w:val="0"/>
+          <w:lang w:eastAsia="en-US"/>
+          <w14:ligatures w14:val="none"/>
+        </w:rPr>
+      </w:pPr>
+    </w:p>
+    <w:p>
+      <w:pPr>
+        <w:spacing w:after="0"/>
+        <w:ind w:left="0" w:right="0"/>
+        <w:rPr>
+          <w:rFonts w:ascii="Times New Roman" w:eastAsia="Times New Roman" w:hAnsi="Times New Roman" w:cs="Times New Roman"/>
+          <w:kern w:val="0"/>
+          <w:sz w:val="24"/>
+          <w:szCs w:val="24"/>
+          <w:lang w:eastAsia="en-US"/>
+          <w14:ligatures w14:val="none"/>
+        </w:rPr>
+      </w:pPr>
+      <w:r>
+        <w:rPr>
+          <w:rFonts w:ascii="Arial" w:eastAsia="Times New Roman" w:hAnsi="Arial" w:cs="Arial"/>
+          <w:color w:val="000000"/>
+          <w:kern w:val="0"/>
+          <w:lang w:eastAsia="en-US"/>
+          <w14:ligatures w14:val="none"/>
+        </w:rPr>
+        <w:t>Can a module have multiple trigger phrases</w:t>
+      </w:r>
+      <w:r>
+        <w:rPr>
+          <w:rFonts w:ascii="Arial" w:eastAsia="Times New Roman" w:hAnsi="Arial" w:cs="Arial"/>
+          <w:color w:val="000000"/>
+          <w:kern w:val="0"/>
+          <w:lang w:eastAsia="en-US"/>
+          <w14:ligatures w14:val="none"/>
+        </w:rPr>
+        <w:t>?</w:t>
+      </w:r>
+    </w:p>
+    <w:p>
+      <w:pPr>
+        <w:numPr>
+          <w:ilvl w:val="0"/>
+          <w:numId w:val="25"/>
+        </w:numPr>
+        <w:spacing w:after="0"/>
+        <w:ind w:right="0"/>
+        <w:textAlignment w:val="baseline"/>
+        <w:rPr>
+          <w:rFonts w:ascii="Arial" w:eastAsia="Times New Roman" w:hAnsi="Arial" w:cs="Arial"/>
+          <w:color w:val="000000"/>
+          <w:kern w:val="0"/>
+          <w:lang w:eastAsia="en-US"/>
+          <w14:ligatures w14:val="none"/>
+        </w:rPr>
+      </w:pPr>
+      <w:r>
+        <w:rPr>
+          <w:rFonts w:ascii="Arial" w:eastAsia="Times New Roman" w:hAnsi="Arial" w:cs="Arial"/>
+          <w:color w:val="000000"/>
+          <w:kern w:val="0"/>
+          <w:lang w:eastAsia="en-US"/>
+          <w14:ligatures w14:val="none"/>
+        </w:rPr>
+        <w:t>Yes, and it highly recommended!</w:t>
+      </w:r>
+    </w:p>
+    <w:p>
+      <w:pPr>
+        <w:spacing w:after="0"/>
+        <w:ind w:left="360" w:right="0"/>
+        <w:textAlignment w:val="baseline"/>
+        <w:rPr>
+          <w:rFonts w:ascii="Arial" w:eastAsia="Times New Roman" w:hAnsi="Arial" w:cs="Arial"/>
+          <w:color w:val="000000"/>
+          <w:kern w:val="0"/>
+          <w:lang w:eastAsia="en-US"/>
+          <w14:ligatures w14:val="none"/>
+        </w:rPr>
+      </w:pPr>
+    </w:p>
+    <w:p>
+      <w:pPr>
+        <w:spacing w:after="0"/>
+        <w:ind w:left="0" w:right="0"/>
+        <w:rPr>
+          <w:rFonts w:ascii="Times New Roman" w:eastAsia="Times New Roman" w:hAnsi="Times New Roman" w:cs="Times New Roman"/>
+          <w:kern w:val="0"/>
+          <w:sz w:val="24"/>
+          <w:szCs w:val="24"/>
+          <w:lang w:eastAsia="en-US"/>
+          <w14:ligatures w14:val="none"/>
+        </w:rPr>
+      </w:pPr>
+      <w:r>
+        <w:rPr>
+          <w:rFonts w:ascii="Arial" w:eastAsia="Times New Roman" w:hAnsi="Arial" w:cs="Arial"/>
+          <w:color w:val="000000"/>
+          <w:kern w:val="0"/>
+          <w:lang w:eastAsia="en-US"/>
+          <w14:ligatures w14:val="none"/>
+        </w:rPr>
+        <w:t>How does NAO’s speech recognition work</w:t>
+      </w:r>
+      <w:r>
+        <w:rPr>
+          <w:rFonts w:ascii="Arial" w:eastAsia="Times New Roman" w:hAnsi="Arial" w:cs="Arial"/>
+          <w:color w:val="000000"/>
+          <w:kern w:val="0"/>
+          <w:lang w:eastAsia="en-US"/>
+          <w14:ligatures w14:val="none"/>
+        </w:rPr>
+        <w:t>?</w:t>
+      </w:r>
+    </w:p>
+    <w:p>
+      <w:pPr>
+        <w:numPr>
+          <w:ilvl w:val="0"/>
+          <w:numId w:val="25"/>
+        </w:numPr>
+        <w:spacing w:after="0"/>
+        <w:ind w:right="0"/>
+        <w:textAlignment w:val="baseline"/>
+        <w:rPr>
+          <w:rFonts w:ascii="Arial" w:eastAsia="Times New Roman" w:hAnsi="Arial" w:cs="Arial"/>
+          <w:color w:val="000000"/>
+          <w:kern w:val="0"/>
+          <w:lang w:eastAsia="en-US"/>
+          <w14:ligatures w14:val="none"/>
+        </w:rPr>
+      </w:pPr>
+      <w:r>
+        <w:rPr>
+          <w:rFonts w:ascii="Arial" w:eastAsia="Times New Roman" w:hAnsi="Arial" w:cs="Arial"/>
+          <w:color w:val="000000"/>
+          <w:kern w:val="0"/>
+          <w:lang w:eastAsia="en-US"/>
+          <w14:ligatures w14:val="none"/>
+        </w:rPr>
+        <w:t xml:space="preserve">Using its microphones, NAO looks for trigger phrases/words from its currently-installed list of modules. NAO </w:t>
+      </w:r>
+      <w:r>
+        <w:rPr>
+          <w:rFonts w:ascii="Arial" w:eastAsia="Times New Roman" w:hAnsi="Arial" w:cs="Arial"/>
+          <w:b/>
+          <w:color w:val="000000"/>
+          <w:kern w:val="0"/>
+          <w:lang w:eastAsia="en-US"/>
+          <w14:ligatures w14:val="none"/>
+        </w:rPr>
+        <w:t xml:space="preserve">cannot </w:t>
+      </w:r>
+      <w:r>
+        <w:rPr>
+          <w:rFonts w:ascii="Arial" w:eastAsia="Times New Roman" w:hAnsi="Arial" w:cs="Arial"/>
+          <w:color w:val="000000"/>
+          <w:kern w:val="0"/>
+          <w:lang w:eastAsia="en-US"/>
+          <w14:ligatures w14:val="none"/>
+        </w:rPr>
+        <w:t>parse just any words said to it (</w:t>
+      </w:r>
+      <w:proofErr w:type="gramStart"/>
+      <w:r>
+        <w:rPr>
+          <w:rFonts w:ascii="Arial" w:eastAsia="Times New Roman" w:hAnsi="Arial" w:cs="Arial"/>
+          <w:color w:val="000000"/>
+          <w:kern w:val="0"/>
+          <w:lang w:eastAsia="en-US"/>
+          <w14:ligatures w14:val="none"/>
+        </w:rPr>
+        <w:t>similar to</w:t>
+      </w:r>
+      <w:proofErr w:type="gramEnd"/>
+      <w:r>
+        <w:rPr>
+          <w:rFonts w:ascii="Arial" w:eastAsia="Times New Roman" w:hAnsi="Arial" w:cs="Arial"/>
+          <w:color w:val="000000"/>
+          <w:kern w:val="0"/>
+          <w:lang w:eastAsia="en-US"/>
+          <w14:ligatures w14:val="none"/>
+        </w:rPr>
+        <w:t xml:space="preserve"> Google Assistant, or Apple’s Siri which have full speech recognition capabilities), only the finite list of trigger phrases/words can be recognized by NAO. </w:t>
+      </w:r>
+    </w:p>
     <w:p/>
     <w:p>
       <w:pPr>
@@ -21451,25 +21267,62 @@
       <w:r>
         <w:t>troubleshooting</w:t>
       </w:r>
+      <w:bookmarkStart w:id="48" w:name="_GoBack"/>
+      <w:bookmarkEnd w:id="48"/>
     </w:p>
     <w:p/>
-    <w:p>
+    <w:p/>
+    <w:p/>
+    <w:p/>
+    <w:p/>
+    <w:p/>
+    <w:p/>
+    <w:p/>
+    <w:p/>
+    <w:p/>
+    <w:p/>
+    <w:p/>
+    <w:p/>
+    <w:p/>
+    <w:p/>
+    <w:p/>
+    <w:p/>
+    <w:p/>
+    <w:p/>
+    <w:p/>
+    <w:p/>
+    <w:p/>
+    <w:p/>
+    <w:p/>
+    <w:p/>
+    <w:p/>
+    <w:p>
+      <w:pPr>
+        <w:pStyle w:val="Heading1"/>
+        <w:ind w:left="0"/>
+        <w:rPr>
+          <w:rFonts w:asciiTheme="minorHAnsi" w:eastAsiaTheme="minorEastAsia" w:hAnsiTheme="minorHAnsi" w:cstheme="minorBidi"/>
+          <w:caps w:val="0"/>
+          <w:color w:val="auto"/>
+          <w:sz w:val="22"/>
+          <w:szCs w:val="22"/>
+        </w:rPr>
+      </w:pPr>
       <w:r>
         <w:rPr>
           <w:noProof/>
           <w:lang w:eastAsia="en-US"/>
         </w:rPr>
-        <w:lastRenderedPageBreak/>
         <mc:AlternateContent>
           <mc:Choice Requires="wpg">
             <w:drawing>
-              <wp:anchor distT="0" distB="0" distL="114300" distR="114300" simplePos="0" relativeHeight="251709440" behindDoc="1" locked="0" layoutInCell="1" allowOverlap="1" wp14:anchorId="009BECD0" wp14:editId="63EC9BE9">
+              <wp:anchor distT="0" distB="0" distL="114300" distR="114300" simplePos="0" relativeHeight="251709440" behindDoc="1" locked="0" layoutInCell="1" allowOverlap="1" wp14:anchorId="009BECD0" wp14:editId="7E49DDFF">
                 <wp:simplePos x="0" y="0"/>
                 <wp:positionH relativeFrom="page">
-                  <wp:posOffset>237769</wp:posOffset>
+                  <wp:posOffset>205384</wp:posOffset>
                 </wp:positionH>
                 <wp:positionV relativeFrom="page">
-                  <wp:posOffset>450822</wp:posOffset>
+                  <wp:posOffset>494030</wp:posOffset>
                 </wp:positionV>
                 <wp:extent cx="228879" cy="9165834"/>
                 <wp:effectExtent l="0" t="0" r="0" b="0"/>
@@ -21590,9 +21443,9 @@
               </wp:anchor>
             </w:drawing>
           </mc:Choice>
-          <mc:Fallback xmlns:cx2="http://schemas.microsoft.com/office/drawing/2015/10/21/chartex" xmlns:cx3="http://schemas.microsoft.com/office/drawing/2016/5/9/chartex" xmlns:cx4="http://schemas.microsoft.com/office/drawing/2016/5/10/chartex" xmlns:cx5="http://schemas.microsoft.com/office/drawing/2016/5/11/chartex" xmlns:cx6="http://schemas.microsoft.com/office/drawing/2016/5/12/chartex" xmlns:cx7="http://schemas.microsoft.com/office/drawing/2016/5/13/chartex" xmlns:cx8="http://schemas.microsoft.com/office/drawing/2016/5/14/chartex" xmlns:aink="http://schemas.microsoft.com/office/drawing/2016/ink" xmlns:am3d="http://schemas.microsoft.com/office/drawing/2017/model3d" xmlns:w16cid="http://schemas.microsoft.com/office/word/2016/wordml/cid">
+          <mc:Fallback>
             <w:pict>
-              <v:group w14:anchorId="553B27A9" id="Group 211" o:spid="_x0000_s1026" alt="Decorative sidebar for cover page " style="position:absolute;margin-left:18.7pt;margin-top:35.5pt;width:18pt;height:721.7pt;z-index:-251607040;mso-position-horizontal-relative:page;mso-position-vertical-relative:page" coordorigin="-5883,2067" coordsize="2288,91658" o:gfxdata="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">
+              <v:group w14:anchorId="320C2A05" id="Group 211" o:spid="_x0000_s1026" alt="Decorative sidebar for cover page " style="position:absolute;margin-left:16.15pt;margin-top:38.9pt;width:18pt;height:721.7pt;z-index:-251607040;mso-position-horizontal-relative:page;mso-position-vertical-relative:page" coordorigin="-5883,2067" coordsize="2288,91658" o:gfxdata="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">
                 <v:rect id="Rectangle 212" o:spid="_x0000_s1027" alt="Decorative sidebar" style="position:absolute;left:-5883;top:2067;width:2286;height:87820;visibility:visible;mso-wrap-style:square;v-text-anchor:middle" o:gfxdata="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" fillcolor="#ffe084 [1304]" stroked="f" strokeweight="1pt"/>
                 <v:rect id="Rectangle 213" o:spid="_x0000_s1028" alt="Decorative sidebar" style="position:absolute;left:-5881;top:91439;width:2286;height:2286;visibility:visible;mso-wrap-style:square;v-text-anchor:middle" o:gfxdata="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" fillcolor="#ff967a [1305]" stroked="f" strokeweight="1pt">
                   <o:lock v:ext="edit" aspectratio="t"/>
@@ -21603,21 +21456,6 @@
           </mc:Fallback>
         </mc:AlternateContent>
       </w:r>
-    </w:p>
-    <w:p/>
-    <w:p/>
-    <w:p/>
-    <w:p>
-      <w:pPr>
-        <w:pStyle w:val="Heading1"/>
-        <w:rPr>
-          <w:rFonts w:asciiTheme="minorHAnsi" w:eastAsiaTheme="minorEastAsia" w:hAnsiTheme="minorHAnsi" w:cstheme="minorBidi"/>
-          <w:caps w:val="0"/>
-          <w:color w:val="auto"/>
-          <w:sz w:val="22"/>
-          <w:szCs w:val="22"/>
-        </w:rPr>
-      </w:pPr>
     </w:p>
     <w:p/>
     <w:p>
@@ -22680,7 +22518,6 @@
           <w:noProof/>
           <w:lang w:eastAsia="en-US"/>
         </w:rPr>
-        <w:lastRenderedPageBreak/>
         <mc:AlternateContent>
           <mc:Choice Requires="wps">
             <w:drawing>
@@ -23124,7 +22961,7 @@
               </wp:anchor>
             </w:drawing>
           </mc:Choice>
-          <mc:Fallback xmlns:cx2="http://schemas.microsoft.com/office/drawing/2015/10/21/chartex" xmlns:cx3="http://schemas.microsoft.com/office/drawing/2016/5/9/chartex" xmlns:cx4="http://schemas.microsoft.com/office/drawing/2016/5/10/chartex" xmlns:cx5="http://schemas.microsoft.com/office/drawing/2016/5/11/chartex" xmlns:cx6="http://schemas.microsoft.com/office/drawing/2016/5/12/chartex" xmlns:cx7="http://schemas.microsoft.com/office/drawing/2016/5/13/chartex" xmlns:cx8="http://schemas.microsoft.com/office/drawing/2016/5/14/chartex" xmlns:aink="http://schemas.microsoft.com/office/drawing/2016/ink" xmlns:am3d="http://schemas.microsoft.com/office/drawing/2017/model3d" xmlns:w16cid="http://schemas.microsoft.com/office/word/2016/wordml/cid">
+          <mc:Fallback>
             <w:pict>
               <v:group w14:anchorId="4C8B3C97" id="Group 214" o:spid="_x0000_s1026" alt="Decorative sidebar for cover page " style="position:absolute;margin-left:18.7pt;margin-top:36.15pt;width:18pt;height:721.7pt;z-index:-251604992;mso-position-horizontal-relative:page;mso-position-vertical-relative:page" coordorigin="-5883,2067" coordsize="2288,91658" o:gfxdata="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">
                 <v:rect id="Rectangle 215" o:spid="_x0000_s1027" alt="Decorative sidebar" style="position:absolute;left:-5883;top:2067;width:2286;height:87820;visibility:visible;mso-wrap-style:square;v-text-anchor:middle" o:gfxdata="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" fillcolor="#ffe084 [1304]" stroked="f" strokeweight="1pt"/>
@@ -23501,7 +23338,7 @@
 </file>
 
 <file path=word/endnotes.xml><?xml version="1.0" encoding="utf-8"?>
-<w:endnotes xmlns:wpc="http://schemas.microsoft.com/office/word/2010/wordprocessingCanvas" xmlns:cx="http://schemas.microsoft.com/office/drawing/2014/chartex" xmlns:cx1="http://schemas.microsoft.com/office/drawing/2015/9/8/chartex" xmlns:mc="http://schemas.openxmlformats.org/markup-compatibility/2006" xmlns:o="urn:schemas-microsoft-com:office:office" xmlns:r="http://schemas.openxmlformats.org/officeDocument/2006/relationships" xmlns:m="http://schemas.openxmlformats.org/officeDocument/2006/math" xmlns:v="urn:schemas-microsoft-com:vml" xmlns:wp14="http://schemas.microsoft.com/office/word/2010/wordprocessingDrawing" xmlns:wp="http://schemas.openxmlformats.org/drawingml/2006/wordprocessingDrawing" xmlns:w10="urn:schemas-microsoft-com:office:word" xmlns:w="http://schemas.openxmlformats.org/wordprocessingml/2006/main" xmlns:w14="http://schemas.microsoft.com/office/word/2010/wordml" xmlns:w15="http://schemas.microsoft.com/office/word/2012/wordml" xmlns:w16se="http://schemas.microsoft.com/office/word/2015/wordml/symex" xmlns:wpg="http://schemas.microsoft.com/office/word/2010/wordprocessingGroup" xmlns:wpi="http://schemas.microsoft.com/office/word/2010/wordprocessingInk" xmlns:wne="http://schemas.microsoft.com/office/word/2006/wordml" xmlns:wps="http://schemas.microsoft.com/office/word/2010/wordprocessingShape" mc:Ignorable="w14 w15 w16se wp14">
+<w:endnotes xmlns:wpc="http://schemas.microsoft.com/office/word/2010/wordprocessingCanvas" xmlns:cx="http://schemas.microsoft.com/office/drawing/2014/chartex" xmlns:cx1="http://schemas.microsoft.com/office/drawing/2015/9/8/chartex" xmlns:cx2="http://schemas.microsoft.com/office/drawing/2015/10/21/chartex" xmlns:cx3="http://schemas.microsoft.com/office/drawing/2016/5/9/chartex" xmlns:cx4="http://schemas.microsoft.com/office/drawing/2016/5/10/chartex" xmlns:cx5="http://schemas.microsoft.com/office/drawing/2016/5/11/chartex" xmlns:cx6="http://schemas.microsoft.com/office/drawing/2016/5/12/chartex" xmlns:cx7="http://schemas.microsoft.com/office/drawing/2016/5/13/chartex" xmlns:cx8="http://schemas.microsoft.com/office/drawing/2016/5/14/chartex" xmlns:mc="http://schemas.openxmlformats.org/markup-compatibility/2006" xmlns:aink="http://schemas.microsoft.com/office/drawing/2016/ink" xmlns:am3d="http://schemas.microsoft.com/office/drawing/2017/model3d" xmlns:o="urn:schemas-microsoft-com:office:office" xmlns:r="http://schemas.openxmlformats.org/officeDocument/2006/relationships" xmlns:m="http://schemas.openxmlformats.org/officeDocument/2006/math" xmlns:v="urn:schemas-microsoft-com:vml" xmlns:wp14="http://schemas.microsoft.com/office/word/2010/wordprocessingDrawing" xmlns:wp="http://schemas.openxmlformats.org/drawingml/2006/wordprocessingDrawing" xmlns:w10="urn:schemas-microsoft-com:office:word" xmlns:w="http://schemas.openxmlformats.org/wordprocessingml/2006/main" xmlns:w14="http://schemas.microsoft.com/office/word/2010/wordml" xmlns:w15="http://schemas.microsoft.com/office/word/2012/wordml" xmlns:w16cid="http://schemas.microsoft.com/office/word/2016/wordml/cid" xmlns:w16se="http://schemas.microsoft.com/office/word/2015/wordml/symex" xmlns:wpg="http://schemas.microsoft.com/office/word/2010/wordprocessingGroup" xmlns:wpi="http://schemas.microsoft.com/office/word/2010/wordprocessingInk" xmlns:wne="http://schemas.microsoft.com/office/word/2006/wordml" xmlns:wps="http://schemas.microsoft.com/office/word/2010/wordprocessingShape" mc:Ignorable="w14 w15 w16se w16cid wp14">
   <w:endnote w:type="separator" w:id="-1">
     <w:p>
       <w:r>
@@ -23522,7 +23359,7 @@
 </file>
 
 <file path=word/footer1.xml><?xml version="1.0" encoding="utf-8"?>
-<w:ftr xmlns:wpc="http://schemas.microsoft.com/office/word/2010/wordprocessingCanvas" xmlns:cx="http://schemas.microsoft.com/office/drawing/2014/chartex" xmlns:cx1="http://schemas.microsoft.com/office/drawing/2015/9/8/chartex" xmlns:mc="http://schemas.openxmlformats.org/markup-compatibility/2006" xmlns:o="urn:schemas-microsoft-com:office:office" xmlns:r="http://schemas.openxmlformats.org/officeDocument/2006/relationships" xmlns:m="http://schemas.openxmlformats.org/officeDocument/2006/math" xmlns:v="urn:schemas-microsoft-com:vml" xmlns:wp14="http://schemas.microsoft.com/office/word/2010/wordprocessingDrawing" xmlns:wp="http://schemas.openxmlformats.org/drawingml/2006/wordprocessingDrawing" xmlns:w10="urn:schemas-microsoft-com:office:word" xmlns:w="http://schemas.openxmlformats.org/wordprocessingml/2006/main" xmlns:w14="http://schemas.microsoft.com/office/word/2010/wordml" xmlns:w15="http://schemas.microsoft.com/office/word/2012/wordml" xmlns:w16se="http://schemas.microsoft.com/office/word/2015/wordml/symex" xmlns:wpg="http://schemas.microsoft.com/office/word/2010/wordprocessingGroup" xmlns:wpi="http://schemas.microsoft.com/office/word/2010/wordprocessingInk" xmlns:wne="http://schemas.microsoft.com/office/word/2006/wordml" xmlns:wps="http://schemas.microsoft.com/office/word/2010/wordprocessingShape" mc:Ignorable="w14 w15 w16se wp14">
+<w:ftr xmlns:wpc="http://schemas.microsoft.com/office/word/2010/wordprocessingCanvas" xmlns:cx="http://schemas.microsoft.com/office/drawing/2014/chartex" xmlns:cx1="http://schemas.microsoft.com/office/drawing/2015/9/8/chartex" xmlns:cx2="http://schemas.microsoft.com/office/drawing/2015/10/21/chartex" xmlns:cx3="http://schemas.microsoft.com/office/drawing/2016/5/9/chartex" xmlns:cx4="http://schemas.microsoft.com/office/drawing/2016/5/10/chartex" xmlns:cx5="http://schemas.microsoft.com/office/drawing/2016/5/11/chartex" xmlns:cx6="http://schemas.microsoft.com/office/drawing/2016/5/12/chartex" xmlns:cx7="http://schemas.microsoft.com/office/drawing/2016/5/13/chartex" xmlns:cx8="http://schemas.microsoft.com/office/drawing/2016/5/14/chartex" xmlns:mc="http://schemas.openxmlformats.org/markup-compatibility/2006" xmlns:aink="http://schemas.microsoft.com/office/drawing/2016/ink" xmlns:am3d="http://schemas.microsoft.com/office/drawing/2017/model3d" xmlns:o="urn:schemas-microsoft-com:office:office" xmlns:r="http://schemas.openxmlformats.org/officeDocument/2006/relationships" xmlns:m="http://schemas.openxmlformats.org/officeDocument/2006/math" xmlns:v="urn:schemas-microsoft-com:vml" xmlns:wp14="http://schemas.microsoft.com/office/word/2010/wordprocessingDrawing" xmlns:wp="http://schemas.openxmlformats.org/drawingml/2006/wordprocessingDrawing" xmlns:w10="urn:schemas-microsoft-com:office:word" xmlns:w="http://schemas.openxmlformats.org/wordprocessingml/2006/main" xmlns:w14="http://schemas.microsoft.com/office/word/2010/wordml" xmlns:w15="http://schemas.microsoft.com/office/word/2012/wordml" xmlns:w16cid="http://schemas.microsoft.com/office/word/2016/wordml/cid" xmlns:w16se="http://schemas.microsoft.com/office/word/2015/wordml/symex" xmlns:wpg="http://schemas.microsoft.com/office/word/2010/wordprocessingGroup" xmlns:wpi="http://schemas.microsoft.com/office/word/2010/wordprocessingInk" xmlns:wne="http://schemas.microsoft.com/office/word/2006/wordml" xmlns:wps="http://schemas.microsoft.com/office/word/2010/wordprocessingShape" mc:Ignorable="w14 w15 w16se w16cid wp14">
   <w:sdt>
     <w:sdtPr>
       <w:id w:val="-443921146"/>
@@ -23575,7 +23412,7 @@
 </file>
 
 <file path=word/footnotes.xml><?xml version="1.0" encoding="utf-8"?>
-<w:footnotes xmlns:wpc="http://schemas.microsoft.com/office/word/2010/wordprocessingCanvas" xmlns:cx="http://schemas.microsoft.com/office/drawing/2014/chartex" xmlns:cx1="http://schemas.microsoft.com/office/drawing/2015/9/8/chartex" xmlns:mc="http://schemas.openxmlformats.org/markup-compatibility/2006" xmlns:o="urn:schemas-microsoft-com:office:office" xmlns:r="http://schemas.openxmlformats.org/officeDocument/2006/relationships" xmlns:m="http://schemas.openxmlformats.org/officeDocument/2006/math" xmlns:v="urn:schemas-microsoft-com:vml" xmlns:wp14="http://schemas.microsoft.com/office/word/2010/wordprocessingDrawing" xmlns:wp="http://schemas.openxmlformats.org/drawingml/2006/wordprocessingDrawing" xmlns:w10="urn:schemas-microsoft-com:office:word" xmlns:w="http://schemas.openxmlformats.org/wordprocessingml/2006/main" xmlns:w14="http://schemas.microsoft.com/office/word/2010/wordml" xmlns:w15="http://schemas.microsoft.com/office/word/2012/wordml" xmlns:w16se="http://schemas.microsoft.com/office/word/2015/wordml/symex" xmlns:wpg="http://schemas.microsoft.com/office/word/2010/wordprocessingGroup" xmlns:wpi="http://schemas.microsoft.com/office/word/2010/wordprocessingInk" xmlns:wne="http://schemas.microsoft.com/office/word/2006/wordml" xmlns:wps="http://schemas.microsoft.com/office/word/2010/wordprocessingShape" mc:Ignorable="w14 w15 w16se wp14">
+<w:footnotes xmlns:wpc="http://schemas.microsoft.com/office/word/2010/wordprocessingCanvas" xmlns:cx="http://schemas.microsoft.com/office/drawing/2014/chartex" xmlns:cx1="http://schemas.microsoft.com/office/drawing/2015/9/8/chartex" xmlns:cx2="http://schemas.microsoft.com/office/drawing/2015/10/21/chartex" xmlns:cx3="http://schemas.microsoft.com/office/drawing/2016/5/9/chartex" xmlns:cx4="http://schemas.microsoft.com/office/drawing/2016/5/10/chartex" xmlns:cx5="http://schemas.microsoft.com/office/drawing/2016/5/11/chartex" xmlns:cx6="http://schemas.microsoft.com/office/drawing/2016/5/12/chartex" xmlns:cx7="http://schemas.microsoft.com/office/drawing/2016/5/13/chartex" xmlns:cx8="http://schemas.microsoft.com/office/drawing/2016/5/14/chartex" xmlns:mc="http://schemas.openxmlformats.org/markup-compatibility/2006" xmlns:aink="http://schemas.microsoft.com/office/drawing/2016/ink" xmlns:am3d="http://schemas.microsoft.com/office/drawing/2017/model3d" xmlns:o="urn:schemas-microsoft-com:office:office" xmlns:r="http://schemas.openxmlformats.org/officeDocument/2006/relationships" xmlns:m="http://schemas.openxmlformats.org/officeDocument/2006/math" xmlns:v="urn:schemas-microsoft-com:vml" xmlns:wp14="http://schemas.microsoft.com/office/word/2010/wordprocessingDrawing" xmlns:wp="http://schemas.openxmlformats.org/drawingml/2006/wordprocessingDrawing" xmlns:w10="urn:schemas-microsoft-com:office:word" xmlns:w="http://schemas.openxmlformats.org/wordprocessingml/2006/main" xmlns:w14="http://schemas.microsoft.com/office/word/2010/wordml" xmlns:w15="http://schemas.microsoft.com/office/word/2012/wordml" xmlns:w16cid="http://schemas.microsoft.com/office/word/2016/wordml/cid" xmlns:w16se="http://schemas.microsoft.com/office/word/2015/wordml/symex" xmlns:wpg="http://schemas.microsoft.com/office/word/2010/wordprocessingGroup" xmlns:wpi="http://schemas.microsoft.com/office/word/2010/wordprocessingInk" xmlns:wne="http://schemas.microsoft.com/office/word/2006/wordml" xmlns:wps="http://schemas.microsoft.com/office/word/2010/wordprocessingShape" mc:Ignorable="w14 w15 w16se w16cid wp14">
   <w:footnote w:type="separator" w:id="-1">
     <w:p>
       <w:r>
@@ -23623,15 +23460,7 @@
         <w:footnoteRef/>
       </w:r>
       <w:r>
-        <w:t xml:space="preserve"> </w:t>
-      </w:r>
-      <w:proofErr w:type="spellStart"/>
-      <w:r>
-        <w:t>NAOqi</w:t>
-      </w:r>
-      <w:proofErr w:type="spellEnd"/>
-      <w:r>
-        <w:t xml:space="preserve"> Documentation Page: </w:t>
+        <w:t xml:space="preserve"> NAOqi Documentation Page: </w:t>
       </w:r>
       <w:hyperlink r:id="rId1" w:history="1">
         <w:r>
@@ -23650,7 +23479,7 @@
 </file>
 
 <file path=word/header1.xml><?xml version="1.0" encoding="utf-8"?>
-<w:hdr xmlns:wpc="http://schemas.microsoft.com/office/word/2010/wordprocessingCanvas" xmlns:cx="http://schemas.microsoft.com/office/drawing/2014/chartex" xmlns:cx1="http://schemas.microsoft.com/office/drawing/2015/9/8/chartex" xmlns:mc="http://schemas.openxmlformats.org/markup-compatibility/2006" xmlns:o="urn:schemas-microsoft-com:office:office" xmlns:r="http://schemas.openxmlformats.org/officeDocument/2006/relationships" xmlns:m="http://schemas.openxmlformats.org/officeDocument/2006/math" xmlns:v="urn:schemas-microsoft-com:vml" xmlns:wp14="http://schemas.microsoft.com/office/word/2010/wordprocessingDrawing" xmlns:wp="http://schemas.openxmlformats.org/drawingml/2006/wordprocessingDrawing" xmlns:w10="urn:schemas-microsoft-com:office:word" xmlns:w="http://schemas.openxmlformats.org/wordprocessingml/2006/main" xmlns:w14="http://schemas.microsoft.com/office/word/2010/wordml" xmlns:w15="http://schemas.microsoft.com/office/word/2012/wordml" xmlns:w16se="http://schemas.microsoft.com/office/word/2015/wordml/symex" xmlns:wpg="http://schemas.microsoft.com/office/word/2010/wordprocessingGroup" xmlns:wpi="http://schemas.microsoft.com/office/word/2010/wordprocessingInk" xmlns:wne="http://schemas.microsoft.com/office/word/2006/wordml" xmlns:wps="http://schemas.microsoft.com/office/word/2010/wordprocessingShape" mc:Ignorable="w14 w15 w16se wp14">
+<w:hdr xmlns:wpc="http://schemas.microsoft.com/office/word/2010/wordprocessingCanvas" xmlns:cx="http://schemas.microsoft.com/office/drawing/2014/chartex" xmlns:cx1="http://schemas.microsoft.com/office/drawing/2015/9/8/chartex" xmlns:cx2="http://schemas.microsoft.com/office/drawing/2015/10/21/chartex" xmlns:cx3="http://schemas.microsoft.com/office/drawing/2016/5/9/chartex" xmlns:cx4="http://schemas.microsoft.com/office/drawing/2016/5/10/chartex" xmlns:cx5="http://schemas.microsoft.com/office/drawing/2016/5/11/chartex" xmlns:cx6="http://schemas.microsoft.com/office/drawing/2016/5/12/chartex" xmlns:cx7="http://schemas.microsoft.com/office/drawing/2016/5/13/chartex" xmlns:cx8="http://schemas.microsoft.com/office/drawing/2016/5/14/chartex" xmlns:mc="http://schemas.openxmlformats.org/markup-compatibility/2006" xmlns:aink="http://schemas.microsoft.com/office/drawing/2016/ink" xmlns:am3d="http://schemas.microsoft.com/office/drawing/2017/model3d" xmlns:o="urn:schemas-microsoft-com:office:office" xmlns:r="http://schemas.openxmlformats.org/officeDocument/2006/relationships" xmlns:m="http://schemas.openxmlformats.org/officeDocument/2006/math" xmlns:v="urn:schemas-microsoft-com:vml" xmlns:wp14="http://schemas.microsoft.com/office/word/2010/wordprocessingDrawing" xmlns:wp="http://schemas.openxmlformats.org/drawingml/2006/wordprocessingDrawing" xmlns:w10="urn:schemas-microsoft-com:office:word" xmlns:w="http://schemas.openxmlformats.org/wordprocessingml/2006/main" xmlns:w14="http://schemas.microsoft.com/office/word/2010/wordml" xmlns:w15="http://schemas.microsoft.com/office/word/2012/wordml" xmlns:w16cid="http://schemas.microsoft.com/office/word/2016/wordml/cid" xmlns:w16se="http://schemas.microsoft.com/office/word/2015/wordml/symex" xmlns:wpg="http://schemas.microsoft.com/office/word/2010/wordprocessingGroup" xmlns:wpi="http://schemas.microsoft.com/office/word/2010/wordprocessingInk" xmlns:wne="http://schemas.microsoft.com/office/word/2006/wordml" xmlns:wps="http://schemas.microsoft.com/office/word/2010/wordprocessingShape" mc:Ignorable="w14 w15 w16se w16cid wp14">
   <w:p>
     <w:pPr>
       <w:pStyle w:val="Header"/>
@@ -23784,7 +23613,7 @@
             </wp:anchor>
           </w:drawing>
         </mc:Choice>
-        <mc:Fallback xmlns:cx2="http://schemas.microsoft.com/office/drawing/2015/10/21/chartex" xmlns:cx3="http://schemas.microsoft.com/office/drawing/2016/5/9/chartex" xmlns:cx4="http://schemas.microsoft.com/office/drawing/2016/5/10/chartex" xmlns:cx5="http://schemas.microsoft.com/office/drawing/2016/5/11/chartex" xmlns:cx6="http://schemas.microsoft.com/office/drawing/2016/5/12/chartex" xmlns:cx7="http://schemas.microsoft.com/office/drawing/2016/5/13/chartex" xmlns:cx8="http://schemas.microsoft.com/office/drawing/2016/5/14/chartex" xmlns:aink="http://schemas.microsoft.com/office/drawing/2016/ink" xmlns:am3d="http://schemas.microsoft.com/office/drawing/2017/model3d" xmlns:w16cid="http://schemas.microsoft.com/office/word/2016/wordml/cid">
+        <mc:Fallback>
           <w:pict>
             <v:group w14:anchorId="58161EC4" id="Group 2" o:spid="_x0000_s1026" alt="Decorative sidebar for cover page " style="position:absolute;margin-left:27.75pt;margin-top:36pt;width:18pt;height:10in;z-index:-251657216;mso-width-percent:29;mso-height-percent:909;mso-position-horizontal-relative:page;mso-position-vertical-relative:page;mso-width-percent:29;mso-height-percent:909" coordsize="2286,91440" o:gfxdata="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">
               <v:rect id="Rectangle 3" o:spid="_x0000_s1027" alt="Decorative sidebar" style="position:absolute;width:2286;height:87820;visibility:visible;mso-wrap-style:square;v-text-anchor:middle" o:gfxdata="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" fillcolor="#ffbd47 [3205]" stroked="f" strokeweight="1pt"/>
@@ -23803,7 +23632,7 @@
 </file>
 
 <file path=word/numbering.xml><?xml version="1.0" encoding="utf-8"?>
-<w:numbering xmlns:wpc="http://schemas.microsoft.com/office/word/2010/wordprocessingCanvas" xmlns:cx="http://schemas.microsoft.com/office/drawing/2014/chartex" xmlns:cx1="http://schemas.microsoft.com/office/drawing/2015/9/8/chartex" xmlns:mc="http://schemas.openxmlformats.org/markup-compatibility/2006" xmlns:o="urn:schemas-microsoft-com:office:office" xmlns:r="http://schemas.openxmlformats.org/officeDocument/2006/relationships" xmlns:m="http://schemas.openxmlformats.org/officeDocument/2006/math" xmlns:v="urn:schemas-microsoft-com:vml" xmlns:wp14="http://schemas.microsoft.com/office/word/2010/wordprocessingDrawing" xmlns:wp="http://schemas.openxmlformats.org/drawingml/2006/wordprocessingDrawing" xmlns:w10="urn:schemas-microsoft-com:office:word" xmlns:w="http://schemas.openxmlformats.org/wordprocessingml/2006/main" xmlns:w14="http://schemas.microsoft.com/office/word/2010/wordml" xmlns:w15="http://schemas.microsoft.com/office/word/2012/wordml" xmlns:w16se="http://schemas.microsoft.com/office/word/2015/wordml/symex" xmlns:wpg="http://schemas.microsoft.com/office/word/2010/wordprocessingGroup" xmlns:wpi="http://schemas.microsoft.com/office/word/2010/wordprocessingInk" xmlns:wne="http://schemas.microsoft.com/office/word/2006/wordml" xmlns:wps="http://schemas.microsoft.com/office/word/2010/wordprocessingShape" mc:Ignorable="w14 w15 w16se wp14">
+<w:numbering xmlns:wpc="http://schemas.microsoft.com/office/word/2010/wordprocessingCanvas" xmlns:cx="http://schemas.microsoft.com/office/drawing/2014/chartex" xmlns:cx1="http://schemas.microsoft.com/office/drawing/2015/9/8/chartex" xmlns:cx2="http://schemas.microsoft.com/office/drawing/2015/10/21/chartex" xmlns:cx3="http://schemas.microsoft.com/office/drawing/2016/5/9/chartex" xmlns:cx4="http://schemas.microsoft.com/office/drawing/2016/5/10/chartex" xmlns:cx5="http://schemas.microsoft.com/office/drawing/2016/5/11/chartex" xmlns:cx6="http://schemas.microsoft.com/office/drawing/2016/5/12/chartex" xmlns:cx7="http://schemas.microsoft.com/office/drawing/2016/5/13/chartex" xmlns:cx8="http://schemas.microsoft.com/office/drawing/2016/5/14/chartex" xmlns:mc="http://schemas.openxmlformats.org/markup-compatibility/2006" xmlns:aink="http://schemas.microsoft.com/office/drawing/2016/ink" xmlns:am3d="http://schemas.microsoft.com/office/drawing/2017/model3d" xmlns:o="urn:schemas-microsoft-com:office:office" xmlns:r="http://schemas.openxmlformats.org/officeDocument/2006/relationships" xmlns:m="http://schemas.openxmlformats.org/officeDocument/2006/math" xmlns:v="urn:schemas-microsoft-com:vml" xmlns:wp14="http://schemas.microsoft.com/office/word/2010/wordprocessingDrawing" xmlns:wp="http://schemas.openxmlformats.org/drawingml/2006/wordprocessingDrawing" xmlns:w10="urn:schemas-microsoft-com:office:word" xmlns:w="http://schemas.openxmlformats.org/wordprocessingml/2006/main" xmlns:w14="http://schemas.microsoft.com/office/word/2010/wordml" xmlns:w15="http://schemas.microsoft.com/office/word/2012/wordml" xmlns:w16cid="http://schemas.microsoft.com/office/word/2016/wordml/cid" xmlns:w16se="http://schemas.microsoft.com/office/word/2015/wordml/symex" xmlns:wpg="http://schemas.microsoft.com/office/word/2010/wordprocessingGroup" xmlns:wpi="http://schemas.microsoft.com/office/word/2010/wordprocessingInk" xmlns:wne="http://schemas.microsoft.com/office/word/2006/wordml" xmlns:wps="http://schemas.microsoft.com/office/word/2010/wordprocessingShape" mc:Ignorable="w14 w15 w16se w16cid wp14">
   <w:abstractNum w:abstractNumId="0" w15:restartNumberingAfterBreak="0">
     <w:nsid w:val="01EF6D7F"/>
     <w:multiLevelType w:val="multilevel"/>
@@ -30006,7 +29835,7 @@
 </file>
 
 <file path=word/styles.xml><?xml version="1.0" encoding="utf-8"?>
-<w:styles xmlns:mc="http://schemas.openxmlformats.org/markup-compatibility/2006" xmlns:r="http://schemas.openxmlformats.org/officeDocument/2006/relationships" xmlns:w="http://schemas.openxmlformats.org/wordprocessingml/2006/main" xmlns:w14="http://schemas.microsoft.com/office/word/2010/wordml" xmlns:w15="http://schemas.microsoft.com/office/word/2012/wordml" xmlns:w16se="http://schemas.microsoft.com/office/word/2015/wordml/symex" mc:Ignorable="w14 w15 w16se">
+<w:styles xmlns:mc="http://schemas.openxmlformats.org/markup-compatibility/2006" xmlns:r="http://schemas.openxmlformats.org/officeDocument/2006/relationships" xmlns:w="http://schemas.openxmlformats.org/wordprocessingml/2006/main" xmlns:w14="http://schemas.microsoft.com/office/word/2010/wordml" xmlns:w15="http://schemas.microsoft.com/office/word/2012/wordml" xmlns:w16cid="http://schemas.microsoft.com/office/word/2016/wordml/cid" xmlns:w16se="http://schemas.microsoft.com/office/word/2015/wordml/symex" mc:Ignorable="w14 w15 w16se w16cid">
   <w:docDefaults>
     <w:rPrDefault>
       <w:rPr>
@@ -30024,7 +29853,7 @@
       </w:pPr>
     </w:pPrDefault>
   </w:docDefaults>
-  <w:latentStyles w:defLockedState="0" w:defUIPriority="99" w:defSemiHidden="0" w:defUnhideWhenUsed="0" w:defQFormat="0" w:count="371">
+  <w:latentStyles w:defLockedState="0" w:defUIPriority="99" w:defSemiHidden="0" w:defUnhideWhenUsed="0" w:defQFormat="0" w:count="375">
     <w:lsdException w:name="Normal" w:uiPriority="0" w:qFormat="1"/>
     <w:lsdException w:name="heading 1" w:uiPriority="1" w:qFormat="1"/>
     <w:lsdException w:name="heading 2" w:semiHidden="1" w:uiPriority="1" w:unhideWhenUsed="1" w:qFormat="1"/>
@@ -30130,7 +29959,6 @@
     <w:lsdException w:name="HTML Sample" w:semiHidden="1" w:unhideWhenUsed="1"/>
     <w:lsdException w:name="HTML Typewriter" w:semiHidden="1" w:unhideWhenUsed="1"/>
     <w:lsdException w:name="HTML Variable" w:semiHidden="1" w:unhideWhenUsed="1"/>
-    <w:lsdException w:name="Normal Table" w:semiHidden="1" w:unhideWhenUsed="1"/>
     <w:lsdException w:name="annotation subject" w:semiHidden="1" w:unhideWhenUsed="1"/>
     <w:lsdException w:name="No List" w:semiHidden="1" w:unhideWhenUsed="1"/>
     <w:lsdException w:name="Outline List 1" w:semiHidden="1" w:unhideWhenUsed="1"/>
@@ -30174,10 +30002,8 @@
     <w:lsdException w:name="Table Elegant" w:semiHidden="1" w:unhideWhenUsed="1"/>
     <w:lsdException w:name="Table Professional" w:semiHidden="1" w:unhideWhenUsed="1"/>
     <w:lsdException w:name="Table Subtle 1" w:semiHidden="1" w:unhideWhenUsed="1"/>
-    <w:lsdException w:name="Table Subtle 2" w:semiHidden="1" w:unhideWhenUsed="1"/>
     <w:lsdException w:name="Table Web 1" w:semiHidden="1" w:unhideWhenUsed="1"/>
     <w:lsdException w:name="Table Web 2" w:semiHidden="1" w:unhideWhenUsed="1"/>
-    <w:lsdException w:name="Table Web 3" w:semiHidden="1" w:unhideWhenUsed="1"/>
     <w:lsdException w:name="Balloon Text" w:semiHidden="1" w:unhideWhenUsed="1"/>
     <w:lsdException w:name="Table Grid" w:uiPriority="39"/>
     <w:lsdException w:name="Table Theme" w:semiHidden="1" w:unhideWhenUsed="1"/>
@@ -30396,6 +30222,10 @@
     <w:lsdException w:name="List Table 5 Dark Accent 6" w:uiPriority="50"/>
     <w:lsdException w:name="List Table 6 Colorful Accent 6" w:uiPriority="51"/>
     <w:lsdException w:name="List Table 7 Colorful Accent 6" w:uiPriority="52"/>
+    <w:lsdException w:name="Mention" w:semiHidden="1" w:unhideWhenUsed="1"/>
+    <w:lsdException w:name="Smart Hyperlink" w:semiHidden="1" w:unhideWhenUsed="1"/>
+    <w:lsdException w:name="Hashtag" w:semiHidden="1" w:unhideWhenUsed="1"/>
+    <w:lsdException w:name="Unresolved Mention" w:semiHidden="1" w:unhideWhenUsed="1"/>
   </w:latentStyles>
   <w:style w:type="paragraph" w:default="1" w:styleId="Normal">
     <w:name w:val="Normal"/>
@@ -32917,7 +32747,7 @@
 </file>
 
 <file path=word/glossary/document.xml><?xml version="1.0" encoding="utf-8"?>
-<w:glossaryDocument xmlns:wpc="http://schemas.microsoft.com/office/word/2010/wordprocessingCanvas" xmlns:cx="http://schemas.microsoft.com/office/drawing/2014/chartex" xmlns:cx1="http://schemas.microsoft.com/office/drawing/2015/9/8/chartex" xmlns:mc="http://schemas.openxmlformats.org/markup-compatibility/2006" xmlns:o="urn:schemas-microsoft-com:office:office" xmlns:r="http://schemas.openxmlformats.org/officeDocument/2006/relationships" xmlns:m="http://schemas.openxmlformats.org/officeDocument/2006/math" xmlns:v="urn:schemas-microsoft-com:vml" xmlns:wp14="http://schemas.microsoft.com/office/word/2010/wordprocessingDrawing" xmlns:wp="http://schemas.openxmlformats.org/drawingml/2006/wordprocessingDrawing" xmlns:w10="urn:schemas-microsoft-com:office:word" xmlns:w="http://schemas.openxmlformats.org/wordprocessingml/2006/main" xmlns:w14="http://schemas.microsoft.com/office/word/2010/wordml" xmlns:w15="http://schemas.microsoft.com/office/word/2012/wordml" xmlns:w16se="http://schemas.microsoft.com/office/word/2015/wordml/symex" xmlns:wpg="http://schemas.microsoft.com/office/word/2010/wordprocessingGroup" xmlns:wpi="http://schemas.microsoft.com/office/word/2010/wordprocessingInk" xmlns:wne="http://schemas.microsoft.com/office/word/2006/wordml" xmlns:wps="http://schemas.microsoft.com/office/word/2010/wordprocessingShape" mc:Ignorable="w14 w15 w16se wp14">
+<w:glossaryDocument xmlns:wpc="http://schemas.microsoft.com/office/word/2010/wordprocessingCanvas" xmlns:cx="http://schemas.microsoft.com/office/drawing/2014/chartex" xmlns:cx1="http://schemas.microsoft.com/office/drawing/2015/9/8/chartex" xmlns:cx2="http://schemas.microsoft.com/office/drawing/2015/10/21/chartex" xmlns:cx3="http://schemas.microsoft.com/office/drawing/2016/5/9/chartex" xmlns:cx4="http://schemas.microsoft.com/office/drawing/2016/5/10/chartex" xmlns:cx5="http://schemas.microsoft.com/office/drawing/2016/5/11/chartex" xmlns:cx6="http://schemas.microsoft.com/office/drawing/2016/5/12/chartex" xmlns:cx7="http://schemas.microsoft.com/office/drawing/2016/5/13/chartex" xmlns:cx8="http://schemas.microsoft.com/office/drawing/2016/5/14/chartex" xmlns:mc="http://schemas.openxmlformats.org/markup-compatibility/2006" xmlns:aink="http://schemas.microsoft.com/office/drawing/2016/ink" xmlns:am3d="http://schemas.microsoft.com/office/drawing/2017/model3d" xmlns:o="urn:schemas-microsoft-com:office:office" xmlns:r="http://schemas.openxmlformats.org/officeDocument/2006/relationships" xmlns:m="http://schemas.openxmlformats.org/officeDocument/2006/math" xmlns:v="urn:schemas-microsoft-com:vml" xmlns:wp14="http://schemas.microsoft.com/office/word/2010/wordprocessingDrawing" xmlns:wp="http://schemas.openxmlformats.org/drawingml/2006/wordprocessingDrawing" xmlns:w10="urn:schemas-microsoft-com:office:word" xmlns:w="http://schemas.openxmlformats.org/wordprocessingml/2006/main" xmlns:w14="http://schemas.microsoft.com/office/word/2010/wordml" xmlns:w15="http://schemas.microsoft.com/office/word/2012/wordml" xmlns:w16cid="http://schemas.microsoft.com/office/word/2016/wordml/cid" xmlns:w16se="http://schemas.microsoft.com/office/word/2015/wordml/symex" xmlns:wpg="http://schemas.microsoft.com/office/word/2010/wordprocessingGroup" xmlns:wpi="http://schemas.microsoft.com/office/word/2010/wordprocessingInk" xmlns:wne="http://schemas.microsoft.com/office/word/2006/wordml" xmlns:wps="http://schemas.microsoft.com/office/word/2010/wordprocessingShape" mc:Ignorable="w14 w15 w16se w16cid wp14">
   <w:docParts>
     <w:docPart>
       <w:docPartPr>
@@ -33002,7 +32832,7 @@
 </file>
 
 <file path=word/glossary/fontTable.xml><?xml version="1.0" encoding="utf-8"?>
-<w:fonts xmlns:mc="http://schemas.openxmlformats.org/markup-compatibility/2006" xmlns:r="http://schemas.openxmlformats.org/officeDocument/2006/relationships" xmlns:w="http://schemas.openxmlformats.org/wordprocessingml/2006/main" xmlns:w14="http://schemas.microsoft.com/office/word/2010/wordml" xmlns:w15="http://schemas.microsoft.com/office/word/2012/wordml" xmlns:w16se="http://schemas.microsoft.com/office/word/2015/wordml/symex" mc:Ignorable="w14 w15 w16se">
+<w:fonts xmlns:mc="http://schemas.openxmlformats.org/markup-compatibility/2006" xmlns:r="http://schemas.openxmlformats.org/officeDocument/2006/relationships" xmlns:w="http://schemas.openxmlformats.org/wordprocessingml/2006/main" xmlns:w14="http://schemas.microsoft.com/office/word/2010/wordml" xmlns:w15="http://schemas.microsoft.com/office/word/2012/wordml" xmlns:w16cid="http://schemas.microsoft.com/office/word/2016/wordml/cid" xmlns:w16se="http://schemas.microsoft.com/office/word/2015/wordml/symex" mc:Ignorable="w14 w15 w16se w16cid">
   <w:font w:name="Symbol">
     <w:panose1 w:val="05050102010706020507"/>
     <w:charset w:val="02"/>
@@ -33043,14 +32873,14 @@
     <w:charset w:val="00"/>
     <w:family w:val="swiss"/>
     <w:pitch w:val="variable"/>
-    <w:sig w:usb0="E0002EFF" w:usb1="C0007843" w:usb2="00000009" w:usb3="00000000" w:csb0="000001FF" w:csb1="00000000"/>
+    <w:sig w:usb0="E0002EFF" w:usb1="C000785B" w:usb2="00000009" w:usb3="00000000" w:csb0="000001FF" w:csb1="00000000"/>
   </w:font>
   <w:font w:name="Verdana">
     <w:panose1 w:val="020B0604030504040204"/>
     <w:charset w:val="00"/>
     <w:family w:val="swiss"/>
     <w:pitch w:val="variable"/>
-    <w:sig w:usb0="A10006FF" w:usb1="4000205B" w:usb2="00000010" w:usb3="00000000" w:csb0="0000019F" w:csb1="00000000"/>
+    <w:sig w:usb0="A00006FF" w:usb1="4000205B" w:usb2="00000010" w:usb3="00000000" w:csb0="0000019F" w:csb1="00000000"/>
   </w:font>
   <w:font w:name="Calibri Light">
     <w:panose1 w:val="020F0302020204030204"/>
@@ -33063,7 +32893,7 @@
 </file>
 
 <file path=word/glossary/settings.xml><?xml version="1.0" encoding="utf-8"?>
-<w:settings xmlns:mc="http://schemas.openxmlformats.org/markup-compatibility/2006" xmlns:o="urn:schemas-microsoft-com:office:office" xmlns:r="http://schemas.openxmlformats.org/officeDocument/2006/relationships" xmlns:m="http://schemas.openxmlformats.org/officeDocument/2006/math" xmlns:v="urn:schemas-microsoft-com:vml" xmlns:w10="urn:schemas-microsoft-com:office:word" xmlns:w="http://schemas.openxmlformats.org/wordprocessingml/2006/main" xmlns:w14="http://schemas.microsoft.com/office/word/2010/wordml" xmlns:w15="http://schemas.microsoft.com/office/word/2012/wordml" xmlns:w16se="http://schemas.microsoft.com/office/word/2015/wordml/symex" xmlns:sl="http://schemas.openxmlformats.org/schemaLibrary/2006/main" mc:Ignorable="w14 w15 w16se">
+<w:settings xmlns:mc="http://schemas.openxmlformats.org/markup-compatibility/2006" xmlns:o="urn:schemas-microsoft-com:office:office" xmlns:r="http://schemas.openxmlformats.org/officeDocument/2006/relationships" xmlns:m="http://schemas.openxmlformats.org/officeDocument/2006/math" xmlns:v="urn:schemas-microsoft-com:vml" xmlns:w10="urn:schemas-microsoft-com:office:word" xmlns:w="http://schemas.openxmlformats.org/wordprocessingml/2006/main" xmlns:w14="http://schemas.microsoft.com/office/word/2010/wordml" xmlns:w15="http://schemas.microsoft.com/office/word/2012/wordml" xmlns:w16cid="http://schemas.microsoft.com/office/word/2016/wordml/cid" xmlns:w16se="http://schemas.microsoft.com/office/word/2015/wordml/symex" xmlns:sl="http://schemas.openxmlformats.org/schemaLibrary/2006/main" mc:Ignorable="w14 w15 w16se w16cid">
   <w:view w:val="normal"/>
   <w:defaultTabStop w:val="720"/>
   <w:characterSpacingControl w:val="doNotCompress"/>
@@ -33074,6 +32904,7 @@
     <w:compatSetting w:name="enableOpenTypeFeatures" w:uri="http://schemas.microsoft.com/office/word" w:val="1"/>
     <w:compatSetting w:name="doNotFlipMirrorIndents" w:uri="http://schemas.microsoft.com/office/word" w:val="1"/>
     <w:compatSetting w:name="differentiateMultirowTableHeaders" w:uri="http://schemas.microsoft.com/office/word" w:val="1"/>
+    <w:compatSetting w:name="useWord2013TrackBottomHyphenation" w:uri="http://schemas.microsoft.com/office/word" w:val="1"/>
   </w:compat>
   <w:rsids>
     <w:rsidRoot w:val="005B342F"/>
@@ -33098,6 +32929,7 @@
     <w:rsid w:val="009878AB"/>
     <w:rsid w:val="009C73A4"/>
     <w:rsid w:val="00A20EB8"/>
+    <w:rsid w:val="00AB747E"/>
     <w:rsid w:val="00AD5280"/>
     <w:rsid w:val="00AF0E96"/>
     <w:rsid w:val="00AF4C5E"/>
@@ -33132,7 +32964,7 @@
 </file>
 
 <file path=word/glossary/styles.xml><?xml version="1.0" encoding="utf-8"?>
-<w:styles xmlns:mc="http://schemas.openxmlformats.org/markup-compatibility/2006" xmlns:r="http://schemas.openxmlformats.org/officeDocument/2006/relationships" xmlns:w="http://schemas.openxmlformats.org/wordprocessingml/2006/main" xmlns:w14="http://schemas.microsoft.com/office/word/2010/wordml" xmlns:w15="http://schemas.microsoft.com/office/word/2012/wordml" xmlns:w16se="http://schemas.microsoft.com/office/word/2015/wordml/symex" mc:Ignorable="w14 w15 w16se">
+<w:styles xmlns:mc="http://schemas.openxmlformats.org/markup-compatibility/2006" xmlns:r="http://schemas.openxmlformats.org/officeDocument/2006/relationships" xmlns:w="http://schemas.openxmlformats.org/wordprocessingml/2006/main" xmlns:w14="http://schemas.microsoft.com/office/word/2010/wordml" xmlns:w15="http://schemas.microsoft.com/office/word/2012/wordml" xmlns:w16cid="http://schemas.microsoft.com/office/word/2016/wordml/cid" xmlns:w16se="http://schemas.microsoft.com/office/word/2015/wordml/symex" mc:Ignorable="w14 w15 w16se w16cid">
   <w:docDefaults>
     <w:rPrDefault>
       <w:rPr>
@@ -33148,7 +32980,7 @@
       </w:pPr>
     </w:pPrDefault>
   </w:docDefaults>
-  <w:latentStyles w:defLockedState="0" w:defUIPriority="99" w:defSemiHidden="0" w:defUnhideWhenUsed="0" w:defQFormat="0" w:count="371">
+  <w:latentStyles w:defLockedState="0" w:defUIPriority="99" w:defSemiHidden="0" w:defUnhideWhenUsed="0" w:defQFormat="0" w:count="375">
     <w:lsdException w:name="Normal" w:uiPriority="0" w:qFormat="1"/>
     <w:lsdException w:name="heading 1" w:uiPriority="9" w:qFormat="1"/>
     <w:lsdException w:name="heading 2" w:semiHidden="1" w:uiPriority="9" w:unhideWhenUsed="1" w:qFormat="1"/>
@@ -33254,7 +33086,6 @@
     <w:lsdException w:name="HTML Sample" w:semiHidden="1" w:unhideWhenUsed="1"/>
     <w:lsdException w:name="HTML Typewriter" w:semiHidden="1" w:unhideWhenUsed="1"/>
     <w:lsdException w:name="HTML Variable" w:semiHidden="1" w:unhideWhenUsed="1"/>
-    <w:lsdException w:name="Normal Table" w:semiHidden="1" w:unhideWhenUsed="1"/>
     <w:lsdException w:name="annotation subject" w:semiHidden="1" w:unhideWhenUsed="1"/>
     <w:lsdException w:name="No List" w:semiHidden="1" w:unhideWhenUsed="1"/>
     <w:lsdException w:name="Outline List 1" w:semiHidden="1" w:unhideWhenUsed="1"/>
@@ -33298,10 +33129,8 @@
     <w:lsdException w:name="Table Elegant" w:semiHidden="1" w:unhideWhenUsed="1"/>
     <w:lsdException w:name="Table Professional" w:semiHidden="1" w:unhideWhenUsed="1"/>
     <w:lsdException w:name="Table Subtle 1" w:semiHidden="1" w:unhideWhenUsed="1"/>
-    <w:lsdException w:name="Table Subtle 2" w:semiHidden="1" w:unhideWhenUsed="1"/>
     <w:lsdException w:name="Table Web 1" w:semiHidden="1" w:unhideWhenUsed="1"/>
     <w:lsdException w:name="Table Web 2" w:semiHidden="1" w:unhideWhenUsed="1"/>
-    <w:lsdException w:name="Table Web 3" w:semiHidden="1" w:unhideWhenUsed="1"/>
     <w:lsdException w:name="Balloon Text" w:semiHidden="1" w:unhideWhenUsed="1"/>
     <w:lsdException w:name="Table Grid" w:uiPriority="39"/>
     <w:lsdException w:name="Table Theme" w:semiHidden="1" w:unhideWhenUsed="1"/>
@@ -33520,6 +33349,10 @@
     <w:lsdException w:name="List Table 5 Dark Accent 6" w:uiPriority="50"/>
     <w:lsdException w:name="List Table 6 Colorful Accent 6" w:uiPriority="51"/>
     <w:lsdException w:name="List Table 7 Colorful Accent 6" w:uiPriority="52"/>
+    <w:lsdException w:name="Mention" w:semiHidden="1" w:unhideWhenUsed="1"/>
+    <w:lsdException w:name="Smart Hyperlink" w:semiHidden="1" w:unhideWhenUsed="1"/>
+    <w:lsdException w:name="Hashtag" w:semiHidden="1" w:unhideWhenUsed="1"/>
+    <w:lsdException w:name="Unresolved Mention" w:semiHidden="1" w:unhideWhenUsed="1"/>
   </w:latentStyles>
   <w:style w:type="paragraph" w:default="1" w:styleId="Normal">
     <w:name w:val="Normal"/>
@@ -33931,7 +33764,7 @@
 </file>
 
 <file path=word/glossary/webSettings.xml><?xml version="1.0" encoding="utf-8"?>
-<w:webSettings xmlns:mc="http://schemas.openxmlformats.org/markup-compatibility/2006" xmlns:r="http://schemas.openxmlformats.org/officeDocument/2006/relationships" xmlns:w="http://schemas.openxmlformats.org/wordprocessingml/2006/main" xmlns:w14="http://schemas.microsoft.com/office/word/2010/wordml" xmlns:w15="http://schemas.microsoft.com/office/word/2012/wordml" xmlns:w16se="http://schemas.microsoft.com/office/word/2015/wordml/symex" mc:Ignorable="w14 w15 w16se">
+<w:webSettings xmlns:mc="http://schemas.openxmlformats.org/markup-compatibility/2006" xmlns:r="http://schemas.openxmlformats.org/officeDocument/2006/relationships" xmlns:w="http://schemas.openxmlformats.org/wordprocessingml/2006/main" xmlns:w14="http://schemas.microsoft.com/office/word/2010/wordml" xmlns:w15="http://schemas.microsoft.com/office/word/2012/wordml" xmlns:w16cid="http://schemas.microsoft.com/office/word/2016/wordml/cid" xmlns:w16se="http://schemas.microsoft.com/office/word/2015/wordml/symex" mc:Ignorable="w14 w15 w16se w16cid">
   <w:optimizeForBrowser/>
   <w:allowPNG/>
 </w:webSettings>
@@ -34205,7 +34038,7 @@
 </file>
 
 <file path=customXml/itemProps2.xml><?xml version="1.0" encoding="utf-8"?>
-<ds:datastoreItem xmlns:ds="http://schemas.openxmlformats.org/officeDocument/2006/customXml" ds:itemID="{FD5AD362-8425-4FE0-A888-BBB2A4BBDC97}">
+<ds:datastoreItem xmlns:ds="http://schemas.openxmlformats.org/officeDocument/2006/customXml" ds:itemID="{D7296219-7874-46A0-8FED-8DB02DA6E3B8}">
   <ds:schemaRefs>
     <ds:schemaRef ds:uri="http://schemas.openxmlformats.org/officeDocument/2006/bibliography"/>
   </ds:schemaRefs>

</xml_diff>

<commit_message>
Initial work on Final Report
</commit_message>
<xml_diff>
--- a/Documentation/AriGato_Documentation.docx
+++ b/Documentation/AriGato_Documentation.docx
@@ -1,6 +1,6 @@
 
 <file path=word/document.xml><?xml version="1.0" encoding="utf-8"?>
-<w:document xmlns:wpc="http://schemas.microsoft.com/office/word/2010/wordprocessingCanvas" xmlns:cx="http://schemas.microsoft.com/office/drawing/2014/chartex" xmlns:cx1="http://schemas.microsoft.com/office/drawing/2015/9/8/chartex" xmlns:mc="http://schemas.openxmlformats.org/markup-compatibility/2006" xmlns:o="urn:schemas-microsoft-com:office:office" xmlns:r="http://schemas.openxmlformats.org/officeDocument/2006/relationships" xmlns:m="http://schemas.openxmlformats.org/officeDocument/2006/math" xmlns:v="urn:schemas-microsoft-com:vml" xmlns:wp14="http://schemas.microsoft.com/office/word/2010/wordprocessingDrawing" xmlns:wp="http://schemas.openxmlformats.org/drawingml/2006/wordprocessingDrawing" xmlns:w10="urn:schemas-microsoft-com:office:word" xmlns:w="http://schemas.openxmlformats.org/wordprocessingml/2006/main" xmlns:w14="http://schemas.microsoft.com/office/word/2010/wordml" xmlns:w15="http://schemas.microsoft.com/office/word/2012/wordml" xmlns:w16se="http://schemas.microsoft.com/office/word/2015/wordml/symex" xmlns:wpg="http://schemas.microsoft.com/office/word/2010/wordprocessingGroup" xmlns:wpi="http://schemas.microsoft.com/office/word/2010/wordprocessingInk" xmlns:wne="http://schemas.microsoft.com/office/word/2006/wordml" xmlns:wps="http://schemas.microsoft.com/office/word/2010/wordprocessingShape" mc:Ignorable="w14 w15 w16se wp14">
+<w:document xmlns:wpc="http://schemas.microsoft.com/office/word/2010/wordprocessingCanvas" xmlns:cx="http://schemas.microsoft.com/office/drawing/2014/chartex" xmlns:cx1="http://schemas.microsoft.com/office/drawing/2015/9/8/chartex" xmlns:cx2="http://schemas.microsoft.com/office/drawing/2015/10/21/chartex" xmlns:cx3="http://schemas.microsoft.com/office/drawing/2016/5/9/chartex" xmlns:cx4="http://schemas.microsoft.com/office/drawing/2016/5/10/chartex" xmlns:cx5="http://schemas.microsoft.com/office/drawing/2016/5/11/chartex" xmlns:cx6="http://schemas.microsoft.com/office/drawing/2016/5/12/chartex" xmlns:cx7="http://schemas.microsoft.com/office/drawing/2016/5/13/chartex" xmlns:cx8="http://schemas.microsoft.com/office/drawing/2016/5/14/chartex" xmlns:mc="http://schemas.openxmlformats.org/markup-compatibility/2006" xmlns:aink="http://schemas.microsoft.com/office/drawing/2016/ink" xmlns:am3d="http://schemas.microsoft.com/office/drawing/2017/model3d" xmlns:o="urn:schemas-microsoft-com:office:office" xmlns:r="http://schemas.openxmlformats.org/officeDocument/2006/relationships" xmlns:m="http://schemas.openxmlformats.org/officeDocument/2006/math" xmlns:v="urn:schemas-microsoft-com:vml" xmlns:wp14="http://schemas.microsoft.com/office/word/2010/wordprocessingDrawing" xmlns:wp="http://schemas.openxmlformats.org/drawingml/2006/wordprocessingDrawing" xmlns:w10="urn:schemas-microsoft-com:office:word" xmlns:w="http://schemas.openxmlformats.org/wordprocessingml/2006/main" xmlns:w14="http://schemas.microsoft.com/office/word/2010/wordml" xmlns:w15="http://schemas.microsoft.com/office/word/2012/wordml" xmlns:w16cid="http://schemas.microsoft.com/office/word/2016/wordml/cid" xmlns:w16se="http://schemas.microsoft.com/office/word/2015/wordml/symex" xmlns:wpg="http://schemas.microsoft.com/office/word/2010/wordprocessingGroup" xmlns:wpi="http://schemas.microsoft.com/office/word/2010/wordprocessingInk" xmlns:wne="http://schemas.microsoft.com/office/word/2006/wordml" xmlns:wps="http://schemas.microsoft.com/office/word/2010/wordprocessingShape" mc:Ignorable="w14 w15 w16se w16cid wp14">
   <w:body>
     <w:p>
       <w:pPr>
@@ -615,355 +615,412 @@
           <w:sz w:val="28"/>
           <w:szCs w:val="28"/>
         </w:rPr>
-        <w:t>…….</w:t>
-      </w:r>
+        <w:t>…</w:t>
+      </w:r>
+      <w:proofErr w:type="gramStart"/>
       <w:r>
         <w:rPr>
           <w:sz w:val="28"/>
           <w:szCs w:val="28"/>
         </w:rPr>
-        <w:t>…</w:t>
+        <w:t>….</w:t>
       </w:r>
       <w:r>
         <w:rPr>
           <w:sz w:val="28"/>
           <w:szCs w:val="28"/>
         </w:rPr>
-        <w:t>..</w:t>
+        <w:t>…</w:t>
       </w:r>
       <w:r>
         <w:rPr>
           <w:sz w:val="28"/>
           <w:szCs w:val="28"/>
         </w:rPr>
-        <w:t>………………….X</w:t>
-      </w:r>
-    </w:p>
-    <w:p>
-      <w:pPr>
-        <w:ind w:left="720"/>
+        <w:t>..</w:t>
+      </w:r>
+      <w:proofErr w:type="gramEnd"/>
+      <w:r>
         <w:rPr>
           <w:sz w:val="28"/>
           <w:szCs w:val="28"/>
         </w:rPr>
-      </w:pPr>
-      <w:r>
+        <w:t>………………….X</w:t>
+      </w:r>
+    </w:p>
+    <w:p>
+      <w:pPr>
+        <w:ind w:left="720"/>
         <w:rPr>
           <w:sz w:val="28"/>
           <w:szCs w:val="28"/>
         </w:rPr>
-        <w:t>Part</w:t>
-      </w:r>
+      </w:pPr>
       <w:r>
         <w:rPr>
           <w:sz w:val="28"/>
           <w:szCs w:val="28"/>
         </w:rPr>
-        <w:t xml:space="preserve"> 2: </w:t>
+        <w:t>Part</w:t>
       </w:r>
       <w:r>
         <w:rPr>
           <w:sz w:val="28"/>
           <w:szCs w:val="28"/>
         </w:rPr>
-        <w:t>Tools Used………..……………………………………………………………………………X</w:t>
-      </w:r>
-    </w:p>
-    <w:p>
-      <w:pPr>
-        <w:ind w:left="720"/>
+        <w:t xml:space="preserve"> 2: </w:t>
+      </w:r>
+      <w:r>
         <w:rPr>
           <w:sz w:val="28"/>
           <w:szCs w:val="28"/>
         </w:rPr>
-      </w:pPr>
+        <w:t>Tools Used……</w:t>
+      </w:r>
+      <w:proofErr w:type="gramStart"/>
       <w:r>
         <w:rPr>
           <w:sz w:val="28"/>
           <w:szCs w:val="28"/>
         </w:rPr>
-        <w:t>Part</w:t>
-      </w:r>
+        <w:t>…..</w:t>
+      </w:r>
+      <w:proofErr w:type="gramEnd"/>
       <w:r>
         <w:rPr>
           <w:sz w:val="28"/>
           <w:szCs w:val="28"/>
         </w:rPr>
-        <w:t xml:space="preserve"> </w:t>
-      </w:r>
-      <w:r>
+        <w:t>……………………………………………………………………………X</w:t>
+      </w:r>
+    </w:p>
+    <w:p>
+      <w:pPr>
+        <w:ind w:left="720"/>
         <w:rPr>
           <w:sz w:val="28"/>
           <w:szCs w:val="28"/>
         </w:rPr>
-        <w:t>3</w:t>
-      </w:r>
+      </w:pPr>
       <w:r>
         <w:rPr>
           <w:sz w:val="28"/>
           <w:szCs w:val="28"/>
         </w:rPr>
-        <w:t xml:space="preserve">: </w:t>
+        <w:t>Part</w:t>
       </w:r>
       <w:r>
         <w:rPr>
           <w:sz w:val="28"/>
           <w:szCs w:val="28"/>
         </w:rPr>
-        <w:t>Testing Scenarios</w:t>
+        <w:t xml:space="preserve"> </w:t>
       </w:r>
       <w:r>
         <w:rPr>
           <w:sz w:val="28"/>
           <w:szCs w:val="28"/>
         </w:rPr>
-        <w:t>……………………………………………………</w:t>
+        <w:t>3</w:t>
       </w:r>
       <w:r>
         <w:rPr>
           <w:sz w:val="28"/>
           <w:szCs w:val="28"/>
         </w:rPr>
-        <w:t>……</w:t>
+        <w:t xml:space="preserve">: </w:t>
       </w:r>
       <w:r>
         <w:rPr>
           <w:sz w:val="28"/>
           <w:szCs w:val="28"/>
         </w:rPr>
-        <w:t>…………………X</w:t>
-      </w:r>
-    </w:p>
-    <w:p>
-      <w:pPr>
-        <w:ind w:left="720"/>
+        <w:t>Testing Scenarios</w:t>
+      </w:r>
+      <w:r>
         <w:rPr>
           <w:sz w:val="28"/>
           <w:szCs w:val="28"/>
         </w:rPr>
-      </w:pPr>
+        <w:t>……………………………………………………</w:t>
+      </w:r>
       <w:r>
         <w:rPr>
           <w:sz w:val="28"/>
           <w:szCs w:val="28"/>
         </w:rPr>
-        <w:t>Part</w:t>
+        <w:t>……</w:t>
       </w:r>
       <w:r>
         <w:rPr>
           <w:sz w:val="28"/>
           <w:szCs w:val="28"/>
         </w:rPr>
-        <w:t xml:space="preserve"> </w:t>
-      </w:r>
-      <w:r>
+        <w:t>…………………X</w:t>
+      </w:r>
+    </w:p>
+    <w:p>
+      <w:pPr>
+        <w:ind w:left="720"/>
         <w:rPr>
           <w:sz w:val="28"/>
           <w:szCs w:val="28"/>
         </w:rPr>
-        <w:t>4</w:t>
-      </w:r>
+      </w:pPr>
       <w:r>
         <w:rPr>
           <w:sz w:val="28"/>
           <w:szCs w:val="28"/>
         </w:rPr>
-        <w:t xml:space="preserve">: </w:t>
+        <w:t>Part</w:t>
       </w:r>
       <w:r>
         <w:rPr>
           <w:sz w:val="28"/>
           <w:szCs w:val="28"/>
         </w:rPr>
-        <w:t>Bug Report / Problems Encountered</w:t>
+        <w:t xml:space="preserve"> </w:t>
       </w:r>
       <w:r>
         <w:rPr>
           <w:sz w:val="28"/>
           <w:szCs w:val="28"/>
         </w:rPr>
-        <w:t>……………………………</w:t>
+        <w:t>4</w:t>
       </w:r>
       <w:r>
         <w:rPr>
           <w:sz w:val="28"/>
           <w:szCs w:val="28"/>
         </w:rPr>
-        <w:t>……</w:t>
+        <w:t xml:space="preserve">: </w:t>
       </w:r>
       <w:r>
         <w:rPr>
           <w:sz w:val="28"/>
           <w:szCs w:val="28"/>
         </w:rPr>
-        <w:t>……………X</w:t>
-      </w:r>
-    </w:p>
-    <w:p>
-      <w:pPr>
-        <w:ind w:left="720"/>
+        <w:t>Bug Report / Problems Encountered</w:t>
+      </w:r>
+      <w:r>
         <w:rPr>
           <w:sz w:val="28"/>
           <w:szCs w:val="28"/>
         </w:rPr>
-      </w:pPr>
+        <w:t>……………………………</w:t>
+      </w:r>
       <w:r>
         <w:rPr>
           <w:sz w:val="28"/>
           <w:szCs w:val="28"/>
         </w:rPr>
-        <w:t>Part</w:t>
+        <w:t>……</w:t>
       </w:r>
       <w:r>
         <w:rPr>
           <w:sz w:val="28"/>
           <w:szCs w:val="28"/>
         </w:rPr>
-        <w:t xml:space="preserve"> </w:t>
-      </w:r>
-      <w:r>
+        <w:t>……………X</w:t>
+      </w:r>
+    </w:p>
+    <w:p>
+      <w:pPr>
+        <w:ind w:left="720"/>
         <w:rPr>
           <w:sz w:val="28"/>
           <w:szCs w:val="28"/>
         </w:rPr>
-        <w:t>5</w:t>
-      </w:r>
+      </w:pPr>
       <w:r>
         <w:rPr>
           <w:sz w:val="28"/>
           <w:szCs w:val="28"/>
         </w:rPr>
-        <w:t xml:space="preserve">: </w:t>
+        <w:t>Part</w:t>
       </w:r>
       <w:r>
         <w:rPr>
           <w:sz w:val="28"/>
           <w:szCs w:val="28"/>
         </w:rPr>
-        <w:t>User Manual</w:t>
+        <w:t xml:space="preserve"> </w:t>
       </w:r>
       <w:r>
         <w:rPr>
           <w:sz w:val="28"/>
           <w:szCs w:val="28"/>
         </w:rPr>
-        <w:t>………………………………………………………………………</w:t>
+        <w:t>5</w:t>
       </w:r>
       <w:r>
         <w:rPr>
           <w:sz w:val="28"/>
           <w:szCs w:val="28"/>
         </w:rPr>
-        <w:t>……</w:t>
+        <w:t xml:space="preserve">: </w:t>
       </w:r>
       <w:r>
         <w:rPr>
           <w:sz w:val="28"/>
           <w:szCs w:val="28"/>
         </w:rPr>
-        <w:t>……..X</w:t>
-      </w:r>
-    </w:p>
-    <w:p>
-      <w:pPr>
-        <w:ind w:left="720"/>
+        <w:t>User Manual</w:t>
+      </w:r>
+      <w:r>
         <w:rPr>
           <w:sz w:val="28"/>
           <w:szCs w:val="28"/>
         </w:rPr>
-      </w:pPr>
+        <w:t>………………………………………………………………………</w:t>
+      </w:r>
       <w:r>
         <w:rPr>
           <w:sz w:val="28"/>
           <w:szCs w:val="28"/>
         </w:rPr>
-        <w:t>Part</w:t>
+        <w:t>……</w:t>
       </w:r>
       <w:r>
         <w:rPr>
           <w:sz w:val="28"/>
           <w:szCs w:val="28"/>
         </w:rPr>
-        <w:t xml:space="preserve"> </w:t>
-      </w:r>
+        <w:t>…</w:t>
+      </w:r>
+      <w:proofErr w:type="gramStart"/>
       <w:r>
         <w:rPr>
           <w:sz w:val="28"/>
           <w:szCs w:val="28"/>
         </w:rPr>
-        <w:t>6</w:t>
-      </w:r>
+        <w:t>…..</w:t>
+      </w:r>
+      <w:proofErr w:type="gramEnd"/>
       <w:r>
         <w:rPr>
           <w:sz w:val="28"/>
           <w:szCs w:val="28"/>
         </w:rPr>
-        <w:t>: Final Report</w:t>
-      </w:r>
-      <w:r>
+        <w:t>X</w:t>
+      </w:r>
+    </w:p>
+    <w:p>
+      <w:pPr>
+        <w:ind w:left="720"/>
         <w:rPr>
           <w:sz w:val="28"/>
           <w:szCs w:val="28"/>
         </w:rPr>
-        <w:t>……………………………………………………………………………</w:t>
-      </w:r>
+      </w:pPr>
       <w:r>
         <w:rPr>
           <w:sz w:val="28"/>
           <w:szCs w:val="28"/>
         </w:rPr>
-        <w:t>……</w:t>
+        <w:t>Part</w:t>
       </w:r>
       <w:r>
         <w:rPr>
           <w:sz w:val="28"/>
           <w:szCs w:val="28"/>
         </w:rPr>
-        <w:t>…X</w:t>
-      </w:r>
-    </w:p>
-    <w:p>
-      <w:pPr>
-        <w:ind w:left="720"/>
+        <w:t xml:space="preserve"> </w:t>
+      </w:r>
+      <w:r>
         <w:rPr>
           <w:sz w:val="28"/>
           <w:szCs w:val="28"/>
         </w:rPr>
-      </w:pPr>
+        <w:t>6</w:t>
+      </w:r>
       <w:r>
         <w:rPr>
           <w:sz w:val="28"/>
           <w:szCs w:val="28"/>
         </w:rPr>
-        <w:t>Part</w:t>
+        <w:t>: Final Report</w:t>
       </w:r>
       <w:r>
         <w:rPr>
           <w:sz w:val="28"/>
           <w:szCs w:val="28"/>
         </w:rPr>
-        <w:t xml:space="preserve"> </w:t>
+        <w:t>……………………………………………………………………………</w:t>
       </w:r>
       <w:r>
         <w:rPr>
           <w:sz w:val="28"/>
           <w:szCs w:val="28"/>
         </w:rPr>
-        <w:t>7</w:t>
+        <w:t>……</w:t>
       </w:r>
       <w:r>
         <w:rPr>
           <w:sz w:val="28"/>
           <w:szCs w:val="28"/>
         </w:rPr>
-        <w:t xml:space="preserve">: </w:t>
-      </w:r>
-      <w:r>
+        <w:t>…X</w:t>
+      </w:r>
+    </w:p>
+    <w:p>
+      <w:pPr>
+        <w:ind w:left="720"/>
         <w:rPr>
           <w:sz w:val="28"/>
           <w:szCs w:val="28"/>
         </w:rPr>
-        <w:t>References…..…………………………………………………………………………</w:t>
+      </w:pPr>
+      <w:r>
+        <w:rPr>
+          <w:sz w:val="28"/>
+          <w:szCs w:val="28"/>
+        </w:rPr>
+        <w:t>Part</w:t>
+      </w:r>
+      <w:r>
+        <w:rPr>
+          <w:sz w:val="28"/>
+          <w:szCs w:val="28"/>
+        </w:rPr>
+        <w:t xml:space="preserve"> </w:t>
+      </w:r>
+      <w:r>
+        <w:rPr>
+          <w:sz w:val="28"/>
+          <w:szCs w:val="28"/>
+        </w:rPr>
+        <w:t>7</w:t>
+      </w:r>
+      <w:r>
+        <w:rPr>
+          <w:sz w:val="28"/>
+          <w:szCs w:val="28"/>
+        </w:rPr>
+        <w:t xml:space="preserve">: </w:t>
+      </w:r>
+      <w:r>
+        <w:rPr>
+          <w:sz w:val="28"/>
+          <w:szCs w:val="28"/>
+        </w:rPr>
+        <w:t>References</w:t>
+      </w:r>
+      <w:proofErr w:type="gramStart"/>
+      <w:r>
+        <w:rPr>
+          <w:sz w:val="28"/>
+          <w:szCs w:val="28"/>
+        </w:rPr>
+        <w:t>…..</w:t>
+      </w:r>
+      <w:proofErr w:type="gramEnd"/>
+      <w:r>
+        <w:rPr>
+          <w:sz w:val="28"/>
+          <w:szCs w:val="28"/>
+        </w:rPr>
+        <w:t>…………………………………………………………………………</w:t>
       </w:r>
       <w:r>
         <w:rPr>
@@ -1679,7 +1736,7 @@
               </wp:anchor>
             </w:drawing>
           </mc:Choice>
-          <mc:Fallback xmlns:w16cid="http://schemas.microsoft.com/office/word/2016/wordml/cid" xmlns:am3d="http://schemas.microsoft.com/office/drawing/2017/model3d" xmlns:aink="http://schemas.microsoft.com/office/drawing/2016/ink" xmlns:cx8="http://schemas.microsoft.com/office/drawing/2016/5/14/chartex" xmlns:cx7="http://schemas.microsoft.com/office/drawing/2016/5/13/chartex" xmlns:cx6="http://schemas.microsoft.com/office/drawing/2016/5/12/chartex" xmlns:cx5="http://schemas.microsoft.com/office/drawing/2016/5/11/chartex" xmlns:cx4="http://schemas.microsoft.com/office/drawing/2016/5/10/chartex" xmlns:cx3="http://schemas.microsoft.com/office/drawing/2016/5/9/chartex" xmlns:cx2="http://schemas.microsoft.com/office/drawing/2015/10/21/chartex">
+          <mc:Fallback>
             <w:pict>
               <v:group w14:anchorId="54B21989" id="Group 16" o:spid="_x0000_s1026" alt="Decorative sidebar for cover page " style="position:absolute;margin-left:25.65pt;margin-top:33.2pt;width:18pt;height:721.7pt;z-index:-251650048;mso-position-horizontal-relative:page;mso-position-vertical-relative:page" coordorigin="-5883,2067" coordsize="2288,91658" o:gfxdata="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">
                 <v:rect id="Rectangle 17" o:spid="_x0000_s1027" alt="Decorative sidebar" style="position:absolute;left:-5883;top:2067;width:2286;height:87820;visibility:visible;mso-wrap-style:square;v-text-anchor:middle" o:gfxdata="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" fillcolor="#ffe084 [1304]" stroked="f" strokeweight="1pt"/>
@@ -3642,6 +3699,7 @@
         </w:rPr>
         <w:t xml:space="preserve">The </w:t>
       </w:r>
+      <w:proofErr w:type="spellStart"/>
       <w:r>
         <w:rPr>
           <w:rFonts w:ascii="Arial" w:eastAsia="Times New Roman" w:hAnsi="Arial" w:cs="Arial"/>
@@ -3652,6 +3710,7 @@
         </w:rPr>
         <w:t>AriGato</w:t>
       </w:r>
+      <w:proofErr w:type="spellEnd"/>
       <w:r>
         <w:rPr>
           <w:rFonts w:ascii="Arial" w:eastAsia="Times New Roman" w:hAnsi="Arial" w:cs="Arial"/>
@@ -4034,6 +4093,7 @@
         </w:rPr>
         <w:t xml:space="preserve">s) consisting of libraries of functions that will help </w:t>
       </w:r>
+      <w:proofErr w:type="spellStart"/>
       <w:r>
         <w:rPr>
           <w:rFonts w:ascii="Arial" w:eastAsia="Times New Roman" w:hAnsi="Arial" w:cs="Arial"/>
@@ -4044,6 +4104,7 @@
         </w:rPr>
         <w:t>AriGato</w:t>
       </w:r>
+      <w:proofErr w:type="spellEnd"/>
       <w:r>
         <w:rPr>
           <w:rFonts w:ascii="Arial" w:eastAsia="Times New Roman" w:hAnsi="Arial" w:cs="Arial"/>
@@ -4144,6 +4205,7 @@
         </w:rPr>
         <w:t xml:space="preserve">over the course of the three-month project, using the </w:t>
       </w:r>
+      <w:proofErr w:type="spellStart"/>
       <w:r>
         <w:rPr>
           <w:rFonts w:ascii="Arial" w:eastAsia="Times New Roman" w:hAnsi="Arial" w:cs="Arial"/>
@@ -4154,6 +4216,7 @@
         </w:rPr>
         <w:t>NAOqi</w:t>
       </w:r>
+      <w:proofErr w:type="spellEnd"/>
       <w:r>
         <w:rPr>
           <w:rFonts w:ascii="Arial" w:eastAsia="Times New Roman" w:hAnsi="Arial" w:cs="Arial"/>
@@ -4344,6 +4407,7 @@
         </w:rPr>
         <w:t xml:space="preserve">Many of NAO’s features make use of its built-in high definition cameras and sound processors, which allow it to take in input through a variety of methods and produce output. The NAO does not require a constant connection to the internet, however some features will be limited when “off-the-grid”; such as when the NAO needs to fetch data or perform certain calculations. </w:t>
       </w:r>
+      <w:proofErr w:type="spellStart"/>
       <w:r>
         <w:rPr>
           <w:rFonts w:ascii="Arial" w:eastAsia="Times New Roman" w:hAnsi="Arial" w:cs="Arial"/>
@@ -4372,7 +4436,18 @@
           <w:lang w:eastAsia="en-US"/>
           <w14:ligatures w14:val="none"/>
         </w:rPr>
-        <w:t xml:space="preserve">iGato </w:t>
+        <w:t>iGato</w:t>
+      </w:r>
+      <w:proofErr w:type="spellEnd"/>
+      <w:r>
+        <w:rPr>
+          <w:rFonts w:ascii="Arial" w:eastAsia="Times New Roman" w:hAnsi="Arial" w:cs="Arial"/>
+          <w:color w:val="000000"/>
+          <w:kern w:val="0"/>
+          <w:lang w:eastAsia="en-US"/>
+          <w14:ligatures w14:val="none"/>
+        </w:rPr>
+        <w:t xml:space="preserve"> </w:t>
       </w:r>
       <w:r>
         <w:rPr>
@@ -4532,7 +4607,51 @@
           <w:lang w:eastAsia="en-US"/>
           <w14:ligatures w14:val="none"/>
         </w:rPr>
-        <w:t>A French robotics company, acquired by SoftBank Robotics in 2015. Developer of NAO, NAOqi, and Choregraphe.</w:t>
+        <w:t xml:space="preserve">A French robotics company, acquired by SoftBank Robotics in 2015. Developer of NAO, </w:t>
+      </w:r>
+      <w:proofErr w:type="spellStart"/>
+      <w:r>
+        <w:rPr>
+          <w:rFonts w:ascii="Arial" w:eastAsia="Times New Roman" w:hAnsi="Arial" w:cs="Arial"/>
+          <w:color w:val="000000"/>
+          <w:kern w:val="0"/>
+          <w:lang w:eastAsia="en-US"/>
+          <w14:ligatures w14:val="none"/>
+        </w:rPr>
+        <w:t>NAOqi</w:t>
+      </w:r>
+      <w:proofErr w:type="spellEnd"/>
+      <w:r>
+        <w:rPr>
+          <w:rFonts w:ascii="Arial" w:eastAsia="Times New Roman" w:hAnsi="Arial" w:cs="Arial"/>
+          <w:color w:val="000000"/>
+          <w:kern w:val="0"/>
+          <w:lang w:eastAsia="en-US"/>
+          <w14:ligatures w14:val="none"/>
+        </w:rPr>
+        <w:t xml:space="preserve">, and </w:t>
+      </w:r>
+      <w:proofErr w:type="spellStart"/>
+      <w:r>
+        <w:rPr>
+          <w:rFonts w:ascii="Arial" w:eastAsia="Times New Roman" w:hAnsi="Arial" w:cs="Arial"/>
+          <w:color w:val="000000"/>
+          <w:kern w:val="0"/>
+          <w:lang w:eastAsia="en-US"/>
+          <w14:ligatures w14:val="none"/>
+        </w:rPr>
+        <w:t>Choregraphe</w:t>
+      </w:r>
+      <w:proofErr w:type="spellEnd"/>
+      <w:r>
+        <w:rPr>
+          <w:rFonts w:ascii="Arial" w:eastAsia="Times New Roman" w:hAnsi="Arial" w:cs="Arial"/>
+          <w:color w:val="000000"/>
+          <w:kern w:val="0"/>
+          <w:lang w:eastAsia="en-US"/>
+          <w14:ligatures w14:val="none"/>
+        </w:rPr>
+        <w:t>.</w:t>
       </w:r>
     </w:p>
     <w:p>
@@ -4769,7 +4888,6 @@
       <w:pPr>
         <w:spacing w:after="0"/>
         <w:ind w:left="0" w:right="0"/>
-        <w:jc w:val="both"/>
         <w:rPr>
           <w:rFonts w:ascii="Times New Roman" w:eastAsia="Times New Roman" w:hAnsi="Times New Roman" w:cs="Times New Roman"/>
           <w:kern w:val="0"/>
@@ -5583,7 +5701,29 @@
           <w:lang w:eastAsia="en-US"/>
           <w14:ligatures w14:val="none"/>
         </w:rPr>
-        <w:t xml:space="preserve">The purpose of this document is to describe the requirements of AriGato’s Aldebaran NAO project. Section 2 provides an overall description of the project and its requirements, including the hardware, users and individual functionalities. This section is followed by a requirements overview (section 3) that describes </w:t>
+        <w:t xml:space="preserve">The purpose of this document is to describe the requirements of </w:t>
+      </w:r>
+      <w:proofErr w:type="spellStart"/>
+      <w:r>
+        <w:rPr>
+          <w:rFonts w:ascii="Arial" w:eastAsia="Times New Roman" w:hAnsi="Arial" w:cs="Arial"/>
+          <w:color w:val="000000"/>
+          <w:kern w:val="0"/>
+          <w:lang w:eastAsia="en-US"/>
+          <w14:ligatures w14:val="none"/>
+        </w:rPr>
+        <w:t>AriGato’s</w:t>
+      </w:r>
+      <w:proofErr w:type="spellEnd"/>
+      <w:r>
+        <w:rPr>
+          <w:rFonts w:ascii="Arial" w:eastAsia="Times New Roman" w:hAnsi="Arial" w:cs="Arial"/>
+          <w:color w:val="000000"/>
+          <w:kern w:val="0"/>
+          <w:lang w:eastAsia="en-US"/>
+          <w14:ligatures w14:val="none"/>
+        </w:rPr>
+        <w:t xml:space="preserve"> Aldebaran NAO project. Section 2 provides an overall description of the project and its requirements, including the hardware, users and individual functionalities. This section is followed by a requirements overview (section 3) that describes </w:t>
       </w:r>
       <w:r>
         <w:rPr>
@@ -5805,6 +5945,7 @@
         </w:rPr>
         <w:t xml:space="preserve">This project will require the use of an Aldebaran NAO robot. </w:t>
       </w:r>
+      <w:proofErr w:type="spellStart"/>
       <w:r>
         <w:rPr>
           <w:rFonts w:ascii="Arial" w:eastAsia="Times New Roman" w:hAnsi="Arial" w:cs="Arial"/>
@@ -5815,6 +5956,7 @@
         </w:rPr>
         <w:t>AriGato</w:t>
       </w:r>
+      <w:proofErr w:type="spellEnd"/>
       <w:r>
         <w:rPr>
           <w:rFonts w:ascii="Arial" w:eastAsia="Times New Roman" w:hAnsi="Arial" w:cs="Arial"/>
@@ -5923,27 +6065,71 @@
           <w:lang w:eastAsia="en-US"/>
           <w14:ligatures w14:val="none"/>
         </w:rPr>
-        <w:t xml:space="preserve"> that can run the Chor</w:t>
-      </w:r>
-      <w:r>
-        <w:rPr>
-          <w:rFonts w:ascii="Arial" w:eastAsia="Times New Roman" w:hAnsi="Arial" w:cs="Arial"/>
-          <w:color w:val="000000"/>
-          <w:kern w:val="0"/>
-          <w:lang w:eastAsia="en-US"/>
-          <w14:ligatures w14:val="none"/>
-        </w:rPr>
-        <w:t>egraphe software</w:t>
-      </w:r>
-      <w:r>
-        <w:rPr>
-          <w:rFonts w:ascii="Arial" w:eastAsia="Times New Roman" w:hAnsi="Arial" w:cs="Arial"/>
-          <w:color w:val="000000"/>
-          <w:kern w:val="0"/>
-          <w:lang w:eastAsia="en-US"/>
-          <w14:ligatures w14:val="none"/>
-        </w:rPr>
-        <w:t>. Choregraphe is fully functional on Windows</w:t>
+        <w:t xml:space="preserve"> that can run the </w:t>
+      </w:r>
+      <w:proofErr w:type="spellStart"/>
+      <w:r>
+        <w:rPr>
+          <w:rFonts w:ascii="Arial" w:eastAsia="Times New Roman" w:hAnsi="Arial" w:cs="Arial"/>
+          <w:color w:val="000000"/>
+          <w:kern w:val="0"/>
+          <w:lang w:eastAsia="en-US"/>
+          <w14:ligatures w14:val="none"/>
+        </w:rPr>
+        <w:t>Chor</w:t>
+      </w:r>
+      <w:r>
+        <w:rPr>
+          <w:rFonts w:ascii="Arial" w:eastAsia="Times New Roman" w:hAnsi="Arial" w:cs="Arial"/>
+          <w:color w:val="000000"/>
+          <w:kern w:val="0"/>
+          <w:lang w:eastAsia="en-US"/>
+          <w14:ligatures w14:val="none"/>
+        </w:rPr>
+        <w:t>egraphe</w:t>
+      </w:r>
+      <w:proofErr w:type="spellEnd"/>
+      <w:r>
+        <w:rPr>
+          <w:rFonts w:ascii="Arial" w:eastAsia="Times New Roman" w:hAnsi="Arial" w:cs="Arial"/>
+          <w:color w:val="000000"/>
+          <w:kern w:val="0"/>
+          <w:lang w:eastAsia="en-US"/>
+          <w14:ligatures w14:val="none"/>
+        </w:rPr>
+        <w:t xml:space="preserve"> software</w:t>
+      </w:r>
+      <w:r>
+        <w:rPr>
+          <w:rFonts w:ascii="Arial" w:eastAsia="Times New Roman" w:hAnsi="Arial" w:cs="Arial"/>
+          <w:color w:val="000000"/>
+          <w:kern w:val="0"/>
+          <w:lang w:eastAsia="en-US"/>
+          <w14:ligatures w14:val="none"/>
+        </w:rPr>
+        <w:t xml:space="preserve">. </w:t>
+      </w:r>
+      <w:proofErr w:type="spellStart"/>
+      <w:r>
+        <w:rPr>
+          <w:rFonts w:ascii="Arial" w:eastAsia="Times New Roman" w:hAnsi="Arial" w:cs="Arial"/>
+          <w:color w:val="000000"/>
+          <w:kern w:val="0"/>
+          <w:lang w:eastAsia="en-US"/>
+          <w14:ligatures w14:val="none"/>
+        </w:rPr>
+        <w:t>Choregraphe</w:t>
+      </w:r>
+      <w:proofErr w:type="spellEnd"/>
+      <w:r>
+        <w:rPr>
+          <w:rFonts w:ascii="Arial" w:eastAsia="Times New Roman" w:hAnsi="Arial" w:cs="Arial"/>
+          <w:color w:val="000000"/>
+          <w:kern w:val="0"/>
+          <w:lang w:eastAsia="en-US"/>
+          <w14:ligatures w14:val="none"/>
+        </w:rPr>
+        <w:t xml:space="preserve"> is fully functional on Windows</w:t>
       </w:r>
       <w:r>
         <w:rPr>
@@ -6056,17 +6242,61 @@
           <w:lang w:eastAsia="en-US"/>
           <w14:ligatures w14:val="none"/>
         </w:rPr>
-        <w:t xml:space="preserve"> software has two possible modes of operation: The first by using a computer as a control terminal. In this mode, the NAO will be connected via Ethernet cable to a computer running Choregraphe. </w:t>
-      </w:r>
-      <w:r>
-        <w:rPr>
-          <w:rFonts w:ascii="Arial" w:eastAsia="Times New Roman" w:hAnsi="Arial" w:cs="Arial"/>
-          <w:color w:val="000000"/>
-          <w:kern w:val="0"/>
-          <w:lang w:eastAsia="en-US"/>
-          <w14:ligatures w14:val="none"/>
-        </w:rPr>
-        <w:t>The Choregraphe software</w:t>
+        <w:t xml:space="preserve"> software has two possible modes of operation: The first by using a computer as a control terminal. In this mode, the NAO will be connected via Ethernet cable to a computer running </w:t>
+      </w:r>
+      <w:proofErr w:type="spellStart"/>
+      <w:r>
+        <w:rPr>
+          <w:rFonts w:ascii="Arial" w:eastAsia="Times New Roman" w:hAnsi="Arial" w:cs="Arial"/>
+          <w:color w:val="000000"/>
+          <w:kern w:val="0"/>
+          <w:lang w:eastAsia="en-US"/>
+          <w14:ligatures w14:val="none"/>
+        </w:rPr>
+        <w:t>Choregraphe</w:t>
+      </w:r>
+      <w:proofErr w:type="spellEnd"/>
+      <w:r>
+        <w:rPr>
+          <w:rFonts w:ascii="Arial" w:eastAsia="Times New Roman" w:hAnsi="Arial" w:cs="Arial"/>
+          <w:color w:val="000000"/>
+          <w:kern w:val="0"/>
+          <w:lang w:eastAsia="en-US"/>
+          <w14:ligatures w14:val="none"/>
+        </w:rPr>
+        <w:t xml:space="preserve">. </w:t>
+      </w:r>
+      <w:r>
+        <w:rPr>
+          <w:rFonts w:ascii="Arial" w:eastAsia="Times New Roman" w:hAnsi="Arial" w:cs="Arial"/>
+          <w:color w:val="000000"/>
+          <w:kern w:val="0"/>
+          <w:lang w:eastAsia="en-US"/>
+          <w14:ligatures w14:val="none"/>
+        </w:rPr>
+        <w:t xml:space="preserve">The </w:t>
+      </w:r>
+      <w:proofErr w:type="spellStart"/>
+      <w:r>
+        <w:rPr>
+          <w:rFonts w:ascii="Arial" w:eastAsia="Times New Roman" w:hAnsi="Arial" w:cs="Arial"/>
+          <w:color w:val="000000"/>
+          <w:kern w:val="0"/>
+          <w:lang w:eastAsia="en-US"/>
+          <w14:ligatures w14:val="none"/>
+        </w:rPr>
+        <w:t>Choregraphe</w:t>
+      </w:r>
+      <w:proofErr w:type="spellEnd"/>
+      <w:r>
+        <w:rPr>
+          <w:rFonts w:ascii="Arial" w:eastAsia="Times New Roman" w:hAnsi="Arial" w:cs="Arial"/>
+          <w:color w:val="000000"/>
+          <w:kern w:val="0"/>
+          <w:lang w:eastAsia="en-US"/>
+          <w14:ligatures w14:val="none"/>
+        </w:rPr>
+        <w:t xml:space="preserve"> software</w:t>
       </w:r>
       <w:r>
         <w:rPr>
@@ -6797,6 +7027,7 @@
         </w:rPr>
         <w:t xml:space="preserve">The NAO robot will be interacting with a wide range of people that classify as “regular users,” such as computer science students, department faculty and staff, the general university population, university visitors, and more. The Users will have differing levels of experience. </w:t>
       </w:r>
+      <w:proofErr w:type="spellStart"/>
       <w:r>
         <w:rPr>
           <w:rFonts w:ascii="Arial" w:eastAsia="Times New Roman" w:hAnsi="Arial" w:cs="Arial"/>
@@ -6807,6 +7038,7 @@
         </w:rPr>
         <w:t>AriGato</w:t>
       </w:r>
+      <w:proofErr w:type="spellEnd"/>
       <w:r>
         <w:rPr>
           <w:rFonts w:ascii="Arial" w:eastAsia="Times New Roman" w:hAnsi="Arial" w:cs="Arial"/>
@@ -6945,8 +7177,20 @@
           <w:lang w:eastAsia="en-US"/>
           <w14:ligatures w14:val="none"/>
         </w:rPr>
-        <w:t>the AriGato</w:t>
-      </w:r>
+        <w:t xml:space="preserve">the </w:t>
+      </w:r>
+      <w:proofErr w:type="spellStart"/>
+      <w:r>
+        <w:rPr>
+          <w:rFonts w:ascii="Arial" w:eastAsia="Times New Roman" w:hAnsi="Arial" w:cs="Arial"/>
+          <w:color w:val="000000"/>
+          <w:kern w:val="0"/>
+          <w:lang w:eastAsia="en-US"/>
+          <w14:ligatures w14:val="none"/>
+        </w:rPr>
+        <w:t>AriGato</w:t>
+      </w:r>
+      <w:proofErr w:type="spellEnd"/>
       <w:r>
         <w:rPr>
           <w:rFonts w:ascii="Arial" w:eastAsia="Times New Roman" w:hAnsi="Arial" w:cs="Arial"/>
@@ -6977,6 +7221,7 @@
         </w:rPr>
         <w:t xml:space="preserve"> will manage the storage and maintenance of the NAO, as well as plugging the robot into control terminals, and charging it. They will also be responsible for keeping the NAO updated to any new firmware changes from Aldebaran, and possibly adding new functionality to </w:t>
       </w:r>
+      <w:proofErr w:type="spellStart"/>
       <w:r>
         <w:rPr>
           <w:rFonts w:ascii="Arial" w:eastAsia="Times New Roman" w:hAnsi="Arial" w:cs="Arial"/>
@@ -6987,6 +7232,7 @@
         </w:rPr>
         <w:t>AriGato’s</w:t>
       </w:r>
+      <w:proofErr w:type="spellEnd"/>
       <w:r>
         <w:rPr>
           <w:rFonts w:ascii="Arial" w:eastAsia="Times New Roman" w:hAnsi="Arial" w:cs="Arial"/>
@@ -7172,6 +7418,7 @@
         </w:rPr>
         <w:t xml:space="preserve">Furthermore, through </w:t>
       </w:r>
+      <w:proofErr w:type="spellStart"/>
       <w:r>
         <w:rPr>
           <w:rFonts w:ascii="Arial" w:eastAsia="Times New Roman" w:hAnsi="Arial" w:cs="Arial"/>
@@ -7182,6 +7429,7 @@
         </w:rPr>
         <w:t>AriGato’s</w:t>
       </w:r>
+      <w:proofErr w:type="spellEnd"/>
       <w:r>
         <w:rPr>
           <w:rFonts w:ascii="Arial" w:eastAsia="Times New Roman" w:hAnsi="Arial" w:cs="Arial"/>
@@ -7252,6 +7500,7 @@
         </w:rPr>
         <w:t xml:space="preserve">. Despite these limitations, </w:t>
       </w:r>
+      <w:proofErr w:type="spellStart"/>
       <w:r>
         <w:rPr>
           <w:rFonts w:ascii="Arial" w:eastAsia="Times New Roman" w:hAnsi="Arial" w:cs="Arial"/>
@@ -7262,6 +7511,7 @@
         </w:rPr>
         <w:t>AriGato</w:t>
       </w:r>
+      <w:proofErr w:type="spellEnd"/>
       <w:r>
         <w:rPr>
           <w:rFonts w:ascii="Arial" w:eastAsia="Times New Roman" w:hAnsi="Arial" w:cs="Arial"/>
@@ -7429,7 +7679,29 @@
           <w:lang w:eastAsia="en-US"/>
           <w14:ligatures w14:val="none"/>
         </w:rPr>
-        <w:t xml:space="preserve">, AriGato </w:t>
+        <w:t xml:space="preserve">, </w:t>
+      </w:r>
+      <w:proofErr w:type="spellStart"/>
+      <w:r>
+        <w:rPr>
+          <w:rFonts w:ascii="Arial" w:eastAsia="Times New Roman" w:hAnsi="Arial" w:cs="Arial"/>
+          <w:color w:val="000000"/>
+          <w:kern w:val="0"/>
+          <w:lang w:eastAsia="en-US"/>
+          <w14:ligatures w14:val="none"/>
+        </w:rPr>
+        <w:t>AriGato</w:t>
+      </w:r>
+      <w:proofErr w:type="spellEnd"/>
+      <w:r>
+        <w:rPr>
+          <w:rFonts w:ascii="Arial" w:eastAsia="Times New Roman" w:hAnsi="Arial" w:cs="Arial"/>
+          <w:color w:val="000000"/>
+          <w:kern w:val="0"/>
+          <w:lang w:eastAsia="en-US"/>
+          <w14:ligatures w14:val="none"/>
+        </w:rPr>
+        <w:t xml:space="preserve"> </w:t>
       </w:r>
       <w:r>
         <w:rPr>
@@ -7529,7 +7801,18 @@
           <w:lang w:eastAsia="en-US"/>
           <w14:ligatures w14:val="none"/>
         </w:rPr>
-        <w:t>A small note should be made that the NAO robot has about a 90</w:t>
+        <w:t xml:space="preserve">A small note should be made that the NAO robot has about a </w:t>
+      </w:r>
+      <w:proofErr w:type="gramStart"/>
+      <w:r>
+        <w:rPr>
+          <w:rFonts w:ascii="Arial" w:eastAsia="Times New Roman" w:hAnsi="Arial" w:cs="Arial"/>
+          <w:color w:val="000000"/>
+          <w:kern w:val="0"/>
+          <w:lang w:eastAsia="en-US"/>
+          <w14:ligatures w14:val="none"/>
+        </w:rPr>
+        <w:t>90</w:t>
       </w:r>
       <w:r>
         <w:rPr>
@@ -7549,7 +7832,18 @@
           <w:lang w:eastAsia="en-US"/>
           <w14:ligatures w14:val="none"/>
         </w:rPr>
-        <w:t>minute active-use battery life, meaning that future users will only be able to use the NAO unplugged for around an hour and a half before it must be charged again. This constraint should not affect our development, as we will always be near charging ports and control terminal computers.</w:t>
+        <w:t>minute</w:t>
+      </w:r>
+      <w:proofErr w:type="gramEnd"/>
+      <w:r>
+        <w:rPr>
+          <w:rFonts w:ascii="Arial" w:eastAsia="Times New Roman" w:hAnsi="Arial" w:cs="Arial"/>
+          <w:color w:val="000000"/>
+          <w:kern w:val="0"/>
+          <w:lang w:eastAsia="en-US"/>
+          <w14:ligatures w14:val="none"/>
+        </w:rPr>
+        <w:t xml:space="preserve"> active-use battery life, meaning that future users will only be able to use the NAO unplugged for around an hour and a half before it must be charged again. This constraint should not affect our development, as we will always be near charging ports and control terminal computers.</w:t>
       </w:r>
     </w:p>
     <w:p>
@@ -7685,7 +7979,29 @@
           <w:lang w:eastAsia="en-US"/>
           <w14:ligatures w14:val="none"/>
         </w:rPr>
-        <w:t>Another assumption is that users will expect only the listed set of commands to be the set of functionalities the robot has (i.e., there is a finite list of functionality). Of course, there are a few small built-in commands that each NAO unit has (such as “What is your IP address?”), aside from these small built-in functions, the only things the NAO will be capable of doing is what we program it to do</w:t>
+        <w:t xml:space="preserve">Another assumption is that users will expect only the listed set of commands to be the set of functionalities the robot has (i.e., there is a finite list of </w:t>
+      </w:r>
+      <w:proofErr w:type="gramStart"/>
+      <w:r>
+        <w:rPr>
+          <w:rFonts w:ascii="Arial" w:eastAsia="Times New Roman" w:hAnsi="Arial" w:cs="Arial"/>
+          <w:color w:val="000000"/>
+          <w:kern w:val="0"/>
+          <w:lang w:eastAsia="en-US"/>
+          <w14:ligatures w14:val="none"/>
+        </w:rPr>
+        <w:t>functionality</w:t>
+      </w:r>
+      <w:proofErr w:type="gramEnd"/>
+      <w:r>
+        <w:rPr>
+          <w:rFonts w:ascii="Arial" w:eastAsia="Times New Roman" w:hAnsi="Arial" w:cs="Arial"/>
+          <w:color w:val="000000"/>
+          <w:kern w:val="0"/>
+          <w:lang w:eastAsia="en-US"/>
+          <w14:ligatures w14:val="none"/>
+        </w:rPr>
+        <w:t>). Of course, there are a few small built-in commands that each NAO unit has (such as “What is your IP address?”), aside from these small built-in functions, the only things the NAO will be capable of doing is what we program it to do</w:t>
       </w:r>
       <w:r>
         <w:rPr>
@@ -9955,6 +10271,7 @@
         <w:lastRenderedPageBreak/>
         <w:t xml:space="preserve">When will </w:t>
       </w:r>
+      <w:proofErr w:type="spellStart"/>
       <w:r>
         <w:rPr>
           <w:rFonts w:ascii="Arial" w:eastAsia="Times New Roman" w:hAnsi="Arial" w:cs="Arial"/>
@@ -9965,6 +10282,7 @@
         </w:rPr>
         <w:t>AriGato</w:t>
       </w:r>
+      <w:proofErr w:type="spellEnd"/>
       <w:r>
         <w:rPr>
           <w:rFonts w:ascii="Arial" w:eastAsia="Times New Roman" w:hAnsi="Arial" w:cs="Arial"/>
@@ -10586,8 +10904,42 @@
           <w:lang w:eastAsia="en-US"/>
           <w14:ligatures w14:val="none"/>
         </w:rPr>
-        <w:t>O, NAOqi, and Choregraphe</w:t>
-      </w:r>
+        <w:t xml:space="preserve">O, </w:t>
+      </w:r>
+      <w:proofErr w:type="spellStart"/>
+      <w:r>
+        <w:rPr>
+          <w:rFonts w:ascii="Arial" w:eastAsia="Times New Roman" w:hAnsi="Arial" w:cs="Arial"/>
+          <w:color w:val="000000"/>
+          <w:kern w:val="0"/>
+          <w:lang w:eastAsia="en-US"/>
+          <w14:ligatures w14:val="none"/>
+        </w:rPr>
+        <w:t>NAOqi</w:t>
+      </w:r>
+      <w:proofErr w:type="spellEnd"/>
+      <w:r>
+        <w:rPr>
+          <w:rFonts w:ascii="Arial" w:eastAsia="Times New Roman" w:hAnsi="Arial" w:cs="Arial"/>
+          <w:color w:val="000000"/>
+          <w:kern w:val="0"/>
+          <w:lang w:eastAsia="en-US"/>
+          <w14:ligatures w14:val="none"/>
+        </w:rPr>
+        <w:t xml:space="preserve">, and </w:t>
+      </w:r>
+      <w:proofErr w:type="spellStart"/>
+      <w:r>
+        <w:rPr>
+          <w:rFonts w:ascii="Arial" w:eastAsia="Times New Roman" w:hAnsi="Arial" w:cs="Arial"/>
+          <w:color w:val="000000"/>
+          <w:kern w:val="0"/>
+          <w:lang w:eastAsia="en-US"/>
+          <w14:ligatures w14:val="none"/>
+        </w:rPr>
+        <w:t>Choregraphe</w:t>
+      </w:r>
+      <w:proofErr w:type="spellEnd"/>
       <w:r>
         <w:rPr>
           <w:rFonts w:ascii="Arial" w:eastAsia="Times New Roman" w:hAnsi="Arial" w:cs="Arial"/>
@@ -10915,6 +11267,7 @@
           <w14:ligatures w14:val="none"/>
         </w:rPr>
       </w:pPr>
+      <w:proofErr w:type="spellStart"/>
       <w:r>
         <w:rPr>
           <w:rFonts w:ascii="Arial" w:eastAsia="Times New Roman" w:hAnsi="Arial" w:cs="Arial"/>
@@ -10926,6 +11279,7 @@
         </w:rPr>
         <w:t>AriGato’s</w:t>
       </w:r>
+      <w:proofErr w:type="spellEnd"/>
       <w:r>
         <w:rPr>
           <w:rFonts w:ascii="Arial" w:eastAsia="Times New Roman" w:hAnsi="Arial" w:cs="Arial"/>
@@ -10946,8 +11300,9 @@
           <w:lang w:eastAsia="en-US"/>
           <w14:ligatures w14:val="none"/>
         </w:rPr>
-        <w:t>them have</w:t>
-      </w:r>
+        <w:t xml:space="preserve">them </w:t>
+      </w:r>
+      <w:proofErr w:type="gramStart"/>
       <w:r>
         <w:rPr>
           <w:rFonts w:ascii="Arial" w:eastAsia="Times New Roman" w:hAnsi="Arial" w:cs="Arial"/>
@@ -10957,8 +11312,21 @@
           <w:lang w:eastAsia="en-US"/>
           <w14:ligatures w14:val="none"/>
         </w:rPr>
+        <w:t>have</w:t>
+      </w:r>
+      <w:proofErr w:type="gramEnd"/>
+      <w:r>
+        <w:rPr>
+          <w:rFonts w:ascii="Arial" w:eastAsia="Times New Roman" w:hAnsi="Arial" w:cs="Arial"/>
+          <w:color w:val="000000"/>
+          <w:kern w:val="0"/>
+          <w:shd w:val="clear" w:color="auto" w:fill="FFFFFF"/>
+          <w:lang w:eastAsia="en-US"/>
+          <w14:ligatures w14:val="none"/>
+        </w:rPr>
         <w:t xml:space="preserve"> already developed and ran small test programs on the NAO unit, and performed extensive research on the different libraries and capabilities of the NAO. </w:t>
       </w:r>
+      <w:proofErr w:type="spellStart"/>
       <w:r>
         <w:rPr>
           <w:rFonts w:ascii="Arial" w:eastAsia="Times New Roman" w:hAnsi="Arial" w:cs="Arial"/>
@@ -10970,6 +11338,7 @@
         </w:rPr>
         <w:t>AriGato</w:t>
       </w:r>
+      <w:proofErr w:type="spellEnd"/>
       <w:r>
         <w:rPr>
           <w:rFonts w:ascii="Arial" w:eastAsia="Times New Roman" w:hAnsi="Arial" w:cs="Arial"/>
@@ -11013,7 +11382,31 @@
           <w:lang w:eastAsia="en-US"/>
           <w14:ligatures w14:val="none"/>
         </w:rPr>
-        <w:t xml:space="preserve"> will make use of (Python, Choregraphe, etc.) and put together. Aldebaran’s provided API</w:t>
+        <w:t xml:space="preserve"> will make use of (Python, </w:t>
+      </w:r>
+      <w:proofErr w:type="spellStart"/>
+      <w:r>
+        <w:rPr>
+          <w:rFonts w:ascii="Arial" w:eastAsia="Times New Roman" w:hAnsi="Arial" w:cs="Arial"/>
+          <w:color w:val="000000"/>
+          <w:kern w:val="0"/>
+          <w:shd w:val="clear" w:color="auto" w:fill="FFFFFF"/>
+          <w:lang w:eastAsia="en-US"/>
+          <w14:ligatures w14:val="none"/>
+        </w:rPr>
+        <w:t>Choregraphe</w:t>
+      </w:r>
+      <w:proofErr w:type="spellEnd"/>
+      <w:r>
+        <w:rPr>
+          <w:rFonts w:ascii="Arial" w:eastAsia="Times New Roman" w:hAnsi="Arial" w:cs="Arial"/>
+          <w:color w:val="000000"/>
+          <w:kern w:val="0"/>
+          <w:shd w:val="clear" w:color="auto" w:fill="FFFFFF"/>
+          <w:lang w:eastAsia="en-US"/>
+          <w14:ligatures w14:val="none"/>
+        </w:rPr>
+        <w:t>, etc.) and put together. Aldebaran’s provided API</w:t>
       </w:r>
       <w:r>
         <w:rPr>
@@ -11227,7 +11620,31 @@
           <w:lang w:eastAsia="en-US"/>
           <w14:ligatures w14:val="none"/>
         </w:rPr>
-        <w:t>It is currently unclear how the NAO API’s facial recognition function works; however it does have facial mapping. It may be difficult, but facial recognition is a distinct possibility</w:t>
+        <w:t xml:space="preserve">It is currently unclear how the NAO API’s facial recognition function works; </w:t>
+      </w:r>
+      <w:proofErr w:type="gramStart"/>
+      <w:r>
+        <w:rPr>
+          <w:rFonts w:ascii="Arial" w:eastAsia="Times New Roman" w:hAnsi="Arial" w:cs="Arial"/>
+          <w:color w:val="000000"/>
+          <w:kern w:val="0"/>
+          <w:shd w:val="clear" w:color="auto" w:fill="FFFFFF"/>
+          <w:lang w:eastAsia="en-US"/>
+          <w14:ligatures w14:val="none"/>
+        </w:rPr>
+        <w:t>however</w:t>
+      </w:r>
+      <w:proofErr w:type="gramEnd"/>
+      <w:r>
+        <w:rPr>
+          <w:rFonts w:ascii="Arial" w:eastAsia="Times New Roman" w:hAnsi="Arial" w:cs="Arial"/>
+          <w:color w:val="000000"/>
+          <w:kern w:val="0"/>
+          <w:shd w:val="clear" w:color="auto" w:fill="FFFFFF"/>
+          <w:lang w:eastAsia="en-US"/>
+          <w14:ligatures w14:val="none"/>
+        </w:rPr>
+        <w:t xml:space="preserve"> it does have facial mapping. It may be difficult, but facial recognition is a distinct possibility</w:t>
       </w:r>
     </w:p>
     <w:p>
@@ -11376,8 +11793,9 @@
           <w:lang w:eastAsia="en-US"/>
           <w14:ligatures w14:val="none"/>
         </w:rPr>
-        <w:t xml:space="preserve"> requirements checklist has not shown any conflicts of consistency. The Choregraphe software is capable of taking in as input all of the different languages and libraries discussed in this document</w:t>
-      </w:r>
+        <w:t xml:space="preserve"> requirements checklist has not shown any conflicts of consistency. The </w:t>
+      </w:r>
+      <w:proofErr w:type="spellStart"/>
       <w:r>
         <w:rPr>
           <w:rFonts w:ascii="Arial" w:eastAsia="Times New Roman" w:hAnsi="Arial" w:cs="Arial"/>
@@ -11387,6 +11805,29 @@
           <w:lang w:eastAsia="en-US"/>
           <w14:ligatures w14:val="none"/>
         </w:rPr>
+        <w:t>Choregraphe</w:t>
+      </w:r>
+      <w:proofErr w:type="spellEnd"/>
+      <w:r>
+        <w:rPr>
+          <w:rFonts w:ascii="Arial" w:eastAsia="Times New Roman" w:hAnsi="Arial" w:cs="Arial"/>
+          <w:color w:val="000000"/>
+          <w:kern w:val="0"/>
+          <w:shd w:val="clear" w:color="auto" w:fill="FFFFFF"/>
+          <w:lang w:eastAsia="en-US"/>
+          <w14:ligatures w14:val="none"/>
+        </w:rPr>
+        <w:t xml:space="preserve"> software is capable of taking in as input all of the different languages and libraries discussed in this document</w:t>
+      </w:r>
+      <w:r>
+        <w:rPr>
+          <w:rFonts w:ascii="Arial" w:eastAsia="Times New Roman" w:hAnsi="Arial" w:cs="Arial"/>
+          <w:color w:val="000000"/>
+          <w:kern w:val="0"/>
+          <w:shd w:val="clear" w:color="auto" w:fill="FFFFFF"/>
+          <w:lang w:eastAsia="en-US"/>
+          <w14:ligatures w14:val="none"/>
+        </w:rPr>
         <w:t>,</w:t>
       </w:r>
       <w:r>
@@ -11409,7 +11850,31 @@
           <w:lang w:eastAsia="en-US"/>
           <w14:ligatures w14:val="none"/>
         </w:rPr>
-        <w:t>the AriGato team</w:t>
+        <w:t xml:space="preserve">the </w:t>
+      </w:r>
+      <w:proofErr w:type="spellStart"/>
+      <w:r>
+        <w:rPr>
+          <w:rFonts w:ascii="Arial" w:eastAsia="Times New Roman" w:hAnsi="Arial" w:cs="Arial"/>
+          <w:color w:val="000000"/>
+          <w:kern w:val="0"/>
+          <w:shd w:val="clear" w:color="auto" w:fill="FFFFFF"/>
+          <w:lang w:eastAsia="en-US"/>
+          <w14:ligatures w14:val="none"/>
+        </w:rPr>
+        <w:t>AriGato</w:t>
+      </w:r>
+      <w:proofErr w:type="spellEnd"/>
+      <w:r>
+        <w:rPr>
+          <w:rFonts w:ascii="Arial" w:eastAsia="Times New Roman" w:hAnsi="Arial" w:cs="Arial"/>
+          <w:color w:val="000000"/>
+          <w:kern w:val="0"/>
+          <w:shd w:val="clear" w:color="auto" w:fill="FFFFFF"/>
+          <w:lang w:eastAsia="en-US"/>
+          <w14:ligatures w14:val="none"/>
+        </w:rPr>
+        <w:t xml:space="preserve"> team</w:t>
       </w:r>
       <w:r>
         <w:rPr>
@@ -11550,7 +12015,7 @@
     </w:p>
     <w:p>
       <w:pPr>
-        <w:jc w:val="both"/>
+        <w:jc w:val="center"/>
         <w:rPr>
           <w:lang w:eastAsia="en-US"/>
         </w:rPr>
@@ -11613,7 +12078,7 @@
     <w:p>
       <w:pPr>
         <w:pStyle w:val="Caption"/>
-        <w:jc w:val="both"/>
+        <w:jc w:val="center"/>
         <w:rPr>
           <w:rFonts w:ascii="Times New Roman" w:eastAsia="Times New Roman" w:hAnsi="Times New Roman" w:cs="Times New Roman"/>
           <w:kern w:val="0"/>
@@ -11977,7 +12442,19 @@
           <w:lang w:eastAsia="en-US"/>
           <w14:ligatures w14:val="none"/>
         </w:rPr>
-        <w:t>, the team will present the NAO robot at CWU</w:t>
+        <w:t xml:space="preserve">, the team will present the NAO robot at </w:t>
+      </w:r>
+      <w:proofErr w:type="gramStart"/>
+      <w:r>
+        <w:rPr>
+          <w:rFonts w:ascii="Arial" w:eastAsia="Times New Roman" w:hAnsi="Arial" w:cs="Arial"/>
+          <w:kern w:val="0"/>
+          <w:sz w:val="24"/>
+          <w:szCs w:val="24"/>
+          <w:lang w:eastAsia="en-US"/>
+          <w14:ligatures w14:val="none"/>
+        </w:rPr>
+        <w:t>CWU</w:t>
       </w:r>
       <w:r>
         <w:rPr>
@@ -12009,7 +12486,18 @@
           <w:lang w:eastAsia="en-US"/>
           <w14:ligatures w14:val="none"/>
         </w:rPr>
-        <w:t xml:space="preserve"> Symposium </w:t>
+        <w:t xml:space="preserve"> Symposium</w:t>
+      </w:r>
+      <w:proofErr w:type="gramEnd"/>
+      <w:r>
+        <w:rPr>
+          <w:rFonts w:ascii="Verdana" w:eastAsia="Times New Roman" w:hAnsi="Verdana" w:cs="Times New Roman"/>
+          <w:color w:val="000000"/>
+          <w:kern w:val="0"/>
+          <w:lang w:eastAsia="en-US"/>
+          <w14:ligatures w14:val="none"/>
+        </w:rPr>
+        <w:t xml:space="preserve"> </w:t>
       </w:r>
       <w:r>
         <w:rPr>
@@ -12132,6 +12620,7 @@
         </w:rPr>
         <w:t xml:space="preserve">Based on </w:t>
       </w:r>
+      <w:proofErr w:type="spellStart"/>
       <w:r>
         <w:rPr>
           <w:rFonts w:ascii="Arial" w:eastAsia="Times New Roman" w:hAnsi="Arial" w:cs="Arial"/>
@@ -12144,6 +12633,7 @@
         </w:rPr>
         <w:t>AriGato’s</w:t>
       </w:r>
+      <w:proofErr w:type="spellEnd"/>
       <w:r>
         <w:rPr>
           <w:rFonts w:ascii="Arial" w:eastAsia="Times New Roman" w:hAnsi="Arial" w:cs="Arial"/>
@@ -12202,7 +12692,33 @@
           <w:lang w:eastAsia="en-US"/>
           <w14:ligatures w14:val="none"/>
         </w:rPr>
-        <w:t xml:space="preserve"> should focus on is getting the robot to be controlled independent of the Choregraphe software</w:t>
+        <w:t xml:space="preserve"> should focus on is getting the robot to be controlled independent of the </w:t>
+      </w:r>
+      <w:proofErr w:type="spellStart"/>
+      <w:r>
+        <w:rPr>
+          <w:rFonts w:ascii="Arial" w:eastAsia="Times New Roman" w:hAnsi="Arial" w:cs="Arial"/>
+          <w:color w:val="000000"/>
+          <w:kern w:val="0"/>
+          <w:sz w:val="24"/>
+          <w:szCs w:val="24"/>
+          <w:lang w:eastAsia="en-US"/>
+          <w14:ligatures w14:val="none"/>
+        </w:rPr>
+        <w:t>Choregraphe</w:t>
+      </w:r>
+      <w:proofErr w:type="spellEnd"/>
+      <w:r>
+        <w:rPr>
+          <w:rFonts w:ascii="Arial" w:eastAsia="Times New Roman" w:hAnsi="Arial" w:cs="Arial"/>
+          <w:color w:val="000000"/>
+          <w:kern w:val="0"/>
+          <w:sz w:val="24"/>
+          <w:szCs w:val="24"/>
+          <w:lang w:eastAsia="en-US"/>
+          <w14:ligatures w14:val="none"/>
+        </w:rPr>
+        <w:t xml:space="preserve"> software</w:t>
       </w:r>
       <w:r>
         <w:rPr>
@@ -12885,21 +13401,67 @@
           <w:lang w:eastAsia="en-US"/>
         </w:rPr>
       </w:pPr>
+    </w:p>
+    <w:p>
+      <w:pPr>
+        <w:spacing w:after="0"/>
+        <w:ind w:right="0"/>
+        <w:jc w:val="both"/>
+        <w:textAlignment w:val="baseline"/>
+        <w:rPr>
+          <w:rFonts w:ascii="Arial" w:eastAsia="Times New Roman" w:hAnsi="Arial" w:cs="Arial"/>
+          <w:color w:val="000000" w:themeColor="text1"/>
+          <w:sz w:val="24"/>
+          <w:szCs w:val="24"/>
+          <w:lang w:eastAsia="en-US"/>
+        </w:rPr>
+      </w:pPr>
+    </w:p>
+    <w:p>
+      <w:pPr>
+        <w:spacing w:after="0"/>
+        <w:ind w:right="0"/>
+        <w:jc w:val="both"/>
+        <w:textAlignment w:val="baseline"/>
+        <w:rPr>
+          <w:rFonts w:ascii="Arial" w:eastAsia="Times New Roman" w:hAnsi="Arial" w:cs="Arial"/>
+          <w:color w:val="000000" w:themeColor="text1"/>
+          <w:sz w:val="24"/>
+          <w:szCs w:val="24"/>
+          <w:lang w:eastAsia="en-US"/>
+        </w:rPr>
+      </w:pPr>
+    </w:p>
+    <w:p>
+      <w:pPr>
+        <w:spacing w:after="0"/>
+        <w:ind w:right="0"/>
+        <w:jc w:val="both"/>
+        <w:textAlignment w:val="baseline"/>
+        <w:rPr>
+          <w:rFonts w:ascii="Arial" w:eastAsia="Times New Roman" w:hAnsi="Arial" w:cs="Arial"/>
+          <w:color w:val="000000" w:themeColor="text1"/>
+          <w:sz w:val="24"/>
+          <w:szCs w:val="24"/>
+          <w:lang w:eastAsia="en-US"/>
+        </w:rPr>
+      </w:pPr>
       <w:r>
         <w:rPr>
           <w:noProof/>
           <w:lang w:eastAsia="en-US"/>
         </w:rPr>
+        <w:lastRenderedPageBreak/>
         <mc:AlternateContent>
           <mc:Choice Requires="wpg">
             <w:drawing>
-              <wp:anchor distT="0" distB="0" distL="114300" distR="114300" simplePos="0" relativeHeight="251726848" behindDoc="1" locked="0" layoutInCell="1" allowOverlap="1" wp14:anchorId="4D3C3E31" wp14:editId="2812D221">
+              <wp:anchor distT="0" distB="0" distL="114300" distR="114300" simplePos="0" relativeHeight="251726848" behindDoc="1" locked="0" layoutInCell="1" allowOverlap="1" wp14:anchorId="4D3C3E31" wp14:editId="292A4E96">
                 <wp:simplePos x="0" y="0"/>
                 <wp:positionH relativeFrom="page">
-                  <wp:posOffset>296413</wp:posOffset>
+                  <wp:posOffset>295554</wp:posOffset>
                 </wp:positionH>
                 <wp:positionV relativeFrom="page">
-                  <wp:posOffset>524510</wp:posOffset>
+                  <wp:posOffset>308610</wp:posOffset>
                 </wp:positionV>
                 <wp:extent cx="228879" cy="9165834"/>
                 <wp:effectExtent l="0" t="0" r="0" b="0"/>
@@ -13020,11 +13582,11 @@
               </wp:anchor>
             </w:drawing>
           </mc:Choice>
-          <mc:Fallback xmlns:w16cid="http://schemas.microsoft.com/office/word/2016/wordml/cid" xmlns:am3d="http://schemas.microsoft.com/office/drawing/2017/model3d" xmlns:aink="http://schemas.microsoft.com/office/drawing/2016/ink" xmlns:cx8="http://schemas.microsoft.com/office/drawing/2016/5/14/chartex" xmlns:cx7="http://schemas.microsoft.com/office/drawing/2016/5/13/chartex" xmlns:cx6="http://schemas.microsoft.com/office/drawing/2016/5/12/chartex" xmlns:cx5="http://schemas.microsoft.com/office/drawing/2016/5/11/chartex" xmlns:cx4="http://schemas.microsoft.com/office/drawing/2016/5/10/chartex" xmlns:cx3="http://schemas.microsoft.com/office/drawing/2016/5/9/chartex" xmlns:cx2="http://schemas.microsoft.com/office/drawing/2015/10/21/chartex">
+          <mc:Fallback>
             <w:pict>
-              <v:group w14:anchorId="6E60C538" id="Group 222" o:spid="_x0000_s1026" alt="Decorative sidebar for cover page " style="position:absolute;margin-left:23.35pt;margin-top:41.3pt;width:18pt;height:721.7pt;z-index:-251589632;mso-position-horizontal-relative:page;mso-position-vertical-relative:page" coordorigin="-5883,2067" coordsize="2288,91658" o:gfxdata="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">
-                <v:rect id="Rectangle 223" o:spid="_x0000_s1027" alt="Decorative sidebar" style="position:absolute;left:-5883;top:2067;width:2286;height:87820;visibility:visible;mso-wrap-style:square;v-text-anchor:middle" o:gfxdata="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" fillcolor="#ffe084 [1304]" stroked="f" strokeweight="1pt"/>
-                <v:rect id="Rectangle 224" o:spid="_x0000_s1028" alt="Decorative sidebar" style="position:absolute;left:-5881;top:91439;width:2286;height:2286;visibility:visible;mso-wrap-style:square;v-text-anchor:middle" o:gfxdata="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" fillcolor="#ff967a [1305]" stroked="f" strokeweight="1pt">
+              <v:group w14:anchorId="76ED56D7" id="Group 222" o:spid="_x0000_s1026" alt="Decorative sidebar for cover page " style="position:absolute;margin-left:23.25pt;margin-top:24.3pt;width:18pt;height:721.7pt;z-index:-251589632;mso-position-horizontal-relative:page;mso-position-vertical-relative:page" coordorigin="-5883,2067" coordsize="2288,91658" o:gfxdata="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">
+                <v:rect id="Rectangle 223" o:spid="_x0000_s1027" alt="Decorative sidebar" style="position:absolute;left:-5883;top:2067;width:2286;height:87820;visibility:visible;mso-wrap-style:square;v-text-anchor:middle" o:gfxdata="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" fillcolor="#ffe084 [1304]" stroked="f" strokeweight="1pt"/>
+                <v:rect id="Rectangle 224" o:spid="_x0000_s1028" alt="Decorative sidebar" style="position:absolute;left:-5881;top:91439;width:2286;height:2286;visibility:visible;mso-wrap-style:square;v-text-anchor:middle" o:gfxdata="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" fillcolor="#ff967a [1305]" stroked="f" strokeweight="1pt">
                   <o:lock v:ext="edit" aspectratio="t"/>
                 </v:rect>
                 <w10:wrap anchorx="page" anchory="page"/>
@@ -13033,51 +13595,6 @@
           </mc:Fallback>
         </mc:AlternateContent>
       </w:r>
-    </w:p>
-    <w:p>
-      <w:pPr>
-        <w:spacing w:after="0"/>
-        <w:ind w:right="0"/>
-        <w:jc w:val="both"/>
-        <w:textAlignment w:val="baseline"/>
-        <w:rPr>
-          <w:rFonts w:ascii="Arial" w:eastAsia="Times New Roman" w:hAnsi="Arial" w:cs="Arial"/>
-          <w:color w:val="000000" w:themeColor="text1"/>
-          <w:sz w:val="24"/>
-          <w:szCs w:val="24"/>
-          <w:lang w:eastAsia="en-US"/>
-        </w:rPr>
-      </w:pPr>
-    </w:p>
-    <w:p>
-      <w:pPr>
-        <w:spacing w:after="0"/>
-        <w:ind w:right="0"/>
-        <w:jc w:val="both"/>
-        <w:textAlignment w:val="baseline"/>
-        <w:rPr>
-          <w:rFonts w:ascii="Arial" w:eastAsia="Times New Roman" w:hAnsi="Arial" w:cs="Arial"/>
-          <w:color w:val="000000" w:themeColor="text1"/>
-          <w:sz w:val="24"/>
-          <w:szCs w:val="24"/>
-          <w:lang w:eastAsia="en-US"/>
-        </w:rPr>
-      </w:pPr>
-    </w:p>
-    <w:p>
-      <w:pPr>
-        <w:spacing w:after="0"/>
-        <w:ind w:right="0"/>
-        <w:jc w:val="both"/>
-        <w:textAlignment w:val="baseline"/>
-        <w:rPr>
-          <w:rFonts w:ascii="Arial" w:eastAsia="Times New Roman" w:hAnsi="Arial" w:cs="Arial"/>
-          <w:color w:val="000000" w:themeColor="text1"/>
-          <w:sz w:val="24"/>
-          <w:szCs w:val="24"/>
-          <w:lang w:eastAsia="en-US"/>
-        </w:rPr>
-      </w:pPr>
     </w:p>
     <w:p>
       <w:pPr>
@@ -14011,6 +14528,51 @@
     </w:p>
     <w:p>
       <w:pPr>
+        <w:spacing w:after="0"/>
+        <w:ind w:right="0"/>
+        <w:jc w:val="both"/>
+        <w:textAlignment w:val="baseline"/>
+        <w:rPr>
+          <w:rFonts w:ascii="Arial" w:eastAsia="Times New Roman" w:hAnsi="Arial" w:cs="Arial"/>
+          <w:color w:val="000000" w:themeColor="text1"/>
+          <w:sz w:val="24"/>
+          <w:szCs w:val="24"/>
+          <w:lang w:eastAsia="en-US"/>
+        </w:rPr>
+      </w:pPr>
+    </w:p>
+    <w:p>
+      <w:pPr>
+        <w:spacing w:after="0"/>
+        <w:ind w:right="0"/>
+        <w:jc w:val="both"/>
+        <w:textAlignment w:val="baseline"/>
+        <w:rPr>
+          <w:rFonts w:ascii="Arial" w:eastAsia="Times New Roman" w:hAnsi="Arial" w:cs="Arial"/>
+          <w:color w:val="000000" w:themeColor="text1"/>
+          <w:sz w:val="24"/>
+          <w:szCs w:val="24"/>
+          <w:lang w:eastAsia="en-US"/>
+        </w:rPr>
+      </w:pPr>
+    </w:p>
+    <w:p>
+      <w:pPr>
+        <w:spacing w:after="0"/>
+        <w:ind w:right="0"/>
+        <w:jc w:val="both"/>
+        <w:textAlignment w:val="baseline"/>
+        <w:rPr>
+          <w:rFonts w:ascii="Arial" w:eastAsia="Times New Roman" w:hAnsi="Arial" w:cs="Arial"/>
+          <w:color w:val="000000" w:themeColor="text1"/>
+          <w:sz w:val="24"/>
+          <w:szCs w:val="24"/>
+          <w:lang w:eastAsia="en-US"/>
+        </w:rPr>
+      </w:pPr>
+    </w:p>
+    <w:p>
+      <w:pPr>
         <w:pStyle w:val="Heading1"/>
         <w:ind w:left="0"/>
         <w:jc w:val="both"/>
@@ -14022,6 +14584,7 @@
         <w:rPr>
           <w:noProof/>
         </w:rPr>
+        <w:lastRenderedPageBreak/>
         <w:t>CONTENTS</w:t>
       </w:r>
     </w:p>
@@ -14091,12 +14654,16 @@
         <w:jc w:val="both"/>
       </w:pPr>
       <w:r>
-        <w:lastRenderedPageBreak/>
         <w:t xml:space="preserve">Section 2: </w:t>
       </w:r>
       <w:r>
-        <w:t>Software…………..</w:t>
-      </w:r>
+        <w:t>Software………</w:t>
+      </w:r>
+      <w:proofErr w:type="gramStart"/>
+      <w:r>
+        <w:t>…..</w:t>
+      </w:r>
+      <w:proofErr w:type="gramEnd"/>
       <w:r>
         <w:t>…………………………………………………………………………………………………………………..X</w:t>
       </w:r>
@@ -14194,6 +14761,7 @@
           <w14:ligatures w14:val="none"/>
         </w:rPr>
       </w:pPr>
+      <w:proofErr w:type="spellStart"/>
       <w:r>
         <w:rPr>
           <w:rFonts w:eastAsia="Times New Roman" w:cstheme="minorHAnsi"/>
@@ -14202,7 +14770,19 @@
           <w:lang w:eastAsia="en-US"/>
           <w14:ligatures w14:val="none"/>
         </w:rPr>
-        <w:t xml:space="preserve">AriGato </w:t>
+        <w:lastRenderedPageBreak/>
+        <w:t>AriGato</w:t>
+      </w:r>
+      <w:proofErr w:type="spellEnd"/>
+      <w:r>
+        <w:rPr>
+          <w:rFonts w:eastAsia="Times New Roman" w:cstheme="minorHAnsi"/>
+          <w:color w:val="000000"/>
+          <w:kern w:val="0"/>
+          <w:lang w:eastAsia="en-US"/>
+          <w14:ligatures w14:val="none"/>
+        </w:rPr>
+        <w:t xml:space="preserve"> </w:t>
       </w:r>
       <w:r>
         <w:rPr>
@@ -14268,7 +14848,6 @@
         <w:jc w:val="both"/>
       </w:pPr>
       <w:r>
-        <w:lastRenderedPageBreak/>
         <w:t>nao robot</w:t>
       </w:r>
     </w:p>
@@ -14278,7 +14857,31 @@
         <w:jc w:val="both"/>
       </w:pPr>
       <w:r>
-        <w:t>The first, and perhaps most obvious tool that AriGato made use of was the NAO unit itself. As previously mentioned in this document, the CWU Computer Science department provided AriGato with one NAO robot to have full and exclusive access to throughout the course of the project. The project would have been impossible to complete without access to the NAO unit, as even though the Choregraphe software from Aldebaran provides a virtual (simulated) robot to test behaviors on, this simulation is quite limited; for example, it is not capable of playing sounds, meaning text-to-speech programs would’ve been impossible to full</w:t>
+        <w:t xml:space="preserve">The first, and perhaps most obvious tool that </w:t>
+      </w:r>
+      <w:proofErr w:type="spellStart"/>
+      <w:r>
+        <w:t>AriGato</w:t>
+      </w:r>
+      <w:proofErr w:type="spellEnd"/>
+      <w:r>
+        <w:t xml:space="preserve"> made use of was the NAO unit itself. As previously mentioned in this document, the CWU Computer Science department provided </w:t>
+      </w:r>
+      <w:proofErr w:type="spellStart"/>
+      <w:r>
+        <w:t>AriGato</w:t>
+      </w:r>
+      <w:proofErr w:type="spellEnd"/>
+      <w:r>
+        <w:t xml:space="preserve"> with one NAO robot to have full and exclusive access to throughout the course of the project. The project would have been impossible to complete without access to the NAO unit, as even though the </w:t>
+      </w:r>
+      <w:proofErr w:type="spellStart"/>
+      <w:r>
+        <w:t>Choregraphe</w:t>
+      </w:r>
+      <w:proofErr w:type="spellEnd"/>
+      <w:r>
+        <w:t xml:space="preserve"> software from Aldebaran provides a virtual (simulated) robot to test behaviors on, this simulation is quite limited; for example, it is not capable of playing sounds, meaning text-to-speech programs would’ve been impossible to full</w:t>
       </w:r>
       <w:r>
         <w:t>y test or interact with.</w:t>
@@ -14303,7 +14906,15 @@
         <w:jc w:val="both"/>
       </w:pPr>
       <w:r>
-        <w:t>Also provided by the CWU Computer Science department was a desktop computer running the Windows 10 operating system. Though it would also have been possible to complete the project’s development on a Mac machine, the AriGato team members collectively had the most experience with the Windows operating system, and felt that development would be most efficient in this environment.</w:t>
+        <w:t xml:space="preserve">Also provided by the CWU Computer Science department was a desktop computer running the Windows 10 operating system. Though it would also have been possible to complete the project’s development on a Mac machine, the </w:t>
+      </w:r>
+      <w:proofErr w:type="spellStart"/>
+      <w:r>
+        <w:t>AriGato</w:t>
+      </w:r>
+      <w:proofErr w:type="spellEnd"/>
+      <w:r>
+        <w:t xml:space="preserve"> team members collectively had the most experience with the Windows operating system, and felt that development would be most efficient in this environment.</w:t>
       </w:r>
     </w:p>
     <w:p>
@@ -14311,8 +14922,37 @@
         <w:ind w:left="0"/>
         <w:jc w:val="both"/>
       </w:pPr>
-      <w:r>
-        <w:t>AriGato had discussions early on in the project’s lifespan about using various Linux distributions to complete development, as this operating system provides heavy customization and control over the environment. The main reason that AriGato ended up not using Linux machines was due to the limited support that the Choregraphe software offers for this operating system. To take full advantage of the NAOqi API libraries, which is a necessity for the completion of this project, using Windows or Mac is a must.</w:t>
+      <w:proofErr w:type="spellStart"/>
+      <w:r>
+        <w:t>AriGato</w:t>
+      </w:r>
+      <w:proofErr w:type="spellEnd"/>
+      <w:r>
+        <w:t xml:space="preserve"> had discussions early on in the project’s lifespan about using various Linux distributions to complete development, as this operating system provides heavy customization and control over the environment. The main reason that </w:t>
+      </w:r>
+      <w:proofErr w:type="spellStart"/>
+      <w:r>
+        <w:t>AriGato</w:t>
+      </w:r>
+      <w:proofErr w:type="spellEnd"/>
+      <w:r>
+        <w:t xml:space="preserve"> ended up not using Linux machines was due to the limited support that the </w:t>
+      </w:r>
+      <w:proofErr w:type="spellStart"/>
+      <w:r>
+        <w:t>Choregraphe</w:t>
+      </w:r>
+      <w:proofErr w:type="spellEnd"/>
+      <w:r>
+        <w:t xml:space="preserve"> software offers for this operating system. To take full advantage of the </w:t>
+      </w:r>
+      <w:proofErr w:type="spellStart"/>
+      <w:r>
+        <w:t>NAOqi</w:t>
+      </w:r>
+      <w:proofErr w:type="spellEnd"/>
+      <w:r>
+        <w:t xml:space="preserve"> API libraries, which is a necessity for the completion of this project, using Windows or Mac is a must.</w:t>
       </w:r>
     </w:p>
     <w:p>
@@ -14444,6 +15084,7 @@
         <w:jc w:val="both"/>
       </w:pPr>
       <w:r>
+        <w:lastRenderedPageBreak/>
         <w:t>web-based api’s</w:t>
       </w:r>
     </w:p>
@@ -14489,6 +15130,129 @@
         <w:ind w:left="0"/>
         <w:jc w:val="both"/>
       </w:pPr>
+      <w:r>
+        <w:rPr>
+          <w:lang w:eastAsia="en-US"/>
+        </w:rPr>
+        <w:lastRenderedPageBreak/>
+        <w:drawing>
+          <wp:anchor distT="0" distB="0" distL="114300" distR="114300" simplePos="0" relativeHeight="251689984" behindDoc="1" locked="0" layoutInCell="1" allowOverlap="1" wp14:anchorId="4B0980F8" wp14:editId="0F716D6F">
+            <wp:simplePos x="0" y="0"/>
+            <wp:positionH relativeFrom="column">
+              <wp:posOffset>2142490</wp:posOffset>
+            </wp:positionH>
+            <wp:positionV relativeFrom="paragraph">
+              <wp:posOffset>1751330</wp:posOffset>
+            </wp:positionV>
+            <wp:extent cx="4485005" cy="1504950"/>
+            <wp:effectExtent l="0" t="0" r="0" b="0"/>
+            <wp:wrapNone/>
+            <wp:docPr id="197" name="Picture 197"/>
+            <wp:cNvGraphicFramePr>
+              <a:graphicFrameLocks xmlns:a="http://schemas.openxmlformats.org/drawingml/2006/main" noChangeAspect="1"/>
+            </wp:cNvGraphicFramePr>
+            <a:graphic xmlns:a="http://schemas.openxmlformats.org/drawingml/2006/main">
+              <a:graphicData uri="http://schemas.openxmlformats.org/drawingml/2006/picture">
+                <pic:pic xmlns:pic="http://schemas.openxmlformats.org/drawingml/2006/picture">
+                  <pic:nvPicPr>
+                    <pic:cNvPr id="1" name="logo_placeholder.png"/>
+                    <pic:cNvPicPr/>
+                  </pic:nvPicPr>
+                  <pic:blipFill rotWithShape="1">
+                    <a:blip r:embed="rId10">
+                      <a:extLst>
+                        <a:ext uri="{28A0092B-C50C-407E-A947-70E740481C1C}">
+                          <a14:useLocalDpi xmlns:a14="http://schemas.microsoft.com/office/drawing/2010/main" val="0"/>
+                        </a:ext>
+                      </a:extLst>
+                    </a:blip>
+                    <a:srcRect t="24342" b="30921"/>
+                    <a:stretch/>
+                  </pic:blipFill>
+                  <pic:spPr bwMode="auto">
+                    <a:xfrm>
+                      <a:off x="0" y="0"/>
+                      <a:ext cx="4485005" cy="1504950"/>
+                    </a:xfrm>
+                    <a:prstGeom prst="rect">
+                      <a:avLst/>
+                    </a:prstGeom>
+                    <a:ln>
+                      <a:noFill/>
+                    </a:ln>
+                    <a:extLst>
+                      <a:ext uri="{53640926-AAD7-44D8-BBD7-CCE9431645EC}">
+                        <a14:shadowObscured xmlns:a14="http://schemas.microsoft.com/office/drawing/2010/main"/>
+                      </a:ext>
+                    </a:extLst>
+                  </pic:spPr>
+                </pic:pic>
+              </a:graphicData>
+            </a:graphic>
+          </wp:anchor>
+        </w:drawing>
+      </w:r>
+      <w:r>
+        <w:rPr>
+          <w:lang w:eastAsia="en-US"/>
+        </w:rPr>
+        <w:drawing>
+          <wp:anchor distT="0" distB="0" distL="114300" distR="114300" simplePos="0" relativeHeight="251687936" behindDoc="1" locked="0" layoutInCell="1" allowOverlap="1" wp14:anchorId="6BA41725" wp14:editId="2F23E769">
+            <wp:simplePos x="0" y="0"/>
+            <wp:positionH relativeFrom="column">
+              <wp:posOffset>469265</wp:posOffset>
+            </wp:positionH>
+            <wp:positionV relativeFrom="paragraph">
+              <wp:posOffset>1703705</wp:posOffset>
+            </wp:positionV>
+            <wp:extent cx="1758507" cy="1550822"/>
+            <wp:effectExtent l="0" t="0" r="0" b="0"/>
+            <wp:wrapNone/>
+            <wp:docPr id="195" name="Picture 195" descr="https://lh5.googleusercontent.com/3Jy6yDhMP3txNE1nx3AOOZzFop7JLg_6ZBbXMc78Yce7EwOpBgyKbTeUnaQkp4ICl24X7rgg22IcMjevVqq2K2Iqzk_r_jy_rbR1xFPjNmB4ttxlVuT18DezK2-aUFMiETJdUiKaF8Y"/>
+            <wp:cNvGraphicFramePr>
+              <a:graphicFrameLocks xmlns:a="http://schemas.openxmlformats.org/drawingml/2006/main" noChangeAspect="1"/>
+            </wp:cNvGraphicFramePr>
+            <a:graphic xmlns:a="http://schemas.openxmlformats.org/drawingml/2006/main">
+              <a:graphicData uri="http://schemas.openxmlformats.org/drawingml/2006/picture">
+                <pic:pic xmlns:pic="http://schemas.openxmlformats.org/drawingml/2006/picture">
+                  <pic:nvPicPr>
+                    <pic:cNvPr id="0" name="Picture 4" descr="https://lh5.googleusercontent.com/3Jy6yDhMP3txNE1nx3AOOZzFop7JLg_6ZBbXMc78Yce7EwOpBgyKbTeUnaQkp4ICl24X7rgg22IcMjevVqq2K2Iqzk_r_jy_rbR1xFPjNmB4ttxlVuT18DezK2-aUFMiETJdUiKaF8Y"/>
+                    <pic:cNvPicPr>
+                      <a:picLocks noChangeAspect="1" noChangeArrowheads="1"/>
+                    </pic:cNvPicPr>
+                  </pic:nvPicPr>
+                  <pic:blipFill>
+                    <a:blip r:embed="rId9">
+                      <a:extLst>
+                        <a:ext uri="{28A0092B-C50C-407E-A947-70E740481C1C}">
+                          <a14:useLocalDpi xmlns:a14="http://schemas.microsoft.com/office/drawing/2010/main" val="0"/>
+                        </a:ext>
+                      </a:extLst>
+                    </a:blip>
+                    <a:srcRect/>
+                    <a:stretch>
+                      <a:fillRect/>
+                    </a:stretch>
+                  </pic:blipFill>
+                  <pic:spPr bwMode="auto">
+                    <a:xfrm>
+                      <a:off x="0" y="0"/>
+                      <a:ext cx="1758507" cy="1550822"/>
+                    </a:xfrm>
+                    <a:prstGeom prst="rect">
+                      <a:avLst/>
+                    </a:prstGeom>
+                    <a:noFill/>
+                    <a:ln>
+                      <a:noFill/>
+                    </a:ln>
+                  </pic:spPr>
+                </pic:pic>
+              </a:graphicData>
+            </a:graphic>
+          </wp:anchor>
+        </w:drawing>
+      </w:r>
     </w:p>
     <w:p>
       <w:pPr>
@@ -14503,11 +15267,196 @@
         <w:rPr>
           <w:lang w:eastAsia="en-US"/>
         </w:rPr>
-        <w:lastRenderedPageBreak/>
+        <mc:AlternateContent>
+          <mc:Choice Requires="wps">
+            <w:drawing>
+              <wp:anchor distT="45720" distB="45720" distL="114300" distR="114300" simplePos="0" relativeHeight="251685888" behindDoc="0" locked="0" layoutInCell="1" allowOverlap="1" wp14:anchorId="09D62411" wp14:editId="7596D751">
+                <wp:simplePos x="0" y="0"/>
+                <wp:positionH relativeFrom="column">
+                  <wp:posOffset>705485</wp:posOffset>
+                </wp:positionH>
+                <wp:positionV relativeFrom="paragraph">
+                  <wp:posOffset>1262380</wp:posOffset>
+                </wp:positionV>
+                <wp:extent cx="4434205" cy="1200150"/>
+                <wp:effectExtent l="0" t="0" r="4445" b="0"/>
+                <wp:wrapSquare wrapText="bothSides"/>
+                <wp:docPr id="193" name="Text Box 2"/>
+                <wp:cNvGraphicFramePr>
+                  <a:graphicFrameLocks xmlns:a="http://schemas.openxmlformats.org/drawingml/2006/main"/>
+                </wp:cNvGraphicFramePr>
+                <a:graphic xmlns:a="http://schemas.openxmlformats.org/drawingml/2006/main">
+                  <a:graphicData uri="http://schemas.microsoft.com/office/word/2010/wordprocessingShape">
+                    <wps:wsp>
+                      <wps:cNvSpPr txBox="1">
+                        <a:spLocks noChangeArrowheads="1"/>
+                      </wps:cNvSpPr>
+                      <wps:spPr bwMode="auto">
+                        <a:xfrm>
+                          <a:off x="0" y="0"/>
+                          <a:ext cx="4434205" cy="1200150"/>
+                        </a:xfrm>
+                        <a:prstGeom prst="rect">
+                          <a:avLst/>
+                        </a:prstGeom>
+                        <a:solidFill>
+                          <a:srgbClr val="FFFFFF"/>
+                        </a:solidFill>
+                        <a:ln w="9525">
+                          <a:noFill/>
+                          <a:miter lim="800000"/>
+                          <a:headEnd/>
+                          <a:tailEnd/>
+                        </a:ln>
+                      </wps:spPr>
+                      <wps:txbx>
+                        <w:txbxContent>
+                          <w:p>
+                            <w:pPr>
+                              <w:jc w:val="center"/>
+                              <w:rPr>
+                                <w:b/>
+                                <w:sz w:val="44"/>
+                                <w:szCs w:val="44"/>
+                              </w:rPr>
+                            </w:pPr>
+                            <w:r>
+                              <w:rPr>
+                                <w:b/>
+                                <w:sz w:val="44"/>
+                                <w:szCs w:val="44"/>
+                              </w:rPr>
+                              <w:t>NAO Documentation</w:t>
+                            </w:r>
+                            <w:r>
+                              <w:rPr>
+                                <w:b/>
+                                <w:sz w:val="44"/>
+                                <w:szCs w:val="44"/>
+                              </w:rPr>
+                              <w:t xml:space="preserve"> Part 3</w:t>
+                            </w:r>
+                            <w:r>
+                              <w:rPr>
+                                <w:b/>
+                                <w:sz w:val="44"/>
+                                <w:szCs w:val="44"/>
+                              </w:rPr>
+                              <w:t>:</w:t>
+                            </w:r>
+                          </w:p>
+                          <w:p>
+                            <w:pPr>
+                              <w:jc w:val="center"/>
+                              <w:rPr>
+                                <w:b/>
+                                <w:sz w:val="44"/>
+                                <w:szCs w:val="44"/>
+                              </w:rPr>
+                            </w:pPr>
+                            <w:r>
+                              <w:rPr>
+                                <w:color w:val="FF0000"/>
+                                <w:sz w:val="44"/>
+                                <w:szCs w:val="44"/>
+                              </w:rPr>
+                              <w:t>Testing</w:t>
+                            </w:r>
+                          </w:p>
+                        </w:txbxContent>
+                      </wps:txbx>
+                      <wps:bodyPr rot="0" vert="horz" wrap="square" lIns="91440" tIns="45720" rIns="91440" bIns="45720" anchor="t" anchorCtr="0">
+                        <a:noAutofit/>
+                      </wps:bodyPr>
+                    </wps:wsp>
+                  </a:graphicData>
+                </a:graphic>
+                <wp14:sizeRelH relativeFrom="margin">
+                  <wp14:pctWidth>0</wp14:pctWidth>
+                </wp14:sizeRelH>
+                <wp14:sizeRelV relativeFrom="margin">
+                  <wp14:pctHeight>0</wp14:pctHeight>
+                </wp14:sizeRelV>
+              </wp:anchor>
+            </w:drawing>
+          </mc:Choice>
+          <mc:Fallback>
+            <w:pict>
+              <v:shapetype w14:anchorId="09D62411" id="_x0000_t202" coordsize="21600,21600" o:spt="202" path="m,l,21600r21600,l21600,xe">
+                <v:stroke joinstyle="miter"/>
+                <v:path gradientshapeok="t" o:connecttype="rect"/>
+              </v:shapetype>
+              <v:shape id="_x0000_s1030" type="#_x0000_t202" style="position:absolute;left:0;text-align:left;margin-left:55.55pt;margin-top:99.4pt;width:349.15pt;height:94.5pt;z-index:251685888;visibility:visible;mso-wrap-style:square;mso-width-percent:0;mso-height-percent:0;mso-wrap-distance-left:9pt;mso-wrap-distance-top:3.6pt;mso-wrap-distance-right:9pt;mso-wrap-distance-bottom:3.6pt;mso-position-horizontal:absolute;mso-position-horizontal-relative:text;mso-position-vertical:absolute;mso-position-vertical-relative:text;mso-width-percent:0;mso-height-percent:0;mso-width-relative:margin;mso-height-relative:margin;v-text-anchor:top" o:gfxdata="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" stroked="f">
+                <v:textbox>
+                  <w:txbxContent>
+                    <w:p>
+                      <w:pPr>
+                        <w:jc w:val="center"/>
+                        <w:rPr>
+                          <w:b/>
+                          <w:sz w:val="44"/>
+                          <w:szCs w:val="44"/>
+                        </w:rPr>
+                      </w:pPr>
+                      <w:r>
+                        <w:rPr>
+                          <w:b/>
+                          <w:sz w:val="44"/>
+                          <w:szCs w:val="44"/>
+                        </w:rPr>
+                        <w:t>NAO Documentation</w:t>
+                      </w:r>
+                      <w:r>
+                        <w:rPr>
+                          <w:b/>
+                          <w:sz w:val="44"/>
+                          <w:szCs w:val="44"/>
+                        </w:rPr>
+                        <w:t xml:space="preserve"> Part 3</w:t>
+                      </w:r>
+                      <w:r>
+                        <w:rPr>
+                          <w:b/>
+                          <w:sz w:val="44"/>
+                          <w:szCs w:val="44"/>
+                        </w:rPr>
+                        <w:t>:</w:t>
+                      </w:r>
+                    </w:p>
+                    <w:p>
+                      <w:pPr>
+                        <w:jc w:val="center"/>
+                        <w:rPr>
+                          <w:b/>
+                          <w:sz w:val="44"/>
+                          <w:szCs w:val="44"/>
+                        </w:rPr>
+                      </w:pPr>
+                      <w:r>
+                        <w:rPr>
+                          <w:color w:val="FF0000"/>
+                          <w:sz w:val="44"/>
+                          <w:szCs w:val="44"/>
+                        </w:rPr>
+                        <w:t>Testing</w:t>
+                      </w:r>
+                    </w:p>
+                  </w:txbxContent>
+                </v:textbox>
+                <w10:wrap type="square"/>
+              </v:shape>
+            </w:pict>
+          </mc:Fallback>
+        </mc:AlternateContent>
+      </w:r>
+      <w:r>
+        <w:rPr>
+          <w:lang w:eastAsia="en-US"/>
+        </w:rPr>
         <mc:AlternateContent>
           <mc:Choice Requires="wpg">
             <w:drawing>
-              <wp:anchor distT="0" distB="0" distL="114300" distR="114300" simplePos="0" relativeHeight="251702272" behindDoc="1" locked="0" layoutInCell="1" allowOverlap="1" wp14:anchorId="1D8E558F" wp14:editId="63591512">
+              <wp:anchor distT="0" distB="0" distL="114300" distR="114300" simplePos="0" relativeHeight="251702272" behindDoc="1" locked="0" layoutInCell="1" allowOverlap="1" wp14:anchorId="1D8E558F" wp14:editId="359E2DE8">
                 <wp:simplePos x="0" y="0"/>
                 <wp:positionH relativeFrom="page">
                   <wp:posOffset>296545</wp:posOffset>
@@ -14634,11 +15583,11 @@
               </wp:anchor>
             </w:drawing>
           </mc:Choice>
-          <mc:Fallback xmlns:w16cid="http://schemas.microsoft.com/office/word/2016/wordml/cid" xmlns:am3d="http://schemas.microsoft.com/office/drawing/2017/model3d" xmlns:aink="http://schemas.microsoft.com/office/drawing/2016/ink" xmlns:cx8="http://schemas.microsoft.com/office/drawing/2016/5/14/chartex" xmlns:cx7="http://schemas.microsoft.com/office/drawing/2016/5/13/chartex" xmlns:cx6="http://schemas.microsoft.com/office/drawing/2016/5/12/chartex" xmlns:cx5="http://schemas.microsoft.com/office/drawing/2016/5/11/chartex" xmlns:cx4="http://schemas.microsoft.com/office/drawing/2016/5/10/chartex" xmlns:cx3="http://schemas.microsoft.com/office/drawing/2016/5/9/chartex" xmlns:cx2="http://schemas.microsoft.com/office/drawing/2015/10/21/chartex">
+          <mc:Fallback>
             <w:pict>
-              <v:group w14:anchorId="138E0BB3" id="Group 205" o:spid="_x0000_s1026" alt="Decorative sidebar for cover page " style="position:absolute;margin-left:23.35pt;margin-top:39.45pt;width:18pt;height:721.7pt;z-index:-251614208;mso-position-horizontal-relative:page;mso-position-vertical-relative:page" coordorigin="-5883,2067" coordsize="2288,91658" o:gfxdata="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">
-                <v:rect id="Rectangle 206" o:spid="_x0000_s1027" alt="Decorative sidebar" style="position:absolute;left:-5883;top:2067;width:2286;height:87820;visibility:visible;mso-wrap-style:square;v-text-anchor:middle" o:gfxdata="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" fillcolor="#ffe084 [1304]" stroked="f" strokeweight="1pt"/>
-                <v:rect id="Rectangle 207" o:spid="_x0000_s1028" alt="Decorative sidebar" style="position:absolute;left:-5881;top:91439;width:2286;height:2286;visibility:visible;mso-wrap-style:square;v-text-anchor:middle" o:gfxdata="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" fillcolor="#ff967a [1305]" stroked="f" strokeweight="1pt">
+              <v:group w14:anchorId="0EAE8313" id="Group 205" o:spid="_x0000_s1026" alt="Decorative sidebar for cover page " style="position:absolute;margin-left:23.35pt;margin-top:39.45pt;width:18pt;height:721.7pt;z-index:-251614208;mso-position-horizontal-relative:page;mso-position-vertical-relative:page" coordorigin="-5883,2067" coordsize="2288,91658" o:gfxdata="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">
+                <v:rect id="Rectangle 206" o:spid="_x0000_s1027" alt="Decorative sidebar" style="position:absolute;left:-5883;top:2067;width:2286;height:87820;visibility:visible;mso-wrap-style:square;v-text-anchor:middle" o:gfxdata="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" fillcolor="#ffe084 [1304]" stroked="f" strokeweight="1pt"/>
+                <v:rect id="Rectangle 207" o:spid="_x0000_s1028" alt="Decorative sidebar" style="position:absolute;left:-5881;top:91439;width:2286;height:2286;visibility:visible;mso-wrap-style:square;v-text-anchor:middle" o:gfxdata="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" fillcolor="#ff967a [1305]" stroked="f" strokeweight="1pt">
                   <o:lock v:ext="edit" aspectratio="t"/>
                 </v:rect>
                 <w10:wrap anchorx="page" anchory="page"/>
@@ -14647,150 +15596,6 @@
           </mc:Fallback>
         </mc:AlternateContent>
       </w:r>
-      <w:r>
-        <w:rPr>
-          <w:lang w:eastAsia="en-US"/>
-        </w:rPr>
-        <w:drawing>
-          <wp:anchor distT="0" distB="0" distL="114300" distR="114300" simplePos="0" relativeHeight="251689984" behindDoc="1" locked="0" layoutInCell="1" allowOverlap="1" wp14:anchorId="4B0980F8" wp14:editId="28FB7F33">
-            <wp:simplePos x="0" y="0"/>
-            <wp:positionH relativeFrom="column">
-              <wp:posOffset>2536383</wp:posOffset>
-            </wp:positionH>
-            <wp:positionV relativeFrom="paragraph">
-              <wp:posOffset>1812290</wp:posOffset>
-            </wp:positionV>
-            <wp:extent cx="4485005" cy="1504950"/>
-            <wp:effectExtent l="0" t="0" r="0" b="0"/>
-            <wp:wrapNone/>
-            <wp:docPr id="197" name="Picture 197"/>
-            <wp:cNvGraphicFramePr>
-              <a:graphicFrameLocks xmlns:a="http://schemas.openxmlformats.org/drawingml/2006/main" noChangeAspect="1"/>
-            </wp:cNvGraphicFramePr>
-            <a:graphic xmlns:a="http://schemas.openxmlformats.org/drawingml/2006/main">
-              <a:graphicData uri="http://schemas.openxmlformats.org/drawingml/2006/picture">
-                <pic:pic xmlns:pic="http://schemas.openxmlformats.org/drawingml/2006/picture">
-                  <pic:nvPicPr>
-                    <pic:cNvPr id="1" name="logo_placeholder.png"/>
-                    <pic:cNvPicPr/>
-                  </pic:nvPicPr>
-                  <pic:blipFill rotWithShape="1">
-                    <a:blip r:embed="rId10">
-                      <a:extLst>
-                        <a:ext uri="{28A0092B-C50C-407E-A947-70E740481C1C}">
-                          <a14:useLocalDpi xmlns:a14="http://schemas.microsoft.com/office/drawing/2010/main" val="0"/>
-                        </a:ext>
-                      </a:extLst>
-                    </a:blip>
-                    <a:srcRect t="24342" b="30921"/>
-                    <a:stretch/>
-                  </pic:blipFill>
-                  <pic:spPr bwMode="auto">
-                    <a:xfrm>
-                      <a:off x="0" y="0"/>
-                      <a:ext cx="4485005" cy="1504950"/>
-                    </a:xfrm>
-                    <a:prstGeom prst="rect">
-                      <a:avLst/>
-                    </a:prstGeom>
-                    <a:ln>
-                      <a:noFill/>
-                    </a:ln>
-                    <a:extLst>
-                      <a:ext uri="{53640926-AAD7-44D8-BBD7-CCE9431645EC}">
-                        <a14:shadowObscured xmlns:a14="http://schemas.microsoft.com/office/drawing/2010/main"/>
-                      </a:ext>
-                    </a:extLst>
-                  </pic:spPr>
-                </pic:pic>
-              </a:graphicData>
-            </a:graphic>
-          </wp:anchor>
-        </w:drawing>
-      </w:r>
-      <w:r>
-        <w:rPr>
-          <w:lang w:eastAsia="en-US"/>
-        </w:rPr>
-        <w:drawing>
-          <wp:anchor distT="0" distB="0" distL="114300" distR="114300" simplePos="0" relativeHeight="251687936" behindDoc="1" locked="0" layoutInCell="1" allowOverlap="1" wp14:anchorId="6BA41725" wp14:editId="6BDE9DE8">
-            <wp:simplePos x="0" y="0"/>
-            <wp:positionH relativeFrom="column">
-              <wp:posOffset>862992</wp:posOffset>
-            </wp:positionH>
-            <wp:positionV relativeFrom="paragraph">
-              <wp:posOffset>1764986</wp:posOffset>
-            </wp:positionV>
-            <wp:extent cx="1758507" cy="1550822"/>
-            <wp:effectExtent l="0" t="0" r="0" b="0"/>
-            <wp:wrapNone/>
-            <wp:docPr id="195" name="Picture 195" descr="https://lh5.googleusercontent.com/3Jy6yDhMP3txNE1nx3AOOZzFop7JLg_6ZBbXMc78Yce7EwOpBgyKbTeUnaQkp4ICl24X7rgg22IcMjevVqq2K2Iqzk_r_jy_rbR1xFPjNmB4ttxlVuT18DezK2-aUFMiETJdUiKaF8Y"/>
-            <wp:cNvGraphicFramePr>
-              <a:graphicFrameLocks xmlns:a="http://schemas.openxmlformats.org/drawingml/2006/main" noChangeAspect="1"/>
-            </wp:cNvGraphicFramePr>
-            <a:graphic xmlns:a="http://schemas.openxmlformats.org/drawingml/2006/main">
-              <a:graphicData uri="http://schemas.openxmlformats.org/drawingml/2006/picture">
-                <pic:pic xmlns:pic="http://schemas.openxmlformats.org/drawingml/2006/picture">
-                  <pic:nvPicPr>
-                    <pic:cNvPr id="0" name="Picture 4" descr="https://lh5.googleusercontent.com/3Jy6yDhMP3txNE1nx3AOOZzFop7JLg_6ZBbXMc78Yce7EwOpBgyKbTeUnaQkp4ICl24X7rgg22IcMjevVqq2K2Iqzk_r_jy_rbR1xFPjNmB4ttxlVuT18DezK2-aUFMiETJdUiKaF8Y"/>
-                    <pic:cNvPicPr>
-                      <a:picLocks noChangeAspect="1" noChangeArrowheads="1"/>
-                    </pic:cNvPicPr>
-                  </pic:nvPicPr>
-                  <pic:blipFill>
-                    <a:blip r:embed="rId9">
-                      <a:extLst>
-                        <a:ext uri="{28A0092B-C50C-407E-A947-70E740481C1C}">
-                          <a14:useLocalDpi xmlns:a14="http://schemas.microsoft.com/office/drawing/2010/main" val="0"/>
-                        </a:ext>
-                      </a:extLst>
-                    </a:blip>
-                    <a:srcRect/>
-                    <a:stretch>
-                      <a:fillRect/>
-                    </a:stretch>
-                  </pic:blipFill>
-                  <pic:spPr bwMode="auto">
-                    <a:xfrm>
-                      <a:off x="0" y="0"/>
-                      <a:ext cx="1758507" cy="1550822"/>
-                    </a:xfrm>
-                    <a:prstGeom prst="rect">
-                      <a:avLst/>
-                    </a:prstGeom>
-                    <a:noFill/>
-                    <a:ln>
-                      <a:noFill/>
-                    </a:ln>
-                  </pic:spPr>
-                </pic:pic>
-              </a:graphicData>
-            </a:graphic>
-          </wp:anchor>
-        </w:drawing>
-      </w:r>
-    </w:p>
-    <w:p>
-      <w:pPr>
-        <w:pStyle w:val="Subtitle"/>
-        <w:ind w:left="0"/>
-        <w:jc w:val="both"/>
-      </w:pPr>
-    </w:p>
-    <w:p>
-      <w:pPr>
-        <w:jc w:val="both"/>
-      </w:pPr>
-    </w:p>
-    <w:p>
-      <w:pPr>
-        <w:jc w:val="both"/>
-      </w:pPr>
-    </w:p>
-    <w:p>
-      <w:pPr>
-        <w:jc w:val="both"/>
-      </w:pPr>
     </w:p>
     <w:p>
       <w:pPr>
@@ -14798,200 +15603,13 @@
         <w:ind w:left="0"/>
         <w:jc w:val="both"/>
         <w:rPr>
+          <w:rFonts w:asciiTheme="minorHAnsi" w:eastAsiaTheme="minorEastAsia" w:hAnsiTheme="minorHAnsi" w:cstheme="minorBidi"/>
+          <w:caps w:val="0"/>
           <w:noProof/>
-        </w:rPr>
-      </w:pPr>
-      <w:r>
-        <w:rPr>
-          <w:noProof/>
-          <w:lang w:eastAsia="en-US"/>
-        </w:rPr>
-        <mc:AlternateContent>
-          <mc:Choice Requires="wps">
-            <w:drawing>
-              <wp:anchor distT="45720" distB="45720" distL="114300" distR="114300" simplePos="0" relativeHeight="251685888" behindDoc="0" locked="0" layoutInCell="1" allowOverlap="1" wp14:anchorId="09D62411" wp14:editId="77325140">
-                <wp:simplePos x="0" y="0"/>
-                <wp:positionH relativeFrom="column">
-                  <wp:posOffset>972185</wp:posOffset>
-                </wp:positionH>
-                <wp:positionV relativeFrom="paragraph">
-                  <wp:posOffset>160047</wp:posOffset>
-                </wp:positionV>
-                <wp:extent cx="4434205" cy="1200150"/>
-                <wp:effectExtent l="0" t="0" r="4445" b="0"/>
-                <wp:wrapSquare wrapText="bothSides"/>
-                <wp:docPr id="193" name="Text Box 2"/>
-                <wp:cNvGraphicFramePr>
-                  <a:graphicFrameLocks xmlns:a="http://schemas.openxmlformats.org/drawingml/2006/main"/>
-                </wp:cNvGraphicFramePr>
-                <a:graphic xmlns:a="http://schemas.openxmlformats.org/drawingml/2006/main">
-                  <a:graphicData uri="http://schemas.microsoft.com/office/word/2010/wordprocessingShape">
-                    <wps:wsp>
-                      <wps:cNvSpPr txBox="1">
-                        <a:spLocks noChangeArrowheads="1"/>
-                      </wps:cNvSpPr>
-                      <wps:spPr bwMode="auto">
-                        <a:xfrm>
-                          <a:off x="0" y="0"/>
-                          <a:ext cx="4434205" cy="1200150"/>
-                        </a:xfrm>
-                        <a:prstGeom prst="rect">
-                          <a:avLst/>
-                        </a:prstGeom>
-                        <a:solidFill>
-                          <a:srgbClr val="FFFFFF"/>
-                        </a:solidFill>
-                        <a:ln w="9525">
-                          <a:noFill/>
-                          <a:miter lim="800000"/>
-                          <a:headEnd/>
-                          <a:tailEnd/>
-                        </a:ln>
-                      </wps:spPr>
-                      <wps:txbx>
-                        <w:txbxContent>
-                          <w:p>
-                            <w:pPr>
-                              <w:jc w:val="center"/>
-                              <w:rPr>
-                                <w:b/>
-                                <w:sz w:val="44"/>
-                                <w:szCs w:val="44"/>
-                              </w:rPr>
-                            </w:pPr>
-                            <w:r>
-                              <w:rPr>
-                                <w:b/>
-                                <w:sz w:val="44"/>
-                                <w:szCs w:val="44"/>
-                              </w:rPr>
-                              <w:t>NAO Documentation</w:t>
-                            </w:r>
-                            <w:r>
-                              <w:rPr>
-                                <w:b/>
-                                <w:sz w:val="44"/>
-                                <w:szCs w:val="44"/>
-                              </w:rPr>
-                              <w:t xml:space="preserve"> Part 3</w:t>
-                            </w:r>
-                            <w:r>
-                              <w:rPr>
-                                <w:b/>
-                                <w:sz w:val="44"/>
-                                <w:szCs w:val="44"/>
-                              </w:rPr>
-                              <w:t>:</w:t>
-                            </w:r>
-                          </w:p>
-                          <w:p>
-                            <w:pPr>
-                              <w:jc w:val="center"/>
-                              <w:rPr>
-                                <w:b/>
-                                <w:sz w:val="44"/>
-                                <w:szCs w:val="44"/>
-                              </w:rPr>
-                            </w:pPr>
-                            <w:r>
-                              <w:rPr>
-                                <w:color w:val="FF0000"/>
-                                <w:sz w:val="44"/>
-                                <w:szCs w:val="44"/>
-                              </w:rPr>
-                              <w:t>Testing</w:t>
-                            </w:r>
-                          </w:p>
-                        </w:txbxContent>
-                      </wps:txbx>
-                      <wps:bodyPr rot="0" vert="horz" wrap="square" lIns="91440" tIns="45720" rIns="91440" bIns="45720" anchor="t" anchorCtr="0">
-                        <a:noAutofit/>
-                      </wps:bodyPr>
-                    </wps:wsp>
-                  </a:graphicData>
-                </a:graphic>
-                <wp14:sizeRelH relativeFrom="margin">
-                  <wp14:pctWidth>0</wp14:pctWidth>
-                </wp14:sizeRelH>
-                <wp14:sizeRelV relativeFrom="margin">
-                  <wp14:pctHeight>0</wp14:pctHeight>
-                </wp14:sizeRelV>
-              </wp:anchor>
-            </w:drawing>
-          </mc:Choice>
-          <mc:Fallback>
-            <w:pict>
-              <v:shape w14:anchorId="09D62411" id="_x0000_s1030" type="#_x0000_t202" style="position:absolute;margin-left:76.55pt;margin-top:12.6pt;width:349.15pt;height:94.5pt;z-index:251685888;visibility:visible;mso-wrap-style:square;mso-width-percent:0;mso-height-percent:0;mso-wrap-distance-left:9pt;mso-wrap-distance-top:3.6pt;mso-wrap-distance-right:9pt;mso-wrap-distance-bottom:3.6pt;mso-position-horizontal:absolute;mso-position-horizontal-relative:text;mso-position-vertical:absolute;mso-position-vertical-relative:text;mso-width-percent:0;mso-height-percent:0;mso-width-relative:margin;mso-height-relative:margin;v-text-anchor:top" o:gfxdata="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" stroked="f">
-                <v:textbox>
-                  <w:txbxContent>
-                    <w:p>
-                      <w:pPr>
-                        <w:jc w:val="center"/>
-                        <w:rPr>
-                          <w:b/>
-                          <w:sz w:val="44"/>
-                          <w:szCs w:val="44"/>
-                        </w:rPr>
-                      </w:pPr>
-                      <w:r>
-                        <w:rPr>
-                          <w:b/>
-                          <w:sz w:val="44"/>
-                          <w:szCs w:val="44"/>
-                        </w:rPr>
-                        <w:t>NAO Documentation</w:t>
-                      </w:r>
-                      <w:r>
-                        <w:rPr>
-                          <w:b/>
-                          <w:sz w:val="44"/>
-                          <w:szCs w:val="44"/>
-                        </w:rPr>
-                        <w:t xml:space="preserve"> Part 3</w:t>
-                      </w:r>
-                      <w:r>
-                        <w:rPr>
-                          <w:b/>
-                          <w:sz w:val="44"/>
-                          <w:szCs w:val="44"/>
-                        </w:rPr>
-                        <w:t>:</w:t>
-                      </w:r>
-                    </w:p>
-                    <w:p>
-                      <w:pPr>
-                        <w:jc w:val="center"/>
-                        <w:rPr>
-                          <w:b/>
-                          <w:sz w:val="44"/>
-                          <w:szCs w:val="44"/>
-                        </w:rPr>
-                      </w:pPr>
-                      <w:r>
-                        <w:rPr>
-                          <w:color w:val="FF0000"/>
-                          <w:sz w:val="44"/>
-                          <w:szCs w:val="44"/>
-                        </w:rPr>
-                        <w:t>Testing</w:t>
-                      </w:r>
-                    </w:p>
-                  </w:txbxContent>
-                </v:textbox>
-                <w10:wrap type="square"/>
-              </v:shape>
-            </w:pict>
-          </mc:Fallback>
-        </mc:AlternateContent>
-      </w:r>
-    </w:p>
-    <w:p>
-      <w:pPr>
-        <w:pStyle w:val="Logo"/>
-        <w:tabs>
-          <w:tab w:val="left" w:pos="6282"/>
-        </w:tabs>
-        <w:jc w:val="both"/>
+          <w:color w:val="3B3B34" w:themeColor="text2" w:themeShade="BF"/>
+          <w:sz w:val="52"/>
+          <w:szCs w:val="52"/>
+        </w:rPr>
       </w:pPr>
     </w:p>
     <w:p>
@@ -15000,6 +15618,23 @@
         <w:ind w:left="0"/>
         <w:jc w:val="both"/>
         <w:rPr>
+          <w:rFonts w:asciiTheme="minorHAnsi" w:eastAsiaTheme="minorEastAsia" w:hAnsiTheme="minorHAnsi" w:cstheme="minorBidi"/>
+          <w:caps w:val="0"/>
+          <w:noProof/>
+          <w:color w:val="3B3B34" w:themeColor="text2" w:themeShade="BF"/>
+          <w:sz w:val="52"/>
+          <w:szCs w:val="52"/>
+        </w:rPr>
+      </w:pPr>
+    </w:p>
+    <w:p/>
+    <w:p/>
+    <w:p>
+      <w:pPr>
+        <w:pStyle w:val="Heading1"/>
+        <w:ind w:left="0"/>
+        <w:jc w:val="both"/>
+        <w:rPr>
           <w:noProof/>
         </w:rPr>
       </w:pPr>
@@ -15028,7 +15663,15 @@
         <w:t>………</w:t>
       </w:r>
       <w:r>
-        <w:t>…………………………………………………………………………………………………..X</w:t>
+        <w:t>………………………………………………………………………………………………</w:t>
+      </w:r>
+      <w:proofErr w:type="gramStart"/>
+      <w:r>
+        <w:t>…..</w:t>
+      </w:r>
+      <w:proofErr w:type="gramEnd"/>
+      <w:r>
+        <w:t>X</w:t>
       </w:r>
     </w:p>
     <w:p>
@@ -15063,11 +15706,16 @@
         <w:jc w:val="both"/>
       </w:pPr>
       <w:r>
-        <w:t>Integration Testing…………………………………………………………………………………………………</w:t>
+        <w:t>Integration Testing………………………………………………………………………………………………</w:t>
+      </w:r>
+      <w:proofErr w:type="gramStart"/>
+      <w:r>
+        <w:t>…</w:t>
       </w:r>
       <w:r>
         <w:t>..</w:t>
       </w:r>
+      <w:proofErr w:type="gramEnd"/>
       <w:r>
         <w:t>………….X</w:t>
       </w:r>
@@ -15089,7 +15737,15 @@
         <w:t>….</w:t>
       </w:r>
       <w:r>
-        <w:t>………………………………………………………………………………………………………………..X</w:t>
+        <w:t>……………………………………………………………………………………………………………</w:t>
+      </w:r>
+      <w:proofErr w:type="gramStart"/>
+      <w:r>
+        <w:t>…..</w:t>
+      </w:r>
+      <w:proofErr w:type="gramEnd"/>
+      <w:r>
+        <w:t>X</w:t>
       </w:r>
     </w:p>
     <w:p>
@@ -15118,7 +15774,15 @@
         <w:jc w:val="both"/>
       </w:pPr>
       <w:r>
-        <w:t>Section 3: User Testing…….…………….……………………………………………………………………………………………………..X</w:t>
+        <w:t>Section 3: User Testing…….…………….…………………………………………………………………………………………………</w:t>
+      </w:r>
+      <w:proofErr w:type="gramStart"/>
+      <w:r>
+        <w:t>…..</w:t>
+      </w:r>
+      <w:proofErr w:type="gramEnd"/>
+      <w:r>
+        <w:t>X</w:t>
       </w:r>
     </w:p>
     <w:p>
@@ -15144,7 +15808,15 @@
         <w:jc w:val="both"/>
       </w:pPr>
       <w:r>
-        <w:t>Section 4: Testing Scenarios…………………………………………………………………………………………………………………..X</w:t>
+        <w:t>Section 4: Testing Scenarios………………………………………………………………………………………………………………</w:t>
+      </w:r>
+      <w:proofErr w:type="gramStart"/>
+      <w:r>
+        <w:t>…..</w:t>
+      </w:r>
+      <w:proofErr w:type="gramEnd"/>
+      <w:r>
+        <w:t>X</w:t>
       </w:r>
     </w:p>
     <w:p>
@@ -15315,27 +15987,8 @@
         <w:ind w:left="0"/>
         <w:jc w:val="both"/>
       </w:pPr>
-    </w:p>
-    <w:p>
-      <w:pPr>
-        <w:pStyle w:val="Heading1"/>
-        <w:ind w:left="0"/>
-        <w:jc w:val="both"/>
-      </w:pPr>
-    </w:p>
-    <w:p>
-      <w:pPr>
-        <w:ind w:left="0"/>
-        <w:jc w:val="both"/>
-      </w:pPr>
-    </w:p>
-    <w:p>
-      <w:pPr>
-        <w:pStyle w:val="Heading1"/>
-        <w:ind w:left="0"/>
-        <w:jc w:val="both"/>
-      </w:pPr>
-      <w:r>
+      <w:r>
+        <w:lastRenderedPageBreak/>
         <w:t xml:space="preserve">section 1: </w:t>
       </w:r>
       <w:r>
@@ -15700,7 +16353,18 @@
         <w:t>NAO</w:t>
       </w:r>
       <w:r>
-        <w:t xml:space="preserve"> will do in various environments, AriGato tested the reliability of N</w:t>
+        <w:t xml:space="preserve"> w</w:t>
+      </w:r>
+      <w:r>
+        <w:t xml:space="preserve">ill do in various environments, </w:t>
+      </w:r>
+      <w:proofErr w:type="spellStart"/>
+      <w:r>
+        <w:t>AriGato</w:t>
+      </w:r>
+      <w:proofErr w:type="spellEnd"/>
+      <w:r>
+        <w:t xml:space="preserve"> tested the reliability of N</w:t>
       </w:r>
       <w:r>
         <w:t>AO</w:t>
@@ -15722,14 +16386,20 @@
         <w:jc w:val="both"/>
       </w:pPr>
       <w:r>
+        <w:t>What the team found during this t</w:t>
+      </w:r>
+      <w:r>
+        <w:t xml:space="preserve">esting was that quiet to moderate music had little effect on NAO’s speech recognition confidence, while loud music inhibited </w:t>
+      </w:r>
+      <w:r>
+        <w:t>its</w:t>
+      </w:r>
+      <w:r>
+        <w:t xml:space="preserve"> ability to hear anything at all. It was also </w:t>
+      </w:r>
+      <w:r>
         <w:lastRenderedPageBreak/>
-        <w:t xml:space="preserve">What the Team found during this Testing was that quiet to moderate music had little effect on NAO’s speech recognition confidence, while loud music inhibited </w:t>
-      </w:r>
-      <w:r>
-        <w:t>its</w:t>
-      </w:r>
-      <w:r>
-        <w:t xml:space="preserve"> ability to hear anything at all. It was also found that multiple people speaking </w:t>
+        <w:t xml:space="preserve">found that multiple people speaking </w:t>
       </w:r>
       <w:r>
         <w:t xml:space="preserve">in quiet to normal volumes </w:t>
@@ -15759,11 +16429,6 @@
     </w:p>
     <w:p>
       <w:pPr>
-        <w:jc w:val="both"/>
-      </w:pPr>
-    </w:p>
-    <w:p>
-      <w:pPr>
         <w:pStyle w:val="Heading2"/>
         <w:jc w:val="both"/>
       </w:pPr>
@@ -15804,7 +16469,18 @@
       </w:pPr>
       <w:r>
         <w:tab/>
-        <w:t xml:space="preserve">After the blind test, users are given the list of behavior names, giving them an idea of what NAO is capable of. They are then told to try to get NAO to do some things on the list by guessing the command phrases. The purpose of this is to see what commands a user might try without any prior knowledge of trigger phrases. This will give us an idea of if the trigger phrases already on NAO are reasonable, and if other trigger phrases should be added </w:t>
+        <w:t>After the blind test, users are given the list of behavior names, giving them an idea of what NAO is capable of. They are then told to try to get NAO to do some things on the list by guessing the command phrases. The purpose of this is to see what commands a user might try without any prior knowledge of tr</w:t>
+      </w:r>
+      <w:r>
+        <w:t xml:space="preserve">igger phrases. This will give </w:t>
+      </w:r>
+      <w:proofErr w:type="spellStart"/>
+      <w:r>
+        <w:t>AriGato</w:t>
+      </w:r>
+      <w:proofErr w:type="spellEnd"/>
+      <w:r>
+        <w:t xml:space="preserve"> an idea of if the trigger phrases already on NAO are reasonable, and if other trigger phrases should be added </w:t>
       </w:r>
     </w:p>
     <w:p>
@@ -15822,7 +16498,10 @@
       </w:pPr>
       <w:r>
         <w:tab/>
-        <w:t>To conclude the testing session, the users are given a look at the behaviors section of the documentation. This way they can see the actual triggers for all the behaviors, and give any additional suggestions they have. They are asked for their overall impression of their experience with NAO, and then the session is over.5rt``</w:t>
+        <w:t>To conclude the testing session, the users are given a look at the behaviors section of the documentation. This way they can see the actual triggers for all the behaviors, and give any additional suggestions they have. They are asked for their overall impression of their experience with NAO, an</w:t>
+      </w:r>
+      <w:r>
+        <w:t>d then the session is over.</w:t>
       </w:r>
     </w:p>
     <w:p>
@@ -15865,7 +16544,29 @@
           <w:lang w:eastAsia="en-US"/>
           <w14:ligatures w14:val="none"/>
         </w:rPr>
-        <w:t>For all testing purposes, you must get NAO’s attention to initiate any interactions. Stand within a two-foot distance from the front of the robot and make eye contact to begin facial detection. Once NAO’s eyes flash blue, the detection has finished and NAO will train its eyes on you. Users may greet the robot to ensure that it is listening and ready to execute an AriGato module. Commands and questions are recommended to be spoken loudly towards the robot with each word</w:t>
+        <w:t xml:space="preserve">For all testing purposes, you must get NAO’s attention to initiate any interactions. Stand within a two-foot distance from the front of the robot and make eye contact to begin facial detection. Once NAO’s eyes flash blue, the detection has finished and NAO will train its eyes on you. Users may greet the robot to ensure that it is listening and ready to execute an </w:t>
+      </w:r>
+      <w:proofErr w:type="spellStart"/>
+      <w:r>
+        <w:rPr>
+          <w:rFonts w:ascii="Arial" w:eastAsia="Times New Roman" w:hAnsi="Arial" w:cs="Arial"/>
+          <w:color w:val="000000"/>
+          <w:kern w:val="0"/>
+          <w:lang w:eastAsia="en-US"/>
+          <w14:ligatures w14:val="none"/>
+        </w:rPr>
+        <w:t>AriGato</w:t>
+      </w:r>
+      <w:proofErr w:type="spellEnd"/>
+      <w:r>
+        <w:rPr>
+          <w:rFonts w:ascii="Arial" w:eastAsia="Times New Roman" w:hAnsi="Arial" w:cs="Arial"/>
+          <w:color w:val="000000"/>
+          <w:kern w:val="0"/>
+          <w:lang w:eastAsia="en-US"/>
+          <w14:ligatures w14:val="none"/>
+        </w:rPr>
+        <w:t xml:space="preserve"> module. Commands and questions are recommended to be spoken loudly towards the robot with each word</w:t>
       </w:r>
       <w:r>
         <w:rPr>
@@ -15905,7 +16606,29 @@
           <w:lang w:eastAsia="en-US"/>
           <w14:ligatures w14:val="none"/>
         </w:rPr>
-        <w:t xml:space="preserve"> testing scenarios that AriGato has used to improve NAO’s human-robot interaction.</w:t>
+        <w:t xml:space="preserve"> testing scenarios that </w:t>
+      </w:r>
+      <w:proofErr w:type="spellStart"/>
+      <w:r>
+        <w:rPr>
+          <w:rFonts w:ascii="Arial" w:eastAsia="Times New Roman" w:hAnsi="Arial" w:cs="Arial"/>
+          <w:color w:val="000000"/>
+          <w:kern w:val="0"/>
+          <w:lang w:eastAsia="en-US"/>
+          <w14:ligatures w14:val="none"/>
+        </w:rPr>
+        <w:t>AriGato</w:t>
+      </w:r>
+      <w:proofErr w:type="spellEnd"/>
+      <w:r>
+        <w:rPr>
+          <w:rFonts w:ascii="Arial" w:eastAsia="Times New Roman" w:hAnsi="Arial" w:cs="Arial"/>
+          <w:color w:val="000000"/>
+          <w:kern w:val="0"/>
+          <w:lang w:eastAsia="en-US"/>
+          <w14:ligatures w14:val="none"/>
+        </w:rPr>
+        <w:t xml:space="preserve"> has used to improve NAO’s human-robot interaction.</w:t>
       </w:r>
     </w:p>
     <w:p>
@@ -15982,7 +16705,6 @@
         <w:jc w:val="both"/>
       </w:pPr>
       <w:r>
-        <w:lastRenderedPageBreak/>
         <w:t xml:space="preserve">4.1 </w:t>
       </w:r>
       <w:r>
@@ -16084,6 +16806,7 @@
           <w:lang w:eastAsia="en-US"/>
           <w14:ligatures w14:val="none"/>
         </w:rPr>
+        <w:lastRenderedPageBreak/>
         <w:t>Robot: [Lifts both arms and rotates hands back and forth]</w:t>
       </w:r>
     </w:p>
@@ -17412,7 +18135,6 @@
           <w:lang w:eastAsia="en-US"/>
           <w14:ligatures w14:val="none"/>
         </w:rPr>
-        <w:lastRenderedPageBreak/>
         <w:t>User: Walk forwards</w:t>
       </w:r>
     </w:p>
@@ -17488,6 +18210,7 @@
           <w:lang w:eastAsia="en-US"/>
           <w14:ligatures w14:val="none"/>
         </w:rPr>
+        <w:lastRenderedPageBreak/>
         <w:tab/>
         <w:t>User: Walk backward</w:t>
       </w:r>
@@ -18615,7 +19338,6 @@
           <w:lang w:eastAsia="en-US"/>
           <w14:ligatures w14:val="none"/>
         </w:rPr>
-        <w:lastRenderedPageBreak/>
         <w:t>User: Tell me about a movie.</w:t>
       </w:r>
     </w:p>
@@ -18691,6 +19413,7 @@
           <w:lang w:eastAsia="en-US"/>
           <w14:ligatures w14:val="none"/>
         </w:rPr>
+        <w:lastRenderedPageBreak/>
         <w:t>Robot: &lt;Movie name&gt; came out in &lt;Year&gt; and stars &lt;Starring list&gt;. Its Rotten Tomatoes rating is &lt;Rating&gt;%.</w:t>
       </w:r>
     </w:p>
@@ -18895,7 +19618,29 @@
           <w14:ligatures w14:val="none"/>
         </w:rPr>
         <w:tab/>
-        <w:t>Robot: [Returns time from worldtimeAPI]</w:t>
+        <w:t xml:space="preserve">Robot: [Returns time from </w:t>
+      </w:r>
+      <w:proofErr w:type="spellStart"/>
+      <w:r>
+        <w:rPr>
+          <w:rFonts w:ascii="Arial" w:eastAsia="Times New Roman" w:hAnsi="Arial" w:cs="Arial"/>
+          <w:color w:val="000000"/>
+          <w:kern w:val="0"/>
+          <w:lang w:eastAsia="en-US"/>
+          <w14:ligatures w14:val="none"/>
+        </w:rPr>
+        <w:t>worldtimeAPI</w:t>
+      </w:r>
+      <w:proofErr w:type="spellEnd"/>
+      <w:r>
+        <w:rPr>
+          <w:rFonts w:ascii="Arial" w:eastAsia="Times New Roman" w:hAnsi="Arial" w:cs="Arial"/>
+          <w:color w:val="000000"/>
+          <w:kern w:val="0"/>
+          <w:lang w:eastAsia="en-US"/>
+          <w14:ligatures w14:val="none"/>
+        </w:rPr>
+        <w:t>]</w:t>
       </w:r>
     </w:p>
     <w:p>
@@ -19255,7 +20000,7 @@
               </wp:anchor>
             </w:drawing>
           </mc:Choice>
-          <mc:Fallback xmlns:w16cid="http://schemas.microsoft.com/office/word/2016/wordml/cid" xmlns:am3d="http://schemas.microsoft.com/office/drawing/2017/model3d" xmlns:aink="http://schemas.microsoft.com/office/drawing/2016/ink" xmlns:cx8="http://schemas.microsoft.com/office/drawing/2016/5/14/chartex" xmlns:cx7="http://schemas.microsoft.com/office/drawing/2016/5/13/chartex" xmlns:cx6="http://schemas.microsoft.com/office/drawing/2016/5/12/chartex" xmlns:cx5="http://schemas.microsoft.com/office/drawing/2016/5/11/chartex" xmlns:cx4="http://schemas.microsoft.com/office/drawing/2016/5/10/chartex" xmlns:cx3="http://schemas.microsoft.com/office/drawing/2016/5/9/chartex" xmlns:cx2="http://schemas.microsoft.com/office/drawing/2015/10/21/chartex">
+          <mc:Fallback>
             <w:pict>
               <v:group w14:anchorId="5AAC6AC0" id="Group 202" o:spid="_x0000_s1026" alt="Decorative sidebar for cover page " style="position:absolute;margin-left:24.3pt;margin-top:32.4pt;width:18pt;height:721.7pt;z-index:-251616256;mso-position-horizontal-relative:page;mso-position-vertical-relative:page" coordorigin="-5883,2067" coordsize="2288,91658" o:gfxdata="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">
                 <v:rect id="Rectangle 203" o:spid="_x0000_s1027" alt="Decorative sidebar" style="position:absolute;left:-5883;top:2067;width:2286;height:87820;visibility:visible;mso-wrap-style:square;v-text-anchor:middle" o:gfxdata="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" fillcolor="#ffe084 [1304]" stroked="f" strokeweight="1pt"/>
@@ -19711,7 +20456,15 @@
         <w:t>Placeholder Text</w:t>
       </w:r>
       <w:r>
-        <w:t>…………………………………………………………………………………………………………………..X</w:t>
+        <w:t>………………………………………………………………………………………………………………</w:t>
+      </w:r>
+      <w:proofErr w:type="gramStart"/>
+      <w:r>
+        <w:t>…..</w:t>
+      </w:r>
+      <w:proofErr w:type="gramEnd"/>
+      <w:r>
+        <w:t>X</w:t>
       </w:r>
     </w:p>
     <w:p>
@@ -19746,7 +20499,15 @@
         <w:t>Placeholder Text</w:t>
       </w:r>
       <w:r>
-        <w:t>…………………………………………………………………………………………………………………..X</w:t>
+        <w:t>………………………………………………………………………………………………………………</w:t>
+      </w:r>
+      <w:proofErr w:type="gramStart"/>
+      <w:r>
+        <w:t>…..</w:t>
+      </w:r>
+      <w:proofErr w:type="gramEnd"/>
+      <w:r>
+        <w:t>X</w:t>
       </w:r>
     </w:p>
     <w:p>
@@ -19786,7 +20547,29 @@
         <w:pStyle w:val="Heading2"/>
         <w:jc w:val="both"/>
       </w:pPr>
-      <w:r>
+    </w:p>
+    <w:p>
+      <w:pPr>
+        <w:pStyle w:val="Heading2"/>
+        <w:ind w:left="0"/>
+        <w:jc w:val="both"/>
+        <w:rPr>
+          <w:rFonts w:asciiTheme="minorHAnsi" w:eastAsiaTheme="minorEastAsia" w:hAnsiTheme="minorHAnsi" w:cstheme="minorBidi"/>
+          <w:caps w:val="0"/>
+          <w:color w:val="auto"/>
+          <w:sz w:val="22"/>
+          <w:szCs w:val="22"/>
+        </w:rPr>
+      </w:pPr>
+    </w:p>
+    <w:p/>
+    <w:p>
+      <w:pPr>
+        <w:pStyle w:val="Heading2"/>
+        <w:jc w:val="both"/>
+      </w:pPr>
+      <w:r>
+        <w:lastRenderedPageBreak/>
         <w:t>Internal Clock</w:t>
       </w:r>
     </w:p>
@@ -19807,9 +20590,13 @@
         <w:tab/>
         <w:t xml:space="preserve">NAO’s internal clock is originally set to UTC time. Time should be able to be changed on NAO’s website by accessing his IP on the web browser, however after changing it and leaving the page, the time reverts back to UTC. NAO’s computer runs a Linux operating system, so NAO’s computer was accessed via SSH and an attempt was made to change the time using command line. This was successful for a short </w:t>
       </w:r>
-      <w:r>
-        <w:lastRenderedPageBreak/>
-        <w:t>time, however the time was 5 minutes off, and then after NAO was reset, the time was again changed back.</w:t>
+      <w:proofErr w:type="gramStart"/>
+      <w:r>
+        <w:t>time,</w:t>
+      </w:r>
+      <w:proofErr w:type="gramEnd"/>
+      <w:r>
+        <w:t xml:space="preserve"> however the time was 5 minutes off, and then after NAO was reset, the time was again changed back.</w:t>
       </w:r>
     </w:p>
     <w:p>
@@ -19903,8 +20690,6 @@
       <w:r>
         <w:tab/>
       </w:r>
-      <w:bookmarkStart w:id="48" w:name="_GoBack"/>
-      <w:bookmarkEnd w:id="48"/>
     </w:p>
     <w:p>
       <w:pPr>
@@ -20108,7 +20893,7 @@
               </wp:anchor>
             </w:drawing>
           </mc:Choice>
-          <mc:Fallback xmlns:w16cid="http://schemas.microsoft.com/office/word/2016/wordml/cid" xmlns:am3d="http://schemas.microsoft.com/office/drawing/2017/model3d" xmlns:aink="http://schemas.microsoft.com/office/drawing/2016/ink" xmlns:cx8="http://schemas.microsoft.com/office/drawing/2016/5/14/chartex" xmlns:cx7="http://schemas.microsoft.com/office/drawing/2016/5/13/chartex" xmlns:cx6="http://schemas.microsoft.com/office/drawing/2016/5/12/chartex" xmlns:cx5="http://schemas.microsoft.com/office/drawing/2016/5/11/chartex" xmlns:cx4="http://schemas.microsoft.com/office/drawing/2016/5/10/chartex" xmlns:cx3="http://schemas.microsoft.com/office/drawing/2016/5/9/chartex" xmlns:cx2="http://schemas.microsoft.com/office/drawing/2015/10/21/chartex">
+          <mc:Fallback>
             <w:pict>
               <v:group w14:anchorId="74CA6DEE" id="Group 30" o:spid="_x0000_s1026" alt="Decorative sidebar for cover page " style="position:absolute;margin-left:21.2pt;margin-top:38.75pt;width:18pt;height:721.7pt;z-index:-251632640;mso-position-horizontal-relative:page;mso-position-vertical-relative:page" coordorigin="-5883,2067" coordsize="2288,91658" o:gfxdata="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">
                 <v:rect id="Rectangle 31" o:spid="_x0000_s1027" alt="Decorative sidebar" style="position:absolute;left:-5883;top:2067;width:2286;height:87820;visibility:visible;mso-wrap-style:square;v-text-anchor:middle" o:gfxdata="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" fillcolor="#ffe084 [1304]" stroked="f" strokeweight="1pt"/>
@@ -20658,7 +21443,15 @@
         <w:t>Section 1: Introduction to the NAO Robot</w:t>
       </w:r>
       <w:r>
-        <w:t>……………………………………………………………………………………………..X</w:t>
+        <w:t>…………………………………………………………………………………………</w:t>
+      </w:r>
+      <w:proofErr w:type="gramStart"/>
+      <w:r>
+        <w:t>…..</w:t>
+      </w:r>
+      <w:proofErr w:type="gramEnd"/>
+      <w:r>
+        <w:t>X</w:t>
       </w:r>
     </w:p>
     <w:p>
@@ -20705,7 +21498,15 @@
       </w:pPr>
       <w:r>
         <w:tab/>
-        <w:t>2.2 Verbal Responses (Q&amp;A)……………………………............................................................................X</w:t>
+        <w:t>2.2 Verbal Responses (Q&amp;</w:t>
+      </w:r>
+      <w:proofErr w:type="gramStart"/>
+      <w:r>
+        <w:t>A)…</w:t>
+      </w:r>
+      <w:proofErr w:type="gramEnd"/>
+      <w:r>
+        <w:t>…………………………............................................................................X</w:t>
       </w:r>
     </w:p>
     <w:p>
@@ -20723,7 +21524,15 @@
       </w:pPr>
       <w:r>
         <w:tab/>
-        <w:t>2.4 Facial Detection &amp; Recognition Responses…………………………………………………………………………..X</w:t>
+        <w:t>2.4 Facial Detection &amp; Recognition Responses………………………………………………………………………</w:t>
+      </w:r>
+      <w:proofErr w:type="gramStart"/>
+      <w:r>
+        <w:t>…..</w:t>
+      </w:r>
+      <w:proofErr w:type="gramEnd"/>
+      <w:r>
+        <w:t>X</w:t>
       </w:r>
     </w:p>
     <w:p>
@@ -20732,7 +21541,15 @@
       </w:pPr>
       <w:r>
         <w:tab/>
-        <w:t>2.5 Basic Movement Options……………..………………..……………………………………………………………………X</w:t>
+        <w:t>2.5 Basic Movement Options…………</w:t>
+      </w:r>
+      <w:proofErr w:type="gramStart"/>
+      <w:r>
+        <w:t>…..</w:t>
+      </w:r>
+      <w:proofErr w:type="gramEnd"/>
+      <w:r>
+        <w:t>………………..……………………………………………………………………X</w:t>
       </w:r>
     </w:p>
     <w:p>
@@ -20741,7 +21558,15 @@
       </w:pPr>
       <w:r>
         <w:tab/>
-        <w:t>2.6 Advanced Movement Options………………………..……………………………………………………………………X</w:t>
+        <w:t>2.6 Advanced Movement Options……………………</w:t>
+      </w:r>
+      <w:proofErr w:type="gramStart"/>
+      <w:r>
+        <w:t>…..</w:t>
+      </w:r>
+      <w:proofErr w:type="gramEnd"/>
+      <w:r>
+        <w:t>……………………………………………………………………X</w:t>
       </w:r>
     </w:p>
     <w:p>
@@ -20779,7 +21604,15 @@
       </w:pPr>
       <w:r>
         <w:tab/>
-        <w:t>3.2 The NAOqi Framework.............................................................................................................X</w:t>
+        <w:t xml:space="preserve">3.2 The </w:t>
+      </w:r>
+      <w:proofErr w:type="spellStart"/>
+      <w:r>
+        <w:t>NAOqi</w:t>
+      </w:r>
+      <w:proofErr w:type="spellEnd"/>
+      <w:r>
+        <w:t xml:space="preserve"> Framework.............................................................................................................X</w:t>
       </w:r>
     </w:p>
     <w:p>
@@ -20826,7 +21659,15 @@
       </w:pPr>
       <w:r>
         <w:tab/>
-        <w:t>4.2 Troubleshooting…………………………………………………………………………………………………………………..X</w:t>
+        <w:t>4.2 Troubleshooting………………………………………………………………………………………………………………</w:t>
+      </w:r>
+      <w:proofErr w:type="gramStart"/>
+      <w:r>
+        <w:t>…..</w:t>
+      </w:r>
+      <w:proofErr w:type="gramEnd"/>
+      <w:r>
+        <w:t>X</w:t>
       </w:r>
     </w:p>
     <w:p>
@@ -20992,7 +21833,15 @@
         <w:jc w:val="both"/>
       </w:pPr>
       <w:r>
-        <w:t>All of these features add up to NAO’s capabilities essentially being limitless, it is truly up to the developer’s imagination to decide what the robot will eventually be capable of. Development for NAO can primarily be conducted in either Python or C++, though some other programming languages have small amounts of support as well (e.g. Java, MatLab).</w:t>
+        <w:t xml:space="preserve">All of these features add up to NAO’s capabilities essentially being limitless, it is truly up to the developer’s imagination to decide what the robot will eventually be capable of. Development for NAO can primarily be conducted in either Python or C++, though some other programming languages have small amounts of support as well (e.g. Java, </w:t>
+      </w:r>
+      <w:proofErr w:type="spellStart"/>
+      <w:r>
+        <w:t>MatLab</w:t>
+      </w:r>
+      <w:proofErr w:type="spellEnd"/>
+      <w:r>
+        <w:t>).</w:t>
       </w:r>
     </w:p>
     <w:p>
@@ -21053,7 +21902,15 @@
         <w:jc w:val="both"/>
       </w:pPr>
       <w:r>
-        <w:t>Operating System: Linux-Based NAOqi 2.8 (Linux Distro: Gentoo)</w:t>
+        <w:t xml:space="preserve">Operating System: Linux-Based </w:t>
+      </w:r>
+      <w:proofErr w:type="spellStart"/>
+      <w:r>
+        <w:t>NAOqi</w:t>
+      </w:r>
+      <w:proofErr w:type="spellEnd"/>
+      <w:r>
+        <w:t xml:space="preserve"> 2.8 (Linux Distro: Gentoo)</w:t>
       </w:r>
     </w:p>
     <w:p>
@@ -21104,7 +21961,23 @@
       </w:pPr>
       <w:r>
         <w:tab/>
-        <w:t xml:space="preserve">The initial development of the NAO robot began as early as 2004. NAO was created by a French company known as Aldebaran, who was later acquired by  SoftBank Robotics, a company based out of Japan, in 2015. The first public version of the NAO robot was released in 2008, however the version this project will be focusing on (NAO v6, or NAO Next Gen) was released to the public in 2014. Aldebaran also created the “Choregraphe” software that a bulk of the development of custom modules for NAO are made in. </w:t>
+        <w:t xml:space="preserve">The initial development of the NAO robot began as early as 2004. NAO was created by a French company known as Aldebaran, who was later acquired </w:t>
+      </w:r>
+      <w:proofErr w:type="gramStart"/>
+      <w:r>
+        <w:t>by  SoftBank</w:t>
+      </w:r>
+      <w:proofErr w:type="gramEnd"/>
+      <w:r>
+        <w:t xml:space="preserve"> Robotics, a company based out of Japan, in 2015. The first public version of the NAO robot was released in 2008, however the version this project will be focusing on (NAO v6, or NAO Next Gen) was released to the public in 2014. Aldebaran also created the “</w:t>
+      </w:r>
+      <w:proofErr w:type="spellStart"/>
+      <w:r>
+        <w:t>Choregraphe</w:t>
+      </w:r>
+      <w:proofErr w:type="spellEnd"/>
+      <w:r>
+        <w:t xml:space="preserve">” software that a bulk of the development of custom modules for NAO are made in. </w:t>
       </w:r>
     </w:p>
     <w:p>
@@ -21880,7 +22753,15 @@
         <w:jc w:val="both"/>
       </w:pPr>
       <w:r>
-        <w:t>Description: NAO will list the team members of the AriGato capstone project.</w:t>
+        <w:t xml:space="preserve">Description: NAO will list the team members of the </w:t>
+      </w:r>
+      <w:proofErr w:type="spellStart"/>
+      <w:r>
+        <w:t>AriGato</w:t>
+      </w:r>
+      <w:proofErr w:type="spellEnd"/>
+      <w:r>
+        <w:t xml:space="preserve"> capstone project.</w:t>
       </w:r>
     </w:p>
     <w:p>
@@ -22092,7 +22973,15 @@
         <w:jc w:val="both"/>
       </w:pPr>
       <w:r>
-        <w:t>Description: NAO will respond stating that his favorite professor is the AriGato group’s amazing supervisor, Dr. Davendra!!</w:t>
+        <w:t xml:space="preserve">Description: NAO will respond stating that his favorite professor is the </w:t>
+      </w:r>
+      <w:proofErr w:type="spellStart"/>
+      <w:r>
+        <w:t>AriGato</w:t>
+      </w:r>
+      <w:proofErr w:type="spellEnd"/>
+      <w:r>
+        <w:t xml:space="preserve"> group’s amazing supervisor, Dr. Davendra!!</w:t>
       </w:r>
     </w:p>
     <w:p>
@@ -22454,7 +23343,15 @@
         <w:jc w:val="both"/>
       </w:pPr>
       <w:r>
-        <w:t>“Sing the Star Spangled Banner.”</w:t>
+        <w:t xml:space="preserve">“Sing the </w:t>
+      </w:r>
+      <w:proofErr w:type="gramStart"/>
+      <w:r>
+        <w:t>Star Spangled</w:t>
+      </w:r>
+      <w:proofErr w:type="gramEnd"/>
+      <w:r>
+        <w:t xml:space="preserve"> Banner.”</w:t>
       </w:r>
     </w:p>
     <w:p>
@@ -22767,12 +23664,14 @@
             <w:pPr>
               <w:jc w:val="both"/>
             </w:pPr>
+            <w:proofErr w:type="spellStart"/>
             <w:r>
               <w:t>C</w:t>
             </w:r>
             <w:r>
               <w:t>happie</w:t>
             </w:r>
+            <w:proofErr w:type="spellEnd"/>
           </w:p>
         </w:tc>
         <w:tc>
@@ -23583,7 +24482,15 @@
         <w:t>Note:</w:t>
       </w:r>
       <w:r>
-        <w:t xml:space="preserve"> Learning new faces is currently only possible when the NAO unit is connected to a computer and the “Learn Face” box within Choregraphe is ran (i.e., there is no type of “Learn my face” command to have NAO learn a face on the fly).</w:t>
+        <w:t xml:space="preserve"> Learning new faces is currently only possible when the NAO unit is connected to a computer and the “Learn Face” box within </w:t>
+      </w:r>
+      <w:proofErr w:type="spellStart"/>
+      <w:r>
+        <w:t>Choregraphe</w:t>
+      </w:r>
+      <w:proofErr w:type="spellEnd"/>
+      <w:r>
+        <w:t xml:space="preserve"> is ran (i.e., there is no type of “Learn my face” command to have NAO learn a face on the fly).</w:t>
       </w:r>
     </w:p>
     <w:p>
@@ -25141,7 +26048,30 @@
       </w:pPr>
       <w:r>
         <w:tab/>
-        <w:t xml:space="preserve">Choregraphe is multi-platform desktop application that allows users to visually program modules for the NAO robot (as well as other robot models created by SoftBank Robotics, such as Pepper). Choregraphe links up with the NAOqi framework (discussed in the following subsection), enabling users to easily create animations and behaviors for NAO, as well as test their creations using a simulated virtual NAO robot, or a physical robot connected via ethernet. </w:t>
+      </w:r>
+      <w:proofErr w:type="spellStart"/>
+      <w:r>
+        <w:t>Choregraphe</w:t>
+      </w:r>
+      <w:proofErr w:type="spellEnd"/>
+      <w:r>
+        <w:t xml:space="preserve"> is multi-platform desktop application that allows users to visually program modules for the NAO robot (as well as other robot models created by SoftBank Robotics, such as Pepper). </w:t>
+      </w:r>
+      <w:proofErr w:type="spellStart"/>
+      <w:r>
+        <w:t>Choregraphe</w:t>
+      </w:r>
+      <w:proofErr w:type="spellEnd"/>
+      <w:r>
+        <w:t xml:space="preserve"> links up with the </w:t>
+      </w:r>
+      <w:proofErr w:type="spellStart"/>
+      <w:r>
+        <w:t>NAOqi</w:t>
+      </w:r>
+      <w:proofErr w:type="spellEnd"/>
+      <w:r>
+        <w:t xml:space="preserve"> framework (discussed in the following subsection), enabling users to easily create animations and behaviors for NAO, as well as test their creations using a simulated virtual NAO robot, or a physical robot connected via ethernet. </w:t>
       </w:r>
     </w:p>
     <w:p>
@@ -25150,7 +26080,39 @@
       </w:pPr>
       <w:r>
         <w:lastRenderedPageBreak/>
-        <w:t>The Choregraphe software comes packaged with a ton of pre-built functions for NAO (known as “boxes” within Choregraphe) such as a “Say Box” which easily allows for text-to-speech programs, or a “Movement Box” which users can take advantage of to have their NAO robot move a specific distance in a specific direction. The biggest draw of Choregraphe however is the ability it gives users to create their own custom boxes, which can be combined to create an entirely custom sequence of events (known as a module) for NAO. These custom boxes can be written in a multitude of programming languages, but this documentation will be focusing on the Python language, as that is what AriGato has solely used in their project.</w:t>
+        <w:t xml:space="preserve">The </w:t>
+      </w:r>
+      <w:proofErr w:type="spellStart"/>
+      <w:r>
+        <w:t>Choregraphe</w:t>
+      </w:r>
+      <w:proofErr w:type="spellEnd"/>
+      <w:r>
+        <w:t xml:space="preserve"> software comes packaged with a ton of pre-built functions for NAO (known as “boxes” within </w:t>
+      </w:r>
+      <w:proofErr w:type="spellStart"/>
+      <w:r>
+        <w:t>Choregraphe</w:t>
+      </w:r>
+      <w:proofErr w:type="spellEnd"/>
+      <w:r>
+        <w:t xml:space="preserve">) such as a “Say Box” which easily allows for text-to-speech programs, or a “Movement Box” which users can take advantage of to have their NAO robot move a specific distance in a specific direction. The biggest draw of </w:t>
+      </w:r>
+      <w:proofErr w:type="spellStart"/>
+      <w:r>
+        <w:t>Choregraphe</w:t>
+      </w:r>
+      <w:proofErr w:type="spellEnd"/>
+      <w:r>
+        <w:t xml:space="preserve"> however is the ability it gives users to create their own custom boxes, which can be combined to create an entirely custom sequence of events (known as a module) for NAO. These custom boxes can be written in a multitude of programming languages, but this documentation will be focusing on the Python language, as that is what </w:t>
+      </w:r>
+      <w:proofErr w:type="spellStart"/>
+      <w:r>
+        <w:t>AriGato</w:t>
+      </w:r>
+      <w:proofErr w:type="spellEnd"/>
+      <w:r>
+        <w:t xml:space="preserve"> has solely used in their project.</w:t>
       </w:r>
     </w:p>
     <w:p>
@@ -25186,7 +26148,23 @@
       </w:pPr>
       <w:r>
         <w:tab/>
-        <w:t>“NAOqi” is the NAO robot’s operating system. It is a programming framework that is built and runs off of the Gentoo Linux Distribution. NAOqi is the main software residing in NAO’s memory unit, and controls all of the robot’s motors, sensors, and functionalities. According to Aldebaran’s documentation, “it answers to common robotics needs including: parallelism, resources, synchronization, [and] events</w:t>
+        <w:t>“</w:t>
+      </w:r>
+      <w:proofErr w:type="spellStart"/>
+      <w:r>
+        <w:t>NAOqi</w:t>
+      </w:r>
+      <w:proofErr w:type="spellEnd"/>
+      <w:r>
+        <w:t xml:space="preserve">” is the NAO robot’s operating system. It is a programming framework that is built and runs off of the Gentoo Linux Distribution. </w:t>
+      </w:r>
+      <w:proofErr w:type="spellStart"/>
+      <w:r>
+        <w:t>NAOqi</w:t>
+      </w:r>
+      <w:proofErr w:type="spellEnd"/>
+      <w:r>
+        <w:t xml:space="preserve"> is the main software residing in NAO’s memory unit, and controls all of the robot’s motors, sensors, and functionalities. According to Aldebaran’s documentation, “it answers to common robotics needs including: parallelism, resources, synchronization, [and] events</w:t>
       </w:r>
       <w:r>
         <w:rPr>
@@ -25202,8 +26180,53 @@
       <w:pPr>
         <w:jc w:val="both"/>
       </w:pPr>
-      <w:r>
-        <w:t>NAOqi offers a fully fleshed-out API for both C++ and Python, giving users access and manipulation of the full range of NAO’s capabilities. There is a vast library of classes and their respective functions that can be called and expanded upon to create your own modules. A few examples of these classes are “ALTextToSpeech”, “ALMotion”, and “ALLeds”, which each offer a variety of functions related to the class (e.g., ALMotion has a “moveTo” function that enables the NAO to walk). The “boxes” discussed in Section 3.1 rely on these API classes and functions to easily create modules for NAO.</w:t>
+      <w:proofErr w:type="spellStart"/>
+      <w:r>
+        <w:t>NAOqi</w:t>
+      </w:r>
+      <w:proofErr w:type="spellEnd"/>
+      <w:r>
+        <w:t xml:space="preserve"> offers a fully fleshed-out API for both C++ and Python, giving users access and manipulation of the full range of NAO’s capabilities. There is a vast library of classes and their respective functions that can be called and expanded upon to create your own modules. A few examples of these classes are “</w:t>
+      </w:r>
+      <w:proofErr w:type="spellStart"/>
+      <w:r>
+        <w:t>ALTextToSpeech</w:t>
+      </w:r>
+      <w:proofErr w:type="spellEnd"/>
+      <w:r>
+        <w:t>”, “</w:t>
+      </w:r>
+      <w:proofErr w:type="spellStart"/>
+      <w:r>
+        <w:t>ALMotion</w:t>
+      </w:r>
+      <w:proofErr w:type="spellEnd"/>
+      <w:r>
+        <w:t>”, and “</w:t>
+      </w:r>
+      <w:proofErr w:type="spellStart"/>
+      <w:r>
+        <w:t>ALLeds</w:t>
+      </w:r>
+      <w:proofErr w:type="spellEnd"/>
+      <w:r>
+        <w:t xml:space="preserve">”, which each offer a variety of functions related to the class (e.g., </w:t>
+      </w:r>
+      <w:proofErr w:type="spellStart"/>
+      <w:r>
+        <w:t>ALMotion</w:t>
+      </w:r>
+      <w:proofErr w:type="spellEnd"/>
+      <w:r>
+        <w:t xml:space="preserve"> has a “</w:t>
+      </w:r>
+      <w:proofErr w:type="spellStart"/>
+      <w:r>
+        <w:t>moveTo</w:t>
+      </w:r>
+      <w:proofErr w:type="spellEnd"/>
+      <w:r>
+        <w:t>” function that enables the NAO to walk). The “boxes” discussed in Section 3.1 rely on these API classes and functions to easily create modules for NAO.</w:t>
       </w:r>
     </w:p>
     <w:p>
@@ -25327,8 +26350,13 @@
         <w:fldChar w:fldCharType="end"/>
       </w:r>
       <w:r>
-        <w:t xml:space="preserve"> - First Opening Choregraphe</w:t>
-      </w:r>
+        <w:t xml:space="preserve"> - First Opening </w:t>
+      </w:r>
+      <w:proofErr w:type="spellStart"/>
+      <w:r>
+        <w:t>Choregraphe</w:t>
+      </w:r>
+      <w:proofErr w:type="spellEnd"/>
     </w:p>
     <w:p>
       <w:pPr>
@@ -25336,7 +26364,23 @@
         <w:jc w:val="both"/>
       </w:pPr>
       <w:r>
-        <w:t xml:space="preserve">When first opening Choregraphe a window will pop up saying “Welcome aboard!” It will have a documentation section with a quick “Hello World” tutorial, and links to recent projects if there are any. To begin, either click “New project…” or exit out of the window, which will create a new project anyway. Start by navigating to the “File” menu in the top left corner of Choregraphe, and selecting “Project Properties”. </w:t>
+        <w:t xml:space="preserve">When first opening </w:t>
+      </w:r>
+      <w:proofErr w:type="spellStart"/>
+      <w:r>
+        <w:t>Choregraphe</w:t>
+      </w:r>
+      <w:proofErr w:type="spellEnd"/>
+      <w:r>
+        <w:t xml:space="preserve"> a window will pop up saying “Welcome aboard!” It will have a documentation section with a quick “Hello World” tutorial, and links to recent projects if there are any. To begin, either click “New project…” or exit out of the window, which will create a new project anyway. Start by navigating to the “File” menu in the top left corner of </w:t>
+      </w:r>
+      <w:proofErr w:type="spellStart"/>
+      <w:r>
+        <w:t>Choregraphe</w:t>
+      </w:r>
+      <w:proofErr w:type="spellEnd"/>
+      <w:r>
+        <w:t xml:space="preserve">, and selecting “Project Properties”. </w:t>
       </w:r>
     </w:p>
     <w:p>
@@ -25583,7 +26627,15 @@
         <w:t>Name:</w:t>
       </w:r>
       <w:r>
-        <w:t xml:space="preserve"> Make sure your module’s name is self-documenting (i.e., The name should be relevant to what the module does). A good example for a simple “Hello World” module would be “hello”, and a bad example would be “module 1”, or “myModule”.</w:t>
+        <w:t xml:space="preserve"> Make sure your module’s name is self-documenting (i.e., The name should be relevant to what the module does). A good example for a simple “Hello World” module would be “hello”, and a bad example would be “module 1”, or “</w:t>
+      </w:r>
+      <w:proofErr w:type="spellStart"/>
+      <w:r>
+        <w:t>myModule</w:t>
+      </w:r>
+      <w:proofErr w:type="spellEnd"/>
+      <w:r>
+        <w:t>”.</w:t>
       </w:r>
     </w:p>
     <w:p>
@@ -25685,7 +26737,15 @@
         <w:t xml:space="preserve"> </w:t>
       </w:r>
       <w:r>
-        <w:t>Loading responses are intended to be what the NAO unit will say after being told a trigger phrase, before the module is actually performed. However, in AriGato’s experience, these loading responses do not actually work, and the robot only ever uses the default phrases of “Okay” and “Let’s go!”.</w:t>
+        <w:t xml:space="preserve">Loading responses are intended to be what the NAO unit will say after being told a trigger phrase, before the module is actually performed. However, in </w:t>
+      </w:r>
+      <w:proofErr w:type="spellStart"/>
+      <w:r>
+        <w:t>AriGato’s</w:t>
+      </w:r>
+      <w:proofErr w:type="spellEnd"/>
+      <w:r>
+        <w:t xml:space="preserve"> experience, these loading responses do not actually work, and the robot only ever uses the default phrases of “Okay” and “Let’s go!”.</w:t>
       </w:r>
     </w:p>
     <w:p>
@@ -25704,7 +26764,15 @@
         <w:t xml:space="preserve">Permissions: </w:t>
       </w:r>
       <w:r>
-        <w:t>Permissions gives NAO the ability to perform a module while in the process of sitting down, standing up, or sitting in the charging station. The charging station is for NAO models that are not currently in the possession of CWU, thus being not relevant to the AriGato project or this documentation.</w:t>
+        <w:t xml:space="preserve">Permissions gives NAO the ability to perform a module while in the process of sitting down, standing up, or sitting in the charging station. The charging station is for NAO models that are not currently in the possession of CWU, thus being not relevant to the </w:t>
+      </w:r>
+      <w:proofErr w:type="spellStart"/>
+      <w:r>
+        <w:t>AriGato</w:t>
+      </w:r>
+      <w:proofErr w:type="spellEnd"/>
+      <w:r>
+        <w:t xml:space="preserve"> project or this documentation.</w:t>
       </w:r>
     </w:p>
     <w:p>
@@ -25723,7 +26791,15 @@
         <w:t xml:space="preserve">Launch trigger condition: </w:t>
       </w:r>
       <w:r>
-        <w:t xml:space="preserve">Launch trigger conditions gives NAO the ability to perform the module autonomously (i.e., without an user prompting, according to the conditions described). </w:t>
+        <w:t xml:space="preserve">Launch trigger conditions gives NAO the ability to perform the module autonomously (i.e., without </w:t>
+      </w:r>
+      <w:proofErr w:type="gramStart"/>
+      <w:r>
+        <w:t>an</w:t>
+      </w:r>
+      <w:proofErr w:type="gramEnd"/>
+      <w:r>
+        <w:t xml:space="preserve"> user prompting, according to the conditions described). </w:t>
       </w:r>
       <w:r>
         <w:rPr>
@@ -25747,7 +26823,15 @@
         <w:jc w:val="both"/>
       </w:pPr>
       <w:r>
-        <w:t xml:space="preserve">Now that you have set all of the relevant project properties, navigate back to the main screen (known as the “workbench”) of Choregraphe. </w:t>
+        <w:t xml:space="preserve">Now that you have set all of the relevant project properties, navigate back to the main screen (known as the “workbench”) of </w:t>
+      </w:r>
+      <w:proofErr w:type="spellStart"/>
+      <w:r>
+        <w:t>Choregraphe</w:t>
+      </w:r>
+      <w:proofErr w:type="spellEnd"/>
+      <w:r>
+        <w:t xml:space="preserve">. </w:t>
       </w:r>
       <w:r>
         <w:rPr>
@@ -25756,7 +26840,15 @@
         <w:t xml:space="preserve">Note: </w:t>
       </w:r>
       <w:r>
-        <w:t>For this tutorial we will be showing you have to create custom boxes using Python code, but will also make short mention of how to find and use the pre-built functions that are packaged with Choregraphe.</w:t>
+        <w:t xml:space="preserve">For this tutorial we will be showing you have to create custom boxes using Python code, but will also make short mention of how to find and use the pre-built functions that are packaged with </w:t>
+      </w:r>
+      <w:proofErr w:type="spellStart"/>
+      <w:r>
+        <w:t>Choregraphe</w:t>
+      </w:r>
+      <w:proofErr w:type="spellEnd"/>
+      <w:r>
+        <w:t>.</w:t>
       </w:r>
     </w:p>
     <w:p>
@@ -26114,7 +27206,23 @@
         <w:t>Name:</w:t>
       </w:r>
       <w:r>
-        <w:t xml:space="preserve"> Your box’s name should follow suit with the module and application names you’ve previously set, in other words, it should be self-documenting and accurate to what the box will be doing. Think of this like a function name while programming. As previously stated, a good box name for a simple Hello World code would be something like “TextToSpeechBox”, or “SayHelloBox”. </w:t>
+        <w:t xml:space="preserve"> Your box’s name should follow suit with the module and application names you’ve previously set, in other words, it should be self-documenting and accurate to what the box will be doing. Think of this like a function name while programming. As previously stated, a good box name for a simple Hello World code would be something like “</w:t>
+      </w:r>
+      <w:proofErr w:type="spellStart"/>
+      <w:r>
+        <w:t>TextToSpeechBox</w:t>
+      </w:r>
+      <w:proofErr w:type="spellEnd"/>
+      <w:r>
+        <w:t>”, or “</w:t>
+      </w:r>
+      <w:proofErr w:type="spellStart"/>
+      <w:r>
+        <w:t>SayHelloBox</w:t>
+      </w:r>
+      <w:proofErr w:type="spellEnd"/>
+      <w:r>
+        <w:t xml:space="preserve">”. </w:t>
       </w:r>
     </w:p>
     <w:p>
@@ -26258,14 +27366,32 @@
       <w:r>
         <w:t xml:space="preserve">To add the script into the module, double click your python box, and a python script window will open, as shown in figure 4. Your code will be written in the </w:t>
       </w:r>
+      <w:proofErr w:type="spellStart"/>
       <w:r>
         <w:rPr>
           <w:i/>
         </w:rPr>
         <w:t>onInput_onStart</w:t>
       </w:r>
-      <w:r>
-        <w:t xml:space="preserve"> function. Delete the “pass” from this function, and uncomment the “on_Stopped()”</w:t>
+      <w:proofErr w:type="spellEnd"/>
+      <w:r>
+        <w:t xml:space="preserve"> function. Delete the “pass” from this function, and uncomment the “</w:t>
+      </w:r>
+      <w:proofErr w:type="spellStart"/>
+      <w:r>
+        <w:t>on_</w:t>
+      </w:r>
+      <w:proofErr w:type="gramStart"/>
+      <w:r>
+        <w:t>Stopped</w:t>
+      </w:r>
+      <w:proofErr w:type="spellEnd"/>
+      <w:r>
+        <w:t>(</w:t>
+      </w:r>
+      <w:proofErr w:type="gramEnd"/>
+      <w:r>
+        <w:t>)”</w:t>
       </w:r>
     </w:p>
     <w:p>
@@ -26620,16 +27746,52 @@
         </w:rPr>
         <w:t>“</w:t>
       </w:r>
+      <w:proofErr w:type="spellStart"/>
       <w:r>
         <w:rPr>
           <w:rFonts w:cstheme="minorHAnsi"/>
         </w:rPr>
-        <w:t>tts = ALProxy("ALTextToSpeech")</w:t>
-      </w:r>
+        <w:t>tts</w:t>
+      </w:r>
+      <w:proofErr w:type="spellEnd"/>
       <w:r>
         <w:rPr>
           <w:rFonts w:cstheme="minorHAnsi"/>
         </w:rPr>
+        <w:t xml:space="preserve"> = </w:t>
+      </w:r>
+      <w:proofErr w:type="spellStart"/>
+      <w:r>
+        <w:rPr>
+          <w:rFonts w:cstheme="minorHAnsi"/>
+        </w:rPr>
+        <w:t>ALProxy</w:t>
+      </w:r>
+      <w:proofErr w:type="spellEnd"/>
+      <w:r>
+        <w:rPr>
+          <w:rFonts w:cstheme="minorHAnsi"/>
+        </w:rPr>
+        <w:t>("</w:t>
+      </w:r>
+      <w:proofErr w:type="spellStart"/>
+      <w:r>
+        <w:rPr>
+          <w:rFonts w:cstheme="minorHAnsi"/>
+        </w:rPr>
+        <w:t>ALTextToSpeech</w:t>
+      </w:r>
+      <w:proofErr w:type="spellEnd"/>
+      <w:r>
+        <w:rPr>
+          <w:rFonts w:cstheme="minorHAnsi"/>
+        </w:rPr>
+        <w:t>")</w:t>
+      </w:r>
+      <w:r>
+        <w:rPr>
+          <w:rFonts w:cstheme="minorHAnsi"/>
+        </w:rPr>
         <w:t>”</w:t>
       </w:r>
       <w:r>
@@ -26656,12 +27818,14 @@
         </w:rPr>
         <w:t xml:space="preserve"> “</w:t>
       </w:r>
+      <w:proofErr w:type="spellStart"/>
       <w:r>
         <w:rPr>
           <w:rFonts w:cstheme="minorHAnsi"/>
         </w:rPr>
         <w:t>ALProxy</w:t>
       </w:r>
+      <w:proofErr w:type="spellEnd"/>
       <w:r>
         <w:rPr>
           <w:rFonts w:cstheme="minorHAnsi"/>
@@ -26679,12 +27843,40 @@
           <w:rFonts w:cstheme="minorHAnsi"/>
         </w:rPr>
         <w:lastRenderedPageBreak/>
-        <w:t>describing what the proxy is for. “ALTextToSpeech” for instance, converts text to speech, and “ALMotion” has functions that gives you the ability to control N</w:t>
-      </w:r>
+        <w:t>describing what the proxy is for. “</w:t>
+      </w:r>
+      <w:proofErr w:type="spellStart"/>
       <w:r>
         <w:rPr>
           <w:rFonts w:cstheme="minorHAnsi"/>
         </w:rPr>
+        <w:t>ALTextToSpeech</w:t>
+      </w:r>
+      <w:proofErr w:type="spellEnd"/>
+      <w:r>
+        <w:rPr>
+          <w:rFonts w:cstheme="minorHAnsi"/>
+        </w:rPr>
+        <w:t>” for instance, converts text to speech, and “</w:t>
+      </w:r>
+      <w:proofErr w:type="spellStart"/>
+      <w:r>
+        <w:rPr>
+          <w:rFonts w:cstheme="minorHAnsi"/>
+        </w:rPr>
+        <w:t>ALMotion</w:t>
+      </w:r>
+      <w:proofErr w:type="spellEnd"/>
+      <w:r>
+        <w:rPr>
+          <w:rFonts w:cstheme="minorHAnsi"/>
+        </w:rPr>
+        <w:t>” has functions that gives you the ability to control N</w:t>
+      </w:r>
+      <w:r>
+        <w:rPr>
+          <w:rFonts w:cstheme="minorHAnsi"/>
+        </w:rPr>
         <w:t>AO</w:t>
       </w:r>
       <w:r>
@@ -26725,11 +27917,27 @@
         </w:rPr>
         <w:t>“</w:t>
       </w:r>
+      <w:proofErr w:type="spellStart"/>
+      <w:proofErr w:type="gramStart"/>
       <w:r>
         <w:rPr>
           <w:rFonts w:cstheme="minorHAnsi"/>
         </w:rPr>
-        <w:t>tts.say(“Hello World!”)</w:t>
+        <w:t>tts.say</w:t>
+      </w:r>
+      <w:proofErr w:type="spellEnd"/>
+      <w:r>
+        <w:rPr>
+          <w:rFonts w:cstheme="minorHAnsi"/>
+        </w:rPr>
+        <w:t>(</w:t>
+      </w:r>
+      <w:proofErr w:type="gramEnd"/>
+      <w:r>
+        <w:rPr>
+          <w:rFonts w:cstheme="minorHAnsi"/>
+        </w:rPr>
+        <w:t>“Hello World!”)</w:t>
       </w:r>
       <w:r>
         <w:rPr>
@@ -27017,8 +28225,13 @@
         <w:t>button in the upper left corner</w:t>
       </w:r>
       <w:r>
-        <w:t xml:space="preserve"> of Choregraphe</w:t>
-      </w:r>
+        <w:t xml:space="preserve"> of </w:t>
+      </w:r>
+      <w:proofErr w:type="spellStart"/>
+      <w:r>
+        <w:t>Choregraphe</w:t>
+      </w:r>
+      <w:proofErr w:type="spellEnd"/>
       <w:r>
         <w:t>, which will bring up a list of connections. Click your NAO robot, and then click the select button. You may have to wait for a moment while NAO connects to your computer.</w:t>
       </w:r>
@@ -27115,7 +28328,7 @@
               </wp:anchor>
             </w:drawing>
           </mc:Choice>
-          <mc:Fallback xmlns:w16cid="http://schemas.microsoft.com/office/word/2016/wordml/cid" xmlns:am3d="http://schemas.microsoft.com/office/drawing/2017/model3d" xmlns:aink="http://schemas.microsoft.com/office/drawing/2016/ink" xmlns:cx8="http://schemas.microsoft.com/office/drawing/2016/5/14/chartex" xmlns:cx7="http://schemas.microsoft.com/office/drawing/2016/5/13/chartex" xmlns:cx6="http://schemas.microsoft.com/office/drawing/2016/5/12/chartex" xmlns:cx5="http://schemas.microsoft.com/office/drawing/2016/5/11/chartex" xmlns:cx4="http://schemas.microsoft.com/office/drawing/2016/5/10/chartex" xmlns:cx3="http://schemas.microsoft.com/office/drawing/2016/5/9/chartex" xmlns:cx2="http://schemas.microsoft.com/office/drawing/2015/10/21/chartex">
+          <mc:Fallback>
             <w:pict>
               <v:shapetype w14:anchorId="6E3D258E" id="_x0000_t13" coordsize="21600,21600" o:spt="13" adj="16200,5400" path="m@0,l@0@1,0@1,0@2@0@2@0,21600,21600,10800xe">
                 <v:stroke joinstyle="miter"/>
@@ -27416,7 +28629,29 @@
           <w:lang w:eastAsia="en-US"/>
           <w14:ligatures w14:val="none"/>
         </w:rPr>
-        <w:t>Is Choregraphe available on all Operating Systems</w:t>
+        <w:t xml:space="preserve">Is </w:t>
+      </w:r>
+      <w:proofErr w:type="spellStart"/>
+      <w:r>
+        <w:rPr>
+          <w:rFonts w:ascii="Arial" w:eastAsia="Times New Roman" w:hAnsi="Arial" w:cs="Arial"/>
+          <w:color w:val="000000"/>
+          <w:kern w:val="0"/>
+          <w:lang w:eastAsia="en-US"/>
+          <w14:ligatures w14:val="none"/>
+        </w:rPr>
+        <w:t>Choregraphe</w:t>
+      </w:r>
+      <w:proofErr w:type="spellEnd"/>
+      <w:r>
+        <w:rPr>
+          <w:rFonts w:ascii="Arial" w:eastAsia="Times New Roman" w:hAnsi="Arial" w:cs="Arial"/>
+          <w:color w:val="000000"/>
+          <w:kern w:val="0"/>
+          <w:lang w:eastAsia="en-US"/>
+          <w14:ligatures w14:val="none"/>
+        </w:rPr>
+        <w:t xml:space="preserve"> available on all Operating Systems</w:t>
       </w:r>
       <w:r>
         <w:rPr>
@@ -27447,15 +28682,27 @@
           <w14:ligatures w14:val="none"/>
         </w:rPr>
       </w:pPr>
-      <w:r>
-        <w:rPr>
-          <w:rFonts w:ascii="Arial" w:eastAsia="Times New Roman" w:hAnsi="Arial" w:cs="Arial"/>
-          <w:color w:val="000000"/>
-          <w:kern w:val="0"/>
-          <w:lang w:eastAsia="en-US"/>
-          <w14:ligatures w14:val="none"/>
-        </w:rPr>
-        <w:t>Choregraphe is available with full support on Windows and MacOS, as well as limited support on Linux.</w:t>
+      <w:proofErr w:type="spellStart"/>
+      <w:r>
+        <w:rPr>
+          <w:rFonts w:ascii="Arial" w:eastAsia="Times New Roman" w:hAnsi="Arial" w:cs="Arial"/>
+          <w:color w:val="000000"/>
+          <w:kern w:val="0"/>
+          <w:lang w:eastAsia="en-US"/>
+          <w14:ligatures w14:val="none"/>
+        </w:rPr>
+        <w:t>Choregraphe</w:t>
+      </w:r>
+      <w:proofErr w:type="spellEnd"/>
+      <w:r>
+        <w:rPr>
+          <w:rFonts w:ascii="Arial" w:eastAsia="Times New Roman" w:hAnsi="Arial" w:cs="Arial"/>
+          <w:color w:val="000000"/>
+          <w:kern w:val="0"/>
+          <w:lang w:eastAsia="en-US"/>
+          <w14:ligatures w14:val="none"/>
+        </w:rPr>
+        <w:t xml:space="preserve"> is available with full support on Windows and MacOS, as well as limited support on Linux.</w:t>
       </w:r>
     </w:p>
     <w:p>
@@ -27510,8 +28757,20 @@
           <w14:ligatures w14:val="none"/>
         </w:rPr>
         <w:lastRenderedPageBreak/>
-        <w:t>Which programming languages can I use with Choregraphe</w:t>
-      </w:r>
+        <w:t xml:space="preserve">Which programming languages can I use with </w:t>
+      </w:r>
+      <w:proofErr w:type="spellStart"/>
+      <w:r>
+        <w:rPr>
+          <w:rFonts w:ascii="Arial" w:eastAsia="Times New Roman" w:hAnsi="Arial" w:cs="Arial"/>
+          <w:color w:val="000000"/>
+          <w:kern w:val="0"/>
+          <w:lang w:eastAsia="en-US"/>
+          <w14:ligatures w14:val="none"/>
+        </w:rPr>
+        <w:t>Choregraphe</w:t>
+      </w:r>
+      <w:proofErr w:type="spellEnd"/>
       <w:r>
         <w:rPr>
           <w:rFonts w:ascii="Arial" w:eastAsia="Times New Roman" w:hAnsi="Arial" w:cs="Arial"/>
@@ -27549,7 +28808,51 @@
           <w:lang w:eastAsia="en-US"/>
           <w14:ligatures w14:val="none"/>
         </w:rPr>
-        <w:t>The NAOqi API has full support with Python and C++, so AriGato recommends using either of these languages. There are limited support options with other languages, such as Java.</w:t>
+        <w:t xml:space="preserve">The </w:t>
+      </w:r>
+      <w:proofErr w:type="spellStart"/>
+      <w:r>
+        <w:rPr>
+          <w:rFonts w:ascii="Arial" w:eastAsia="Times New Roman" w:hAnsi="Arial" w:cs="Arial"/>
+          <w:color w:val="000000"/>
+          <w:kern w:val="0"/>
+          <w:lang w:eastAsia="en-US"/>
+          <w14:ligatures w14:val="none"/>
+        </w:rPr>
+        <w:t>NAOqi</w:t>
+      </w:r>
+      <w:proofErr w:type="spellEnd"/>
+      <w:r>
+        <w:rPr>
+          <w:rFonts w:ascii="Arial" w:eastAsia="Times New Roman" w:hAnsi="Arial" w:cs="Arial"/>
+          <w:color w:val="000000"/>
+          <w:kern w:val="0"/>
+          <w:lang w:eastAsia="en-US"/>
+          <w14:ligatures w14:val="none"/>
+        </w:rPr>
+        <w:t xml:space="preserve"> API has full support with Python and C++, so </w:t>
+      </w:r>
+      <w:proofErr w:type="spellStart"/>
+      <w:r>
+        <w:rPr>
+          <w:rFonts w:ascii="Arial" w:eastAsia="Times New Roman" w:hAnsi="Arial" w:cs="Arial"/>
+          <w:color w:val="000000"/>
+          <w:kern w:val="0"/>
+          <w:lang w:eastAsia="en-US"/>
+          <w14:ligatures w14:val="none"/>
+        </w:rPr>
+        <w:t>AriGato</w:t>
+      </w:r>
+      <w:proofErr w:type="spellEnd"/>
+      <w:r>
+        <w:rPr>
+          <w:rFonts w:ascii="Arial" w:eastAsia="Times New Roman" w:hAnsi="Arial" w:cs="Arial"/>
+          <w:color w:val="000000"/>
+          <w:kern w:val="0"/>
+          <w:lang w:eastAsia="en-US"/>
+          <w14:ligatures w14:val="none"/>
+        </w:rPr>
+        <w:t xml:space="preserve"> recommends using either of these languages. There are limited support options with other languages, such as Java.</w:t>
       </w:r>
     </w:p>
     <w:p>
@@ -27589,7 +28892,29 @@
           <w:lang w:eastAsia="en-US"/>
           <w14:ligatures w14:val="none"/>
         </w:rPr>
-        <w:t>What is a “Box” in Choregraphe?</w:t>
+        <w:t xml:space="preserve">What is a “Box” in </w:t>
+      </w:r>
+      <w:proofErr w:type="spellStart"/>
+      <w:r>
+        <w:rPr>
+          <w:rFonts w:ascii="Arial" w:eastAsia="Times New Roman" w:hAnsi="Arial" w:cs="Arial"/>
+          <w:color w:val="000000"/>
+          <w:kern w:val="0"/>
+          <w:lang w:eastAsia="en-US"/>
+          <w14:ligatures w14:val="none"/>
+        </w:rPr>
+        <w:t>Choregraphe</w:t>
+      </w:r>
+      <w:proofErr w:type="spellEnd"/>
+      <w:r>
+        <w:rPr>
+          <w:rFonts w:ascii="Arial" w:eastAsia="Times New Roman" w:hAnsi="Arial" w:cs="Arial"/>
+          <w:color w:val="000000"/>
+          <w:kern w:val="0"/>
+          <w:lang w:eastAsia="en-US"/>
+          <w14:ligatures w14:val="none"/>
+        </w:rPr>
+        <w:t>?</w:t>
       </w:r>
     </w:p>
     <w:p>
@@ -27618,7 +28943,29 @@
           <w:lang w:eastAsia="en-US"/>
           <w14:ligatures w14:val="none"/>
         </w:rPr>
-        <w:t>Boxes house the scripts that written and used to have NAO perform actions. You can make use of pre-created boxes from Aldeberan, or make your own boxes with Python or C++. For a full tutorial, visit the “Creating Your Own Module” section of this document.</w:t>
+        <w:t xml:space="preserve">Boxes house the scripts that written and used to have NAO perform actions. You can make use of pre-created boxes from </w:t>
+      </w:r>
+      <w:proofErr w:type="spellStart"/>
+      <w:r>
+        <w:rPr>
+          <w:rFonts w:ascii="Arial" w:eastAsia="Times New Roman" w:hAnsi="Arial" w:cs="Arial"/>
+          <w:color w:val="000000"/>
+          <w:kern w:val="0"/>
+          <w:lang w:eastAsia="en-US"/>
+          <w14:ligatures w14:val="none"/>
+        </w:rPr>
+        <w:t>Aldeberan</w:t>
+      </w:r>
+      <w:proofErr w:type="spellEnd"/>
+      <w:r>
+        <w:rPr>
+          <w:rFonts w:ascii="Arial" w:eastAsia="Times New Roman" w:hAnsi="Arial" w:cs="Arial"/>
+          <w:color w:val="000000"/>
+          <w:kern w:val="0"/>
+          <w:lang w:eastAsia="en-US"/>
+          <w14:ligatures w14:val="none"/>
+        </w:rPr>
+        <w:t>, or make your own boxes with Python or C++. For a full tutorial, visit the “Creating Your Own Module” section of this document.</w:t>
       </w:r>
     </w:p>
     <w:p>
@@ -28057,7 +29404,51 @@
           <w:lang w:eastAsia="en-US"/>
           <w14:ligatures w14:val="none"/>
         </w:rPr>
-        <w:t xml:space="preserve">is a problem that AriGato faced quite frequently while developing modules for their NAO. There does not seem to be an exact cause for this problem, as it happens randomly when NAO has been used extensively. While testing, AriGato noticed that once this problem occurs once in a session, it tends to occur repeatedly in increasing amounts if NAO is not given a break. </w:t>
+        <w:t xml:space="preserve">is a problem that </w:t>
+      </w:r>
+      <w:proofErr w:type="spellStart"/>
+      <w:r>
+        <w:rPr>
+          <w:rFonts w:ascii="Arial" w:eastAsia="Times New Roman" w:hAnsi="Arial" w:cs="Arial"/>
+          <w:color w:val="000000"/>
+          <w:kern w:val="0"/>
+          <w:lang w:eastAsia="en-US"/>
+          <w14:ligatures w14:val="none"/>
+        </w:rPr>
+        <w:t>AriGato</w:t>
+      </w:r>
+      <w:proofErr w:type="spellEnd"/>
+      <w:r>
+        <w:rPr>
+          <w:rFonts w:ascii="Arial" w:eastAsia="Times New Roman" w:hAnsi="Arial" w:cs="Arial"/>
+          <w:color w:val="000000"/>
+          <w:kern w:val="0"/>
+          <w:lang w:eastAsia="en-US"/>
+          <w14:ligatures w14:val="none"/>
+        </w:rPr>
+        <w:t xml:space="preserve"> faced quite frequently while developing modules for their NAO. There does not seem to be an exact cause for this problem, as it happens randomly when NAO has been used extensively. While testing, </w:t>
+      </w:r>
+      <w:proofErr w:type="spellStart"/>
+      <w:r>
+        <w:rPr>
+          <w:rFonts w:ascii="Arial" w:eastAsia="Times New Roman" w:hAnsi="Arial" w:cs="Arial"/>
+          <w:color w:val="000000"/>
+          <w:kern w:val="0"/>
+          <w:lang w:eastAsia="en-US"/>
+          <w14:ligatures w14:val="none"/>
+        </w:rPr>
+        <w:t>AriGato</w:t>
+      </w:r>
+      <w:proofErr w:type="spellEnd"/>
+      <w:r>
+        <w:rPr>
+          <w:rFonts w:ascii="Arial" w:eastAsia="Times New Roman" w:hAnsi="Arial" w:cs="Arial"/>
+          <w:color w:val="000000"/>
+          <w:kern w:val="0"/>
+          <w:lang w:eastAsia="en-US"/>
+          <w14:ligatures w14:val="none"/>
+        </w:rPr>
+        <w:t xml:space="preserve"> noticed that once this problem occurs once in a session, it tends to occur repeatedly in increasing amounts if NAO is not given a break. </w:t>
       </w:r>
     </w:p>
     <w:p>
@@ -28097,7 +29488,51 @@
           <w:lang w:eastAsia="en-US"/>
           <w14:ligatures w14:val="none"/>
         </w:rPr>
-        <w:t>If your NAO unit seg-faults, indicated by a red light on its chest, hold down NAO’s chest button until it turns off, then press it again to turn NAO back on. AriGato recommends letting NAO “rest” for 30 minutes to an hour if this error occurs, to avoid it happening repeatedly.</w:t>
+        <w:t xml:space="preserve">If your NAO unit </w:t>
+      </w:r>
+      <w:proofErr w:type="spellStart"/>
+      <w:r>
+        <w:rPr>
+          <w:rFonts w:ascii="Arial" w:eastAsia="Times New Roman" w:hAnsi="Arial" w:cs="Arial"/>
+          <w:color w:val="000000"/>
+          <w:kern w:val="0"/>
+          <w:lang w:eastAsia="en-US"/>
+          <w14:ligatures w14:val="none"/>
+        </w:rPr>
+        <w:t>seg</w:t>
+      </w:r>
+      <w:proofErr w:type="spellEnd"/>
+      <w:r>
+        <w:rPr>
+          <w:rFonts w:ascii="Arial" w:eastAsia="Times New Roman" w:hAnsi="Arial" w:cs="Arial"/>
+          <w:color w:val="000000"/>
+          <w:kern w:val="0"/>
+          <w:lang w:eastAsia="en-US"/>
+          <w14:ligatures w14:val="none"/>
+        </w:rPr>
+        <w:t xml:space="preserve">-faults, indicated by a red light on its chest, hold down NAO’s chest button until it turns off, then press it again to turn NAO back on. </w:t>
+      </w:r>
+      <w:proofErr w:type="spellStart"/>
+      <w:r>
+        <w:rPr>
+          <w:rFonts w:ascii="Arial" w:eastAsia="Times New Roman" w:hAnsi="Arial" w:cs="Arial"/>
+          <w:color w:val="000000"/>
+          <w:kern w:val="0"/>
+          <w:lang w:eastAsia="en-US"/>
+          <w14:ligatures w14:val="none"/>
+        </w:rPr>
+        <w:t>AriGato</w:t>
+      </w:r>
+      <w:proofErr w:type="spellEnd"/>
+      <w:r>
+        <w:rPr>
+          <w:rFonts w:ascii="Arial" w:eastAsia="Times New Roman" w:hAnsi="Arial" w:cs="Arial"/>
+          <w:color w:val="000000"/>
+          <w:kern w:val="0"/>
+          <w:lang w:eastAsia="en-US"/>
+          <w14:ligatures w14:val="none"/>
+        </w:rPr>
+        <w:t xml:space="preserve"> recommends letting NAO “rest” for 30 minutes to an hour if this error occurs, to avoid it happening repeatedly.</w:t>
       </w:r>
     </w:p>
     <w:p>
@@ -28119,15 +29554,27 @@
           <w14:ligatures w14:val="none"/>
         </w:rPr>
       </w:pPr>
-      <w:r>
-        <w:rPr>
-          <w:rFonts w:ascii="Arial" w:eastAsia="Times New Roman" w:hAnsi="Arial" w:cs="Arial"/>
-          <w:color w:val="000000"/>
-          <w:kern w:val="0"/>
-          <w:lang w:eastAsia="en-US"/>
-          <w14:ligatures w14:val="none"/>
-        </w:rPr>
-        <w:t>Choregraphe Error Message “Cannot Load 3D” Upon Startup:</w:t>
+      <w:proofErr w:type="spellStart"/>
+      <w:r>
+        <w:rPr>
+          <w:rFonts w:ascii="Arial" w:eastAsia="Times New Roman" w:hAnsi="Arial" w:cs="Arial"/>
+          <w:color w:val="000000"/>
+          <w:kern w:val="0"/>
+          <w:lang w:eastAsia="en-US"/>
+          <w14:ligatures w14:val="none"/>
+        </w:rPr>
+        <w:t>Choregraphe</w:t>
+      </w:r>
+      <w:proofErr w:type="spellEnd"/>
+      <w:r>
+        <w:rPr>
+          <w:rFonts w:ascii="Arial" w:eastAsia="Times New Roman" w:hAnsi="Arial" w:cs="Arial"/>
+          <w:color w:val="000000"/>
+          <w:kern w:val="0"/>
+          <w:lang w:eastAsia="en-US"/>
+          <w14:ligatures w14:val="none"/>
+        </w:rPr>
+        <w:t xml:space="preserve"> Error Message “Cannot Load 3D” Upon Startup:</w:t>
       </w:r>
     </w:p>
     <w:p>
@@ -28156,7 +29603,29 @@
           <w:lang w:eastAsia="en-US"/>
           <w14:ligatures w14:val="none"/>
         </w:rPr>
-        <w:t xml:space="preserve">This error message occurred for all AriGato members when </w:t>
+        <w:t xml:space="preserve">This error message occurred for all </w:t>
+      </w:r>
+      <w:proofErr w:type="spellStart"/>
+      <w:r>
+        <w:rPr>
+          <w:rFonts w:ascii="Arial" w:eastAsia="Times New Roman" w:hAnsi="Arial" w:cs="Arial"/>
+          <w:color w:val="000000"/>
+          <w:kern w:val="0"/>
+          <w:lang w:eastAsia="en-US"/>
+          <w14:ligatures w14:val="none"/>
+        </w:rPr>
+        <w:t>AriGato</w:t>
+      </w:r>
+      <w:proofErr w:type="spellEnd"/>
+      <w:r>
+        <w:rPr>
+          <w:rFonts w:ascii="Arial" w:eastAsia="Times New Roman" w:hAnsi="Arial" w:cs="Arial"/>
+          <w:color w:val="000000"/>
+          <w:kern w:val="0"/>
+          <w:lang w:eastAsia="en-US"/>
+          <w14:ligatures w14:val="none"/>
+        </w:rPr>
+        <w:t xml:space="preserve"> members when </w:t>
       </w:r>
       <w:r>
         <w:rPr>
@@ -28176,8 +29645,20 @@
           <w:lang w:eastAsia="en-US"/>
           <w14:ligatures w14:val="none"/>
         </w:rPr>
-        <w:t xml:space="preserve"> Choregraphe</w:t>
-      </w:r>
+        <w:t xml:space="preserve"> </w:t>
+      </w:r>
+      <w:proofErr w:type="spellStart"/>
+      <w:r>
+        <w:rPr>
+          <w:rFonts w:ascii="Arial" w:eastAsia="Times New Roman" w:hAnsi="Arial" w:cs="Arial"/>
+          <w:color w:val="000000"/>
+          <w:kern w:val="0"/>
+          <w:lang w:eastAsia="en-US"/>
+          <w14:ligatures w14:val="none"/>
+        </w:rPr>
+        <w:t>Choregraphe</w:t>
+      </w:r>
+      <w:proofErr w:type="spellEnd"/>
       <w:r>
         <w:rPr>
           <w:rFonts w:ascii="Arial" w:eastAsia="Times New Roman" w:hAnsi="Arial" w:cs="Arial"/>
@@ -28236,7 +29717,29 @@
           <w:lang w:eastAsia="en-US"/>
           <w14:ligatures w14:val="none"/>
         </w:rPr>
-        <w:t>However, it seems that simply selecting “Ignore” on the error message that appears allows the Choregraphe software to startup completely normally, with no issues affecting the 3D NAO model within the software.</w:t>
+        <w:t xml:space="preserve">However, it seems that simply selecting “Ignore” on the error message that appears allows the </w:t>
+      </w:r>
+      <w:proofErr w:type="spellStart"/>
+      <w:r>
+        <w:rPr>
+          <w:rFonts w:ascii="Arial" w:eastAsia="Times New Roman" w:hAnsi="Arial" w:cs="Arial"/>
+          <w:color w:val="000000"/>
+          <w:kern w:val="0"/>
+          <w:lang w:eastAsia="en-US"/>
+          <w14:ligatures w14:val="none"/>
+        </w:rPr>
+        <w:t>Choregraphe</w:t>
+      </w:r>
+      <w:proofErr w:type="spellEnd"/>
+      <w:r>
+        <w:rPr>
+          <w:rFonts w:ascii="Arial" w:eastAsia="Times New Roman" w:hAnsi="Arial" w:cs="Arial"/>
+          <w:color w:val="000000"/>
+          <w:kern w:val="0"/>
+          <w:lang w:eastAsia="en-US"/>
+          <w14:ligatures w14:val="none"/>
+        </w:rPr>
+        <w:t xml:space="preserve"> software to startup completely normally, with no issues affecting the 3D NAO model within the software.</w:t>
       </w:r>
       <w:r>
         <w:rPr>
@@ -28284,6 +29787,20 @@
         <w:ind w:left="0" w:right="0"/>
         <w:jc w:val="both"/>
         <w:rPr>
+          <w:rFonts w:ascii="Arial" w:eastAsia="Times New Roman" w:hAnsi="Arial" w:cs="Arial"/>
+          <w:color w:val="000000"/>
+          <w:kern w:val="0"/>
+          <w:lang w:eastAsia="en-US"/>
+          <w14:ligatures w14:val="none"/>
+        </w:rPr>
+      </w:pPr>
+    </w:p>
+    <w:p>
+      <w:pPr>
+        <w:spacing w:after="0"/>
+        <w:ind w:left="0" w:right="0"/>
+        <w:jc w:val="both"/>
+        <w:rPr>
           <w:rFonts w:ascii="Times New Roman" w:eastAsia="Times New Roman" w:hAnsi="Times New Roman" w:cs="Times New Roman"/>
           <w:kern w:val="0"/>
           <w:sz w:val="24"/>
@@ -28300,6 +29817,7 @@
           <w:lang w:eastAsia="en-US"/>
           <w14:ligatures w14:val="none"/>
         </w:rPr>
+        <w:lastRenderedPageBreak/>
         <w:t>Facial Recognition-Based Modules Running Infinitely/Not Responding:</w:t>
       </w:r>
     </w:p>
@@ -28329,8 +29847,29 @@
           <w:lang w:eastAsia="en-US"/>
           <w14:ligatures w14:val="none"/>
         </w:rPr>
-        <w:lastRenderedPageBreak/>
-        <w:t>A commonly occurring problem discovered during testing was the NAO robot being asked to complete a module that included facial recognition (e.g. “AgeGuesser”), and then the NAO unit would stare infinitely at the user without speaking any output.</w:t>
+        <w:t>A commonly occurring problem discovered during testing was the NAO robot being asked to complete a module that included facial recognition (e.g. “</w:t>
+      </w:r>
+      <w:proofErr w:type="spellStart"/>
+      <w:r>
+        <w:rPr>
+          <w:rFonts w:ascii="Arial" w:eastAsia="Times New Roman" w:hAnsi="Arial" w:cs="Arial"/>
+          <w:color w:val="000000"/>
+          <w:kern w:val="0"/>
+          <w:lang w:eastAsia="en-US"/>
+          <w14:ligatures w14:val="none"/>
+        </w:rPr>
+        <w:t>AgeGuesser</w:t>
+      </w:r>
+      <w:proofErr w:type="spellEnd"/>
+      <w:r>
+        <w:rPr>
+          <w:rFonts w:ascii="Arial" w:eastAsia="Times New Roman" w:hAnsi="Arial" w:cs="Arial"/>
+          <w:color w:val="000000"/>
+          <w:kern w:val="0"/>
+          <w:lang w:eastAsia="en-US"/>
+          <w14:ligatures w14:val="none"/>
+        </w:rPr>
+        <w:t>”), and then the NAO unit would stare infinitely at the user without speaking any output.</w:t>
       </w:r>
     </w:p>
     <w:p>
@@ -29303,7 +30842,7 @@
               </wp:anchor>
             </w:drawing>
           </mc:Choice>
-          <mc:Fallback xmlns:w16cid="http://schemas.microsoft.com/office/word/2016/wordml/cid" xmlns:am3d="http://schemas.microsoft.com/office/drawing/2017/model3d" xmlns:aink="http://schemas.microsoft.com/office/drawing/2016/ink" xmlns:cx8="http://schemas.microsoft.com/office/drawing/2016/5/14/chartex" xmlns:cx7="http://schemas.microsoft.com/office/drawing/2016/5/13/chartex" xmlns:cx6="http://schemas.microsoft.com/office/drawing/2016/5/12/chartex" xmlns:cx5="http://schemas.microsoft.com/office/drawing/2016/5/11/chartex" xmlns:cx4="http://schemas.microsoft.com/office/drawing/2016/5/10/chartex" xmlns:cx3="http://schemas.microsoft.com/office/drawing/2016/5/9/chartex" xmlns:cx2="http://schemas.microsoft.com/office/drawing/2015/10/21/chartex">
+          <mc:Fallback>
             <w:pict>
               <v:group w14:anchorId="158CAFBB" id="Group 211" o:spid="_x0000_s1026" alt="Decorative sidebar for cover page " style="position:absolute;margin-left:21.9pt;margin-top:46.4pt;width:18pt;height:721.7pt;z-index:-251607040;mso-position-horizontal-relative:page;mso-position-vertical-relative:page" coordorigin="-5883,2067" coordsize="2288,91658" o:gfxdata="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">
                 <v:rect id="Rectangle 212" o:spid="_x0000_s1027" alt="Decorative sidebar" style="position:absolute;left:-5883;top:2067;width:2286;height:87820;visibility:visible;mso-wrap-style:square;v-text-anchor:middle" o:gfxdata="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" fillcolor="#ffe084 [1304]" stroked="f" strokeweight="1pt"/>
@@ -29440,22 +30979,111 @@
     <w:p>
       <w:pPr>
         <w:rPr>
-          <w:rFonts w:ascii="Arial" w:eastAsia="Times New Roman" w:hAnsi="Arial" w:cs="Arial"/>
-          <w:sz w:val="24"/>
-          <w:szCs w:val="24"/>
-          <w:lang w:eastAsia="en-US"/>
-        </w:rPr>
-      </w:pPr>
-    </w:p>
-    <w:p>
-      <w:pPr>
-        <w:rPr>
-          <w:rFonts w:ascii="Arial" w:eastAsia="Times New Roman" w:hAnsi="Arial" w:cs="Arial"/>
-          <w:sz w:val="24"/>
-          <w:szCs w:val="24"/>
-          <w:lang w:eastAsia="en-US"/>
-        </w:rPr>
-      </w:pPr>
+          <w:rFonts w:eastAsia="Times New Roman" w:cstheme="minorHAnsi"/>
+          <w:lang w:eastAsia="en-US"/>
+        </w:rPr>
+      </w:pPr>
+      <w:r>
+        <w:rPr>
+          <w:rFonts w:ascii="Arial" w:eastAsia="Times New Roman" w:hAnsi="Arial" w:cs="Arial"/>
+          <w:sz w:val="24"/>
+          <w:szCs w:val="24"/>
+          <w:lang w:eastAsia="en-US"/>
+        </w:rPr>
+        <w:tab/>
+      </w:r>
+    </w:p>
+    <w:p>
+      <w:pPr>
+        <w:rPr>
+          <w:rFonts w:ascii="Arial" w:eastAsia="Times New Roman" w:hAnsi="Arial" w:cs="Arial"/>
+          <w:sz w:val="24"/>
+          <w:szCs w:val="24"/>
+          <w:lang w:eastAsia="en-US"/>
+        </w:rPr>
+      </w:pPr>
+      <w:r>
+        <w:rPr>
+          <w:rFonts w:ascii="Arial" w:eastAsia="Times New Roman" w:hAnsi="Arial" w:cs="Arial"/>
+          <w:sz w:val="24"/>
+          <w:szCs w:val="24"/>
+          <w:lang w:eastAsia="en-US"/>
+        </w:rPr>
+        <w:lastRenderedPageBreak/>
+        <w:tab/>
+        <w:t xml:space="preserve">The </w:t>
+      </w:r>
+      <w:proofErr w:type="spellStart"/>
+      <w:r>
+        <w:rPr>
+          <w:rFonts w:ascii="Arial" w:eastAsia="Times New Roman" w:hAnsi="Arial" w:cs="Arial"/>
+          <w:sz w:val="24"/>
+          <w:szCs w:val="24"/>
+          <w:lang w:eastAsia="en-US"/>
+        </w:rPr>
+        <w:t>AriGato</w:t>
+      </w:r>
+      <w:proofErr w:type="spellEnd"/>
+      <w:r>
+        <w:rPr>
+          <w:rFonts w:ascii="Arial" w:eastAsia="Times New Roman" w:hAnsi="Arial" w:cs="Arial"/>
+          <w:sz w:val="24"/>
+          <w:szCs w:val="24"/>
+          <w:lang w:eastAsia="en-US"/>
+        </w:rPr>
+        <w:t xml:space="preserve"> team had a simple task at hand: implement exciting and meaningful human-to-robot interaction </w:t>
+      </w:r>
+      <w:r>
+        <w:rPr>
+          <w:rFonts w:ascii="Arial" w:eastAsia="Times New Roman" w:hAnsi="Arial" w:cs="Arial"/>
+          <w:sz w:val="24"/>
+          <w:szCs w:val="24"/>
+          <w:lang w:eastAsia="en-US"/>
+        </w:rPr>
+        <w:t xml:space="preserve">onto </w:t>
+      </w:r>
+      <w:proofErr w:type="gramStart"/>
+      <w:r>
+        <w:rPr>
+          <w:rFonts w:ascii="Arial" w:eastAsia="Times New Roman" w:hAnsi="Arial" w:cs="Arial"/>
+          <w:sz w:val="24"/>
+          <w:szCs w:val="24"/>
+          <w:lang w:eastAsia="en-US"/>
+        </w:rPr>
+        <w:t>a</w:t>
+      </w:r>
+      <w:proofErr w:type="gramEnd"/>
+      <w:r>
+        <w:rPr>
+          <w:rFonts w:ascii="Arial" w:eastAsia="Times New Roman" w:hAnsi="Arial" w:cs="Arial"/>
+          <w:sz w:val="24"/>
+          <w:szCs w:val="24"/>
+          <w:lang w:eastAsia="en-US"/>
+        </w:rPr>
+        <w:t xml:space="preserve"> Aldebaran NAO robot. This task was at its core, a blank slate – </w:t>
+      </w:r>
+      <w:proofErr w:type="spellStart"/>
+      <w:r>
+        <w:rPr>
+          <w:rFonts w:ascii="Arial" w:eastAsia="Times New Roman" w:hAnsi="Arial" w:cs="Arial"/>
+          <w:sz w:val="24"/>
+          <w:szCs w:val="24"/>
+          <w:lang w:eastAsia="en-US"/>
+        </w:rPr>
+        <w:t>AriGato</w:t>
+      </w:r>
+      <w:proofErr w:type="spellEnd"/>
+      <w:r>
+        <w:rPr>
+          <w:rFonts w:ascii="Arial" w:eastAsia="Times New Roman" w:hAnsi="Arial" w:cs="Arial"/>
+          <w:sz w:val="24"/>
+          <w:szCs w:val="24"/>
+          <w:lang w:eastAsia="en-US"/>
+        </w:rPr>
+        <w:t xml:space="preserve"> essentially had full control over what to make their senior capstone project, only being limited by the physical and computational constraints of the NAO robot, and their own imaginations. Knowing this, the members of the team ran wild with the potential possibilities of what they could make NAO do.</w:t>
+      </w:r>
+      <w:bookmarkStart w:id="48" w:name="_GoBack"/>
+      <w:bookmarkEnd w:id="48"/>
     </w:p>
     <w:p>
       <w:pPr>
@@ -30539,7 +32167,7 @@
               </wp:anchor>
             </w:drawing>
           </mc:Choice>
-          <mc:Fallback xmlns:w16cid="http://schemas.microsoft.com/office/word/2016/wordml/cid" xmlns:am3d="http://schemas.microsoft.com/office/drawing/2017/model3d" xmlns:aink="http://schemas.microsoft.com/office/drawing/2016/ink" xmlns:cx8="http://schemas.microsoft.com/office/drawing/2016/5/14/chartex" xmlns:cx7="http://schemas.microsoft.com/office/drawing/2016/5/13/chartex" xmlns:cx6="http://schemas.microsoft.com/office/drawing/2016/5/12/chartex" xmlns:cx5="http://schemas.microsoft.com/office/drawing/2016/5/11/chartex" xmlns:cx4="http://schemas.microsoft.com/office/drawing/2016/5/10/chartex" xmlns:cx3="http://schemas.microsoft.com/office/drawing/2016/5/9/chartex" xmlns:cx2="http://schemas.microsoft.com/office/drawing/2015/10/21/chartex">
+          <mc:Fallback>
             <w:pict>
               <v:group w14:anchorId="736CA221" id="Group 214" o:spid="_x0000_s1026" alt="Decorative sidebar for cover page " style="position:absolute;margin-left:18.7pt;margin-top:36.15pt;width:18pt;height:721.7pt;z-index:-251604992;mso-position-horizontal-relative:page;mso-position-vertical-relative:page" coordorigin="-5883,2067" coordsize="2288,91658" o:gfxdata="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">
                 <v:rect id="Rectangle 215" o:spid="_x0000_s1027" alt="Decorative sidebar" style="position:absolute;left:-5883;top:2067;width:2286;height:87820;visibility:visible;mso-wrap-style:square;v-text-anchor:middle" o:gfxdata="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" fillcolor="#ffe084 [1304]" stroked="f" strokeweight="1pt"/>
@@ -30700,7 +32328,6 @@
         <w:ind w:left="0"/>
       </w:pPr>
       <w:r>
-        <w:lastRenderedPageBreak/>
         <w:t>references</w:t>
       </w:r>
     </w:p>
@@ -30750,7 +32377,29 @@
           <w:lang w:eastAsia="en-US"/>
           <w14:ligatures w14:val="none"/>
         </w:rPr>
-        <w:t>[2] NAO, NAOqi, Choregraph Documentation</w:t>
+        <w:t xml:space="preserve">[2] NAO, </w:t>
+      </w:r>
+      <w:proofErr w:type="spellStart"/>
+      <w:r>
+        <w:rPr>
+          <w:rFonts w:ascii="Times New Roman" w:eastAsia="Times New Roman" w:hAnsi="Times New Roman" w:cs="Times New Roman"/>
+          <w:color w:val="000000"/>
+          <w:kern w:val="0"/>
+          <w:lang w:eastAsia="en-US"/>
+          <w14:ligatures w14:val="none"/>
+        </w:rPr>
+        <w:t>NAOqi</w:t>
+      </w:r>
+      <w:proofErr w:type="spellEnd"/>
+      <w:r>
+        <w:rPr>
+          <w:rFonts w:ascii="Times New Roman" w:eastAsia="Times New Roman" w:hAnsi="Times New Roman" w:cs="Times New Roman"/>
+          <w:color w:val="000000"/>
+          <w:kern w:val="0"/>
+          <w:lang w:eastAsia="en-US"/>
+          <w14:ligatures w14:val="none"/>
+        </w:rPr>
+        <w:t>, Choregraph Documentation</w:t>
       </w:r>
       <w:r>
         <w:rPr>
@@ -31046,7 +32695,7 @@
 </file>
 
 <file path=word/endnotes.xml><?xml version="1.0" encoding="utf-8"?>
-<w:endnotes xmlns:wpc="http://schemas.microsoft.com/office/word/2010/wordprocessingCanvas" xmlns:cx="http://schemas.microsoft.com/office/drawing/2014/chartex" xmlns:cx1="http://schemas.microsoft.com/office/drawing/2015/9/8/chartex" xmlns:mc="http://schemas.openxmlformats.org/markup-compatibility/2006" xmlns:o="urn:schemas-microsoft-com:office:office" xmlns:r="http://schemas.openxmlformats.org/officeDocument/2006/relationships" xmlns:m="http://schemas.openxmlformats.org/officeDocument/2006/math" xmlns:v="urn:schemas-microsoft-com:vml" xmlns:wp14="http://schemas.microsoft.com/office/word/2010/wordprocessingDrawing" xmlns:wp="http://schemas.openxmlformats.org/drawingml/2006/wordprocessingDrawing" xmlns:w10="urn:schemas-microsoft-com:office:word" xmlns:w="http://schemas.openxmlformats.org/wordprocessingml/2006/main" xmlns:w14="http://schemas.microsoft.com/office/word/2010/wordml" xmlns:w15="http://schemas.microsoft.com/office/word/2012/wordml" xmlns:w16se="http://schemas.microsoft.com/office/word/2015/wordml/symex" xmlns:wpg="http://schemas.microsoft.com/office/word/2010/wordprocessingGroup" xmlns:wpi="http://schemas.microsoft.com/office/word/2010/wordprocessingInk" xmlns:wne="http://schemas.microsoft.com/office/word/2006/wordml" xmlns:wps="http://schemas.microsoft.com/office/word/2010/wordprocessingShape" mc:Ignorable="w14 w15 w16se wp14">
+<w:endnotes xmlns:wpc="http://schemas.microsoft.com/office/word/2010/wordprocessingCanvas" xmlns:cx="http://schemas.microsoft.com/office/drawing/2014/chartex" xmlns:cx1="http://schemas.microsoft.com/office/drawing/2015/9/8/chartex" xmlns:cx2="http://schemas.microsoft.com/office/drawing/2015/10/21/chartex" xmlns:cx3="http://schemas.microsoft.com/office/drawing/2016/5/9/chartex" xmlns:cx4="http://schemas.microsoft.com/office/drawing/2016/5/10/chartex" xmlns:cx5="http://schemas.microsoft.com/office/drawing/2016/5/11/chartex" xmlns:cx6="http://schemas.microsoft.com/office/drawing/2016/5/12/chartex" xmlns:cx7="http://schemas.microsoft.com/office/drawing/2016/5/13/chartex" xmlns:cx8="http://schemas.microsoft.com/office/drawing/2016/5/14/chartex" xmlns:mc="http://schemas.openxmlformats.org/markup-compatibility/2006" xmlns:aink="http://schemas.microsoft.com/office/drawing/2016/ink" xmlns:am3d="http://schemas.microsoft.com/office/drawing/2017/model3d" xmlns:o="urn:schemas-microsoft-com:office:office" xmlns:r="http://schemas.openxmlformats.org/officeDocument/2006/relationships" xmlns:m="http://schemas.openxmlformats.org/officeDocument/2006/math" xmlns:v="urn:schemas-microsoft-com:vml" xmlns:wp14="http://schemas.microsoft.com/office/word/2010/wordprocessingDrawing" xmlns:wp="http://schemas.openxmlformats.org/drawingml/2006/wordprocessingDrawing" xmlns:w10="urn:schemas-microsoft-com:office:word" xmlns:w="http://schemas.openxmlformats.org/wordprocessingml/2006/main" xmlns:w14="http://schemas.microsoft.com/office/word/2010/wordml" xmlns:w15="http://schemas.microsoft.com/office/word/2012/wordml" xmlns:w16cid="http://schemas.microsoft.com/office/word/2016/wordml/cid" xmlns:w16se="http://schemas.microsoft.com/office/word/2015/wordml/symex" xmlns:wpg="http://schemas.microsoft.com/office/word/2010/wordprocessingGroup" xmlns:wpi="http://schemas.microsoft.com/office/word/2010/wordprocessingInk" xmlns:wne="http://schemas.microsoft.com/office/word/2006/wordml" xmlns:wps="http://schemas.microsoft.com/office/word/2010/wordprocessingShape" mc:Ignorable="w14 w15 w16se w16cid wp14">
   <w:endnote w:type="separator" w:id="-1">
     <w:p>
       <w:r>
@@ -31067,7 +32716,7 @@
 </file>
 
 <file path=word/footer1.xml><?xml version="1.0" encoding="utf-8"?>
-<w:ftr xmlns:wpc="http://schemas.microsoft.com/office/word/2010/wordprocessingCanvas" xmlns:cx="http://schemas.microsoft.com/office/drawing/2014/chartex" xmlns:cx1="http://schemas.microsoft.com/office/drawing/2015/9/8/chartex" xmlns:mc="http://schemas.openxmlformats.org/markup-compatibility/2006" xmlns:o="urn:schemas-microsoft-com:office:office" xmlns:r="http://schemas.openxmlformats.org/officeDocument/2006/relationships" xmlns:m="http://schemas.openxmlformats.org/officeDocument/2006/math" xmlns:v="urn:schemas-microsoft-com:vml" xmlns:wp14="http://schemas.microsoft.com/office/word/2010/wordprocessingDrawing" xmlns:wp="http://schemas.openxmlformats.org/drawingml/2006/wordprocessingDrawing" xmlns:w10="urn:schemas-microsoft-com:office:word" xmlns:w="http://schemas.openxmlformats.org/wordprocessingml/2006/main" xmlns:w14="http://schemas.microsoft.com/office/word/2010/wordml" xmlns:w15="http://schemas.microsoft.com/office/word/2012/wordml" xmlns:w16se="http://schemas.microsoft.com/office/word/2015/wordml/symex" xmlns:wpg="http://schemas.microsoft.com/office/word/2010/wordprocessingGroup" xmlns:wpi="http://schemas.microsoft.com/office/word/2010/wordprocessingInk" xmlns:wne="http://schemas.microsoft.com/office/word/2006/wordml" xmlns:wps="http://schemas.microsoft.com/office/word/2010/wordprocessingShape" mc:Ignorable="w14 w15 w16se wp14">
+<w:ftr xmlns:wpc="http://schemas.microsoft.com/office/word/2010/wordprocessingCanvas" xmlns:cx="http://schemas.microsoft.com/office/drawing/2014/chartex" xmlns:cx1="http://schemas.microsoft.com/office/drawing/2015/9/8/chartex" xmlns:cx2="http://schemas.microsoft.com/office/drawing/2015/10/21/chartex" xmlns:cx3="http://schemas.microsoft.com/office/drawing/2016/5/9/chartex" xmlns:cx4="http://schemas.microsoft.com/office/drawing/2016/5/10/chartex" xmlns:cx5="http://schemas.microsoft.com/office/drawing/2016/5/11/chartex" xmlns:cx6="http://schemas.microsoft.com/office/drawing/2016/5/12/chartex" xmlns:cx7="http://schemas.microsoft.com/office/drawing/2016/5/13/chartex" xmlns:cx8="http://schemas.microsoft.com/office/drawing/2016/5/14/chartex" xmlns:mc="http://schemas.openxmlformats.org/markup-compatibility/2006" xmlns:aink="http://schemas.microsoft.com/office/drawing/2016/ink" xmlns:am3d="http://schemas.microsoft.com/office/drawing/2017/model3d" xmlns:o="urn:schemas-microsoft-com:office:office" xmlns:r="http://schemas.openxmlformats.org/officeDocument/2006/relationships" xmlns:m="http://schemas.openxmlformats.org/officeDocument/2006/math" xmlns:v="urn:schemas-microsoft-com:vml" xmlns:wp14="http://schemas.microsoft.com/office/word/2010/wordprocessingDrawing" xmlns:wp="http://schemas.openxmlformats.org/drawingml/2006/wordprocessingDrawing" xmlns:w10="urn:schemas-microsoft-com:office:word" xmlns:w="http://schemas.openxmlformats.org/wordprocessingml/2006/main" xmlns:w14="http://schemas.microsoft.com/office/word/2010/wordml" xmlns:w15="http://schemas.microsoft.com/office/word/2012/wordml" xmlns:w16cid="http://schemas.microsoft.com/office/word/2016/wordml/cid" xmlns:w16se="http://schemas.microsoft.com/office/word/2015/wordml/symex" xmlns:wpg="http://schemas.microsoft.com/office/word/2010/wordprocessingGroup" xmlns:wpi="http://schemas.microsoft.com/office/word/2010/wordprocessingInk" xmlns:wne="http://schemas.microsoft.com/office/word/2006/wordml" xmlns:wps="http://schemas.microsoft.com/office/word/2010/wordprocessingShape" mc:Ignorable="w14 w15 w16se w16cid wp14">
   <w:sdt>
     <w:sdtPr>
       <w:id w:val="-443921146"/>
@@ -31120,7 +32769,7 @@
 </file>
 
 <file path=word/footnotes.xml><?xml version="1.0" encoding="utf-8"?>
-<w:footnotes xmlns:wpc="http://schemas.microsoft.com/office/word/2010/wordprocessingCanvas" xmlns:cx="http://schemas.microsoft.com/office/drawing/2014/chartex" xmlns:cx1="http://schemas.microsoft.com/office/drawing/2015/9/8/chartex" xmlns:mc="http://schemas.openxmlformats.org/markup-compatibility/2006" xmlns:o="urn:schemas-microsoft-com:office:office" xmlns:r="http://schemas.openxmlformats.org/officeDocument/2006/relationships" xmlns:m="http://schemas.openxmlformats.org/officeDocument/2006/math" xmlns:v="urn:schemas-microsoft-com:vml" xmlns:wp14="http://schemas.microsoft.com/office/word/2010/wordprocessingDrawing" xmlns:wp="http://schemas.openxmlformats.org/drawingml/2006/wordprocessingDrawing" xmlns:w10="urn:schemas-microsoft-com:office:word" xmlns:w="http://schemas.openxmlformats.org/wordprocessingml/2006/main" xmlns:w14="http://schemas.microsoft.com/office/word/2010/wordml" xmlns:w15="http://schemas.microsoft.com/office/word/2012/wordml" xmlns:w16se="http://schemas.microsoft.com/office/word/2015/wordml/symex" xmlns:wpg="http://schemas.microsoft.com/office/word/2010/wordprocessingGroup" xmlns:wpi="http://schemas.microsoft.com/office/word/2010/wordprocessingInk" xmlns:wne="http://schemas.microsoft.com/office/word/2006/wordml" xmlns:wps="http://schemas.microsoft.com/office/word/2010/wordprocessingShape" mc:Ignorable="w14 w15 w16se wp14">
+<w:footnotes xmlns:wpc="http://schemas.microsoft.com/office/word/2010/wordprocessingCanvas" xmlns:cx="http://schemas.microsoft.com/office/drawing/2014/chartex" xmlns:cx1="http://schemas.microsoft.com/office/drawing/2015/9/8/chartex" xmlns:cx2="http://schemas.microsoft.com/office/drawing/2015/10/21/chartex" xmlns:cx3="http://schemas.microsoft.com/office/drawing/2016/5/9/chartex" xmlns:cx4="http://schemas.microsoft.com/office/drawing/2016/5/10/chartex" xmlns:cx5="http://schemas.microsoft.com/office/drawing/2016/5/11/chartex" xmlns:cx6="http://schemas.microsoft.com/office/drawing/2016/5/12/chartex" xmlns:cx7="http://schemas.microsoft.com/office/drawing/2016/5/13/chartex" xmlns:cx8="http://schemas.microsoft.com/office/drawing/2016/5/14/chartex" xmlns:mc="http://schemas.openxmlformats.org/markup-compatibility/2006" xmlns:aink="http://schemas.microsoft.com/office/drawing/2016/ink" xmlns:am3d="http://schemas.microsoft.com/office/drawing/2017/model3d" xmlns:o="urn:schemas-microsoft-com:office:office" xmlns:r="http://schemas.openxmlformats.org/officeDocument/2006/relationships" xmlns:m="http://schemas.openxmlformats.org/officeDocument/2006/math" xmlns:v="urn:schemas-microsoft-com:vml" xmlns:wp14="http://schemas.microsoft.com/office/word/2010/wordprocessingDrawing" xmlns:wp="http://schemas.openxmlformats.org/drawingml/2006/wordprocessingDrawing" xmlns:w10="urn:schemas-microsoft-com:office:word" xmlns:w="http://schemas.openxmlformats.org/wordprocessingml/2006/main" xmlns:w14="http://schemas.microsoft.com/office/word/2010/wordml" xmlns:w15="http://schemas.microsoft.com/office/word/2012/wordml" xmlns:w16cid="http://schemas.microsoft.com/office/word/2016/wordml/cid" xmlns:w16se="http://schemas.microsoft.com/office/word/2015/wordml/symex" xmlns:wpg="http://schemas.microsoft.com/office/word/2010/wordprocessingGroup" xmlns:wpi="http://schemas.microsoft.com/office/word/2010/wordprocessingInk" xmlns:wne="http://schemas.microsoft.com/office/word/2006/wordml" xmlns:wps="http://schemas.microsoft.com/office/word/2010/wordprocessingShape" mc:Ignorable="w14 w15 w16se w16cid wp14">
   <w:footnote w:type="separator" w:id="-1">
     <w:p>
       <w:r>
@@ -31187,7 +32836,7 @@
 </file>
 
 <file path=word/header1.xml><?xml version="1.0" encoding="utf-8"?>
-<w:hdr xmlns:wpc="http://schemas.microsoft.com/office/word/2010/wordprocessingCanvas" xmlns:cx="http://schemas.microsoft.com/office/drawing/2014/chartex" xmlns:cx1="http://schemas.microsoft.com/office/drawing/2015/9/8/chartex" xmlns:mc="http://schemas.openxmlformats.org/markup-compatibility/2006" xmlns:o="urn:schemas-microsoft-com:office:office" xmlns:r="http://schemas.openxmlformats.org/officeDocument/2006/relationships" xmlns:m="http://schemas.openxmlformats.org/officeDocument/2006/math" xmlns:v="urn:schemas-microsoft-com:vml" xmlns:wp14="http://schemas.microsoft.com/office/word/2010/wordprocessingDrawing" xmlns:wp="http://schemas.openxmlformats.org/drawingml/2006/wordprocessingDrawing" xmlns:w10="urn:schemas-microsoft-com:office:word" xmlns:w="http://schemas.openxmlformats.org/wordprocessingml/2006/main" xmlns:w14="http://schemas.microsoft.com/office/word/2010/wordml" xmlns:w15="http://schemas.microsoft.com/office/word/2012/wordml" xmlns:w16se="http://schemas.microsoft.com/office/word/2015/wordml/symex" xmlns:wpg="http://schemas.microsoft.com/office/word/2010/wordprocessingGroup" xmlns:wpi="http://schemas.microsoft.com/office/word/2010/wordprocessingInk" xmlns:wne="http://schemas.microsoft.com/office/word/2006/wordml" xmlns:wps="http://schemas.microsoft.com/office/word/2010/wordprocessingShape" mc:Ignorable="w14 w15 w16se wp14">
+<w:hdr xmlns:wpc="http://schemas.microsoft.com/office/word/2010/wordprocessingCanvas" xmlns:cx="http://schemas.microsoft.com/office/drawing/2014/chartex" xmlns:cx1="http://schemas.microsoft.com/office/drawing/2015/9/8/chartex" xmlns:cx2="http://schemas.microsoft.com/office/drawing/2015/10/21/chartex" xmlns:cx3="http://schemas.microsoft.com/office/drawing/2016/5/9/chartex" xmlns:cx4="http://schemas.microsoft.com/office/drawing/2016/5/10/chartex" xmlns:cx5="http://schemas.microsoft.com/office/drawing/2016/5/11/chartex" xmlns:cx6="http://schemas.microsoft.com/office/drawing/2016/5/12/chartex" xmlns:cx7="http://schemas.microsoft.com/office/drawing/2016/5/13/chartex" xmlns:cx8="http://schemas.microsoft.com/office/drawing/2016/5/14/chartex" xmlns:mc="http://schemas.openxmlformats.org/markup-compatibility/2006" xmlns:aink="http://schemas.microsoft.com/office/drawing/2016/ink" xmlns:am3d="http://schemas.microsoft.com/office/drawing/2017/model3d" xmlns:o="urn:schemas-microsoft-com:office:office" xmlns:r="http://schemas.openxmlformats.org/officeDocument/2006/relationships" xmlns:m="http://schemas.openxmlformats.org/officeDocument/2006/math" xmlns:v="urn:schemas-microsoft-com:vml" xmlns:wp14="http://schemas.microsoft.com/office/word/2010/wordprocessingDrawing" xmlns:wp="http://schemas.openxmlformats.org/drawingml/2006/wordprocessingDrawing" xmlns:w10="urn:schemas-microsoft-com:office:word" xmlns:w="http://schemas.openxmlformats.org/wordprocessingml/2006/main" xmlns:w14="http://schemas.microsoft.com/office/word/2010/wordml" xmlns:w15="http://schemas.microsoft.com/office/word/2012/wordml" xmlns:w16cid="http://schemas.microsoft.com/office/word/2016/wordml/cid" xmlns:w16se="http://schemas.microsoft.com/office/word/2015/wordml/symex" xmlns:wpg="http://schemas.microsoft.com/office/word/2010/wordprocessingGroup" xmlns:wpi="http://schemas.microsoft.com/office/word/2010/wordprocessingInk" xmlns:wne="http://schemas.microsoft.com/office/word/2006/wordml" xmlns:wps="http://schemas.microsoft.com/office/word/2010/wordprocessingShape" mc:Ignorable="w14 w15 w16se w16cid wp14">
   <w:p>
     <w:pPr>
       <w:pStyle w:val="Header"/>
@@ -31321,7 +32970,7 @@
             </wp:anchor>
           </w:drawing>
         </mc:Choice>
-        <mc:Fallback xmlns:w16cid="http://schemas.microsoft.com/office/word/2016/wordml/cid" xmlns:am3d="http://schemas.microsoft.com/office/drawing/2017/model3d" xmlns:aink="http://schemas.microsoft.com/office/drawing/2016/ink" xmlns:cx8="http://schemas.microsoft.com/office/drawing/2016/5/14/chartex" xmlns:cx7="http://schemas.microsoft.com/office/drawing/2016/5/13/chartex" xmlns:cx6="http://schemas.microsoft.com/office/drawing/2016/5/12/chartex" xmlns:cx5="http://schemas.microsoft.com/office/drawing/2016/5/11/chartex" xmlns:cx4="http://schemas.microsoft.com/office/drawing/2016/5/10/chartex" xmlns:cx3="http://schemas.microsoft.com/office/drawing/2016/5/9/chartex" xmlns:cx2="http://schemas.microsoft.com/office/drawing/2015/10/21/chartex">
+        <mc:Fallback>
           <w:pict>
             <v:group w14:anchorId="58161EC4" id="Group 2" o:spid="_x0000_s1026" alt="Decorative sidebar for cover page " style="position:absolute;margin-left:27.75pt;margin-top:36pt;width:18pt;height:10in;z-index:-251657216;mso-width-percent:29;mso-height-percent:909;mso-position-horizontal-relative:page;mso-position-vertical-relative:page;mso-width-percent:29;mso-height-percent:909" coordsize="2286,91440" o:gfxdata="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">
               <v:rect id="Rectangle 3" o:spid="_x0000_s1027" alt="Decorative sidebar" style="position:absolute;width:2286;height:87820;visibility:visible;mso-wrap-style:square;v-text-anchor:middle" o:gfxdata="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" fillcolor="#ffbd47 [3205]" stroked="f" strokeweight="1pt"/>
@@ -31340,7 +32989,7 @@
 </file>
 
 <file path=word/numbering.xml><?xml version="1.0" encoding="utf-8"?>
-<w:numbering xmlns:wpc="http://schemas.microsoft.com/office/word/2010/wordprocessingCanvas" xmlns:cx="http://schemas.microsoft.com/office/drawing/2014/chartex" xmlns:cx1="http://schemas.microsoft.com/office/drawing/2015/9/8/chartex" xmlns:mc="http://schemas.openxmlformats.org/markup-compatibility/2006" xmlns:o="urn:schemas-microsoft-com:office:office" xmlns:r="http://schemas.openxmlformats.org/officeDocument/2006/relationships" xmlns:m="http://schemas.openxmlformats.org/officeDocument/2006/math" xmlns:v="urn:schemas-microsoft-com:vml" xmlns:wp14="http://schemas.microsoft.com/office/word/2010/wordprocessingDrawing" xmlns:wp="http://schemas.openxmlformats.org/drawingml/2006/wordprocessingDrawing" xmlns:w10="urn:schemas-microsoft-com:office:word" xmlns:w="http://schemas.openxmlformats.org/wordprocessingml/2006/main" xmlns:w14="http://schemas.microsoft.com/office/word/2010/wordml" xmlns:w15="http://schemas.microsoft.com/office/word/2012/wordml" xmlns:w16se="http://schemas.microsoft.com/office/word/2015/wordml/symex" xmlns:wpg="http://schemas.microsoft.com/office/word/2010/wordprocessingGroup" xmlns:wpi="http://schemas.microsoft.com/office/word/2010/wordprocessingInk" xmlns:wne="http://schemas.microsoft.com/office/word/2006/wordml" xmlns:wps="http://schemas.microsoft.com/office/word/2010/wordprocessingShape" mc:Ignorable="w14 w15 w16se wp14">
+<w:numbering xmlns:wpc="http://schemas.microsoft.com/office/word/2010/wordprocessingCanvas" xmlns:cx="http://schemas.microsoft.com/office/drawing/2014/chartex" xmlns:cx1="http://schemas.microsoft.com/office/drawing/2015/9/8/chartex" xmlns:cx2="http://schemas.microsoft.com/office/drawing/2015/10/21/chartex" xmlns:cx3="http://schemas.microsoft.com/office/drawing/2016/5/9/chartex" xmlns:cx4="http://schemas.microsoft.com/office/drawing/2016/5/10/chartex" xmlns:cx5="http://schemas.microsoft.com/office/drawing/2016/5/11/chartex" xmlns:cx6="http://schemas.microsoft.com/office/drawing/2016/5/12/chartex" xmlns:cx7="http://schemas.microsoft.com/office/drawing/2016/5/13/chartex" xmlns:cx8="http://schemas.microsoft.com/office/drawing/2016/5/14/chartex" xmlns:mc="http://schemas.openxmlformats.org/markup-compatibility/2006" xmlns:aink="http://schemas.microsoft.com/office/drawing/2016/ink" xmlns:am3d="http://schemas.microsoft.com/office/drawing/2017/model3d" xmlns:o="urn:schemas-microsoft-com:office:office" xmlns:r="http://schemas.openxmlformats.org/officeDocument/2006/relationships" xmlns:m="http://schemas.openxmlformats.org/officeDocument/2006/math" xmlns:v="urn:schemas-microsoft-com:vml" xmlns:wp14="http://schemas.microsoft.com/office/word/2010/wordprocessingDrawing" xmlns:wp="http://schemas.openxmlformats.org/drawingml/2006/wordprocessingDrawing" xmlns:w10="urn:schemas-microsoft-com:office:word" xmlns:w="http://schemas.openxmlformats.org/wordprocessingml/2006/main" xmlns:w14="http://schemas.microsoft.com/office/word/2010/wordml" xmlns:w15="http://schemas.microsoft.com/office/word/2012/wordml" xmlns:w16cid="http://schemas.microsoft.com/office/word/2016/wordml/cid" xmlns:w16se="http://schemas.microsoft.com/office/word/2015/wordml/symex" xmlns:wpg="http://schemas.microsoft.com/office/word/2010/wordprocessingGroup" xmlns:wpi="http://schemas.microsoft.com/office/word/2010/wordprocessingInk" xmlns:wne="http://schemas.microsoft.com/office/word/2006/wordml" xmlns:wps="http://schemas.microsoft.com/office/word/2010/wordprocessingShape" mc:Ignorable="w14 w15 w16se w16cid wp14">
   <w:abstractNum w:abstractNumId="0" w15:restartNumberingAfterBreak="0">
     <w:nsid w:val="01EF6D7F"/>
     <w:multiLevelType w:val="multilevel"/>
@@ -37379,7 +39028,7 @@
 </file>
 
 <file path=word/styles.xml><?xml version="1.0" encoding="utf-8"?>
-<w:styles xmlns:mc="http://schemas.openxmlformats.org/markup-compatibility/2006" xmlns:r="http://schemas.openxmlformats.org/officeDocument/2006/relationships" xmlns:w="http://schemas.openxmlformats.org/wordprocessingml/2006/main" xmlns:w14="http://schemas.microsoft.com/office/word/2010/wordml" xmlns:w15="http://schemas.microsoft.com/office/word/2012/wordml" xmlns:w16se="http://schemas.microsoft.com/office/word/2015/wordml/symex" mc:Ignorable="w14 w15 w16se">
+<w:styles xmlns:mc="http://schemas.openxmlformats.org/markup-compatibility/2006" xmlns:r="http://schemas.openxmlformats.org/officeDocument/2006/relationships" xmlns:w="http://schemas.openxmlformats.org/wordprocessingml/2006/main" xmlns:w14="http://schemas.microsoft.com/office/word/2010/wordml" xmlns:w15="http://schemas.microsoft.com/office/word/2012/wordml" xmlns:w16cid="http://schemas.microsoft.com/office/word/2016/wordml/cid" xmlns:w16se="http://schemas.microsoft.com/office/word/2015/wordml/symex" mc:Ignorable="w14 w15 w16se w16cid">
   <w:docDefaults>
     <w:rPrDefault>
       <w:rPr>
@@ -37397,7 +39046,7 @@
       </w:pPr>
     </w:pPrDefault>
   </w:docDefaults>
-  <w:latentStyles w:defLockedState="0" w:defUIPriority="99" w:defSemiHidden="0" w:defUnhideWhenUsed="0" w:defQFormat="0" w:count="371">
+  <w:latentStyles w:defLockedState="0" w:defUIPriority="99" w:defSemiHidden="0" w:defUnhideWhenUsed="0" w:defQFormat="0" w:count="375">
     <w:lsdException w:name="Normal" w:uiPriority="0" w:qFormat="1"/>
     <w:lsdException w:name="heading 1" w:uiPriority="1" w:qFormat="1"/>
     <w:lsdException w:name="heading 2" w:semiHidden="1" w:uiPriority="1" w:unhideWhenUsed="1" w:qFormat="1"/>
@@ -37503,7 +39152,6 @@
     <w:lsdException w:name="HTML Sample" w:semiHidden="1" w:unhideWhenUsed="1"/>
     <w:lsdException w:name="HTML Typewriter" w:semiHidden="1" w:unhideWhenUsed="1"/>
     <w:lsdException w:name="HTML Variable" w:semiHidden="1" w:unhideWhenUsed="1"/>
-    <w:lsdException w:name="Normal Table" w:semiHidden="1" w:unhideWhenUsed="1"/>
     <w:lsdException w:name="annotation subject" w:semiHidden="1" w:unhideWhenUsed="1"/>
     <w:lsdException w:name="No List" w:semiHidden="1" w:unhideWhenUsed="1"/>
     <w:lsdException w:name="Outline List 1" w:semiHidden="1" w:unhideWhenUsed="1"/>
@@ -37547,10 +39195,8 @@
     <w:lsdException w:name="Table Elegant" w:semiHidden="1" w:unhideWhenUsed="1"/>
     <w:lsdException w:name="Table Professional" w:semiHidden="1" w:unhideWhenUsed="1"/>
     <w:lsdException w:name="Table Subtle 1" w:semiHidden="1" w:unhideWhenUsed="1"/>
-    <w:lsdException w:name="Table Subtle 2" w:semiHidden="1" w:unhideWhenUsed="1"/>
     <w:lsdException w:name="Table Web 1" w:semiHidden="1" w:unhideWhenUsed="1"/>
     <w:lsdException w:name="Table Web 2" w:semiHidden="1" w:unhideWhenUsed="1"/>
-    <w:lsdException w:name="Table Web 3" w:semiHidden="1" w:unhideWhenUsed="1"/>
     <w:lsdException w:name="Balloon Text" w:semiHidden="1" w:unhideWhenUsed="1"/>
     <w:lsdException w:name="Table Grid" w:uiPriority="39"/>
     <w:lsdException w:name="Table Theme" w:semiHidden="1" w:unhideWhenUsed="1"/>
@@ -37769,6 +39415,10 @@
     <w:lsdException w:name="List Table 5 Dark Accent 6" w:uiPriority="50"/>
     <w:lsdException w:name="List Table 6 Colorful Accent 6" w:uiPriority="51"/>
     <w:lsdException w:name="List Table 7 Colorful Accent 6" w:uiPriority="52"/>
+    <w:lsdException w:name="Mention" w:semiHidden="1" w:unhideWhenUsed="1"/>
+    <w:lsdException w:name="Smart Hyperlink" w:semiHidden="1" w:unhideWhenUsed="1"/>
+    <w:lsdException w:name="Hashtag" w:semiHidden="1" w:unhideWhenUsed="1"/>
+    <w:lsdException w:name="Unresolved Mention" w:semiHidden="1" w:unhideWhenUsed="1"/>
   </w:latentStyles>
   <w:style w:type="paragraph" w:default="1" w:styleId="Normal">
     <w:name w:val="Normal"/>
@@ -40290,7 +41940,7 @@
 </file>
 
 <file path=word/glossary/document.xml><?xml version="1.0" encoding="utf-8"?>
-<w:glossaryDocument xmlns:wpc="http://schemas.microsoft.com/office/word/2010/wordprocessingCanvas" xmlns:cx="http://schemas.microsoft.com/office/drawing/2014/chartex" xmlns:cx1="http://schemas.microsoft.com/office/drawing/2015/9/8/chartex" xmlns:mc="http://schemas.openxmlformats.org/markup-compatibility/2006" xmlns:o="urn:schemas-microsoft-com:office:office" xmlns:r="http://schemas.openxmlformats.org/officeDocument/2006/relationships" xmlns:m="http://schemas.openxmlformats.org/officeDocument/2006/math" xmlns:v="urn:schemas-microsoft-com:vml" xmlns:wp14="http://schemas.microsoft.com/office/word/2010/wordprocessingDrawing" xmlns:wp="http://schemas.openxmlformats.org/drawingml/2006/wordprocessingDrawing" xmlns:w10="urn:schemas-microsoft-com:office:word" xmlns:w="http://schemas.openxmlformats.org/wordprocessingml/2006/main" xmlns:w14="http://schemas.microsoft.com/office/word/2010/wordml" xmlns:w15="http://schemas.microsoft.com/office/word/2012/wordml" xmlns:w16se="http://schemas.microsoft.com/office/word/2015/wordml/symex" xmlns:wpg="http://schemas.microsoft.com/office/word/2010/wordprocessingGroup" xmlns:wpi="http://schemas.microsoft.com/office/word/2010/wordprocessingInk" xmlns:wne="http://schemas.microsoft.com/office/word/2006/wordml" xmlns:wps="http://schemas.microsoft.com/office/word/2010/wordprocessingShape" mc:Ignorable="w14 w15 w16se wp14">
+<w:glossaryDocument xmlns:wpc="http://schemas.microsoft.com/office/word/2010/wordprocessingCanvas" xmlns:cx="http://schemas.microsoft.com/office/drawing/2014/chartex" xmlns:cx1="http://schemas.microsoft.com/office/drawing/2015/9/8/chartex" xmlns:cx2="http://schemas.microsoft.com/office/drawing/2015/10/21/chartex" xmlns:cx3="http://schemas.microsoft.com/office/drawing/2016/5/9/chartex" xmlns:cx4="http://schemas.microsoft.com/office/drawing/2016/5/10/chartex" xmlns:cx5="http://schemas.microsoft.com/office/drawing/2016/5/11/chartex" xmlns:cx6="http://schemas.microsoft.com/office/drawing/2016/5/12/chartex" xmlns:cx7="http://schemas.microsoft.com/office/drawing/2016/5/13/chartex" xmlns:cx8="http://schemas.microsoft.com/office/drawing/2016/5/14/chartex" xmlns:mc="http://schemas.openxmlformats.org/markup-compatibility/2006" xmlns:aink="http://schemas.microsoft.com/office/drawing/2016/ink" xmlns:am3d="http://schemas.microsoft.com/office/drawing/2017/model3d" xmlns:o="urn:schemas-microsoft-com:office:office" xmlns:r="http://schemas.openxmlformats.org/officeDocument/2006/relationships" xmlns:m="http://schemas.openxmlformats.org/officeDocument/2006/math" xmlns:v="urn:schemas-microsoft-com:vml" xmlns:wp14="http://schemas.microsoft.com/office/word/2010/wordprocessingDrawing" xmlns:wp="http://schemas.openxmlformats.org/drawingml/2006/wordprocessingDrawing" xmlns:w10="urn:schemas-microsoft-com:office:word" xmlns:w="http://schemas.openxmlformats.org/wordprocessingml/2006/main" xmlns:w14="http://schemas.microsoft.com/office/word/2010/wordml" xmlns:w15="http://schemas.microsoft.com/office/word/2012/wordml" xmlns:w16cid="http://schemas.microsoft.com/office/word/2016/wordml/cid" xmlns:w16se="http://schemas.microsoft.com/office/word/2015/wordml/symex" xmlns:wpg="http://schemas.microsoft.com/office/word/2010/wordprocessingGroup" xmlns:wpi="http://schemas.microsoft.com/office/word/2010/wordprocessingInk" xmlns:wne="http://schemas.microsoft.com/office/word/2006/wordml" xmlns:wps="http://schemas.microsoft.com/office/word/2010/wordprocessingShape" mc:Ignorable="w14 w15 w16se w16cid wp14">
   <w:docParts>
     <w:docPart>
       <w:docPartPr>
@@ -40375,11 +42025,11 @@
 </file>
 
 <file path=word/glossary/fontTable.xml><?xml version="1.0" encoding="utf-8"?>
-<w:fonts xmlns:mc="http://schemas.openxmlformats.org/markup-compatibility/2006" xmlns:r="http://schemas.openxmlformats.org/officeDocument/2006/relationships" xmlns:w="http://schemas.openxmlformats.org/wordprocessingml/2006/main" xmlns:w14="http://schemas.microsoft.com/office/word/2010/wordml" xmlns:w15="http://schemas.microsoft.com/office/word/2012/wordml" xmlns:w16se="http://schemas.microsoft.com/office/word/2015/wordml/symex" mc:Ignorable="w14 w15 w16se">
+<w:fonts xmlns:mc="http://schemas.openxmlformats.org/markup-compatibility/2006" xmlns:r="http://schemas.openxmlformats.org/officeDocument/2006/relationships" xmlns:w="http://schemas.openxmlformats.org/wordprocessingml/2006/main" xmlns:w14="http://schemas.microsoft.com/office/word/2010/wordml" xmlns:w15="http://schemas.microsoft.com/office/word/2012/wordml" xmlns:w16cid="http://schemas.microsoft.com/office/word/2016/wordml/cid" xmlns:w16se="http://schemas.microsoft.com/office/word/2015/wordml/symex" mc:Ignorable="w14 w15 w16se w16cid">
   <w:font w:name="Symbol">
     <w:panose1 w:val="05050102010706020507"/>
     <w:charset w:val="02"/>
-    <w:family w:val="roman"/>
+    <w:family w:val="decorative"/>
     <w:pitch w:val="variable"/>
     <w:sig w:usb0="00000000" w:usb1="10000000" w:usb2="00000000" w:usb3="00000000" w:csb0="80000000" w:csb1="00000000"/>
   </w:font>
@@ -40400,7 +42050,7 @@
   <w:font w:name="Wingdings">
     <w:panose1 w:val="05000000000000000000"/>
     <w:charset w:val="02"/>
-    <w:family w:val="auto"/>
+    <w:family w:val="decorative"/>
     <w:pitch w:val="variable"/>
     <w:sig w:usb0="00000000" w:usb1="10000000" w:usb2="00000000" w:usb3="00000000" w:csb0="80000000" w:csb1="00000000"/>
   </w:font>
@@ -40436,7 +42086,7 @@
 </file>
 
 <file path=word/glossary/settings.xml><?xml version="1.0" encoding="utf-8"?>
-<w:settings xmlns:mc="http://schemas.openxmlformats.org/markup-compatibility/2006" xmlns:o="urn:schemas-microsoft-com:office:office" xmlns:r="http://schemas.openxmlformats.org/officeDocument/2006/relationships" xmlns:m="http://schemas.openxmlformats.org/officeDocument/2006/math" xmlns:v="urn:schemas-microsoft-com:vml" xmlns:w10="urn:schemas-microsoft-com:office:word" xmlns:w="http://schemas.openxmlformats.org/wordprocessingml/2006/main" xmlns:w14="http://schemas.microsoft.com/office/word/2010/wordml" xmlns:w15="http://schemas.microsoft.com/office/word/2012/wordml" xmlns:w16se="http://schemas.microsoft.com/office/word/2015/wordml/symex" xmlns:sl="http://schemas.openxmlformats.org/schemaLibrary/2006/main" mc:Ignorable="w14 w15 w16se">
+<w:settings xmlns:mc="http://schemas.openxmlformats.org/markup-compatibility/2006" xmlns:o="urn:schemas-microsoft-com:office:office" xmlns:r="http://schemas.openxmlformats.org/officeDocument/2006/relationships" xmlns:m="http://schemas.openxmlformats.org/officeDocument/2006/math" xmlns:v="urn:schemas-microsoft-com:vml" xmlns:w10="urn:schemas-microsoft-com:office:word" xmlns:w="http://schemas.openxmlformats.org/wordprocessingml/2006/main" xmlns:w14="http://schemas.microsoft.com/office/word/2010/wordml" xmlns:w15="http://schemas.microsoft.com/office/word/2012/wordml" xmlns:w16cid="http://schemas.microsoft.com/office/word/2016/wordml/cid" xmlns:w16se="http://schemas.microsoft.com/office/word/2015/wordml/symex" xmlns:sl="http://schemas.openxmlformats.org/schemaLibrary/2006/main" mc:Ignorable="w14 w15 w16se w16cid">
   <w:view w:val="normal"/>
   <w:defaultTabStop w:val="720"/>
   <w:characterSpacingControl w:val="doNotCompress"/>
@@ -40447,6 +42097,7 @@
     <w:compatSetting w:name="enableOpenTypeFeatures" w:uri="http://schemas.microsoft.com/office/word" w:val="1"/>
     <w:compatSetting w:name="doNotFlipMirrorIndents" w:uri="http://schemas.microsoft.com/office/word" w:val="1"/>
     <w:compatSetting w:name="differentiateMultirowTableHeaders" w:uri="http://schemas.microsoft.com/office/word" w:val="1"/>
+    <w:compatSetting w:name="useWord2013TrackBottomHyphenation" w:uri="http://schemas.microsoft.com/office/word" w:val="1"/>
   </w:compat>
   <w:rsids>
     <w:rsidRoot w:val="005B342F"/>
@@ -40455,6 +42106,7 @@
     <w:rsid w:val="001440C6"/>
     <w:rsid w:val="00203130"/>
     <w:rsid w:val="002217C1"/>
+    <w:rsid w:val="0029489C"/>
     <w:rsid w:val="002E4909"/>
     <w:rsid w:val="00426B7F"/>
     <w:rsid w:val="004463B7"/>
@@ -40512,7 +42164,7 @@
 </file>
 
 <file path=word/glossary/styles.xml><?xml version="1.0" encoding="utf-8"?>
-<w:styles xmlns:mc="http://schemas.openxmlformats.org/markup-compatibility/2006" xmlns:r="http://schemas.openxmlformats.org/officeDocument/2006/relationships" xmlns:w="http://schemas.openxmlformats.org/wordprocessingml/2006/main" xmlns:w14="http://schemas.microsoft.com/office/word/2010/wordml" xmlns:w15="http://schemas.microsoft.com/office/word/2012/wordml" xmlns:w16se="http://schemas.microsoft.com/office/word/2015/wordml/symex" mc:Ignorable="w14 w15 w16se">
+<w:styles xmlns:mc="http://schemas.openxmlformats.org/markup-compatibility/2006" xmlns:r="http://schemas.openxmlformats.org/officeDocument/2006/relationships" xmlns:w="http://schemas.openxmlformats.org/wordprocessingml/2006/main" xmlns:w14="http://schemas.microsoft.com/office/word/2010/wordml" xmlns:w15="http://schemas.microsoft.com/office/word/2012/wordml" xmlns:w16cid="http://schemas.microsoft.com/office/word/2016/wordml/cid" xmlns:w16se="http://schemas.microsoft.com/office/word/2015/wordml/symex" mc:Ignorable="w14 w15 w16se w16cid">
   <w:docDefaults>
     <w:rPrDefault>
       <w:rPr>
@@ -40528,7 +42180,7 @@
       </w:pPr>
     </w:pPrDefault>
   </w:docDefaults>
-  <w:latentStyles w:defLockedState="0" w:defUIPriority="99" w:defSemiHidden="0" w:defUnhideWhenUsed="0" w:defQFormat="0" w:count="371">
+  <w:latentStyles w:defLockedState="0" w:defUIPriority="99" w:defSemiHidden="0" w:defUnhideWhenUsed="0" w:defQFormat="0" w:count="375">
     <w:lsdException w:name="Normal" w:uiPriority="0" w:qFormat="1"/>
     <w:lsdException w:name="heading 1" w:uiPriority="9" w:qFormat="1"/>
     <w:lsdException w:name="heading 2" w:semiHidden="1" w:uiPriority="9" w:unhideWhenUsed="1" w:qFormat="1"/>
@@ -40634,7 +42286,6 @@
     <w:lsdException w:name="HTML Sample" w:semiHidden="1" w:unhideWhenUsed="1"/>
     <w:lsdException w:name="HTML Typewriter" w:semiHidden="1" w:unhideWhenUsed="1"/>
     <w:lsdException w:name="HTML Variable" w:semiHidden="1" w:unhideWhenUsed="1"/>
-    <w:lsdException w:name="Normal Table" w:semiHidden="1" w:unhideWhenUsed="1"/>
     <w:lsdException w:name="annotation subject" w:semiHidden="1" w:unhideWhenUsed="1"/>
     <w:lsdException w:name="No List" w:semiHidden="1" w:unhideWhenUsed="1"/>
     <w:lsdException w:name="Outline List 1" w:semiHidden="1" w:unhideWhenUsed="1"/>
@@ -40678,10 +42329,8 @@
     <w:lsdException w:name="Table Elegant" w:semiHidden="1" w:unhideWhenUsed="1"/>
     <w:lsdException w:name="Table Professional" w:semiHidden="1" w:unhideWhenUsed="1"/>
     <w:lsdException w:name="Table Subtle 1" w:semiHidden="1" w:unhideWhenUsed="1"/>
-    <w:lsdException w:name="Table Subtle 2" w:semiHidden="1" w:unhideWhenUsed="1"/>
     <w:lsdException w:name="Table Web 1" w:semiHidden="1" w:unhideWhenUsed="1"/>
     <w:lsdException w:name="Table Web 2" w:semiHidden="1" w:unhideWhenUsed="1"/>
-    <w:lsdException w:name="Table Web 3" w:semiHidden="1" w:unhideWhenUsed="1"/>
     <w:lsdException w:name="Balloon Text" w:semiHidden="1" w:unhideWhenUsed="1"/>
     <w:lsdException w:name="Table Grid" w:uiPriority="39"/>
     <w:lsdException w:name="Table Theme" w:semiHidden="1" w:unhideWhenUsed="1"/>
@@ -40900,6 +42549,10 @@
     <w:lsdException w:name="List Table 5 Dark Accent 6" w:uiPriority="50"/>
     <w:lsdException w:name="List Table 6 Colorful Accent 6" w:uiPriority="51"/>
     <w:lsdException w:name="List Table 7 Colorful Accent 6" w:uiPriority="52"/>
+    <w:lsdException w:name="Mention" w:semiHidden="1" w:unhideWhenUsed="1"/>
+    <w:lsdException w:name="Smart Hyperlink" w:semiHidden="1" w:unhideWhenUsed="1"/>
+    <w:lsdException w:name="Hashtag" w:semiHidden="1" w:unhideWhenUsed="1"/>
+    <w:lsdException w:name="Unresolved Mention" w:semiHidden="1" w:unhideWhenUsed="1"/>
   </w:latentStyles>
   <w:style w:type="paragraph" w:default="1" w:styleId="Normal">
     <w:name w:val="Normal"/>
@@ -41311,7 +42964,7 @@
 </file>
 
 <file path=word/glossary/webSettings.xml><?xml version="1.0" encoding="utf-8"?>
-<w:webSettings xmlns:mc="http://schemas.openxmlformats.org/markup-compatibility/2006" xmlns:r="http://schemas.openxmlformats.org/officeDocument/2006/relationships" xmlns:w="http://schemas.openxmlformats.org/wordprocessingml/2006/main" xmlns:w14="http://schemas.microsoft.com/office/word/2010/wordml" xmlns:w15="http://schemas.microsoft.com/office/word/2012/wordml" xmlns:w16se="http://schemas.microsoft.com/office/word/2015/wordml/symex" mc:Ignorable="w14 w15 w16se">
+<w:webSettings xmlns:mc="http://schemas.openxmlformats.org/markup-compatibility/2006" xmlns:r="http://schemas.openxmlformats.org/officeDocument/2006/relationships" xmlns:w="http://schemas.openxmlformats.org/wordprocessingml/2006/main" xmlns:w14="http://schemas.microsoft.com/office/word/2010/wordml" xmlns:w15="http://schemas.microsoft.com/office/word/2012/wordml" xmlns:w16cid="http://schemas.microsoft.com/office/word/2016/wordml/cid" xmlns:w16se="http://schemas.microsoft.com/office/word/2015/wordml/symex" mc:Ignorable="w14 w15 w16se w16cid">
   <w:optimizeForBrowser/>
   <w:allowPNG/>
 </w:webSettings>
@@ -41585,7 +43238,7 @@
 </file>
 
 <file path=customXml/itemProps2.xml><?xml version="1.0" encoding="utf-8"?>
-<ds:datastoreItem xmlns:ds="http://schemas.openxmlformats.org/officeDocument/2006/customXml" ds:itemID="{7B51E161-D6B7-40FE-9B97-F5B7EAE7856F}">
+<ds:datastoreItem xmlns:ds="http://schemas.openxmlformats.org/officeDocument/2006/customXml" ds:itemID="{76FA4E57-E203-E74D-B308-2C33C8107D17}">
   <ds:schemaRefs>
     <ds:schemaRef ds:uri="http://schemas.openxmlformats.org/officeDocument/2006/bibliography"/>
   </ds:schemaRefs>

</xml_diff>

<commit_message>
Grammatical fixes & some small updates
Made some grammatical fixes in various sections. Also added "and lets go has been too" to the troubleshooting section of the User Manual.
</commit_message>
<xml_diff>
--- a/Documentation/AriGato_Documentation.docx
+++ b/Documentation/AriGato_Documentation.docx
@@ -14141,52 +14141,8 @@
     </w:p>
     <w:p>
       <w:pPr>
-        <w:spacing w:after="0"/>
-        <w:ind w:right="0"/>
-        <w:jc w:val="both"/>
-        <w:textAlignment w:val="baseline"/>
-        <w:rPr>
-          <w:rFonts w:ascii="Arial" w:eastAsia="Times New Roman" w:hAnsi="Arial" w:cs="Arial"/>
-          <w:color w:val="000000" w:themeColor="text1"/>
-          <w:sz w:val="24"/>
-          <w:szCs w:val="24"/>
-          <w:lang w:eastAsia="en-US"/>
-        </w:rPr>
-      </w:pPr>
-    </w:p>
-    <w:p>
-      <w:pPr>
-        <w:spacing w:after="0"/>
-        <w:ind w:right="0"/>
-        <w:jc w:val="both"/>
-        <w:textAlignment w:val="baseline"/>
-        <w:rPr>
-          <w:rFonts w:ascii="Arial" w:eastAsia="Times New Roman" w:hAnsi="Arial" w:cs="Arial"/>
-          <w:color w:val="000000" w:themeColor="text1"/>
-          <w:sz w:val="24"/>
-          <w:szCs w:val="24"/>
-          <w:lang w:eastAsia="en-US"/>
-        </w:rPr>
-      </w:pPr>
-    </w:p>
-    <w:p>
-      <w:pPr>
-        <w:spacing w:after="0"/>
-        <w:ind w:right="0"/>
-        <w:jc w:val="both"/>
-        <w:textAlignment w:val="baseline"/>
-        <w:rPr>
-          <w:rFonts w:ascii="Arial" w:eastAsia="Times New Roman" w:hAnsi="Arial" w:cs="Arial"/>
-          <w:color w:val="000000" w:themeColor="text1"/>
-          <w:sz w:val="24"/>
-          <w:szCs w:val="24"/>
-          <w:lang w:eastAsia="en-US"/>
-        </w:rPr>
-      </w:pPr>
-    </w:p>
-    <w:p>
-      <w:pPr>
         <w:pStyle w:val="Heading1"/>
+        <w:ind w:left="0"/>
         <w:rPr>
           <w:noProof/>
           <w:kern w:val="0"/>
@@ -14197,6 +14153,7 @@
       <w:bookmarkStart w:id="119" w:name="_Toc2843320"/>
       <w:bookmarkStart w:id="120" w:name="_Toc2843402"/>
       <w:r>
+        <w:lastRenderedPageBreak/>
         <w:t>Contents</w:t>
       </w:r>
       <w:bookmarkEnd w:id="119"/>
@@ -14210,20 +14167,6 @@
       <w:r>
         <w:fldChar w:fldCharType="separate"/>
       </w:r>
-    </w:p>
-    <w:p>
-      <w:pPr>
-        <w:pStyle w:val="TOC2"/>
-        <w:tabs>
-          <w:tab w:val="right" w:leader="dot" w:pos="9350"/>
-        </w:tabs>
-        <w:rPr>
-          <w:noProof/>
-          <w:kern w:val="0"/>
-          <w:lang w:eastAsia="en-US"/>
-          <w14:ligatures w14:val="none"/>
-        </w:rPr>
-      </w:pPr>
     </w:p>
     <w:p>
       <w:pPr>
@@ -14244,7 +14187,14 @@
             <w:rStyle w:val="Hyperlink"/>
             <w:noProof/>
           </w:rPr>
-          <w:t xml:space="preserve">section 1: </w:t>
+          <w:t>S</w:t>
+        </w:r>
+        <w:r>
+          <w:rPr>
+            <w:rStyle w:val="Hyperlink"/>
+            <w:noProof/>
+          </w:rPr>
+          <w:t xml:space="preserve">ection 1: </w:t>
         </w:r>
         <w:r>
           <w:rPr>
@@ -14317,6 +14267,7 @@
           <w:tab w:val="left" w:pos="880"/>
           <w:tab w:val="right" w:leader="dot" w:pos="9350"/>
         </w:tabs>
+        <w:ind w:left="0"/>
         <w:rPr>
           <w:noProof/>
           <w:kern w:val="0"/>
@@ -14324,6 +14275,14 @@
           <w14:ligatures w14:val="none"/>
         </w:rPr>
       </w:pPr>
+      <w:r>
+        <w:rPr>
+          <w:rStyle w:val="Hyperlink"/>
+          <w:noProof/>
+          <w:u w:val="none"/>
+        </w:rPr>
+        <w:tab/>
+      </w:r>
       <w:hyperlink w:anchor="_Toc2842867" w:history="1">
         <w:r>
           <w:rPr>
@@ -14339,7 +14298,7 @@
             <w:lang w:eastAsia="en-US"/>
             <w14:ligatures w14:val="none"/>
           </w:rPr>
-          <w:tab/>
+          <w:t xml:space="preserve"> </w:t>
         </w:r>
         <w:r>
           <w:rPr>
@@ -14419,6 +14378,14 @@
           <w14:ligatures w14:val="none"/>
         </w:rPr>
       </w:pPr>
+      <w:r>
+        <w:rPr>
+          <w:rStyle w:val="Hyperlink"/>
+          <w:noProof/>
+          <w:u w:val="none"/>
+        </w:rPr>
+        <w:tab/>
+      </w:r>
       <w:hyperlink w:anchor="_Toc2842868" w:history="1">
         <w:r>
           <w:rPr>
@@ -14434,7 +14401,7 @@
             <w:lang w:eastAsia="en-US"/>
             <w14:ligatures w14:val="none"/>
           </w:rPr>
-          <w:tab/>
+          <w:t xml:space="preserve"> </w:t>
         </w:r>
         <w:r>
           <w:rPr>
@@ -14533,7 +14500,14 @@
             <w:rStyle w:val="Hyperlink"/>
             <w:noProof/>
           </w:rPr>
-          <w:t xml:space="preserve">section 2: </w:t>
+          <w:t>S</w:t>
+        </w:r>
+        <w:r>
+          <w:rPr>
+            <w:rStyle w:val="Hyperlink"/>
+            <w:noProof/>
+          </w:rPr>
+          <w:t xml:space="preserve">ection 2: </w:t>
         </w:r>
         <w:r>
           <w:rPr>
@@ -14613,6 +14587,14 @@
           <w14:ligatures w14:val="none"/>
         </w:rPr>
       </w:pPr>
+      <w:r>
+        <w:rPr>
+          <w:rStyle w:val="Hyperlink"/>
+          <w:noProof/>
+          <w:u w:val="none"/>
+        </w:rPr>
+        <w:tab/>
+      </w:r>
       <w:hyperlink w:anchor="_Toc2842870" w:history="1">
         <w:r>
           <w:rPr>
@@ -14628,7 +14610,7 @@
             <w:lang w:eastAsia="en-US"/>
             <w14:ligatures w14:val="none"/>
           </w:rPr>
-          <w:tab/>
+          <w:t xml:space="preserve"> </w:t>
         </w:r>
         <w:r>
           <w:rPr>
@@ -14708,6 +14690,14 @@
           <w14:ligatures w14:val="none"/>
         </w:rPr>
       </w:pPr>
+      <w:r>
+        <w:rPr>
+          <w:rStyle w:val="Hyperlink"/>
+          <w:noProof/>
+          <w:u w:val="none"/>
+        </w:rPr>
+        <w:tab/>
+      </w:r>
       <w:hyperlink w:anchor="_Toc2842871" w:history="1">
         <w:r>
           <w:rPr>
@@ -14723,7 +14713,7 @@
             <w:lang w:eastAsia="en-US"/>
             <w14:ligatures w14:val="none"/>
           </w:rPr>
-          <w:tab/>
+          <w:t xml:space="preserve"> </w:t>
         </w:r>
         <w:r>
           <w:rPr>
@@ -14808,7 +14798,14 @@
             <w:rStyle w:val="Hyperlink"/>
             <w:noProof/>
           </w:rPr>
-          <w:t xml:space="preserve">section 3: </w:t>
+          <w:t>S</w:t>
+        </w:r>
+        <w:r>
+          <w:rPr>
+            <w:rStyle w:val="Hyperlink"/>
+            <w:noProof/>
+          </w:rPr>
+          <w:t xml:space="preserve">ection 3: </w:t>
         </w:r>
         <w:r>
           <w:rPr>
@@ -14902,6 +14899,14 @@
           <w14:ligatures w14:val="none"/>
         </w:rPr>
       </w:pPr>
+      <w:r>
+        <w:rPr>
+          <w:rStyle w:val="Hyperlink"/>
+          <w:noProof/>
+          <w:u w:val="none"/>
+        </w:rPr>
+        <w:tab/>
+      </w:r>
       <w:hyperlink w:anchor="_Toc2842873" w:history="1">
         <w:r>
           <w:rPr>
@@ -14917,7 +14922,7 @@
             <w:lang w:eastAsia="en-US"/>
             <w14:ligatures w14:val="none"/>
           </w:rPr>
-          <w:tab/>
+          <w:t xml:space="preserve"> </w:t>
         </w:r>
         <w:r>
           <w:rPr>
@@ -14997,6 +15002,14 @@
           <w14:ligatures w14:val="none"/>
         </w:rPr>
       </w:pPr>
+      <w:r>
+        <w:rPr>
+          <w:rStyle w:val="Hyperlink"/>
+          <w:noProof/>
+          <w:u w:val="none"/>
+        </w:rPr>
+        <w:tab/>
+      </w:r>
       <w:hyperlink w:anchor="_Toc2842874" w:history="1">
         <w:r>
           <w:rPr>
@@ -15012,7 +15025,7 @@
             <w:lang w:eastAsia="en-US"/>
             <w14:ligatures w14:val="none"/>
           </w:rPr>
-          <w:tab/>
+          <w:t xml:space="preserve"> </w:t>
         </w:r>
         <w:r>
           <w:rPr>
@@ -21441,25 +21454,7 @@
         <w:jc w:val="both"/>
       </w:pPr>
       <w:r>
-        <w:t>1.</w:t>
-      </w:r>
-      <w:r>
-        <w:t>2</w:t>
-      </w:r>
-      <w:r>
-        <w:t xml:space="preserve"> </w:t>
-      </w:r>
-      <w:r>
-        <w:t>Segmentation Faults</w:t>
-      </w:r>
-      <w:r>
-        <w:t>…............</w:t>
-      </w:r>
-      <w:r>
-        <w:t>.</w:t>
-      </w:r>
-      <w:r>
-        <w:t>..................................................................................................X</w:t>
+        <w:t>1.2 Segmentation Faults…...............................................................................................................X</w:t>
       </w:r>
     </w:p>
     <w:p>
@@ -21468,19 +21463,7 @@
         <w:jc w:val="both"/>
       </w:pPr>
       <w:r>
-        <w:t>1.</w:t>
-      </w:r>
-      <w:r>
-        <w:t>3</w:t>
-      </w:r>
-      <w:r>
-        <w:t xml:space="preserve"> </w:t>
-      </w:r>
-      <w:r>
-        <w:t>Trigger Conditions</w:t>
-      </w:r>
-      <w:r>
-        <w:t>…..................................................................................................................X</w:t>
+        <w:t>1.3 Trigger Conditions…..................................................................................................................X</w:t>
       </w:r>
     </w:p>
     <w:p>
@@ -21489,13 +21472,7 @@
         <w:jc w:val="both"/>
       </w:pPr>
       <w:r>
-        <w:t>1.</w:t>
-      </w:r>
-      <w:r>
-        <w:t>4 Speech Recognition</w:t>
-      </w:r>
-      <w:r>
-        <w:t>…................................................................................................................X</w:t>
+        <w:t>1.4 Speech Recognition…................................................................................................................X</w:t>
       </w:r>
     </w:p>
     <w:p>
@@ -21504,19 +21481,7 @@
         <w:jc w:val="both"/>
       </w:pPr>
       <w:r>
-        <w:t>1.</w:t>
-      </w:r>
-      <w:r>
-        <w:t>5</w:t>
-      </w:r>
-      <w:r>
-        <w:t xml:space="preserve"> </w:t>
-      </w:r>
-      <w:r>
-        <w:t>Overheating…</w:t>
-      </w:r>
-      <w:r>
-        <w:t>….........................................................................................................................X</w:t>
+        <w:t>1.5 Overheating…….........................................................................................................................X</w:t>
       </w:r>
     </w:p>
     <w:p>
@@ -21525,19 +21490,7 @@
         <w:jc w:val="both"/>
       </w:pPr>
       <w:r>
-        <w:t>1.</w:t>
-      </w:r>
-      <w:r>
-        <w:t>6</w:t>
-      </w:r>
-      <w:r>
-        <w:t xml:space="preserve"> </w:t>
-      </w:r>
-      <w:r>
-        <w:t>Mystery Response</w:t>
-      </w:r>
-      <w:r>
-        <w:t>…..................................................................................................................X</w:t>
+        <w:t>1.6 Mystery Response…..................................................................................................................X</w:t>
       </w:r>
     </w:p>
     <w:p>
@@ -21655,7 +21608,18 @@
       </w:pPr>
       <w:r>
         <w:tab/>
-        <w:t>NAO’s internal clock is originally set to UTC time. Time should be able to be changed on NAO’s website by accessing his IP on the web browser, however after changing it and leaving the page, the time reverts back to UTC. NAO’s computer runs a Linux operating system, so NAO’s computer was accessed via SSH and an attempt was made to change the time using command line. This was successful for a short time, however the time was 5 minutes off, and then after NAO was reset, the time was again changed back.</w:t>
+        <w:t xml:space="preserve">NAO’s internal clock is originally set to UTC time. Time should be able to be changed on NAO’s website by accessing his IP on the web browser, however after changing it and leaving the page, the time </w:t>
+      </w:r>
+      <w:r>
+        <w:t xml:space="preserve">will always </w:t>
+      </w:r>
+      <w:proofErr w:type="gramStart"/>
+      <w:r>
+        <w:t>revert back</w:t>
+      </w:r>
+      <w:proofErr w:type="gramEnd"/>
+      <w:r>
+        <w:t xml:space="preserve"> to UTC. NAO’s computer runs a Linux operating system, so NAO’s computer was accessed via SSH and an attempt was made to change the time using command line. This was successful for a short time, however the time was 5 minutes off, and then after NAO was reset, the time was again changed back.</w:t>
       </w:r>
     </w:p>
     <w:p>
@@ -21673,8 +21637,49 @@
       </w:pPr>
       <w:r>
         <w:tab/>
-        <w:t>Because the team could not change NAO’s internal clock, whenever the team wants to get NAO’ time, an HTTP request is made to an API that gives the time, relative the IP address making the request. The API could give time relative to an area code given, but it was decided that using the time relative to the IP address was beneficial, as wherever NAO is, the time will be accurate, as long as NAO is not using a VPN.</w:t>
-      </w:r>
+        <w:t>Because the team could not</w:t>
+      </w:r>
+      <w:r>
+        <w:t xml:space="preserve"> reliably</w:t>
+      </w:r>
+      <w:r>
+        <w:t xml:space="preserve"> change NAO’s internal clock, whenever </w:t>
+      </w:r>
+      <w:r>
+        <w:t xml:space="preserve">a user wants to get the </w:t>
+      </w:r>
+      <w:r>
+        <w:t>time</w:t>
+      </w:r>
+      <w:r>
+        <w:t xml:space="preserve"> from NAO</w:t>
+      </w:r>
+      <w:r>
+        <w:t>,</w:t>
+      </w:r>
+      <w:r>
+        <w:t xml:space="preserve"> </w:t>
+      </w:r>
+      <w:r>
+        <w:t>an HTTP request is made to an API that gives the time, relative</w:t>
+      </w:r>
+      <w:r>
+        <w:t xml:space="preserve"> to</w:t>
+      </w:r>
+      <w:r>
+        <w:t xml:space="preserve"> the IP address making the request. The API could give time relative to an area code given, but it was decided that using the time relative to the IP address was beneficial, as wherever NAO is, the time will be accurate, </w:t>
+      </w:r>
+      <w:r>
+        <w:t>assuming that</w:t>
+      </w:r>
+      <w:r>
+        <w:t xml:space="preserve"> NAO is not using a VPN.</w:t>
+      </w:r>
+    </w:p>
+    <w:p>
+      <w:pPr>
+        <w:jc w:val="both"/>
+      </w:pPr>
     </w:p>
     <w:p>
       <w:pPr>
@@ -21731,10 +21736,28 @@
       </w:r>
     </w:p>
     <w:p>
+      <w:pPr>
+        <w:rPr>
+          <w:b/>
+        </w:rPr>
+      </w:pPr>
       <w:r>
         <w:tab/>
-        <w:t>Because NAO reaches this state when doing absolutely nothing, the team could not narrow the problem down to a single module, and no changes could be made to fix it. The only solution found was to make sure NAO is not unnecessarily running for a long time, and does not do strenuous activity in succession for a long period of time. It is stressed that this problem is not solved as the actual cause of the problem has not been found, however preventative measures have been made.</w:t>
-      </w:r>
+        <w:t xml:space="preserve">Because NAO reaches this state when doing absolutely nothing, the team could not narrow the problem down to a single module, and no changes could be made to fix it. The only solution found was to make sure NAO is not unnecessarily running for a long time, and does not do strenuous activity in succession for a long period of time. </w:t>
+      </w:r>
+      <w:r>
+        <w:rPr>
+          <w:b/>
+        </w:rPr>
+        <w:t>It is stressed that this problem is not solved as the actual cause of the problem has not been found, however preventative measures have been made.</w:t>
+      </w:r>
+    </w:p>
+    <w:p>
+      <w:pPr>
+        <w:rPr>
+          <w:b/>
+        </w:rPr>
+      </w:pPr>
     </w:p>
     <w:p>
       <w:pPr>
@@ -21766,7 +21789,25 @@
     <w:p>
       <w:r>
         <w:tab/>
-        <w:t>NAO would frequently trigger behaviors with no user prompting. As more modules were put on the robot the problem became more and more apparent. Trigger conditions were set to activate when there was a person in view for more than 6 seconds</w:t>
+        <w:t>NAO would frequently trigger behaviors with no user prompting</w:t>
+      </w:r>
+      <w:r>
+        <w:t xml:space="preserve"> them</w:t>
+      </w:r>
+      <w:r>
+        <w:t>. As more modules were put on the robot</w:t>
+      </w:r>
+      <w:r>
+        <w:t>,</w:t>
+      </w:r>
+      <w:r>
+        <w:t xml:space="preserve"> the problem became more and more apparent</w:t>
+      </w:r>
+      <w:r>
+        <w:t xml:space="preserve"> as there were more modules fighting to run</w:t>
+      </w:r>
+      <w:r>
+        <w:t>. Trigger conditions were set to activate when there was a person in view for more than 6 seconds</w:t>
       </w:r>
     </w:p>
     <w:p>
@@ -21775,15 +21816,23 @@
         <w:jc w:val="both"/>
       </w:pPr>
       <w:r>
+        <w:lastRenderedPageBreak/>
         <w:t>Resolution</w:t>
       </w:r>
     </w:p>
     <w:p>
       <w:r>
         <w:tab/>
-        <w:t>The team originally understood trigger conditions to mean the conditions under which a behavior could be prompted by the user. In actuality, trigger conditions meant that the behavior could trigger autonomously, meaning without user input. Once trigger conditions were removed the team no longer had problems.</w:t>
-      </w:r>
-    </w:p>
+        <w:t xml:space="preserve">The team originally understood trigger conditions to mean the conditions under which a behavior could be prompted by the user. In actuality, trigger conditions meant that the behavior could trigger autonomously, meaning without user input. Once trigger conditions were removed the team no longer had </w:t>
+      </w:r>
+      <w:r>
+        <w:t xml:space="preserve">such </w:t>
+      </w:r>
+      <w:r>
+        <w:t>problems.</w:t>
+      </w:r>
+    </w:p>
+    <w:p/>
     <w:p>
       <w:pPr>
         <w:pStyle w:val="Heading2"/>
@@ -21793,7 +21842,6 @@
       <w:bookmarkStart w:id="200" w:name="_Toc2843347"/>
       <w:bookmarkStart w:id="201" w:name="_Toc2843429"/>
       <w:r>
-        <w:lastRenderedPageBreak/>
         <w:t xml:space="preserve">1.4: </w:t>
       </w:r>
       <w:r>
@@ -21815,7 +21863,10 @@
     <w:p>
       <w:r>
         <w:tab/>
-        <w:t xml:space="preserve">NAO could not take verbal parameters in commands. </w:t>
+        <w:t>NAO could not take verbal parameters in commands</w:t>
+      </w:r>
+      <w:r>
+        <w:t xml:space="preserve"> (akin to Google Assistant or Apple’s Siri).</w:t>
       </w:r>
     </w:p>
     <w:p>
@@ -21830,7 +21881,16 @@
     <w:p>
       <w:r>
         <w:tab/>
-        <w:t xml:space="preserve">After testing and research, the team concluded that NAO’s speech recognition does not recognize what a user says word for word but recognized specific phrases from a finite list. This meant to take parameters, first the behavior had to be triggered, the parameter would be asked for by NAO, </w:t>
+        <w:t xml:space="preserve">After testing and research, the team concluded that NAO’s speech recognition does not recognize what a user says word for word but recognized specific phrases </w:t>
+      </w:r>
+      <w:r>
+        <w:rPr>
+          <w:b/>
+        </w:rPr>
+        <w:t>from a finite list</w:t>
+      </w:r>
+      <w:r>
+        <w:t xml:space="preserve">. This meant to take parameters, first the behavior had to be triggered, the parameter would be asked for by NAO, </w:t>
       </w:r>
       <w:r>
         <w:t>and then</w:t>
@@ -21839,6 +21899,7 @@
         <w:t xml:space="preserve"> a list of specific answers had to be put into the speech recognition module in a switch statement that will return the answer.</w:t>
       </w:r>
     </w:p>
+    <w:p/>
     <w:p>
       <w:pPr>
         <w:pStyle w:val="Heading2"/>
@@ -21883,9 +21944,31 @@
     <w:p>
       <w:r>
         <w:tab/>
-        <w:t>During both demoing and development not do too many strenuous modules in a row. This avoids annoying warning messages and motor damage.</w:t>
-      </w:r>
-    </w:p>
+        <w:t>During both demoing and development</w:t>
+      </w:r>
+      <w:r>
+        <w:t>, be careful</w:t>
+      </w:r>
+      <w:r>
+        <w:t xml:space="preserve"> not</w:t>
+      </w:r>
+      <w:r>
+        <w:t xml:space="preserve"> to</w:t>
+      </w:r>
+      <w:r>
+        <w:t xml:space="preserve"> do too many strenuous modules in a row. This avoids annoying warning messages and </w:t>
+      </w:r>
+      <w:r>
+        <w:t xml:space="preserve">potential </w:t>
+      </w:r>
+      <w:r>
+        <w:t>motor damage.</w:t>
+      </w:r>
+      <w:r>
+        <w:t xml:space="preserve"> If an overheat does occur, keep the NAO unit shut off for 30 minutes to an hour to allow cool-down.</w:t>
+      </w:r>
+    </w:p>
+    <w:p/>
     <w:p>
       <w:pPr>
         <w:pStyle w:val="Heading2"/>
@@ -21914,7 +21997,64 @@
     <w:p>
       <w:r>
         <w:tab/>
-        <w:t>When NAO is not doing anything, one is speaking to NAO, or to someone else in the room, NAO will say strange responses, like “Let’s go is been to” or “, and lets go has been” (with ‘,’ said as “comma”). When looking in the dialog, whether or not anything was actually said by “human” NAO believes that “bye” has been said.</w:t>
+        <w:t xml:space="preserve">When NAO is not doing anything, one is speaking to NAO, or someone else </w:t>
+      </w:r>
+      <w:r>
+        <w:t xml:space="preserve">is </w:t>
+      </w:r>
+      <w:r>
+        <w:t>in the</w:t>
+      </w:r>
+      <w:r>
+        <w:t xml:space="preserve"> same</w:t>
+      </w:r>
+      <w:r>
+        <w:t xml:space="preserve"> room</w:t>
+      </w:r>
+      <w:r>
+        <w:t xml:space="preserve"> as NAO</w:t>
+      </w:r>
+      <w:r>
+        <w:t>, NAO will</w:t>
+      </w:r>
+      <w:r>
+        <w:t xml:space="preserve"> </w:t>
+      </w:r>
+      <w:proofErr w:type="spellStart"/>
+      <w:r>
+        <w:t>occasioanlly</w:t>
+      </w:r>
+      <w:proofErr w:type="spellEnd"/>
+      <w:r>
+        <w:t xml:space="preserve"> say strange responses, like “Let’s go is been to” or </w:t>
+      </w:r>
+      <w:proofErr w:type="gramStart"/>
+      <w:r>
+        <w:t>“, and</w:t>
+      </w:r>
+      <w:proofErr w:type="gramEnd"/>
+      <w:r>
+        <w:t xml:space="preserve"> lets go has been</w:t>
+      </w:r>
+      <w:r>
+        <w:t xml:space="preserve"> too</w:t>
+      </w:r>
+      <w:r>
+        <w:t xml:space="preserve">” (with ‘,’ said as “comma”). When looking in the dialog, </w:t>
+      </w:r>
+      <w:proofErr w:type="gramStart"/>
+      <w:r>
+        <w:t>whether or not</w:t>
+      </w:r>
+      <w:proofErr w:type="gramEnd"/>
+      <w:r>
+        <w:t xml:space="preserve"> anything was actually said by “human”</w:t>
+      </w:r>
+      <w:r>
+        <w:t>,</w:t>
+      </w:r>
+      <w:r>
+        <w:t xml:space="preserve"> NAO believes that “bye” has been said.</w:t>
       </w:r>
     </w:p>
     <w:p>
@@ -21928,7 +22068,24 @@
     <w:p>
       <w:r>
         <w:tab/>
-        <w:t>No resolution has been made for this problem, as the cause is a mystery. It triggers regardless of if input was given, and there are no behaviors implemented by the team that have the trigger phrase “bye”, and when the user intentionally says “bye” to NAO, the same response is not given.</w:t>
+        <w:t>No resolution has been made for this problem, as the cause is a mystery. It triggers regardless of if</w:t>
+      </w:r>
+      <w:r>
+        <w:t xml:space="preserve"> any</w:t>
+      </w:r>
+      <w:r>
+        <w:t xml:space="preserve"> input was given, and there are no behaviors implemented by the team that have the trigger phrase “bye”, and when the user intentionally says “bye” to NAO, the same response is not given.</w:t>
+      </w:r>
+      <w:r>
+        <w:t xml:space="preserve"> This problem is but a small annoyance/”quirk</w:t>
+      </w:r>
+      <w:proofErr w:type="gramStart"/>
+      <w:r>
+        <w:t>”, and</w:t>
+      </w:r>
+      <w:proofErr w:type="gramEnd"/>
+      <w:r>
+        <w:t xml:space="preserve"> does not affect regular functionality. </w:t>
       </w:r>
     </w:p>
     <w:p/>
@@ -21938,16 +22095,8 @@
         <w:pStyle w:val="Heading1"/>
       </w:pPr>
       <w:r>
-        <w:t xml:space="preserve">section </w:t>
-      </w:r>
-      <w:r>
-        <w:t>2</w:t>
-      </w:r>
-      <w:r>
-        <w:t xml:space="preserve">: </w:t>
-      </w:r>
-      <w:r>
-        <w:t>bug report</w:t>
+        <w:lastRenderedPageBreak/>
+        <w:t>section 2: bug report</w:t>
       </w:r>
     </w:p>
     <w:p/>
@@ -22348,7 +22497,6 @@
                                 <w:szCs w:val="44"/>
                               </w:rPr>
                             </w:pPr>
-                            <w:bookmarkStart w:id="211" w:name="_GoBack"/>
                             <w:r>
                               <w:rPr>
                                 <w:b/>
@@ -22391,7 +22539,6 @@
                               </w:rPr>
                               <w:t>User Manual</w:t>
                             </w:r>
-                            <w:bookmarkEnd w:id="211"/>
                           </w:p>
                         </w:txbxContent>
                       </wps:txbx>
@@ -22424,7 +22571,6 @@
                           <w:szCs w:val="44"/>
                         </w:rPr>
                       </w:pPr>
-                      <w:bookmarkStart w:id="212" w:name="_GoBack"/>
                       <w:r>
                         <w:rPr>
                           <w:b/>
@@ -22467,7 +22613,6 @@
                         </w:rPr>
                         <w:t>User Manual</w:t>
                       </w:r>
-                      <w:bookmarkEnd w:id="212"/>
                     </w:p>
                   </w:txbxContent>
                 </v:textbox>
@@ -22664,9 +22809,9 @@
           <w:noProof/>
         </w:rPr>
       </w:pPr>
-      <w:bookmarkStart w:id="213" w:name="_Toc2842896"/>
-      <w:bookmarkStart w:id="214" w:name="_Toc2843351"/>
-      <w:bookmarkStart w:id="215" w:name="_Toc2843433"/>
+      <w:bookmarkStart w:id="211" w:name="_Toc2842896"/>
+      <w:bookmarkStart w:id="212" w:name="_Toc2843351"/>
+      <w:bookmarkStart w:id="213" w:name="_Toc2843433"/>
       <w:r>
         <w:rPr>
           <w:noProof/>
@@ -22674,9 +22819,9 @@
         <w:lastRenderedPageBreak/>
         <w:t>CONTENTS</w:t>
       </w:r>
+      <w:bookmarkEnd w:id="211"/>
+      <w:bookmarkEnd w:id="212"/>
       <w:bookmarkEnd w:id="213"/>
-      <w:bookmarkEnd w:id="214"/>
-      <w:bookmarkEnd w:id="215"/>
       <w:r>
         <w:fldChar w:fldCharType="begin"/>
       </w:r>
@@ -24638,9 +24783,9 @@
           <w:noProof/>
         </w:rPr>
       </w:pPr>
-      <w:bookmarkStart w:id="216" w:name="_Toc2842897"/>
-      <w:bookmarkStart w:id="217" w:name="_Toc2843352"/>
-      <w:bookmarkStart w:id="218" w:name="_Toc2843434"/>
+      <w:bookmarkStart w:id="214" w:name="_Toc2842897"/>
+      <w:bookmarkStart w:id="215" w:name="_Toc2843352"/>
+      <w:bookmarkStart w:id="216" w:name="_Toc2843434"/>
       <w:r>
         <w:rPr>
           <w:noProof/>
@@ -24648,35 +24793,35 @@
         <w:lastRenderedPageBreak/>
         <w:t>SECTION 1: INTRODUCTION TO THE NAO ROBOT</w:t>
       </w:r>
+      <w:bookmarkEnd w:id="214"/>
+      <w:bookmarkEnd w:id="215"/>
       <w:bookmarkEnd w:id="216"/>
+    </w:p>
+    <w:p>
+      <w:pPr>
+        <w:ind w:left="0"/>
+        <w:jc w:val="both"/>
+        <w:rPr>
+          <w:sz w:val="28"/>
+          <w:szCs w:val="28"/>
+        </w:rPr>
+      </w:pPr>
+    </w:p>
+    <w:p>
+      <w:pPr>
+        <w:pStyle w:val="Heading2"/>
+        <w:ind w:left="0"/>
+        <w:jc w:val="both"/>
+      </w:pPr>
+      <w:bookmarkStart w:id="217" w:name="_Toc2842898"/>
+      <w:bookmarkStart w:id="218" w:name="_Toc2843353"/>
+      <w:bookmarkStart w:id="219" w:name="_Toc2843435"/>
+      <w:r>
+        <w:t>1.1 WHAT IS NAO?</w:t>
+      </w:r>
       <w:bookmarkEnd w:id="217"/>
       <w:bookmarkEnd w:id="218"/>
-    </w:p>
-    <w:p>
-      <w:pPr>
-        <w:ind w:left="0"/>
-        <w:jc w:val="both"/>
-        <w:rPr>
-          <w:sz w:val="28"/>
-          <w:szCs w:val="28"/>
-        </w:rPr>
-      </w:pPr>
-    </w:p>
-    <w:p>
-      <w:pPr>
-        <w:pStyle w:val="Heading2"/>
-        <w:ind w:left="0"/>
-        <w:jc w:val="both"/>
-      </w:pPr>
-      <w:bookmarkStart w:id="219" w:name="_Toc2842898"/>
-      <w:bookmarkStart w:id="220" w:name="_Toc2843353"/>
-      <w:bookmarkStart w:id="221" w:name="_Toc2843435"/>
-      <w:r>
-        <w:t>1.1 WHAT IS NAO?</w:t>
-      </w:r>
       <w:bookmarkEnd w:id="219"/>
-      <w:bookmarkEnd w:id="220"/>
-      <w:bookmarkEnd w:id="221"/>
     </w:p>
     <w:p>
       <w:pPr>
@@ -24790,9 +24935,9 @@
         <w:ind w:left="0"/>
         <w:jc w:val="both"/>
       </w:pPr>
-      <w:bookmarkStart w:id="222" w:name="_Toc2842899"/>
-      <w:bookmarkStart w:id="223" w:name="_Toc2843354"/>
-      <w:bookmarkStart w:id="224" w:name="_Toc2843436"/>
+      <w:bookmarkStart w:id="220" w:name="_Toc2842899"/>
+      <w:bookmarkStart w:id="221" w:name="_Toc2843354"/>
+      <w:bookmarkStart w:id="222" w:name="_Toc2843436"/>
       <w:r>
         <w:t>1.</w:t>
       </w:r>
@@ -24808,107 +24953,107 @@
       <w:r>
         <w:t xml:space="preserve"> NAO?</w:t>
       </w:r>
+      <w:bookmarkEnd w:id="220"/>
+      <w:bookmarkEnd w:id="221"/>
       <w:bookmarkEnd w:id="222"/>
+    </w:p>
+    <w:p>
+      <w:pPr>
+        <w:jc w:val="both"/>
+      </w:pPr>
+      <w:r>
+        <w:tab/>
+        <w:t xml:space="preserve">The initial development of the NAO robot began as early as 2004. NAO was created by a French company known as Aldebaran, who was later acquired by  SoftBank Robotics, a company based out of Japan, in 2015. The first public version of the NAO robot was released in 2008, however the version this project will be focusing on (NAO v6, or NAO Next Gen) was released to the public in 2014. Aldebaran also created the “Choregraphe” software that a bulk of the development of custom modules for NAO are made in. </w:t>
+      </w:r>
+    </w:p>
+    <w:p>
+      <w:pPr>
+        <w:spacing w:after="0"/>
+        <w:ind w:left="0" w:right="0"/>
+        <w:jc w:val="both"/>
+        <w:rPr>
+          <w:rFonts w:ascii="Times New Roman" w:eastAsia="Times New Roman" w:hAnsi="Times New Roman" w:cs="Times New Roman"/>
+          <w:kern w:val="0"/>
+          <w:sz w:val="24"/>
+          <w:szCs w:val="24"/>
+          <w:lang w:eastAsia="en-US"/>
+          <w14:ligatures w14:val="none"/>
+        </w:rPr>
+      </w:pPr>
+    </w:p>
+    <w:p>
+      <w:pPr>
+        <w:spacing w:after="0"/>
+        <w:ind w:left="0" w:right="0"/>
+        <w:jc w:val="both"/>
+        <w:rPr>
+          <w:rFonts w:ascii="Times New Roman" w:eastAsia="Times New Roman" w:hAnsi="Times New Roman" w:cs="Times New Roman"/>
+          <w:kern w:val="0"/>
+          <w:sz w:val="24"/>
+          <w:szCs w:val="24"/>
+          <w:lang w:eastAsia="en-US"/>
+          <w14:ligatures w14:val="none"/>
+        </w:rPr>
+      </w:pPr>
+    </w:p>
+    <w:p>
+      <w:pPr>
+        <w:spacing w:after="0"/>
+        <w:ind w:left="0" w:right="0"/>
+        <w:jc w:val="both"/>
+        <w:rPr>
+          <w:rFonts w:ascii="Times New Roman" w:eastAsia="Times New Roman" w:hAnsi="Times New Roman" w:cs="Times New Roman"/>
+          <w:kern w:val="0"/>
+          <w:sz w:val="24"/>
+          <w:szCs w:val="24"/>
+          <w:lang w:eastAsia="en-US"/>
+          <w14:ligatures w14:val="none"/>
+        </w:rPr>
+      </w:pPr>
+    </w:p>
+    <w:p>
+      <w:pPr>
+        <w:pStyle w:val="Heading1"/>
+        <w:ind w:left="0"/>
+        <w:jc w:val="both"/>
+        <w:rPr>
+          <w:noProof/>
+        </w:rPr>
+      </w:pPr>
+      <w:bookmarkStart w:id="223" w:name="_Toc2842900"/>
+      <w:bookmarkStart w:id="224" w:name="_Toc2843355"/>
+      <w:bookmarkStart w:id="225" w:name="_Toc2843437"/>
+      <w:r>
+        <w:rPr>
+          <w:noProof/>
+        </w:rPr>
+        <w:t>SECTION 2: NAO’s CAPABILITIES</w:t>
+      </w:r>
       <w:bookmarkEnd w:id="223"/>
       <w:bookmarkEnd w:id="224"/>
-    </w:p>
-    <w:p>
-      <w:pPr>
-        <w:jc w:val="both"/>
-      </w:pPr>
-      <w:r>
-        <w:tab/>
-        <w:t xml:space="preserve">The initial development of the NAO robot began as early as 2004. NAO was created by a French company known as Aldebaran, who was later acquired by  SoftBank Robotics, a company based out of Japan, in 2015. The first public version of the NAO robot was released in 2008, however the version this project will be focusing on (NAO v6, or NAO Next Gen) was released to the public in 2014. Aldebaran also created the “Choregraphe” software that a bulk of the development of custom modules for NAO are made in. </w:t>
-      </w:r>
-    </w:p>
-    <w:p>
-      <w:pPr>
-        <w:spacing w:after="0"/>
-        <w:ind w:left="0" w:right="0"/>
-        <w:jc w:val="both"/>
-        <w:rPr>
-          <w:rFonts w:ascii="Times New Roman" w:eastAsia="Times New Roman" w:hAnsi="Times New Roman" w:cs="Times New Roman"/>
-          <w:kern w:val="0"/>
-          <w:sz w:val="24"/>
-          <w:szCs w:val="24"/>
-          <w:lang w:eastAsia="en-US"/>
-          <w14:ligatures w14:val="none"/>
-        </w:rPr>
-      </w:pPr>
-    </w:p>
-    <w:p>
-      <w:pPr>
-        <w:spacing w:after="0"/>
-        <w:ind w:left="0" w:right="0"/>
-        <w:jc w:val="both"/>
-        <w:rPr>
-          <w:rFonts w:ascii="Times New Roman" w:eastAsia="Times New Roman" w:hAnsi="Times New Roman" w:cs="Times New Roman"/>
-          <w:kern w:val="0"/>
-          <w:sz w:val="24"/>
-          <w:szCs w:val="24"/>
-          <w:lang w:eastAsia="en-US"/>
-          <w14:ligatures w14:val="none"/>
-        </w:rPr>
-      </w:pPr>
-    </w:p>
-    <w:p>
-      <w:pPr>
-        <w:spacing w:after="0"/>
-        <w:ind w:left="0" w:right="0"/>
-        <w:jc w:val="both"/>
-        <w:rPr>
-          <w:rFonts w:ascii="Times New Roman" w:eastAsia="Times New Roman" w:hAnsi="Times New Roman" w:cs="Times New Roman"/>
-          <w:kern w:val="0"/>
-          <w:sz w:val="24"/>
-          <w:szCs w:val="24"/>
-          <w:lang w:eastAsia="en-US"/>
-          <w14:ligatures w14:val="none"/>
-        </w:rPr>
-      </w:pPr>
-    </w:p>
-    <w:p>
-      <w:pPr>
-        <w:pStyle w:val="Heading1"/>
+      <w:bookmarkEnd w:id="225"/>
+    </w:p>
+    <w:p>
+      <w:pPr>
+        <w:pStyle w:val="Heading2"/>
         <w:ind w:left="0"/>
         <w:jc w:val="both"/>
-        <w:rPr>
-          <w:noProof/>
-        </w:rPr>
-      </w:pPr>
-      <w:bookmarkStart w:id="225" w:name="_Toc2842900"/>
-      <w:bookmarkStart w:id="226" w:name="_Toc2843355"/>
-      <w:bookmarkStart w:id="227" w:name="_Toc2843437"/>
-      <w:r>
-        <w:rPr>
-          <w:noProof/>
-        </w:rPr>
-        <w:t>SECTION 2: NAO’s CAPABILITIES</w:t>
-      </w:r>
-      <w:bookmarkEnd w:id="225"/>
+      </w:pPr>
+      <w:bookmarkStart w:id="226" w:name="_Toc2842901"/>
+      <w:bookmarkStart w:id="227" w:name="_Toc2843356"/>
+      <w:bookmarkStart w:id="228" w:name="_Toc2843438"/>
+      <w:r>
+        <w:t>2</w:t>
+      </w:r>
+      <w:r>
+        <w:t xml:space="preserve">.1 </w:t>
+      </w:r>
+      <w:r>
+        <w:t>initial (pre-built) capabilities</w:t>
+      </w:r>
       <w:bookmarkEnd w:id="226"/>
       <w:bookmarkEnd w:id="227"/>
-    </w:p>
-    <w:p>
-      <w:pPr>
-        <w:pStyle w:val="Heading2"/>
-        <w:ind w:left="0"/>
-        <w:jc w:val="both"/>
-      </w:pPr>
-      <w:bookmarkStart w:id="228" w:name="_Toc2842901"/>
-      <w:bookmarkStart w:id="229" w:name="_Toc2843356"/>
-      <w:bookmarkStart w:id="230" w:name="_Toc2843438"/>
-      <w:r>
-        <w:t>2</w:t>
-      </w:r>
-      <w:r>
-        <w:t xml:space="preserve">.1 </w:t>
-      </w:r>
-      <w:r>
-        <w:t>initial (pre-built) capabilities</w:t>
-      </w:r>
       <w:bookmarkEnd w:id="228"/>
-      <w:bookmarkEnd w:id="229"/>
-      <w:bookmarkEnd w:id="230"/>
     </w:p>
     <w:p>
       <w:pPr>
@@ -25391,9 +25536,9 @@
         <w:ind w:left="0"/>
         <w:jc w:val="both"/>
       </w:pPr>
-      <w:bookmarkStart w:id="231" w:name="_Toc2842902"/>
-      <w:bookmarkStart w:id="232" w:name="_Toc2843357"/>
-      <w:bookmarkStart w:id="233" w:name="_Toc2843439"/>
+      <w:bookmarkStart w:id="229" w:name="_Toc2842902"/>
+      <w:bookmarkStart w:id="230" w:name="_Toc2843357"/>
+      <w:bookmarkStart w:id="231" w:name="_Toc2843439"/>
       <w:r>
         <w:t>2</w:t>
       </w:r>
@@ -25409,9 +25554,9 @@
       <w:r>
         <w:t>verbal responses (q&amp;a)</w:t>
       </w:r>
+      <w:bookmarkEnd w:id="229"/>
+      <w:bookmarkEnd w:id="230"/>
       <w:bookmarkEnd w:id="231"/>
-      <w:bookmarkEnd w:id="232"/>
-      <w:bookmarkEnd w:id="233"/>
     </w:p>
     <w:p>
       <w:pPr>
@@ -25565,13 +25710,7 @@
         <w:jc w:val="both"/>
       </w:pPr>
       <w:r>
-        <w:t>“</w:t>
-      </w:r>
-      <w:r>
-        <w:t>Can you tell me about a class</w:t>
-      </w:r>
-      <w:r>
-        <w:t>?”</w:t>
+        <w:t>“Can you tell me about a class?”</w:t>
       </w:r>
     </w:p>
     <w:p>
@@ -25584,13 +25723,7 @@
         <w:jc w:val="both"/>
       </w:pPr>
       <w:r>
-        <w:t>“</w:t>
-      </w:r>
-      <w:r>
-        <w:t>Tell me about some classes.</w:t>
-      </w:r>
-      <w:r>
-        <w:t>”</w:t>
+        <w:t>“Tell me about some classes.”</w:t>
       </w:r>
     </w:p>
     <w:p>
@@ -25603,13 +25736,7 @@
         <w:jc w:val="both"/>
       </w:pPr>
       <w:r>
-        <w:t>“</w:t>
-      </w:r>
-      <w:r>
-        <w:t>Class info.</w:t>
-      </w:r>
-      <w:r>
-        <w:t>”</w:t>
+        <w:t>“Class info.”</w:t>
       </w:r>
     </w:p>
     <w:p>
@@ -25622,13 +25749,7 @@
         <w:jc w:val="both"/>
       </w:pPr>
       <w:r>
-        <w:t>“</w:t>
-      </w:r>
-      <w:r>
-        <w:t>Class information.</w:t>
-      </w:r>
-      <w:r>
-        <w:t>”</w:t>
+        <w:t>“Class information.”</w:t>
       </w:r>
     </w:p>
     <w:p>
@@ -25690,10 +25811,7 @@
       </w:pPr>
       <w:r>
         <w:lastRenderedPageBreak/>
-        <w:t xml:space="preserve">Description: NAO will </w:t>
-      </w:r>
-      <w:r>
-        <w:t xml:space="preserve">respond by telling the user that he has taken all of CWU’s Computer Science </w:t>
+        <w:t xml:space="preserve">Description: NAO will respond by telling the user that he has taken all of CWU’s Computer Science </w:t>
       </w:r>
       <w:proofErr w:type="gramStart"/>
       <w:r>
@@ -26601,9 +26719,9 @@
         <w:ind w:left="0"/>
         <w:jc w:val="both"/>
       </w:pPr>
-      <w:bookmarkStart w:id="234" w:name="_Toc2842903"/>
-      <w:bookmarkStart w:id="235" w:name="_Toc2843358"/>
-      <w:bookmarkStart w:id="236" w:name="_Toc2843440"/>
+      <w:bookmarkStart w:id="232" w:name="_Toc2842903"/>
+      <w:bookmarkStart w:id="233" w:name="_Toc2843358"/>
+      <w:bookmarkStart w:id="234" w:name="_Toc2843440"/>
       <w:r>
         <w:t>2</w:t>
       </w:r>
@@ -26619,9 +26737,9 @@
       <w:r>
         <w:t>internet-based requests &amp; responses</w:t>
       </w:r>
+      <w:bookmarkEnd w:id="232"/>
+      <w:bookmarkEnd w:id="233"/>
       <w:bookmarkEnd w:id="234"/>
-      <w:bookmarkEnd w:id="235"/>
-      <w:bookmarkEnd w:id="236"/>
     </w:p>
     <w:p>
       <w:pPr>
@@ -27388,9 +27506,9 @@
         <w:ind w:left="0"/>
         <w:jc w:val="both"/>
       </w:pPr>
-      <w:bookmarkStart w:id="237" w:name="_Toc2842904"/>
-      <w:bookmarkStart w:id="238" w:name="_Toc2843359"/>
-      <w:bookmarkStart w:id="239" w:name="_Toc2843441"/>
+      <w:bookmarkStart w:id="235" w:name="_Toc2842904"/>
+      <w:bookmarkStart w:id="236" w:name="_Toc2843359"/>
+      <w:bookmarkStart w:id="237" w:name="_Toc2843441"/>
       <w:r>
         <w:t>2</w:t>
       </w:r>
@@ -27406,9 +27524,9 @@
       <w:r>
         <w:t>facial detection &amp; recognition responses</w:t>
       </w:r>
+      <w:bookmarkEnd w:id="235"/>
+      <w:bookmarkEnd w:id="236"/>
       <w:bookmarkEnd w:id="237"/>
-      <w:bookmarkEnd w:id="238"/>
-      <w:bookmarkEnd w:id="239"/>
     </w:p>
     <w:p>
       <w:pPr>
@@ -27851,9 +27969,9 @@
         <w:ind w:left="0"/>
         <w:jc w:val="both"/>
       </w:pPr>
-      <w:bookmarkStart w:id="240" w:name="_Toc2842905"/>
-      <w:bookmarkStart w:id="241" w:name="_Toc2843360"/>
-      <w:bookmarkStart w:id="242" w:name="_Toc2843442"/>
+      <w:bookmarkStart w:id="238" w:name="_Toc2842905"/>
+      <w:bookmarkStart w:id="239" w:name="_Toc2843360"/>
+      <w:bookmarkStart w:id="240" w:name="_Toc2843442"/>
       <w:r>
         <w:lastRenderedPageBreak/>
         <w:t>2</w:t>
@@ -27870,9 +27988,9 @@
       <w:r>
         <w:t>basic movement options</w:t>
       </w:r>
+      <w:bookmarkEnd w:id="238"/>
+      <w:bookmarkEnd w:id="239"/>
       <w:bookmarkEnd w:id="240"/>
-      <w:bookmarkEnd w:id="241"/>
-      <w:bookmarkEnd w:id="242"/>
     </w:p>
     <w:p>
       <w:pPr>
@@ -28806,9 +28924,9 @@
         <w:ind w:left="0"/>
         <w:jc w:val="both"/>
       </w:pPr>
-      <w:bookmarkStart w:id="243" w:name="_Toc2842906"/>
-      <w:bookmarkStart w:id="244" w:name="_Toc2843361"/>
-      <w:bookmarkStart w:id="245" w:name="_Toc2843443"/>
+      <w:bookmarkStart w:id="241" w:name="_Toc2842906"/>
+      <w:bookmarkStart w:id="242" w:name="_Toc2843361"/>
+      <w:bookmarkStart w:id="243" w:name="_Toc2843443"/>
       <w:r>
         <w:t>2</w:t>
       </w:r>
@@ -28824,9 +28942,9 @@
       <w:r>
         <w:t>advanced movement options</w:t>
       </w:r>
+      <w:bookmarkEnd w:id="241"/>
+      <w:bookmarkEnd w:id="242"/>
       <w:bookmarkEnd w:id="243"/>
-      <w:bookmarkEnd w:id="244"/>
-      <w:bookmarkEnd w:id="245"/>
     </w:p>
     <w:p>
       <w:pPr>
@@ -29108,9 +29226,9 @@
         <w:ind w:left="0"/>
         <w:jc w:val="both"/>
       </w:pPr>
-      <w:bookmarkStart w:id="246" w:name="_Toc2842907"/>
-      <w:bookmarkStart w:id="247" w:name="_Toc2843362"/>
-      <w:bookmarkStart w:id="248" w:name="_Toc2843444"/>
+      <w:bookmarkStart w:id="244" w:name="_Toc2842907"/>
+      <w:bookmarkStart w:id="245" w:name="_Toc2843362"/>
+      <w:bookmarkStart w:id="246" w:name="_Toc2843444"/>
       <w:r>
         <w:t>2</w:t>
       </w:r>
@@ -29126,9 +29244,9 @@
       <w:r>
         <w:t>Miscellaneous modules</w:t>
       </w:r>
+      <w:bookmarkEnd w:id="244"/>
+      <w:bookmarkEnd w:id="245"/>
       <w:bookmarkEnd w:id="246"/>
-      <w:bookmarkEnd w:id="247"/>
-      <w:bookmarkEnd w:id="248"/>
     </w:p>
     <w:p>
       <w:pPr>
@@ -29294,41 +29412,86 @@
           <w:noProof/>
         </w:rPr>
       </w:pPr>
-      <w:bookmarkStart w:id="249" w:name="_Toc2842908"/>
-      <w:bookmarkStart w:id="250" w:name="_Toc2843363"/>
-      <w:bookmarkStart w:id="251" w:name="_Toc2843445"/>
+      <w:bookmarkStart w:id="247" w:name="_Toc2842908"/>
+      <w:bookmarkStart w:id="248" w:name="_Toc2843363"/>
+      <w:bookmarkStart w:id="249" w:name="_Toc2843445"/>
       <w:r>
         <w:rPr>
           <w:noProof/>
         </w:rPr>
         <w:t>SECTION 3: CREATING YOUR OWN NAO MODULES</w:t>
       </w:r>
+      <w:bookmarkEnd w:id="247"/>
+      <w:bookmarkEnd w:id="248"/>
       <w:bookmarkEnd w:id="249"/>
+    </w:p>
+    <w:p/>
+    <w:p>
+      <w:pPr>
+        <w:pStyle w:val="Heading2"/>
+        <w:ind w:left="0"/>
+        <w:jc w:val="both"/>
+      </w:pPr>
+      <w:bookmarkStart w:id="250" w:name="_Toc2842909"/>
+      <w:bookmarkStart w:id="251" w:name="_Toc2843364"/>
+      <w:bookmarkStart w:id="252" w:name="_Toc2843446"/>
+      <w:r>
+        <w:t>3</w:t>
+      </w:r>
+      <w:r>
+        <w:t xml:space="preserve">.1 </w:t>
+      </w:r>
+      <w:r>
+        <w:t>introduction to choregraphe</w:t>
+      </w:r>
       <w:bookmarkEnd w:id="250"/>
       <w:bookmarkEnd w:id="251"/>
-    </w:p>
-    <w:p/>
+      <w:bookmarkEnd w:id="252"/>
+    </w:p>
+    <w:p>
+      <w:pPr>
+        <w:jc w:val="both"/>
+      </w:pPr>
+      <w:r>
+        <w:tab/>
+        <w:t xml:space="preserve">Choregraphe is multi-platform desktop application that allows users to visually program modules for the NAO robot (as well as other robot models created by SoftBank Robotics, such as Pepper). Choregraphe links up with the NAOqi framework (discussed in the following subsection), enabling users to easily create animations and behaviors for NAO, as well as test their creations using a simulated virtual NAO robot, or a physical robot connected via ethernet. </w:t>
+      </w:r>
+    </w:p>
+    <w:p>
+      <w:pPr>
+        <w:jc w:val="both"/>
+      </w:pPr>
+      <w:r>
+        <w:t>The Choregraphe software comes packaged with a ton of pre-built functions for NAO (known as “boxes” within Choregraphe) such as a “Say Box” which easily allows for text-to-speech programs, or a “Movement Box” which users can take advantage of to have their NAO robot move a specific distance in a specific direction. The biggest draw of Choregraphe however is the ability it gives users to create their own custom boxes, which can be combined to create an entirely custom sequence of events (known as a module) for NAO. These custom boxes can be written in a multitude of programming languages, but this documentation will be focusing on the Python language, as that is what AriGato has solely used in their project.</w:t>
+      </w:r>
+    </w:p>
     <w:p>
       <w:pPr>
         <w:pStyle w:val="Heading2"/>
         <w:ind w:left="0"/>
         <w:jc w:val="both"/>
       </w:pPr>
-      <w:bookmarkStart w:id="252" w:name="_Toc2842909"/>
-      <w:bookmarkStart w:id="253" w:name="_Toc2843364"/>
-      <w:bookmarkStart w:id="254" w:name="_Toc2843446"/>
+      <w:bookmarkStart w:id="253" w:name="_Toc2842910"/>
+      <w:bookmarkStart w:id="254" w:name="_Toc2843365"/>
+      <w:bookmarkStart w:id="255" w:name="_Toc2843447"/>
       <w:r>
         <w:t>3</w:t>
       </w:r>
       <w:r>
-        <w:t xml:space="preserve">.1 </w:t>
-      </w:r>
-      <w:r>
-        <w:t>introduction to choregraphe</w:t>
-      </w:r>
-      <w:bookmarkEnd w:id="252"/>
+        <w:t>.</w:t>
+      </w:r>
+      <w:r>
+        <w:t>2</w:t>
+      </w:r>
+      <w:r>
+        <w:t xml:space="preserve"> </w:t>
+      </w:r>
+      <w:r>
+        <w:t>the naoqi framework</w:t>
+      </w:r>
       <w:bookmarkEnd w:id="253"/>
       <w:bookmarkEnd w:id="254"/>
+      <w:bookmarkEnd w:id="255"/>
     </w:p>
     <w:p>
       <w:pPr>
@@ -29336,16 +29499,74 @@
       </w:pPr>
       <w:r>
         <w:tab/>
-        <w:t xml:space="preserve">Choregraphe is multi-platform desktop application that allows users to visually program modules for the NAO robot (as well as other robot models created by SoftBank Robotics, such as Pepper). Choregraphe links up with the NAOqi framework (discussed in the following subsection), enabling users to easily create animations and behaviors for NAO, as well as test their creations using a simulated virtual NAO robot, or a physical robot connected via ethernet. </w:t>
-      </w:r>
-    </w:p>
-    <w:p>
-      <w:pPr>
-        <w:jc w:val="both"/>
-      </w:pPr>
-      <w:r>
-        <w:t>The Choregraphe software comes packaged with a ton of pre-built functions for NAO (known as “boxes” within Choregraphe) such as a “Say Box” which easily allows for text-to-speech programs, or a “Movement Box” which users can take advantage of to have their NAO robot move a specific distance in a specific direction. The biggest draw of Choregraphe however is the ability it gives users to create their own custom boxes, which can be combined to create an entirely custom sequence of events (known as a module) for NAO. These custom boxes can be written in a multitude of programming languages, but this documentation will be focusing on the Python language, as that is what AriGato has solely used in their project.</w:t>
-      </w:r>
+        <w:t xml:space="preserve">“NAOqi” is the NAO robot’s operating system. It is a programming framework that is built and runs off of the Gentoo Linux Distribution. NAOqi is the main software residing in NAO’s memory unit, </w:t>
+      </w:r>
+      <w:r>
+        <w:lastRenderedPageBreak/>
+        <w:t>and controls all of the robot’s motors, sensors, and functionalities. According to Aldebaran’s documentation, “it answers to common robotics needs including: parallelism, resources, synchronization, [and] events</w:t>
+      </w:r>
+      <w:r>
+        <w:rPr>
+          <w:rStyle w:val="FootnoteReference"/>
+        </w:rPr>
+        <w:footnoteReference w:id="2"/>
+      </w:r>
+      <w:r>
+        <w:t>”.</w:t>
+      </w:r>
+    </w:p>
+    <w:p>
+      <w:pPr>
+        <w:jc w:val="both"/>
+      </w:pPr>
+      <w:r>
+        <w:t>NAOqi offers a fully fleshed-out API for both C++ and Python, giving users access and manipulation of the full range of NAO’s capabilities. There is a vast library of classes and their respective functions that can be called and expanded upon to create your own modules. A few examples of these classes are “</w:t>
+      </w:r>
+      <w:proofErr w:type="spellStart"/>
+      <w:r>
+        <w:t>ALTextToSpeech</w:t>
+      </w:r>
+      <w:proofErr w:type="spellEnd"/>
+      <w:r>
+        <w:t>”, “</w:t>
+      </w:r>
+      <w:proofErr w:type="spellStart"/>
+      <w:r>
+        <w:t>ALMotion</w:t>
+      </w:r>
+      <w:proofErr w:type="spellEnd"/>
+      <w:r>
+        <w:t>”, and “</w:t>
+      </w:r>
+      <w:proofErr w:type="spellStart"/>
+      <w:r>
+        <w:t>ALLeds</w:t>
+      </w:r>
+      <w:proofErr w:type="spellEnd"/>
+      <w:r>
+        <w:t xml:space="preserve">”, which each offer a variety of functions related to the class (e.g., </w:t>
+      </w:r>
+      <w:proofErr w:type="spellStart"/>
+      <w:r>
+        <w:t>ALMotion</w:t>
+      </w:r>
+      <w:proofErr w:type="spellEnd"/>
+      <w:r>
+        <w:t xml:space="preserve"> has a “</w:t>
+      </w:r>
+      <w:proofErr w:type="spellStart"/>
+      <w:r>
+        <w:t>moveTo</w:t>
+      </w:r>
+      <w:proofErr w:type="spellEnd"/>
+      <w:r>
+        <w:t>” function that enables the NAO to walk). The “boxes” discussed in Section 3.1 rely on these API classes and functions to easily create modules for NAO.</w:t>
+      </w:r>
+    </w:p>
+    <w:p>
+      <w:pPr>
+        <w:jc w:val="both"/>
+      </w:pPr>
     </w:p>
     <w:p>
       <w:pPr>
@@ -29353,9 +29574,9 @@
         <w:ind w:left="0"/>
         <w:jc w:val="both"/>
       </w:pPr>
-      <w:bookmarkStart w:id="255" w:name="_Toc2842910"/>
-      <w:bookmarkStart w:id="256" w:name="_Toc2843365"/>
-      <w:bookmarkStart w:id="257" w:name="_Toc2843447"/>
+      <w:bookmarkStart w:id="256" w:name="_Toc2842911"/>
+      <w:bookmarkStart w:id="257" w:name="_Toc2843366"/>
+      <w:bookmarkStart w:id="258" w:name="_Toc2843448"/>
       <w:r>
         <w:t>3</w:t>
       </w:r>
@@ -29363,120 +29584,17 @@
         <w:t>.</w:t>
       </w:r>
       <w:r>
-        <w:t>2</w:t>
+        <w:t>3</w:t>
       </w:r>
       <w:r>
         <w:t xml:space="preserve"> </w:t>
       </w:r>
       <w:r>
-        <w:t>the naoqi framework</w:t>
-      </w:r>
-      <w:bookmarkEnd w:id="255"/>
+        <w:t>creating your first module</w:t>
+      </w:r>
       <w:bookmarkEnd w:id="256"/>
       <w:bookmarkEnd w:id="257"/>
-    </w:p>
-    <w:p>
-      <w:pPr>
-        <w:jc w:val="both"/>
-      </w:pPr>
-      <w:r>
-        <w:tab/>
-        <w:t xml:space="preserve">“NAOqi” is the NAO robot’s operating system. It is a programming framework that is built and runs off of the Gentoo Linux Distribution. NAOqi is the main software residing in NAO’s memory unit, </w:t>
-      </w:r>
-      <w:r>
-        <w:lastRenderedPageBreak/>
-        <w:t>and controls all of the robot’s motors, sensors, and functionalities. According to Aldebaran’s documentation, “it answers to common robotics needs including: parallelism, resources, synchronization, [and] events</w:t>
-      </w:r>
-      <w:r>
-        <w:rPr>
-          <w:rStyle w:val="FootnoteReference"/>
-        </w:rPr>
-        <w:footnoteReference w:id="2"/>
-      </w:r>
-      <w:r>
-        <w:t>”.</w:t>
-      </w:r>
-    </w:p>
-    <w:p>
-      <w:pPr>
-        <w:jc w:val="both"/>
-      </w:pPr>
-      <w:r>
-        <w:t>NAOqi offers a fully fleshed-out API for both C++ and Python, giving users access and manipulation of the full range of NAO’s capabilities. There is a vast library of classes and their respective functions that can be called and expanded upon to create your own modules. A few examples of these classes are “</w:t>
-      </w:r>
-      <w:proofErr w:type="spellStart"/>
-      <w:r>
-        <w:t>ALTextToSpeech</w:t>
-      </w:r>
-      <w:proofErr w:type="spellEnd"/>
-      <w:r>
-        <w:t>”, “</w:t>
-      </w:r>
-      <w:proofErr w:type="spellStart"/>
-      <w:r>
-        <w:t>ALMotion</w:t>
-      </w:r>
-      <w:proofErr w:type="spellEnd"/>
-      <w:r>
-        <w:t>”, and “</w:t>
-      </w:r>
-      <w:proofErr w:type="spellStart"/>
-      <w:r>
-        <w:t>ALLeds</w:t>
-      </w:r>
-      <w:proofErr w:type="spellEnd"/>
-      <w:r>
-        <w:t xml:space="preserve">”, which each offer a variety of functions related to the class (e.g., </w:t>
-      </w:r>
-      <w:proofErr w:type="spellStart"/>
-      <w:r>
-        <w:t>ALMotion</w:t>
-      </w:r>
-      <w:proofErr w:type="spellEnd"/>
-      <w:r>
-        <w:t xml:space="preserve"> has a “</w:t>
-      </w:r>
-      <w:proofErr w:type="spellStart"/>
-      <w:r>
-        <w:t>moveTo</w:t>
-      </w:r>
-      <w:proofErr w:type="spellEnd"/>
-      <w:r>
-        <w:t>” function that enables the NAO to walk). The “boxes” discussed in Section 3.1 rely on these API classes and functions to easily create modules for NAO.</w:t>
-      </w:r>
-    </w:p>
-    <w:p>
-      <w:pPr>
-        <w:jc w:val="both"/>
-      </w:pPr>
-    </w:p>
-    <w:p>
-      <w:pPr>
-        <w:pStyle w:val="Heading2"/>
-        <w:ind w:left="0"/>
-        <w:jc w:val="both"/>
-      </w:pPr>
-      <w:bookmarkStart w:id="258" w:name="_Toc2842911"/>
-      <w:bookmarkStart w:id="259" w:name="_Toc2843366"/>
-      <w:bookmarkStart w:id="260" w:name="_Toc2843448"/>
-      <w:r>
-        <w:t>3</w:t>
-      </w:r>
-      <w:r>
-        <w:t>.</w:t>
-      </w:r>
-      <w:r>
-        <w:t>3</w:t>
-      </w:r>
-      <w:r>
-        <w:t xml:space="preserve"> </w:t>
-      </w:r>
-      <w:r>
-        <w:t>creating your first module</w:t>
-      </w:r>
       <w:bookmarkEnd w:id="258"/>
-      <w:bookmarkEnd w:id="259"/>
-      <w:bookmarkEnd w:id="260"/>
     </w:p>
     <w:p>
       <w:pPr>
@@ -31465,9 +31583,9 @@
         <w:ind w:left="0"/>
         <w:jc w:val="both"/>
       </w:pPr>
-      <w:bookmarkStart w:id="261" w:name="_Toc2842912"/>
-      <w:bookmarkStart w:id="262" w:name="_Toc2843367"/>
-      <w:bookmarkStart w:id="263" w:name="_Toc2843449"/>
+      <w:bookmarkStart w:id="259" w:name="_Toc2842912"/>
+      <w:bookmarkStart w:id="260" w:name="_Toc2843367"/>
+      <w:bookmarkStart w:id="261" w:name="_Toc2843449"/>
       <w:r>
         <w:t>3</w:t>
       </w:r>
@@ -31483,9 +31601,9 @@
       <w:r>
         <w:t>integrating your module onto nao</w:t>
       </w:r>
+      <w:bookmarkEnd w:id="259"/>
+      <w:bookmarkEnd w:id="260"/>
       <w:bookmarkEnd w:id="261"/>
-      <w:bookmarkEnd w:id="262"/>
-      <w:bookmarkEnd w:id="263"/>
     </w:p>
     <w:p>
       <w:pPr>
@@ -31851,51 +31969,51 @@
           <w:noProof/>
         </w:rPr>
       </w:pPr>
-      <w:bookmarkStart w:id="264" w:name="_Toc2842913"/>
-      <w:bookmarkStart w:id="265" w:name="_Toc2843368"/>
-      <w:bookmarkStart w:id="266" w:name="_Toc2843450"/>
+      <w:bookmarkStart w:id="262" w:name="_Toc2842913"/>
+      <w:bookmarkStart w:id="263" w:name="_Toc2843368"/>
+      <w:bookmarkStart w:id="264" w:name="_Toc2843450"/>
       <w:r>
         <w:rPr>
           <w:noProof/>
         </w:rPr>
         <w:t>SECTION 4: HELP</w:t>
       </w:r>
+      <w:bookmarkEnd w:id="262"/>
+      <w:bookmarkEnd w:id="263"/>
       <w:bookmarkEnd w:id="264"/>
+    </w:p>
+    <w:p>
+      <w:pPr>
+        <w:jc w:val="both"/>
+      </w:pPr>
+    </w:p>
+    <w:p>
+      <w:pPr>
+        <w:pStyle w:val="Heading2"/>
+        <w:ind w:left="0"/>
+        <w:jc w:val="both"/>
+      </w:pPr>
+      <w:bookmarkStart w:id="265" w:name="_Toc2842914"/>
+      <w:bookmarkStart w:id="266" w:name="_Toc2843369"/>
+      <w:bookmarkStart w:id="267" w:name="_Toc2843451"/>
+      <w:r>
+        <w:t>4</w:t>
+      </w:r>
+      <w:r>
+        <w:t>.</w:t>
+      </w:r>
+      <w:r>
+        <w:t>1</w:t>
+      </w:r>
+      <w:r>
+        <w:t xml:space="preserve"> </w:t>
+      </w:r>
+      <w:r>
+        <w:t>general faqs</w:t>
+      </w:r>
       <w:bookmarkEnd w:id="265"/>
       <w:bookmarkEnd w:id="266"/>
-    </w:p>
-    <w:p>
-      <w:pPr>
-        <w:jc w:val="both"/>
-      </w:pPr>
-    </w:p>
-    <w:p>
-      <w:pPr>
-        <w:pStyle w:val="Heading2"/>
-        <w:ind w:left="0"/>
-        <w:jc w:val="both"/>
-      </w:pPr>
-      <w:bookmarkStart w:id="267" w:name="_Toc2842914"/>
-      <w:bookmarkStart w:id="268" w:name="_Toc2843369"/>
-      <w:bookmarkStart w:id="269" w:name="_Toc2843451"/>
-      <w:r>
-        <w:t>4</w:t>
-      </w:r>
-      <w:r>
-        <w:t>.</w:t>
-      </w:r>
-      <w:r>
-        <w:t>1</w:t>
-      </w:r>
-      <w:r>
-        <w:t xml:space="preserve"> </w:t>
-      </w:r>
-      <w:r>
-        <w:t>general faqs</w:t>
-      </w:r>
       <w:bookmarkEnd w:id="267"/>
-      <w:bookmarkEnd w:id="268"/>
-      <w:bookmarkEnd w:id="269"/>
     </w:p>
     <w:p>
       <w:pPr>
@@ -32336,9 +32454,9 @@
         <w:ind w:left="0"/>
         <w:jc w:val="both"/>
       </w:pPr>
-      <w:bookmarkStart w:id="270" w:name="_Toc2842915"/>
-      <w:bookmarkStart w:id="271" w:name="_Toc2843370"/>
-      <w:bookmarkStart w:id="272" w:name="_Toc2843452"/>
+      <w:bookmarkStart w:id="268" w:name="_Toc2842915"/>
+      <w:bookmarkStart w:id="269" w:name="_Toc2843370"/>
+      <w:bookmarkStart w:id="270" w:name="_Toc2843452"/>
       <w:r>
         <w:t>4</w:t>
       </w:r>
@@ -32354,9 +32472,9 @@
       <w:r>
         <w:t>troubleshooting</w:t>
       </w:r>
+      <w:bookmarkEnd w:id="268"/>
+      <w:bookmarkEnd w:id="269"/>
       <w:bookmarkEnd w:id="270"/>
-      <w:bookmarkEnd w:id="271"/>
-      <w:bookmarkEnd w:id="272"/>
     </w:p>
     <w:p>
       <w:pPr>
@@ -33138,6 +33256,181 @@
           <w14:ligatures w14:val="none"/>
         </w:rPr>
         <w:t xml:space="preserve"> in order to be accurately heard and acted upon.</w:t>
+      </w:r>
+    </w:p>
+    <w:p>
+      <w:pPr>
+        <w:spacing w:after="0"/>
+        <w:ind w:left="720" w:right="0"/>
+        <w:jc w:val="both"/>
+        <w:textAlignment w:val="baseline"/>
+        <w:rPr>
+          <w:rFonts w:ascii="Arial" w:eastAsia="Times New Roman" w:hAnsi="Arial" w:cs="Arial"/>
+          <w:color w:val="000000"/>
+          <w:kern w:val="0"/>
+          <w:lang w:eastAsia="en-US"/>
+          <w14:ligatures w14:val="none"/>
+        </w:rPr>
+      </w:pPr>
+    </w:p>
+    <w:p>
+      <w:pPr>
+        <w:spacing w:after="0"/>
+        <w:ind w:left="0" w:right="0"/>
+        <w:jc w:val="both"/>
+        <w:rPr>
+          <w:rFonts w:ascii="Times New Roman" w:eastAsia="Times New Roman" w:hAnsi="Times New Roman" w:cs="Times New Roman"/>
+          <w:kern w:val="0"/>
+          <w:sz w:val="24"/>
+          <w:szCs w:val="24"/>
+          <w:lang w:eastAsia="en-US"/>
+          <w14:ligatures w14:val="none"/>
+        </w:rPr>
+      </w:pPr>
+      <w:r>
+        <w:rPr>
+          <w:rFonts w:ascii="Arial" w:eastAsia="Times New Roman" w:hAnsi="Arial" w:cs="Arial"/>
+          <w:color w:val="000000"/>
+          <w:kern w:val="0"/>
+          <w:lang w:eastAsia="en-US"/>
+          <w14:ligatures w14:val="none"/>
+        </w:rPr>
+        <w:t>NAO randomly says “and lets go has been too</w:t>
+      </w:r>
+      <w:proofErr w:type="gramStart"/>
+      <w:r>
+        <w:rPr>
+          <w:rFonts w:ascii="Arial" w:eastAsia="Times New Roman" w:hAnsi="Arial" w:cs="Arial"/>
+          <w:color w:val="000000"/>
+          <w:kern w:val="0"/>
+          <w:lang w:eastAsia="en-US"/>
+          <w14:ligatures w14:val="none"/>
+        </w:rPr>
+        <w:t>”?</w:t>
+      </w:r>
+      <w:r>
+        <w:rPr>
+          <w:rFonts w:ascii="Arial" w:eastAsia="Times New Roman" w:hAnsi="Arial" w:cs="Arial"/>
+          <w:color w:val="000000"/>
+          <w:kern w:val="0"/>
+          <w:lang w:eastAsia="en-US"/>
+          <w14:ligatures w14:val="none"/>
+        </w:rPr>
+        <w:t>:</w:t>
+      </w:r>
+      <w:proofErr w:type="gramEnd"/>
+    </w:p>
+    <w:p>
+      <w:pPr>
+        <w:numPr>
+          <w:ilvl w:val="0"/>
+          <w:numId w:val="23"/>
+        </w:numPr>
+        <w:spacing w:after="0"/>
+        <w:ind w:right="0"/>
+        <w:jc w:val="both"/>
+        <w:textAlignment w:val="baseline"/>
+        <w:rPr>
+          <w:rFonts w:ascii="Arial" w:eastAsia="Times New Roman" w:hAnsi="Arial" w:cs="Arial"/>
+          <w:color w:val="000000"/>
+          <w:kern w:val="0"/>
+          <w:lang w:eastAsia="en-US"/>
+          <w14:ligatures w14:val="none"/>
+        </w:rPr>
+      </w:pPr>
+      <w:r>
+        <w:rPr>
+          <w:rFonts w:ascii="Arial" w:eastAsia="Times New Roman" w:hAnsi="Arial" w:cs="Arial"/>
+          <w:color w:val="000000"/>
+          <w:kern w:val="0"/>
+          <w:lang w:eastAsia="en-US"/>
+          <w14:ligatures w14:val="none"/>
+        </w:rPr>
+        <w:t>As discussed in the “Problems Encountered” section of this documentation, the exact cause or a solution to this mystery dialog has yet to be discovered. It seems that NAO will occasionally say this phrase, or a similar one that does not make any grammatical sense.</w:t>
+      </w:r>
+    </w:p>
+    <w:p>
+      <w:pPr>
+        <w:numPr>
+          <w:ilvl w:val="0"/>
+          <w:numId w:val="23"/>
+        </w:numPr>
+        <w:spacing w:after="0"/>
+        <w:ind w:right="0"/>
+        <w:jc w:val="both"/>
+        <w:textAlignment w:val="baseline"/>
+        <w:rPr>
+          <w:rFonts w:ascii="Arial" w:eastAsia="Times New Roman" w:hAnsi="Arial" w:cs="Arial"/>
+          <w:color w:val="000000"/>
+          <w:kern w:val="0"/>
+          <w:lang w:eastAsia="en-US"/>
+          <w14:ligatures w14:val="none"/>
+        </w:rPr>
+      </w:pPr>
+      <w:r>
+        <w:rPr>
+          <w:rFonts w:ascii="Arial" w:eastAsia="Times New Roman" w:hAnsi="Arial" w:cs="Arial"/>
+          <w:b/>
+          <w:color w:val="000000"/>
+          <w:kern w:val="0"/>
+          <w:lang w:eastAsia="en-US"/>
+          <w14:ligatures w14:val="none"/>
+        </w:rPr>
+        <w:t xml:space="preserve">Solution: </w:t>
+      </w:r>
+      <w:r>
+        <w:rPr>
+          <w:rFonts w:ascii="Arial" w:eastAsia="Times New Roman" w:hAnsi="Arial" w:cs="Arial"/>
+          <w:color w:val="000000"/>
+          <w:kern w:val="0"/>
+          <w:lang w:eastAsia="en-US"/>
+          <w14:ligatures w14:val="none"/>
+        </w:rPr>
+        <w:t xml:space="preserve">AriGato was unable to track down the cause of this </w:t>
+      </w:r>
+      <w:proofErr w:type="gramStart"/>
+      <w:r>
+        <w:rPr>
+          <w:rFonts w:ascii="Arial" w:eastAsia="Times New Roman" w:hAnsi="Arial" w:cs="Arial"/>
+          <w:color w:val="000000"/>
+          <w:kern w:val="0"/>
+          <w:lang w:eastAsia="en-US"/>
+          <w14:ligatures w14:val="none"/>
+        </w:rPr>
+        <w:t>bug, and</w:t>
+      </w:r>
+      <w:proofErr w:type="gramEnd"/>
+      <w:r>
+        <w:rPr>
+          <w:rFonts w:ascii="Arial" w:eastAsia="Times New Roman" w:hAnsi="Arial" w:cs="Arial"/>
+          <w:color w:val="000000"/>
+          <w:kern w:val="0"/>
+          <w:lang w:eastAsia="en-US"/>
+          <w14:ligatures w14:val="none"/>
+        </w:rPr>
+        <w:t xml:space="preserve"> chocked it up to being a small quick/annoyance from NAO’s programming. Thankfully, this audio bug has no </w:t>
+      </w:r>
+      <w:proofErr w:type="spellStart"/>
+      <w:r>
+        <w:rPr>
+          <w:rFonts w:ascii="Arial" w:eastAsia="Times New Roman" w:hAnsi="Arial" w:cs="Arial"/>
+          <w:color w:val="000000"/>
+          <w:kern w:val="0"/>
+          <w:lang w:eastAsia="en-US"/>
+          <w14:ligatures w14:val="none"/>
+        </w:rPr>
+        <w:t>affect</w:t>
+      </w:r>
+      <w:proofErr w:type="spellEnd"/>
+      <w:r>
+        <w:rPr>
+          <w:rFonts w:ascii="Arial" w:eastAsia="Times New Roman" w:hAnsi="Arial" w:cs="Arial"/>
+          <w:color w:val="000000"/>
+          <w:kern w:val="0"/>
+          <w:lang w:eastAsia="en-US"/>
+          <w14:ligatures w14:val="none"/>
+        </w:rPr>
+        <w:t xml:space="preserve"> on any behavior’s performance, so it is best to just ignore it.</w:t>
       </w:r>
     </w:p>
     <w:p>
@@ -33200,12 +33493,14 @@
     <w:p/>
     <w:p/>
     <w:p>
+      <w:pPr>
+        <w:ind w:left="0"/>
+      </w:pPr>
       <w:r>
         <w:rPr>
           <w:noProof/>
           <w:lang w:eastAsia="en-US"/>
         </w:rPr>
-        <w:lastRenderedPageBreak/>
         <mc:AlternateContent>
           <mc:Choice Requires="wpg">
             <w:drawing>
@@ -33350,10 +33645,9 @@
           </mc:Fallback>
         </mc:AlternateContent>
       </w:r>
-    </w:p>
-    <w:p/>
-    <w:p/>
-    <w:p/>
+      <w:bookmarkStart w:id="271" w:name="_GoBack"/>
+      <w:bookmarkEnd w:id="271"/>
+    </w:p>
     <w:p/>
     <w:p>
       <w:r>
@@ -33597,9 +33891,9 @@
           <w:szCs w:val="22"/>
         </w:rPr>
       </w:pPr>
-      <w:bookmarkStart w:id="273" w:name="_Toc2842916"/>
-      <w:bookmarkStart w:id="274" w:name="_Toc2843371"/>
-      <w:bookmarkStart w:id="275" w:name="_Toc2843453"/>
+      <w:bookmarkStart w:id="272" w:name="_Toc2842916"/>
+      <w:bookmarkStart w:id="273" w:name="_Toc2843371"/>
+      <w:bookmarkStart w:id="274" w:name="_Toc2843453"/>
       <w:r>
         <w:rPr>
           <w:noProof/>
@@ -33783,9 +34077,9 @@
           </mc:Fallback>
         </mc:AlternateContent>
       </w:r>
+      <w:bookmarkEnd w:id="272"/>
       <w:bookmarkEnd w:id="273"/>
       <w:bookmarkEnd w:id="274"/>
-      <w:bookmarkEnd w:id="275"/>
     </w:p>
     <w:p>
       <w:pPr>
@@ -34046,7 +34340,6 @@
           <w:szCs w:val="24"/>
           <w:lang w:eastAsia="en-US"/>
         </w:rPr>
-        <w:lastRenderedPageBreak/>
         <w:tab/>
       </w:r>
       <w:r>
@@ -34140,7 +34433,7 @@
           <w:szCs w:val="24"/>
           <w:lang w:eastAsia="en-US"/>
         </w:rPr>
-        <w:t xml:space="preserve"> that NAO would work in a similar way to Google Assistant, or Apple’s Siri: meaning that a user could verbally tell the speech recognizer any sentence, and it would accurately parse the spoken phrase and act upon it accordingly. As it turned out, this is not how NAO robots work; NAO’s are only capable of recognizing words/phrases from the finite list that they are programmed to </w:t>
+        <w:t xml:space="preserve"> that NAO would work in a similar way to Google Assistant, or Apple’s Siri: meaning that a user could verbally tell the speech </w:t>
       </w:r>
       <w:r>
         <w:rPr>
@@ -34150,7 +34443,7 @@
           <w:lang w:eastAsia="en-US"/>
         </w:rPr>
         <w:lastRenderedPageBreak/>
-        <w:t xml:space="preserve">listen for. This put a hold on many of AriGato’s planned modules, as they relied on essentially having unlimited cases for speech recognition. The workaround that AriGato found for this issue came in the form of using “case statements” within the Choregraphe software, which would be implemented on any modules that would take variable input (e.g., </w:t>
+        <w:t xml:space="preserve">recognizer any sentence, and it would accurately parse the spoken phrase and act upon it accordingly. As it turned out, this is not how NAO robots work; NAO’s are only capable of recognizing words/phrases from the finite list that they are programmed to listen for. This put a hold on many of AriGato’s planned modules, as they relied on essentially having unlimited cases for speech recognition. The workaround that AriGato found for this issue came in the form of using “case statements” within the Choregraphe software, which would be implemented on any modules that would take variable input (e.g., </w:t>
       </w:r>
       <w:proofErr w:type="spellStart"/>
       <w:r>
@@ -41667,6 +41960,7 @@
     <w:lsdException w:name="HTML Sample" w:semiHidden="1" w:unhideWhenUsed="1"/>
     <w:lsdException w:name="HTML Typewriter" w:semiHidden="1" w:unhideWhenUsed="1"/>
     <w:lsdException w:name="HTML Variable" w:semiHidden="1" w:unhideWhenUsed="1"/>
+    <w:lsdException w:name="Normal Table" w:semiHidden="1" w:unhideWhenUsed="1"/>
     <w:lsdException w:name="annotation subject" w:semiHidden="1" w:unhideWhenUsed="1"/>
     <w:lsdException w:name="No List" w:semiHidden="1" w:unhideWhenUsed="1"/>
     <w:lsdException w:name="Outline List 1" w:semiHidden="1" w:unhideWhenUsed="1"/>
@@ -41710,8 +42004,10 @@
     <w:lsdException w:name="Table Elegant" w:semiHidden="1" w:unhideWhenUsed="1"/>
     <w:lsdException w:name="Table Professional" w:semiHidden="1" w:unhideWhenUsed="1"/>
     <w:lsdException w:name="Table Subtle 1" w:semiHidden="1" w:unhideWhenUsed="1"/>
+    <w:lsdException w:name="Table Subtle 2" w:semiHidden="1" w:unhideWhenUsed="1"/>
     <w:lsdException w:name="Table Web 1" w:semiHidden="1" w:unhideWhenUsed="1"/>
     <w:lsdException w:name="Table Web 2" w:semiHidden="1" w:unhideWhenUsed="1"/>
+    <w:lsdException w:name="Table Web 3" w:semiHidden="1" w:unhideWhenUsed="1"/>
     <w:lsdException w:name="Balloon Text" w:semiHidden="1" w:unhideWhenUsed="1"/>
     <w:lsdException w:name="Table Grid" w:uiPriority="39"/>
     <w:lsdException w:name="Table Theme" w:semiHidden="1" w:unhideWhenUsed="1"/>
@@ -44617,6 +44913,7 @@
   <w:rsids>
     <w:rsidRoot w:val="005B342F"/>
     <w:rsid w:val="000B4D07"/>
+    <w:rsid w:val="00107E84"/>
     <w:rsid w:val="0013393D"/>
     <w:rsid w:val="001440C6"/>
     <w:rsid w:val="00203130"/>
@@ -44811,6 +45108,7 @@
     <w:lsdException w:name="HTML Sample" w:semiHidden="1" w:unhideWhenUsed="1"/>
     <w:lsdException w:name="HTML Typewriter" w:semiHidden="1" w:unhideWhenUsed="1"/>
     <w:lsdException w:name="HTML Variable" w:semiHidden="1" w:unhideWhenUsed="1"/>
+    <w:lsdException w:name="Normal Table" w:semiHidden="1" w:unhideWhenUsed="1"/>
     <w:lsdException w:name="annotation subject" w:semiHidden="1" w:unhideWhenUsed="1"/>
     <w:lsdException w:name="No List" w:semiHidden="1" w:unhideWhenUsed="1"/>
     <w:lsdException w:name="Outline List 1" w:semiHidden="1" w:unhideWhenUsed="1"/>
@@ -44854,8 +45152,10 @@
     <w:lsdException w:name="Table Elegant" w:semiHidden="1" w:unhideWhenUsed="1"/>
     <w:lsdException w:name="Table Professional" w:semiHidden="1" w:unhideWhenUsed="1"/>
     <w:lsdException w:name="Table Subtle 1" w:semiHidden="1" w:unhideWhenUsed="1"/>
+    <w:lsdException w:name="Table Subtle 2" w:semiHidden="1" w:unhideWhenUsed="1"/>
     <w:lsdException w:name="Table Web 1" w:semiHidden="1" w:unhideWhenUsed="1"/>
     <w:lsdException w:name="Table Web 2" w:semiHidden="1" w:unhideWhenUsed="1"/>
+    <w:lsdException w:name="Table Web 3" w:semiHidden="1" w:unhideWhenUsed="1"/>
     <w:lsdException w:name="Balloon Text" w:semiHidden="1" w:unhideWhenUsed="1"/>
     <w:lsdException w:name="Table Grid" w:uiPriority="39"/>
     <w:lsdException w:name="Table Theme" w:semiHidden="1" w:unhideWhenUsed="1"/>
@@ -45763,7 +46063,7 @@
 </file>
 
 <file path=customXml/itemProps2.xml><?xml version="1.0" encoding="utf-8"?>
-<ds:datastoreItem xmlns:ds="http://schemas.openxmlformats.org/officeDocument/2006/customXml" ds:itemID="{F527E1F9-782E-4E83-AE0C-14145728E2D4}">
+<ds:datastoreItem xmlns:ds="http://schemas.openxmlformats.org/officeDocument/2006/customXml" ds:itemID="{08068569-23EA-4F6E-84B3-B8D5F0C07F2E}">
   <ds:schemaRefs>
     <ds:schemaRef ds:uri="http://schemas.openxmlformats.org/officeDocument/2006/bibliography"/>
   </ds:schemaRefs>

</xml_diff>